<commit_message>
add prototype overview to the report
</commit_message>
<xml_diff>
--- a/Implementation Report/GopIt Implementation_Report.docx
+++ b/Implementation Report/GopIt Implementation_Report.docx
@@ -304,19 +304,8 @@
           <w:sz w:val="28"/>
           <w:szCs w:val="28"/>
         </w:rPr>
-        <w:t xml:space="preserve">Module Leader-Mr. Banu </w:t>
-      </w:r>
-      <w:proofErr w:type="spellStart"/>
-      <w:r>
-        <w:rPr>
-          <w:rFonts w:ascii="Times New Roman" w:eastAsia="Times New Roman" w:hAnsi="Times New Roman" w:cs="Times New Roman"/>
-          <w:color w:val="000000"/>
-          <w:sz w:val="28"/>
-          <w:szCs w:val="28"/>
-        </w:rPr>
-        <w:t>Athuraliya</w:t>
-      </w:r>
-      <w:proofErr w:type="spellEnd"/>
+        <w:t>Module Leader-Mr. Banu Athuraliya</w:t>
+      </w:r>
     </w:p>
     <w:p>
       <w:pPr>
@@ -640,17 +629,8 @@
                       <w:rFonts w:ascii="Times New Roman" w:eastAsia="Times New Roman" w:hAnsi="Times New Roman" w:cs="Times New Roman"/>
                       <w:color w:val="000000"/>
                     </w:rPr>
-                    <w:t xml:space="preserve">H. B. D. S. </w:t>
+                    <w:t>H. B. D. S. Hewawasam</w:t>
                   </w:r>
-                  <w:proofErr w:type="spellStart"/>
-                  <w:r>
-                    <w:rPr>
-                      <w:rFonts w:ascii="Times New Roman" w:eastAsia="Times New Roman" w:hAnsi="Times New Roman" w:cs="Times New Roman"/>
-                      <w:color w:val="000000"/>
-                    </w:rPr>
-                    <w:t>Hewawasam</w:t>
-                  </w:r>
-                  <w:proofErr w:type="spellEnd"/>
                 </w:p>
               </w:tc>
               <w:tc>
@@ -758,17 +738,8 @@
                       <w:rFonts w:ascii="Times New Roman" w:eastAsia="Times New Roman" w:hAnsi="Times New Roman" w:cs="Times New Roman"/>
                       <w:color w:val="000000"/>
                     </w:rPr>
-                    <w:t xml:space="preserve">I. C. </w:t>
+                    <w:t>I. C. Ilamperuma</w:t>
                   </w:r>
-                  <w:proofErr w:type="spellStart"/>
-                  <w:r>
-                    <w:rPr>
-                      <w:rFonts w:ascii="Times New Roman" w:eastAsia="Times New Roman" w:hAnsi="Times New Roman" w:cs="Times New Roman"/>
-                      <w:color w:val="000000"/>
-                    </w:rPr>
-                    <w:t>Ilamperuma</w:t>
-                  </w:r>
-                  <w:proofErr w:type="spellEnd"/>
                 </w:p>
               </w:tc>
               <w:tc>
@@ -876,17 +847,8 @@
                       <w:rFonts w:ascii="Times New Roman" w:eastAsia="Times New Roman" w:hAnsi="Times New Roman" w:cs="Times New Roman"/>
                       <w:color w:val="000000"/>
                     </w:rPr>
-                    <w:t xml:space="preserve">H. R. S. </w:t>
+                    <w:t>H. R. S. Hasaranga</w:t>
                   </w:r>
-                  <w:proofErr w:type="spellStart"/>
-                  <w:r>
-                    <w:rPr>
-                      <w:rFonts w:ascii="Times New Roman" w:eastAsia="Times New Roman" w:hAnsi="Times New Roman" w:cs="Times New Roman"/>
-                      <w:color w:val="000000"/>
-                    </w:rPr>
-                    <w:t>Hasaranga</w:t>
-                  </w:r>
-                  <w:proofErr w:type="spellEnd"/>
                 </w:p>
               </w:tc>
               <w:tc>
@@ -994,17 +956,8 @@
                       <w:rFonts w:ascii="Times New Roman" w:eastAsia="Times New Roman" w:hAnsi="Times New Roman" w:cs="Times New Roman"/>
                       <w:color w:val="000000"/>
                     </w:rPr>
-                    <w:t xml:space="preserve">M. M. </w:t>
+                    <w:t>M. M. Mandara</w:t>
                   </w:r>
-                  <w:proofErr w:type="spellStart"/>
-                  <w:r>
-                    <w:rPr>
-                      <w:rFonts w:ascii="Times New Roman" w:eastAsia="Times New Roman" w:hAnsi="Times New Roman" w:cs="Times New Roman"/>
-                      <w:color w:val="000000"/>
-                    </w:rPr>
-                    <w:t>Mandara</w:t>
-                  </w:r>
-                  <w:proofErr w:type="spellEnd"/>
                 </w:p>
               </w:tc>
               <w:tc>
@@ -1112,17 +1065,8 @@
                       <w:rFonts w:ascii="Times New Roman" w:eastAsia="Times New Roman" w:hAnsi="Times New Roman" w:cs="Times New Roman"/>
                       <w:color w:val="000000"/>
                     </w:rPr>
-                    <w:t xml:space="preserve">R. S. W. B. C. </w:t>
+                    <w:t>R. S. W. B. C. Ranathunga</w:t>
                   </w:r>
-                  <w:proofErr w:type="spellStart"/>
-                  <w:r>
-                    <w:rPr>
-                      <w:rFonts w:ascii="Times New Roman" w:eastAsia="Times New Roman" w:hAnsi="Times New Roman" w:cs="Times New Roman"/>
-                      <w:color w:val="000000"/>
-                    </w:rPr>
-                    <w:t>Ranathunga</w:t>
-                  </w:r>
-                  <w:proofErr w:type="spellEnd"/>
                 </w:p>
               </w:tc>
               <w:tc>
@@ -1230,17 +1174,8 @@
                       <w:rFonts w:ascii="Times New Roman" w:eastAsia="Times New Roman" w:hAnsi="Times New Roman" w:cs="Times New Roman"/>
                       <w:color w:val="000000"/>
                     </w:rPr>
-                    <w:t xml:space="preserve">W. S. H. </w:t>
+                    <w:t>W. S. H. Miniruwan</w:t>
                   </w:r>
-                  <w:proofErr w:type="spellStart"/>
-                  <w:r>
-                    <w:rPr>
-                      <w:rFonts w:ascii="Times New Roman" w:eastAsia="Times New Roman" w:hAnsi="Times New Roman" w:cs="Times New Roman"/>
-                      <w:color w:val="000000"/>
-                    </w:rPr>
-                    <w:t>Miniruwan</w:t>
-                  </w:r>
-                  <w:proofErr w:type="spellEnd"/>
                 </w:p>
               </w:tc>
               <w:tc>
@@ -1362,16 +1297,1319 @@
           </w:r>
         </w:p>
         <w:p>
-          <w:fldSimple w:instr=" TOC \o &quot;1-3&quot; \h \z \u ">
-            <w:r>
-              <w:rPr>
-                <w:b/>
-                <w:bCs/>
-                <w:noProof/>
-              </w:rPr>
-              <w:t>No table of contents entries found.</w:t>
-            </w:r>
-          </w:fldSimple>
+          <w:pPr>
+            <w:pStyle w:val="TOC1"/>
+            <w:tabs>
+              <w:tab w:val="right" w:leader="dot" w:pos="9350"/>
+            </w:tabs>
+            <w:rPr>
+              <w:noProof/>
+            </w:rPr>
+          </w:pPr>
+          <w:r>
+            <w:fldChar w:fldCharType="begin"/>
+          </w:r>
+          <w:r>
+            <w:instrText xml:space="preserve"> TOC \o "1-3" \h \z \u </w:instrText>
+          </w:r>
+          <w:r>
+            <w:fldChar w:fldCharType="separate"/>
+          </w:r>
+          <w:hyperlink w:anchor="_Toc68981934" w:history="1">
+            <w:r>
+              <w:rPr>
+                <w:rStyle w:val="Hyperlink"/>
+                <w:rFonts w:ascii="Times New Roman" w:eastAsia="Times New Roman" w:hAnsi="Times New Roman" w:cs="Times New Roman"/>
+                <w:noProof/>
+              </w:rPr>
+              <w:t>1.7 Resource Requirements</w:t>
+            </w:r>
+            <w:r>
+              <w:rPr>
+                <w:noProof/>
+                <w:webHidden/>
+              </w:rPr>
+              <w:tab/>
+            </w:r>
+            <w:r>
+              <w:rPr>
+                <w:noProof/>
+                <w:webHidden/>
+              </w:rPr>
+              <w:fldChar w:fldCharType="begin"/>
+            </w:r>
+            <w:r>
+              <w:rPr>
+                <w:noProof/>
+                <w:webHidden/>
+              </w:rPr>
+              <w:instrText xml:space="preserve"> PAGEREF _Toc68981934 \h </w:instrText>
+            </w:r>
+            <w:r>
+              <w:rPr>
+                <w:noProof/>
+                <w:webHidden/>
+              </w:rPr>
+            </w:r>
+            <w:r>
+              <w:rPr>
+                <w:noProof/>
+                <w:webHidden/>
+              </w:rPr>
+              <w:fldChar w:fldCharType="separate"/>
+            </w:r>
+            <w:r>
+              <w:rPr>
+                <w:noProof/>
+                <w:webHidden/>
+              </w:rPr>
+              <w:t>3</w:t>
+            </w:r>
+            <w:r>
+              <w:rPr>
+                <w:noProof/>
+                <w:webHidden/>
+              </w:rPr>
+              <w:fldChar w:fldCharType="end"/>
+            </w:r>
+          </w:hyperlink>
+        </w:p>
+        <w:p>
+          <w:pPr>
+            <w:pStyle w:val="TOC2"/>
+            <w:tabs>
+              <w:tab w:val="right" w:leader="dot" w:pos="9350"/>
+            </w:tabs>
+            <w:rPr>
+              <w:noProof/>
+            </w:rPr>
+          </w:pPr>
+          <w:hyperlink w:anchor="_Toc68981935" w:history="1">
+            <w:r>
+              <w:rPr>
+                <w:rStyle w:val="Hyperlink"/>
+                <w:rFonts w:ascii="Times New Roman" w:eastAsia="Times New Roman" w:hAnsi="Times New Roman" w:cs="Times New Roman"/>
+                <w:noProof/>
+              </w:rPr>
+              <w:t>1.7.1 Hardware Requirements</w:t>
+            </w:r>
+            <w:r>
+              <w:rPr>
+                <w:noProof/>
+                <w:webHidden/>
+              </w:rPr>
+              <w:tab/>
+            </w:r>
+            <w:r>
+              <w:rPr>
+                <w:noProof/>
+                <w:webHidden/>
+              </w:rPr>
+              <w:fldChar w:fldCharType="begin"/>
+            </w:r>
+            <w:r>
+              <w:rPr>
+                <w:noProof/>
+                <w:webHidden/>
+              </w:rPr>
+              <w:instrText xml:space="preserve"> PAGEREF _Toc68981935 \h </w:instrText>
+            </w:r>
+            <w:r>
+              <w:rPr>
+                <w:noProof/>
+                <w:webHidden/>
+              </w:rPr>
+            </w:r>
+            <w:r>
+              <w:rPr>
+                <w:noProof/>
+                <w:webHidden/>
+              </w:rPr>
+              <w:fldChar w:fldCharType="separate"/>
+            </w:r>
+            <w:r>
+              <w:rPr>
+                <w:noProof/>
+                <w:webHidden/>
+              </w:rPr>
+              <w:t>3</w:t>
+            </w:r>
+            <w:r>
+              <w:rPr>
+                <w:noProof/>
+                <w:webHidden/>
+              </w:rPr>
+              <w:fldChar w:fldCharType="end"/>
+            </w:r>
+          </w:hyperlink>
+        </w:p>
+        <w:p>
+          <w:pPr>
+            <w:pStyle w:val="TOC2"/>
+            <w:tabs>
+              <w:tab w:val="right" w:leader="dot" w:pos="9350"/>
+            </w:tabs>
+            <w:rPr>
+              <w:noProof/>
+            </w:rPr>
+          </w:pPr>
+          <w:hyperlink w:anchor="_Toc68981936" w:history="1">
+            <w:r>
+              <w:rPr>
+                <w:rStyle w:val="Hyperlink"/>
+                <w:rFonts w:ascii="Times New Roman" w:eastAsia="Times New Roman" w:hAnsi="Times New Roman" w:cs="Times New Roman"/>
+                <w:noProof/>
+              </w:rPr>
+              <w:t>1.7.2 Software Requirements</w:t>
+            </w:r>
+            <w:r>
+              <w:rPr>
+                <w:noProof/>
+                <w:webHidden/>
+              </w:rPr>
+              <w:tab/>
+            </w:r>
+            <w:r>
+              <w:rPr>
+                <w:noProof/>
+                <w:webHidden/>
+              </w:rPr>
+              <w:fldChar w:fldCharType="begin"/>
+            </w:r>
+            <w:r>
+              <w:rPr>
+                <w:noProof/>
+                <w:webHidden/>
+              </w:rPr>
+              <w:instrText xml:space="preserve"> PAGEREF _Toc68981936 \h </w:instrText>
+            </w:r>
+            <w:r>
+              <w:rPr>
+                <w:noProof/>
+                <w:webHidden/>
+              </w:rPr>
+            </w:r>
+            <w:r>
+              <w:rPr>
+                <w:noProof/>
+                <w:webHidden/>
+              </w:rPr>
+              <w:fldChar w:fldCharType="separate"/>
+            </w:r>
+            <w:r>
+              <w:rPr>
+                <w:noProof/>
+                <w:webHidden/>
+              </w:rPr>
+              <w:t>4</w:t>
+            </w:r>
+            <w:r>
+              <w:rPr>
+                <w:noProof/>
+                <w:webHidden/>
+              </w:rPr>
+              <w:fldChar w:fldCharType="end"/>
+            </w:r>
+          </w:hyperlink>
+        </w:p>
+        <w:p>
+          <w:pPr>
+            <w:pStyle w:val="TOC2"/>
+            <w:tabs>
+              <w:tab w:val="right" w:leader="dot" w:pos="9350"/>
+            </w:tabs>
+            <w:rPr>
+              <w:noProof/>
+            </w:rPr>
+          </w:pPr>
+          <w:hyperlink w:anchor="_Toc68981937" w:history="1">
+            <w:r>
+              <w:rPr>
+                <w:rStyle w:val="Hyperlink"/>
+                <w:rFonts w:ascii="Times New Roman" w:eastAsia="Times New Roman" w:hAnsi="Times New Roman" w:cs="Times New Roman"/>
+                <w:noProof/>
+              </w:rPr>
+              <w:t>1.7.3 Technology Stack</w:t>
+            </w:r>
+            <w:r>
+              <w:rPr>
+                <w:noProof/>
+                <w:webHidden/>
+              </w:rPr>
+              <w:tab/>
+            </w:r>
+            <w:r>
+              <w:rPr>
+                <w:noProof/>
+                <w:webHidden/>
+              </w:rPr>
+              <w:fldChar w:fldCharType="begin"/>
+            </w:r>
+            <w:r>
+              <w:rPr>
+                <w:noProof/>
+                <w:webHidden/>
+              </w:rPr>
+              <w:instrText xml:space="preserve"> PAGEREF _Toc68981937 \h </w:instrText>
+            </w:r>
+            <w:r>
+              <w:rPr>
+                <w:noProof/>
+                <w:webHidden/>
+              </w:rPr>
+            </w:r>
+            <w:r>
+              <w:rPr>
+                <w:noProof/>
+                <w:webHidden/>
+              </w:rPr>
+              <w:fldChar w:fldCharType="separate"/>
+            </w:r>
+            <w:r>
+              <w:rPr>
+                <w:noProof/>
+                <w:webHidden/>
+              </w:rPr>
+              <w:t>5</w:t>
+            </w:r>
+            <w:r>
+              <w:rPr>
+                <w:noProof/>
+                <w:webHidden/>
+              </w:rPr>
+              <w:fldChar w:fldCharType="end"/>
+            </w:r>
+          </w:hyperlink>
+        </w:p>
+        <w:p>
+          <w:pPr>
+            <w:pStyle w:val="TOC1"/>
+            <w:tabs>
+              <w:tab w:val="right" w:leader="dot" w:pos="9350"/>
+            </w:tabs>
+            <w:rPr>
+              <w:noProof/>
+            </w:rPr>
+          </w:pPr>
+          <w:hyperlink w:anchor="_Toc68981938" w:history="1">
+            <w:r>
+              <w:rPr>
+                <w:rStyle w:val="Hyperlink"/>
+                <w:noProof/>
+              </w:rPr>
+              <w:t>Chapter 06 – Implementation</w:t>
+            </w:r>
+            <w:r>
+              <w:rPr>
+                <w:noProof/>
+                <w:webHidden/>
+              </w:rPr>
+              <w:tab/>
+            </w:r>
+            <w:r>
+              <w:rPr>
+                <w:noProof/>
+                <w:webHidden/>
+              </w:rPr>
+              <w:fldChar w:fldCharType="begin"/>
+            </w:r>
+            <w:r>
+              <w:rPr>
+                <w:noProof/>
+                <w:webHidden/>
+              </w:rPr>
+              <w:instrText xml:space="preserve"> PAGEREF _Toc68981938 \h </w:instrText>
+            </w:r>
+            <w:r>
+              <w:rPr>
+                <w:noProof/>
+                <w:webHidden/>
+              </w:rPr>
+            </w:r>
+            <w:r>
+              <w:rPr>
+                <w:noProof/>
+                <w:webHidden/>
+              </w:rPr>
+              <w:fldChar w:fldCharType="separate"/>
+            </w:r>
+            <w:r>
+              <w:rPr>
+                <w:noProof/>
+                <w:webHidden/>
+              </w:rPr>
+              <w:t>6</w:t>
+            </w:r>
+            <w:r>
+              <w:rPr>
+                <w:noProof/>
+                <w:webHidden/>
+              </w:rPr>
+              <w:fldChar w:fldCharType="end"/>
+            </w:r>
+          </w:hyperlink>
+        </w:p>
+        <w:p>
+          <w:pPr>
+            <w:pStyle w:val="TOC2"/>
+            <w:tabs>
+              <w:tab w:val="right" w:leader="dot" w:pos="9350"/>
+            </w:tabs>
+            <w:rPr>
+              <w:noProof/>
+            </w:rPr>
+          </w:pPr>
+          <w:hyperlink w:anchor="_Toc68981939" w:history="1">
+            <w:r>
+              <w:rPr>
+                <w:rStyle w:val="Hyperlink"/>
+                <w:noProof/>
+              </w:rPr>
+              <w:t>6.1 Chapter Overview</w:t>
+            </w:r>
+            <w:r>
+              <w:rPr>
+                <w:noProof/>
+                <w:webHidden/>
+              </w:rPr>
+              <w:tab/>
+            </w:r>
+            <w:r>
+              <w:rPr>
+                <w:noProof/>
+                <w:webHidden/>
+              </w:rPr>
+              <w:fldChar w:fldCharType="begin"/>
+            </w:r>
+            <w:r>
+              <w:rPr>
+                <w:noProof/>
+                <w:webHidden/>
+              </w:rPr>
+              <w:instrText xml:space="preserve"> PAGEREF _Toc68981939 \h </w:instrText>
+            </w:r>
+            <w:r>
+              <w:rPr>
+                <w:noProof/>
+                <w:webHidden/>
+              </w:rPr>
+            </w:r>
+            <w:r>
+              <w:rPr>
+                <w:noProof/>
+                <w:webHidden/>
+              </w:rPr>
+              <w:fldChar w:fldCharType="separate"/>
+            </w:r>
+            <w:r>
+              <w:rPr>
+                <w:noProof/>
+                <w:webHidden/>
+              </w:rPr>
+              <w:t>6</w:t>
+            </w:r>
+            <w:r>
+              <w:rPr>
+                <w:noProof/>
+                <w:webHidden/>
+              </w:rPr>
+              <w:fldChar w:fldCharType="end"/>
+            </w:r>
+          </w:hyperlink>
+        </w:p>
+        <w:p>
+          <w:pPr>
+            <w:pStyle w:val="TOC2"/>
+            <w:tabs>
+              <w:tab w:val="right" w:leader="dot" w:pos="9350"/>
+            </w:tabs>
+            <w:rPr>
+              <w:noProof/>
+            </w:rPr>
+          </w:pPr>
+          <w:hyperlink w:anchor="_Toc68981940" w:history="1">
+            <w:r>
+              <w:rPr>
+                <w:rStyle w:val="Hyperlink"/>
+                <w:noProof/>
+              </w:rPr>
+              <w:t>6.2 Overview of the prototype</w:t>
+            </w:r>
+            <w:r>
+              <w:rPr>
+                <w:noProof/>
+                <w:webHidden/>
+              </w:rPr>
+              <w:tab/>
+            </w:r>
+            <w:r>
+              <w:rPr>
+                <w:noProof/>
+                <w:webHidden/>
+              </w:rPr>
+              <w:fldChar w:fldCharType="begin"/>
+            </w:r>
+            <w:r>
+              <w:rPr>
+                <w:noProof/>
+                <w:webHidden/>
+              </w:rPr>
+              <w:instrText xml:space="preserve"> PAGEREF _Toc68981940 \h </w:instrText>
+            </w:r>
+            <w:r>
+              <w:rPr>
+                <w:noProof/>
+                <w:webHidden/>
+              </w:rPr>
+            </w:r>
+            <w:r>
+              <w:rPr>
+                <w:noProof/>
+                <w:webHidden/>
+              </w:rPr>
+              <w:fldChar w:fldCharType="separate"/>
+            </w:r>
+            <w:r>
+              <w:rPr>
+                <w:noProof/>
+                <w:webHidden/>
+              </w:rPr>
+              <w:t>7</w:t>
+            </w:r>
+            <w:r>
+              <w:rPr>
+                <w:noProof/>
+                <w:webHidden/>
+              </w:rPr>
+              <w:fldChar w:fldCharType="end"/>
+            </w:r>
+          </w:hyperlink>
+        </w:p>
+        <w:p>
+          <w:pPr>
+            <w:pStyle w:val="TOC2"/>
+            <w:tabs>
+              <w:tab w:val="right" w:leader="dot" w:pos="9350"/>
+            </w:tabs>
+            <w:rPr>
+              <w:noProof/>
+            </w:rPr>
+          </w:pPr>
+          <w:hyperlink w:anchor="_Toc68981941" w:history="1">
+            <w:r>
+              <w:rPr>
+                <w:rStyle w:val="Hyperlink"/>
+                <w:noProof/>
+              </w:rPr>
+              <w:t>6.3 Technology Sections</w:t>
+            </w:r>
+            <w:r>
+              <w:rPr>
+                <w:noProof/>
+                <w:webHidden/>
+              </w:rPr>
+              <w:tab/>
+            </w:r>
+            <w:r>
+              <w:rPr>
+                <w:noProof/>
+                <w:webHidden/>
+              </w:rPr>
+              <w:fldChar w:fldCharType="begin"/>
+            </w:r>
+            <w:r>
+              <w:rPr>
+                <w:noProof/>
+                <w:webHidden/>
+              </w:rPr>
+              <w:instrText xml:space="preserve"> PAGEREF _Toc68981941 \h </w:instrText>
+            </w:r>
+            <w:r>
+              <w:rPr>
+                <w:noProof/>
+                <w:webHidden/>
+              </w:rPr>
+            </w:r>
+            <w:r>
+              <w:rPr>
+                <w:noProof/>
+                <w:webHidden/>
+              </w:rPr>
+              <w:fldChar w:fldCharType="separate"/>
+            </w:r>
+            <w:r>
+              <w:rPr>
+                <w:noProof/>
+                <w:webHidden/>
+              </w:rPr>
+              <w:t>7</w:t>
+            </w:r>
+            <w:r>
+              <w:rPr>
+                <w:noProof/>
+                <w:webHidden/>
+              </w:rPr>
+              <w:fldChar w:fldCharType="end"/>
+            </w:r>
+          </w:hyperlink>
+        </w:p>
+        <w:p>
+          <w:pPr>
+            <w:pStyle w:val="TOC3"/>
+            <w:tabs>
+              <w:tab w:val="right" w:leader="dot" w:pos="9350"/>
+            </w:tabs>
+            <w:rPr>
+              <w:noProof/>
+            </w:rPr>
+          </w:pPr>
+          <w:hyperlink w:anchor="_Toc68981942" w:history="1">
+            <w:r>
+              <w:rPr>
+                <w:rStyle w:val="Hyperlink"/>
+                <w:noProof/>
+              </w:rPr>
+              <w:t>6.3.1Language Section</w:t>
+            </w:r>
+            <w:r>
+              <w:rPr>
+                <w:noProof/>
+                <w:webHidden/>
+              </w:rPr>
+              <w:tab/>
+            </w:r>
+            <w:r>
+              <w:rPr>
+                <w:noProof/>
+                <w:webHidden/>
+              </w:rPr>
+              <w:fldChar w:fldCharType="begin"/>
+            </w:r>
+            <w:r>
+              <w:rPr>
+                <w:noProof/>
+                <w:webHidden/>
+              </w:rPr>
+              <w:instrText xml:space="preserve"> PAGEREF _Toc68981942 \h </w:instrText>
+            </w:r>
+            <w:r>
+              <w:rPr>
+                <w:noProof/>
+                <w:webHidden/>
+              </w:rPr>
+            </w:r>
+            <w:r>
+              <w:rPr>
+                <w:noProof/>
+                <w:webHidden/>
+              </w:rPr>
+              <w:fldChar w:fldCharType="separate"/>
+            </w:r>
+            <w:r>
+              <w:rPr>
+                <w:noProof/>
+                <w:webHidden/>
+              </w:rPr>
+              <w:t>7</w:t>
+            </w:r>
+            <w:r>
+              <w:rPr>
+                <w:noProof/>
+                <w:webHidden/>
+              </w:rPr>
+              <w:fldChar w:fldCharType="end"/>
+            </w:r>
+          </w:hyperlink>
+        </w:p>
+        <w:p>
+          <w:pPr>
+            <w:pStyle w:val="TOC3"/>
+            <w:tabs>
+              <w:tab w:val="right" w:leader="dot" w:pos="9350"/>
+            </w:tabs>
+            <w:rPr>
+              <w:noProof/>
+            </w:rPr>
+          </w:pPr>
+          <w:hyperlink w:anchor="_Toc68981943" w:history="1">
+            <w:r>
+              <w:rPr>
+                <w:rStyle w:val="Hyperlink"/>
+                <w:noProof/>
+              </w:rPr>
+              <w:t>6.3.2 Libraries / Frameworks section</w:t>
+            </w:r>
+            <w:r>
+              <w:rPr>
+                <w:noProof/>
+                <w:webHidden/>
+              </w:rPr>
+              <w:tab/>
+            </w:r>
+            <w:r>
+              <w:rPr>
+                <w:noProof/>
+                <w:webHidden/>
+              </w:rPr>
+              <w:fldChar w:fldCharType="begin"/>
+            </w:r>
+            <w:r>
+              <w:rPr>
+                <w:noProof/>
+                <w:webHidden/>
+              </w:rPr>
+              <w:instrText xml:space="preserve"> PAGEREF _Toc68981943 \h </w:instrText>
+            </w:r>
+            <w:r>
+              <w:rPr>
+                <w:noProof/>
+                <w:webHidden/>
+              </w:rPr>
+            </w:r>
+            <w:r>
+              <w:rPr>
+                <w:noProof/>
+                <w:webHidden/>
+              </w:rPr>
+              <w:fldChar w:fldCharType="separate"/>
+            </w:r>
+            <w:r>
+              <w:rPr>
+                <w:noProof/>
+                <w:webHidden/>
+              </w:rPr>
+              <w:t>7</w:t>
+            </w:r>
+            <w:r>
+              <w:rPr>
+                <w:noProof/>
+                <w:webHidden/>
+              </w:rPr>
+              <w:fldChar w:fldCharType="end"/>
+            </w:r>
+          </w:hyperlink>
+        </w:p>
+        <w:p>
+          <w:pPr>
+            <w:pStyle w:val="TOC3"/>
+            <w:tabs>
+              <w:tab w:val="right" w:leader="dot" w:pos="9350"/>
+            </w:tabs>
+            <w:rPr>
+              <w:noProof/>
+            </w:rPr>
+          </w:pPr>
+          <w:hyperlink w:anchor="_Toc68981944" w:history="1">
+            <w:r>
+              <w:rPr>
+                <w:rStyle w:val="Hyperlink"/>
+                <w:noProof/>
+              </w:rPr>
+              <w:t>6.3.3 Summary of Components in GOPIT</w:t>
+            </w:r>
+            <w:r>
+              <w:rPr>
+                <w:noProof/>
+                <w:webHidden/>
+              </w:rPr>
+              <w:tab/>
+            </w:r>
+            <w:r>
+              <w:rPr>
+                <w:noProof/>
+                <w:webHidden/>
+              </w:rPr>
+              <w:fldChar w:fldCharType="begin"/>
+            </w:r>
+            <w:r>
+              <w:rPr>
+                <w:noProof/>
+                <w:webHidden/>
+              </w:rPr>
+              <w:instrText xml:space="preserve"> PAGEREF _Toc68981944 \h </w:instrText>
+            </w:r>
+            <w:r>
+              <w:rPr>
+                <w:noProof/>
+                <w:webHidden/>
+              </w:rPr>
+            </w:r>
+            <w:r>
+              <w:rPr>
+                <w:noProof/>
+                <w:webHidden/>
+              </w:rPr>
+              <w:fldChar w:fldCharType="separate"/>
+            </w:r>
+            <w:r>
+              <w:rPr>
+                <w:noProof/>
+                <w:webHidden/>
+              </w:rPr>
+              <w:t>7</w:t>
+            </w:r>
+            <w:r>
+              <w:rPr>
+                <w:noProof/>
+                <w:webHidden/>
+              </w:rPr>
+              <w:fldChar w:fldCharType="end"/>
+            </w:r>
+          </w:hyperlink>
+        </w:p>
+        <w:p>
+          <w:pPr>
+            <w:pStyle w:val="TOC2"/>
+            <w:tabs>
+              <w:tab w:val="right" w:leader="dot" w:pos="9350"/>
+            </w:tabs>
+            <w:rPr>
+              <w:noProof/>
+            </w:rPr>
+          </w:pPr>
+          <w:hyperlink w:anchor="_Toc68981945" w:history="1">
+            <w:r>
+              <w:rPr>
+                <w:rStyle w:val="Hyperlink"/>
+                <w:noProof/>
+              </w:rPr>
+              <w:t>6.4 Dataset</w:t>
+            </w:r>
+            <w:r>
+              <w:rPr>
+                <w:noProof/>
+                <w:webHidden/>
+              </w:rPr>
+              <w:tab/>
+            </w:r>
+            <w:r>
+              <w:rPr>
+                <w:noProof/>
+                <w:webHidden/>
+              </w:rPr>
+              <w:fldChar w:fldCharType="begin"/>
+            </w:r>
+            <w:r>
+              <w:rPr>
+                <w:noProof/>
+                <w:webHidden/>
+              </w:rPr>
+              <w:instrText xml:space="preserve"> PAGEREF _Toc68981945 \h </w:instrText>
+            </w:r>
+            <w:r>
+              <w:rPr>
+                <w:noProof/>
+                <w:webHidden/>
+              </w:rPr>
+            </w:r>
+            <w:r>
+              <w:rPr>
+                <w:noProof/>
+                <w:webHidden/>
+              </w:rPr>
+              <w:fldChar w:fldCharType="separate"/>
+            </w:r>
+            <w:r>
+              <w:rPr>
+                <w:noProof/>
+                <w:webHidden/>
+              </w:rPr>
+              <w:t>7</w:t>
+            </w:r>
+            <w:r>
+              <w:rPr>
+                <w:noProof/>
+                <w:webHidden/>
+              </w:rPr>
+              <w:fldChar w:fldCharType="end"/>
+            </w:r>
+          </w:hyperlink>
+        </w:p>
+        <w:p>
+          <w:pPr>
+            <w:pStyle w:val="TOC2"/>
+            <w:tabs>
+              <w:tab w:val="right" w:leader="dot" w:pos="9350"/>
+            </w:tabs>
+            <w:rPr>
+              <w:noProof/>
+            </w:rPr>
+          </w:pPr>
+          <w:hyperlink w:anchor="_Toc68981946" w:history="1">
+            <w:r>
+              <w:rPr>
+                <w:rStyle w:val="Hyperlink"/>
+                <w:noProof/>
+              </w:rPr>
+              <w:t>6.5 Implementation of the features of the prototype in the backend</w:t>
+            </w:r>
+            <w:r>
+              <w:rPr>
+                <w:noProof/>
+                <w:webHidden/>
+              </w:rPr>
+              <w:tab/>
+            </w:r>
+            <w:r>
+              <w:rPr>
+                <w:noProof/>
+                <w:webHidden/>
+              </w:rPr>
+              <w:fldChar w:fldCharType="begin"/>
+            </w:r>
+            <w:r>
+              <w:rPr>
+                <w:noProof/>
+                <w:webHidden/>
+              </w:rPr>
+              <w:instrText xml:space="preserve"> PAGEREF _Toc68981946 \h </w:instrText>
+            </w:r>
+            <w:r>
+              <w:rPr>
+                <w:noProof/>
+                <w:webHidden/>
+              </w:rPr>
+            </w:r>
+            <w:r>
+              <w:rPr>
+                <w:noProof/>
+                <w:webHidden/>
+              </w:rPr>
+              <w:fldChar w:fldCharType="separate"/>
+            </w:r>
+            <w:r>
+              <w:rPr>
+                <w:noProof/>
+                <w:webHidden/>
+              </w:rPr>
+              <w:t>7</w:t>
+            </w:r>
+            <w:r>
+              <w:rPr>
+                <w:noProof/>
+                <w:webHidden/>
+              </w:rPr>
+              <w:fldChar w:fldCharType="end"/>
+            </w:r>
+          </w:hyperlink>
+        </w:p>
+        <w:p>
+          <w:pPr>
+            <w:pStyle w:val="TOC3"/>
+            <w:tabs>
+              <w:tab w:val="right" w:leader="dot" w:pos="9350"/>
+            </w:tabs>
+            <w:rPr>
+              <w:noProof/>
+            </w:rPr>
+          </w:pPr>
+          <w:hyperlink w:anchor="_Toc68981947" w:history="1">
+            <w:r>
+              <w:rPr>
+                <w:rStyle w:val="Hyperlink"/>
+                <w:noProof/>
+              </w:rPr>
+              <w:t>6.5.4 Testing and Model using review.</w:t>
+            </w:r>
+            <w:r>
+              <w:rPr>
+                <w:noProof/>
+                <w:webHidden/>
+              </w:rPr>
+              <w:tab/>
+            </w:r>
+            <w:r>
+              <w:rPr>
+                <w:noProof/>
+                <w:webHidden/>
+              </w:rPr>
+              <w:fldChar w:fldCharType="begin"/>
+            </w:r>
+            <w:r>
+              <w:rPr>
+                <w:noProof/>
+                <w:webHidden/>
+              </w:rPr>
+              <w:instrText xml:space="preserve"> PAGEREF _Toc68981947 \h </w:instrText>
+            </w:r>
+            <w:r>
+              <w:rPr>
+                <w:noProof/>
+                <w:webHidden/>
+              </w:rPr>
+            </w:r>
+            <w:r>
+              <w:rPr>
+                <w:noProof/>
+                <w:webHidden/>
+              </w:rPr>
+              <w:fldChar w:fldCharType="separate"/>
+            </w:r>
+            <w:r>
+              <w:rPr>
+                <w:noProof/>
+                <w:webHidden/>
+              </w:rPr>
+              <w:t>7</w:t>
+            </w:r>
+            <w:r>
+              <w:rPr>
+                <w:noProof/>
+                <w:webHidden/>
+              </w:rPr>
+              <w:fldChar w:fldCharType="end"/>
+            </w:r>
+          </w:hyperlink>
+        </w:p>
+        <w:p>
+          <w:pPr>
+            <w:pStyle w:val="TOC3"/>
+            <w:tabs>
+              <w:tab w:val="right" w:leader="dot" w:pos="9350"/>
+            </w:tabs>
+            <w:rPr>
+              <w:noProof/>
+            </w:rPr>
+          </w:pPr>
+          <w:hyperlink w:anchor="_Toc68981948" w:history="1">
+            <w:r>
+              <w:rPr>
+                <w:rStyle w:val="Hyperlink"/>
+                <w:noProof/>
+              </w:rPr>
+              <w:t>6.5.4 Categorization of issue</w:t>
+            </w:r>
+            <w:r>
+              <w:rPr>
+                <w:noProof/>
+                <w:webHidden/>
+              </w:rPr>
+              <w:tab/>
+            </w:r>
+            <w:r>
+              <w:rPr>
+                <w:noProof/>
+                <w:webHidden/>
+              </w:rPr>
+              <w:fldChar w:fldCharType="begin"/>
+            </w:r>
+            <w:r>
+              <w:rPr>
+                <w:noProof/>
+                <w:webHidden/>
+              </w:rPr>
+              <w:instrText xml:space="preserve"> PAGEREF _Toc68981948 \h </w:instrText>
+            </w:r>
+            <w:r>
+              <w:rPr>
+                <w:noProof/>
+                <w:webHidden/>
+              </w:rPr>
+            </w:r>
+            <w:r>
+              <w:rPr>
+                <w:noProof/>
+                <w:webHidden/>
+              </w:rPr>
+              <w:fldChar w:fldCharType="separate"/>
+            </w:r>
+            <w:r>
+              <w:rPr>
+                <w:noProof/>
+                <w:webHidden/>
+              </w:rPr>
+              <w:t>7</w:t>
+            </w:r>
+            <w:r>
+              <w:rPr>
+                <w:noProof/>
+                <w:webHidden/>
+              </w:rPr>
+              <w:fldChar w:fldCharType="end"/>
+            </w:r>
+          </w:hyperlink>
+        </w:p>
+        <w:p>
+          <w:pPr>
+            <w:pStyle w:val="TOC2"/>
+            <w:tabs>
+              <w:tab w:val="right" w:leader="dot" w:pos="9350"/>
+            </w:tabs>
+            <w:rPr>
+              <w:noProof/>
+            </w:rPr>
+          </w:pPr>
+          <w:hyperlink w:anchor="_Toc68981949" w:history="1">
+            <w:r>
+              <w:rPr>
+                <w:rStyle w:val="Hyperlink"/>
+                <w:noProof/>
+              </w:rPr>
+              <w:t>6.6 Implementation of Graphical User Interface (GUI)</w:t>
+            </w:r>
+            <w:r>
+              <w:rPr>
+                <w:noProof/>
+                <w:webHidden/>
+              </w:rPr>
+              <w:tab/>
+            </w:r>
+            <w:r>
+              <w:rPr>
+                <w:noProof/>
+                <w:webHidden/>
+              </w:rPr>
+              <w:fldChar w:fldCharType="begin"/>
+            </w:r>
+            <w:r>
+              <w:rPr>
+                <w:noProof/>
+                <w:webHidden/>
+              </w:rPr>
+              <w:instrText xml:space="preserve"> PAGEREF _Toc68981949 \h </w:instrText>
+            </w:r>
+            <w:r>
+              <w:rPr>
+                <w:noProof/>
+                <w:webHidden/>
+              </w:rPr>
+            </w:r>
+            <w:r>
+              <w:rPr>
+                <w:noProof/>
+                <w:webHidden/>
+              </w:rPr>
+              <w:fldChar w:fldCharType="separate"/>
+            </w:r>
+            <w:r>
+              <w:rPr>
+                <w:noProof/>
+                <w:webHidden/>
+              </w:rPr>
+              <w:t>8</w:t>
+            </w:r>
+            <w:r>
+              <w:rPr>
+                <w:noProof/>
+                <w:webHidden/>
+              </w:rPr>
+              <w:fldChar w:fldCharType="end"/>
+            </w:r>
+          </w:hyperlink>
+        </w:p>
+        <w:p>
+          <w:pPr>
+            <w:pStyle w:val="TOC3"/>
+            <w:tabs>
+              <w:tab w:val="right" w:leader="dot" w:pos="9350"/>
+            </w:tabs>
+            <w:rPr>
+              <w:noProof/>
+            </w:rPr>
+          </w:pPr>
+          <w:hyperlink w:anchor="_Toc68981950" w:history="1">
+            <w:r>
+              <w:rPr>
+                <w:rStyle w:val="Hyperlink"/>
+                <w:noProof/>
+              </w:rPr>
+              <w:t>6.6.1 Implementation of First Window (App Loading window)</w:t>
+            </w:r>
+            <w:r>
+              <w:rPr>
+                <w:noProof/>
+                <w:webHidden/>
+              </w:rPr>
+              <w:tab/>
+            </w:r>
+            <w:r>
+              <w:rPr>
+                <w:noProof/>
+                <w:webHidden/>
+              </w:rPr>
+              <w:fldChar w:fldCharType="begin"/>
+            </w:r>
+            <w:r>
+              <w:rPr>
+                <w:noProof/>
+                <w:webHidden/>
+              </w:rPr>
+              <w:instrText xml:space="preserve"> PAGEREF _Toc68981950 \h </w:instrText>
+            </w:r>
+            <w:r>
+              <w:rPr>
+                <w:noProof/>
+                <w:webHidden/>
+              </w:rPr>
+            </w:r>
+            <w:r>
+              <w:rPr>
+                <w:noProof/>
+                <w:webHidden/>
+              </w:rPr>
+              <w:fldChar w:fldCharType="separate"/>
+            </w:r>
+            <w:r>
+              <w:rPr>
+                <w:noProof/>
+                <w:webHidden/>
+              </w:rPr>
+              <w:t>8</w:t>
+            </w:r>
+            <w:r>
+              <w:rPr>
+                <w:noProof/>
+                <w:webHidden/>
+              </w:rPr>
+              <w:fldChar w:fldCharType="end"/>
+            </w:r>
+          </w:hyperlink>
+        </w:p>
+        <w:p>
+          <w:pPr>
+            <w:pStyle w:val="TOC2"/>
+            <w:tabs>
+              <w:tab w:val="right" w:leader="dot" w:pos="9350"/>
+            </w:tabs>
+            <w:rPr>
+              <w:noProof/>
+            </w:rPr>
+          </w:pPr>
+          <w:hyperlink w:anchor="_Toc68981951" w:history="1">
+            <w:r>
+              <w:rPr>
+                <w:rStyle w:val="Hyperlink"/>
+                <w:noProof/>
+              </w:rPr>
+              <w:t>6.7 Combining of the backend and Frontend.</w:t>
+            </w:r>
+            <w:r>
+              <w:rPr>
+                <w:noProof/>
+                <w:webHidden/>
+              </w:rPr>
+              <w:tab/>
+            </w:r>
+            <w:r>
+              <w:rPr>
+                <w:noProof/>
+                <w:webHidden/>
+              </w:rPr>
+              <w:fldChar w:fldCharType="begin"/>
+            </w:r>
+            <w:r>
+              <w:rPr>
+                <w:noProof/>
+                <w:webHidden/>
+              </w:rPr>
+              <w:instrText xml:space="preserve"> PAGEREF _Toc68981951 \h </w:instrText>
+            </w:r>
+            <w:r>
+              <w:rPr>
+                <w:noProof/>
+                <w:webHidden/>
+              </w:rPr>
+            </w:r>
+            <w:r>
+              <w:rPr>
+                <w:noProof/>
+                <w:webHidden/>
+              </w:rPr>
+              <w:fldChar w:fldCharType="separate"/>
+            </w:r>
+            <w:r>
+              <w:rPr>
+                <w:noProof/>
+                <w:webHidden/>
+              </w:rPr>
+              <w:t>8</w:t>
+            </w:r>
+            <w:r>
+              <w:rPr>
+                <w:noProof/>
+                <w:webHidden/>
+              </w:rPr>
+              <w:fldChar w:fldCharType="end"/>
+            </w:r>
+          </w:hyperlink>
+        </w:p>
+        <w:p>
+          <w:pPr>
+            <w:pStyle w:val="TOC2"/>
+            <w:tabs>
+              <w:tab w:val="right" w:leader="dot" w:pos="9350"/>
+            </w:tabs>
+            <w:rPr>
+              <w:noProof/>
+            </w:rPr>
+          </w:pPr>
+          <w:hyperlink w:anchor="_Toc68981952" w:history="1">
+            <w:r>
+              <w:rPr>
+                <w:rStyle w:val="Hyperlink"/>
+                <w:noProof/>
+              </w:rPr>
+              <w:t>6.7 Chapter Summary</w:t>
+            </w:r>
+            <w:r>
+              <w:rPr>
+                <w:noProof/>
+                <w:webHidden/>
+              </w:rPr>
+              <w:tab/>
+            </w:r>
+            <w:r>
+              <w:rPr>
+                <w:noProof/>
+                <w:webHidden/>
+              </w:rPr>
+              <w:fldChar w:fldCharType="begin"/>
+            </w:r>
+            <w:r>
+              <w:rPr>
+                <w:noProof/>
+                <w:webHidden/>
+              </w:rPr>
+              <w:instrText xml:space="preserve"> PAGEREF _Toc68981952 \h </w:instrText>
+            </w:r>
+            <w:r>
+              <w:rPr>
+                <w:noProof/>
+                <w:webHidden/>
+              </w:rPr>
+            </w:r>
+            <w:r>
+              <w:rPr>
+                <w:noProof/>
+                <w:webHidden/>
+              </w:rPr>
+              <w:fldChar w:fldCharType="separate"/>
+            </w:r>
+            <w:r>
+              <w:rPr>
+                <w:noProof/>
+                <w:webHidden/>
+              </w:rPr>
+              <w:t>8</w:t>
+            </w:r>
+            <w:r>
+              <w:rPr>
+                <w:noProof/>
+                <w:webHidden/>
+              </w:rPr>
+              <w:fldChar w:fldCharType="end"/>
+            </w:r>
+          </w:hyperlink>
+        </w:p>
+        <w:p>
+          <w:r>
+            <w:rPr>
+              <w:b/>
+              <w:bCs/>
+              <w:noProof/>
+            </w:rPr>
+            <w:fldChar w:fldCharType="end"/>
+          </w:r>
         </w:p>
       </w:sdtContent>
     </w:sdt>
@@ -1384,23 +2622,6 @@
     <w:p/>
     <w:p/>
     <w:p/>
-    <w:p/>
-    <w:p/>
-    <w:p/>
-    <w:p/>
-    <w:p/>
-    <w:p/>
-    <w:p/>
-    <w:p/>
-    <w:p/>
-    <w:p/>
-    <w:p/>
-    <w:p/>
-    <w:p/>
-    <w:p/>
-    <w:p/>
-    <w:p/>
-    <w:p/>
     <w:p>
       <w:pPr>
         <w:pStyle w:val="Heading1"/>
@@ -1410,6 +2631,7 @@
         </w:rPr>
       </w:pPr>
       <w:bookmarkStart w:id="0" w:name="_Toc68951461"/>
+      <w:bookmarkStart w:id="1" w:name="_Toc68981934"/>
       <w:r>
         <w:rPr>
           <w:rFonts w:ascii="Times New Roman" w:eastAsia="Times New Roman" w:hAnsi="Times New Roman" w:cs="Times New Roman"/>
@@ -1419,32 +2641,19 @@
         <w:t>1.7 Resource Requirements</w:t>
       </w:r>
       <w:bookmarkEnd w:id="0"/>
-    </w:p>
-    <w:p>
-      <w:pPr>
-        <w:rPr>
-          <w:rFonts w:ascii="Times New Roman" w:eastAsia="Times New Roman" w:hAnsi="Times New Roman" w:cs="Times New Roman"/>
-        </w:rPr>
-      </w:pPr>
-      <w:r>
-        <w:rPr>
-          <w:rFonts w:ascii="Times New Roman" w:eastAsia="Times New Roman" w:hAnsi="Times New Roman" w:cs="Times New Roman"/>
-        </w:rPr>
-        <w:t xml:space="preserve">The following section details the resource requirements for </w:t>
-      </w:r>
-      <w:proofErr w:type="spellStart"/>
-      <w:r>
-        <w:rPr>
-          <w:rFonts w:ascii="Times New Roman" w:eastAsia="Times New Roman" w:hAnsi="Times New Roman" w:cs="Times New Roman"/>
-        </w:rPr>
-        <w:t>GoPit</w:t>
-      </w:r>
-      <w:proofErr w:type="spellEnd"/>
-      <w:r>
-        <w:rPr>
-          <w:rFonts w:ascii="Times New Roman" w:eastAsia="Times New Roman" w:hAnsi="Times New Roman" w:cs="Times New Roman"/>
-        </w:rPr>
-        <w:t xml:space="preserve"> application.</w:t>
+      <w:bookmarkEnd w:id="1"/>
+    </w:p>
+    <w:p>
+      <w:pPr>
+        <w:rPr>
+          <w:rFonts w:ascii="Times New Roman" w:eastAsia="Times New Roman" w:hAnsi="Times New Roman" w:cs="Times New Roman"/>
+        </w:rPr>
+      </w:pPr>
+      <w:r>
+        <w:rPr>
+          <w:rFonts w:ascii="Times New Roman" w:eastAsia="Times New Roman" w:hAnsi="Times New Roman" w:cs="Times New Roman"/>
+        </w:rPr>
+        <w:t>The following section details the resource requirements for GoPit application.</w:t>
       </w:r>
     </w:p>
     <w:p>
@@ -1463,7 +2672,8 @@
           <w:color w:val="000000"/>
         </w:rPr>
       </w:pPr>
-      <w:bookmarkStart w:id="1" w:name="_Toc68951462"/>
+      <w:bookmarkStart w:id="2" w:name="_Toc68951462"/>
+      <w:bookmarkStart w:id="3" w:name="_Toc68981935"/>
       <w:r>
         <w:rPr>
           <w:rFonts w:ascii="Times New Roman" w:eastAsia="Times New Roman" w:hAnsi="Times New Roman" w:cs="Times New Roman"/>
@@ -1471,7 +2681,8 @@
         </w:rPr>
         <w:t>1.7.1 Hardware Requirements</w:t>
       </w:r>
-      <w:bookmarkEnd w:id="1"/>
+      <w:bookmarkEnd w:id="2"/>
+      <w:bookmarkEnd w:id="3"/>
     </w:p>
     <w:p>
       <w:pPr>
@@ -1657,21 +2868,7 @@
               <w:rPr>
                 <w:rFonts w:ascii="Times New Roman" w:eastAsia="Times New Roman" w:hAnsi="Times New Roman" w:cs="Times New Roman"/>
               </w:rPr>
-              <w:t xml:space="preserve">Android 11, One UI version 3.0, </w:t>
-            </w:r>
-            <w:proofErr w:type="spellStart"/>
-            <w:r>
-              <w:rPr>
-                <w:rFonts w:ascii="Times New Roman" w:eastAsia="Times New Roman" w:hAnsi="Times New Roman" w:cs="Times New Roman"/>
-              </w:rPr>
-              <w:t>Exynox</w:t>
-            </w:r>
-            <w:proofErr w:type="spellEnd"/>
-            <w:r>
-              <w:rPr>
-                <w:rFonts w:ascii="Times New Roman" w:eastAsia="Times New Roman" w:hAnsi="Times New Roman" w:cs="Times New Roman"/>
-              </w:rPr>
-              <w:t xml:space="preserve"> 9611 (10nm) chipset, Octa-core (4x2.3 GHz Cortex-A73 &amp; 4x1.7 GHz-Cortex-A53), 6GB Ram, 128GB Internal Memory</w:t>
+              <w:t>Android 11, One UI version 3.0, Exynox 9611 (10nm) chipset, Octa-core (4x2.3 GHz Cortex-A73 &amp; 4x1.7 GHz-Cortex-A53), 6GB Ram, 128GB Internal Memory</w:t>
             </w:r>
           </w:p>
         </w:tc>
@@ -1723,49 +2920,7 @@
               <w:rPr>
                 <w:rFonts w:ascii="Times New Roman" w:eastAsia="Times New Roman" w:hAnsi="Times New Roman" w:cs="Times New Roman"/>
               </w:rPr>
-              <w:t xml:space="preserve">Android 10, </w:t>
-            </w:r>
-            <w:proofErr w:type="spellStart"/>
-            <w:r>
-              <w:rPr>
-                <w:rFonts w:ascii="Times New Roman" w:eastAsia="Times New Roman" w:hAnsi="Times New Roman" w:cs="Times New Roman"/>
-              </w:rPr>
-              <w:t>ColorOS</w:t>
-            </w:r>
-            <w:proofErr w:type="spellEnd"/>
-            <w:r>
-              <w:rPr>
-                <w:rFonts w:ascii="Times New Roman" w:eastAsia="Times New Roman" w:hAnsi="Times New Roman" w:cs="Times New Roman"/>
-              </w:rPr>
-              <w:t xml:space="preserve"> 7.0, </w:t>
-            </w:r>
-            <w:proofErr w:type="spellStart"/>
-            <w:r>
-              <w:rPr>
-                <w:rFonts w:ascii="Times New Roman" w:eastAsia="Times New Roman" w:hAnsi="Times New Roman" w:cs="Times New Roman"/>
-              </w:rPr>
-              <w:t>Mediatek</w:t>
-            </w:r>
-            <w:proofErr w:type="spellEnd"/>
-            <w:r>
-              <w:rPr>
-                <w:rFonts w:ascii="Times New Roman" w:eastAsia="Times New Roman" w:hAnsi="Times New Roman" w:cs="Times New Roman"/>
-              </w:rPr>
-              <w:t xml:space="preserve"> MT6771 </w:t>
-            </w:r>
-            <w:proofErr w:type="spellStart"/>
-            <w:r>
-              <w:rPr>
-                <w:rFonts w:ascii="Times New Roman" w:eastAsia="Times New Roman" w:hAnsi="Times New Roman" w:cs="Times New Roman"/>
-              </w:rPr>
-              <w:t>Helio</w:t>
-            </w:r>
-            <w:proofErr w:type="spellEnd"/>
-            <w:r>
-              <w:rPr>
-                <w:rFonts w:ascii="Times New Roman" w:eastAsia="Times New Roman" w:hAnsi="Times New Roman" w:cs="Times New Roman"/>
-              </w:rPr>
-              <w:t xml:space="preserve"> P60 (12nm) chipset, Octa-core (4x2.0 GHz Cortex-A73 &amp; 4x2.0 GHz Cortex-A53), 4GB Ram, 64 GB Internal Memory</w:t>
+              <w:t>Android 10, ColorOS 7.0, Mediatek MT6771 Helio P60 (12nm) chipset, Octa-core (4x2.0 GHz Cortex-A73 &amp; 4x2.0 GHz Cortex-A53), 4GB Ram, 64 GB Internal Memory</w:t>
             </w:r>
           </w:p>
         </w:tc>
@@ -1838,7 +2993,8 @@
           <w:color w:val="000000"/>
         </w:rPr>
       </w:pPr>
-      <w:bookmarkStart w:id="2" w:name="_Toc68951463"/>
+      <w:bookmarkStart w:id="4" w:name="_Toc68951463"/>
+      <w:bookmarkStart w:id="5" w:name="_Toc68981936"/>
       <w:r>
         <w:rPr>
           <w:rFonts w:ascii="Times New Roman" w:eastAsia="Times New Roman" w:hAnsi="Times New Roman" w:cs="Times New Roman"/>
@@ -1846,7 +3002,8 @@
         </w:rPr>
         <w:t>1.7.2 Software Requirements</w:t>
       </w:r>
-      <w:bookmarkEnd w:id="2"/>
+      <w:bookmarkEnd w:id="4"/>
+      <w:bookmarkEnd w:id="5"/>
     </w:p>
     <w:p>
       <w:pPr>
@@ -2184,19 +3341,11 @@
                 <w:rFonts w:ascii="Times New Roman" w:eastAsia="Times New Roman" w:hAnsi="Times New Roman" w:cs="Times New Roman"/>
               </w:rPr>
             </w:pPr>
-            <w:proofErr w:type="spellStart"/>
-            <w:r>
-              <w:rPr>
-                <w:rFonts w:ascii="Times New Roman" w:eastAsia="Times New Roman" w:hAnsi="Times New Roman" w:cs="Times New Roman"/>
-              </w:rPr>
-              <w:t>Jupyter</w:t>
-            </w:r>
-            <w:proofErr w:type="spellEnd"/>
-            <w:r>
-              <w:rPr>
-                <w:rFonts w:ascii="Times New Roman" w:eastAsia="Times New Roman" w:hAnsi="Times New Roman" w:cs="Times New Roman"/>
-              </w:rPr>
-              <w:t xml:space="preserve"> Notebook (V6.1.6)</w:t>
+            <w:r>
+              <w:rPr>
+                <w:rFonts w:ascii="Times New Roman" w:eastAsia="Times New Roman" w:hAnsi="Times New Roman" w:cs="Times New Roman"/>
+              </w:rPr>
+              <w:t>Jupyter Notebook (V6.1.6)</w:t>
             </w:r>
           </w:p>
         </w:tc>
@@ -2352,7 +3501,6 @@
               <w:rPr>
                 <w:rFonts w:ascii="Times New Roman" w:eastAsia="Times New Roman" w:hAnsi="Times New Roman" w:cs="Times New Roman"/>
               </w:rPr>
-              <w:lastRenderedPageBreak/>
               <w:t>Android Studio (V4.1)</w:t>
             </w:r>
           </w:p>
@@ -2401,19 +3549,11 @@
                 <w:rFonts w:ascii="Times New Roman" w:eastAsia="Times New Roman" w:hAnsi="Times New Roman" w:cs="Times New Roman"/>
               </w:rPr>
             </w:pPr>
-            <w:proofErr w:type="spellStart"/>
-            <w:r>
-              <w:rPr>
-                <w:rFonts w:ascii="Times New Roman" w:eastAsia="Times New Roman" w:hAnsi="Times New Roman" w:cs="Times New Roman"/>
-              </w:rPr>
-              <w:t>StarUML</w:t>
-            </w:r>
-            <w:proofErr w:type="spellEnd"/>
-            <w:r>
-              <w:rPr>
-                <w:rFonts w:ascii="Times New Roman" w:eastAsia="Times New Roman" w:hAnsi="Times New Roman" w:cs="Times New Roman"/>
-              </w:rPr>
-              <w:t xml:space="preserve"> (V3.2.2)</w:t>
+            <w:r>
+              <w:rPr>
+                <w:rFonts w:ascii="Times New Roman" w:eastAsia="Times New Roman" w:hAnsi="Times New Roman" w:cs="Times New Roman"/>
+              </w:rPr>
+              <w:t>StarUML (V3.2.2)</w:t>
             </w:r>
           </w:p>
         </w:tc>
@@ -2922,20 +4062,12 @@
                 <w:rFonts w:ascii="Times New Roman" w:eastAsia="Times New Roman" w:hAnsi="Times New Roman" w:cs="Times New Roman"/>
               </w:rPr>
             </w:pPr>
-            <w:proofErr w:type="spellStart"/>
             <w:proofErr w:type="gramStart"/>
             <w:r>
               <w:rPr>
                 <w:rFonts w:ascii="Times New Roman" w:eastAsia="Times New Roman" w:hAnsi="Times New Roman" w:cs="Times New Roman"/>
               </w:rPr>
-              <w:t>Tensorflow</w:t>
-            </w:r>
-            <w:proofErr w:type="spellEnd"/>
-            <w:r>
-              <w:rPr>
-                <w:rFonts w:ascii="Times New Roman" w:eastAsia="Times New Roman" w:hAnsi="Times New Roman" w:cs="Times New Roman"/>
-              </w:rPr>
-              <w:t>(</w:t>
+              <w:t>Tensorflow(</w:t>
             </w:r>
             <w:proofErr w:type="gramEnd"/>
             <w:r>
@@ -3046,7 +4178,8 @@
           <w:color w:val="000000"/>
         </w:rPr>
       </w:pPr>
-      <w:bookmarkStart w:id="3" w:name="_Toc68951464"/>
+      <w:bookmarkStart w:id="6" w:name="_Toc68951464"/>
+      <w:bookmarkStart w:id="7" w:name="_Toc68981937"/>
       <w:r>
         <w:rPr>
           <w:rFonts w:ascii="Times New Roman" w:eastAsia="Times New Roman" w:hAnsi="Times New Roman" w:cs="Times New Roman"/>
@@ -3054,7 +4187,8 @@
         </w:rPr>
         <w:t>1.7.3 Technology Stack</w:t>
       </w:r>
-      <w:bookmarkEnd w:id="3"/>
+      <w:bookmarkEnd w:id="6"/>
+      <w:bookmarkEnd w:id="7"/>
     </w:p>
     <w:p>
       <w:pPr>
@@ -3327,7 +4461,6 @@
         <w:rPr>
           <w:rFonts w:ascii="Times New Roman" w:eastAsia="Times New Roman" w:hAnsi="Times New Roman" w:cs="Times New Roman"/>
         </w:rPr>
-        <w:lastRenderedPageBreak/>
         <w:t xml:space="preserve">Among those technology stack </w:t>
       </w:r>
       <w:proofErr w:type="gramStart"/>
@@ -3355,21 +4488,7 @@
         <w:rPr>
           <w:rFonts w:ascii="Times New Roman" w:eastAsia="Times New Roman" w:hAnsi="Times New Roman" w:cs="Times New Roman"/>
         </w:rPr>
-        <w:t xml:space="preserve"> is chosen for the development of the </w:t>
-      </w:r>
-      <w:proofErr w:type="spellStart"/>
-      <w:r>
-        <w:rPr>
-          <w:rFonts w:ascii="Times New Roman" w:eastAsia="Times New Roman" w:hAnsi="Times New Roman" w:cs="Times New Roman"/>
-        </w:rPr>
-        <w:t>GoPit</w:t>
-      </w:r>
-      <w:proofErr w:type="spellEnd"/>
-      <w:r>
-        <w:rPr>
-          <w:rFonts w:ascii="Times New Roman" w:eastAsia="Times New Roman" w:hAnsi="Times New Roman" w:cs="Times New Roman"/>
-        </w:rPr>
-        <w:t xml:space="preserve"> application.</w:t>
+        <w:t xml:space="preserve"> is chosen for the development of the GoPit application.</w:t>
       </w:r>
     </w:p>
     <w:p>
@@ -3410,21 +4529,7 @@
         <w:rPr>
           <w:rFonts w:ascii="Times New Roman" w:eastAsia="Times New Roman" w:hAnsi="Times New Roman" w:cs="Times New Roman"/>
         </w:rPr>
-        <w:t xml:space="preserve">The front-end components enable the user’s interaction with the application. </w:t>
-      </w:r>
-      <w:proofErr w:type="spellStart"/>
-      <w:r>
-        <w:rPr>
-          <w:rFonts w:ascii="Times New Roman" w:eastAsia="Times New Roman" w:hAnsi="Times New Roman" w:cs="Times New Roman"/>
-        </w:rPr>
-        <w:t>GoTit</w:t>
-      </w:r>
-      <w:proofErr w:type="spellEnd"/>
-      <w:r>
-        <w:rPr>
-          <w:rFonts w:ascii="Times New Roman" w:eastAsia="Times New Roman" w:hAnsi="Times New Roman" w:cs="Times New Roman"/>
-        </w:rPr>
-        <w:t xml:space="preserve"> application can be developed more user friendly with following components.</w:t>
+        <w:t>The front-end components enable the user’s interaction with the application. GoTit application can be developed more user friendly with following components.</w:t>
       </w:r>
     </w:p>
     <w:p>
@@ -3534,17 +4639,8 @@
           <w:rFonts w:ascii="Times New Roman" w:eastAsia="Times New Roman" w:hAnsi="Times New Roman" w:cs="Times New Roman"/>
           <w:b/>
         </w:rPr>
-        <w:t xml:space="preserve">XML </w:t>
-      </w:r>
-      <w:proofErr w:type="spellStart"/>
-      <w:r>
-        <w:rPr>
-          <w:rFonts w:ascii="Times New Roman" w:eastAsia="Times New Roman" w:hAnsi="Times New Roman" w:cs="Times New Roman"/>
-          <w:b/>
-        </w:rPr>
-        <w:t>drawables</w:t>
-      </w:r>
-      <w:proofErr w:type="spellEnd"/>
+        <w:t>XML drawables</w:t>
+      </w:r>
       <w:r>
         <w:rPr>
           <w:rFonts w:ascii="Times New Roman" w:eastAsia="Times New Roman" w:hAnsi="Times New Roman" w:cs="Times New Roman"/>
@@ -3832,22 +4928,26 @@
       <w:pPr>
         <w:pStyle w:val="Heading1"/>
       </w:pPr>
-      <w:bookmarkStart w:id="4" w:name="_Toc68951465"/>
+      <w:bookmarkStart w:id="8" w:name="_Toc68951465"/>
+      <w:bookmarkStart w:id="9" w:name="_Toc68981938"/>
       <w:r>
         <w:t>Chapter 06 – Implementation</w:t>
       </w:r>
-      <w:bookmarkEnd w:id="4"/>
+      <w:bookmarkEnd w:id="8"/>
+      <w:bookmarkEnd w:id="9"/>
     </w:p>
     <w:p/>
     <w:p>
       <w:pPr>
         <w:pStyle w:val="Heading2"/>
       </w:pPr>
-      <w:bookmarkStart w:id="5" w:name="_Toc68951466"/>
+      <w:bookmarkStart w:id="10" w:name="_Toc68951466"/>
+      <w:bookmarkStart w:id="11" w:name="_Toc68981939"/>
       <w:r>
         <w:t>6.1 Chapter Overview</w:t>
       </w:r>
-      <w:bookmarkEnd w:id="5"/>
+      <w:bookmarkEnd w:id="10"/>
+      <w:bookmarkEnd w:id="11"/>
     </w:p>
     <w:p>
       <w:pPr>
@@ -3898,66 +4998,40 @@
         <w:rPr>
           <w:rFonts w:ascii="Arial" w:hAnsi="Arial" w:cs="Arial"/>
         </w:rPr>
-        <w:t xml:space="preserve">In this implementation chapter will focus on the selected programming languages, libraries and frameworks and technologies that were used for implementing the </w:t>
-      </w:r>
-      <w:proofErr w:type="spellStart"/>
-      <w:r>
+        <w:t xml:space="preserve">In this implementation chapter will focus on the selected programming languages, libraries and frameworks and technologies that were used for implementing the GopIt app. And will discuss how one by one the features developed in the GopIt app with relevant code snipped and screenshots. </w:t>
+      </w:r>
+    </w:p>
+    <w:p>
+      <w:pPr>
         <w:rPr>
           <w:rFonts w:ascii="Arial" w:hAnsi="Arial" w:cs="Arial"/>
         </w:rPr>
-        <w:t>GopIt</w:t>
-      </w:r>
-      <w:proofErr w:type="spellEnd"/>
+      </w:pPr>
       <w:r>
         <w:rPr>
           <w:rFonts w:ascii="Arial" w:hAnsi="Arial" w:cs="Arial"/>
         </w:rPr>
-        <w:t xml:space="preserve"> app. And will discuss how one by one the features developed in the </w:t>
-      </w:r>
-      <w:proofErr w:type="spellStart"/>
-      <w:r>
+        <w:t>In addition, the challenges faced in implementing features and the solutions used are discussed in this chapter.</w:t>
+      </w:r>
+    </w:p>
+    <w:p>
+      <w:pPr>
         <w:rPr>
           <w:rFonts w:ascii="Arial" w:hAnsi="Arial" w:cs="Arial"/>
         </w:rPr>
-        <w:t>GopIt</w:t>
-      </w:r>
-      <w:proofErr w:type="spellEnd"/>
-      <w:r>
-        <w:rPr>
-          <w:rFonts w:ascii="Arial" w:hAnsi="Arial" w:cs="Arial"/>
-        </w:rPr>
-        <w:t xml:space="preserve"> app with relevant code snipped and screenshots. </w:t>
-      </w:r>
-    </w:p>
-    <w:p>
-      <w:pPr>
-        <w:rPr>
-          <w:rFonts w:ascii="Arial" w:hAnsi="Arial" w:cs="Arial"/>
-        </w:rPr>
-      </w:pPr>
-      <w:r>
-        <w:rPr>
-          <w:rFonts w:ascii="Arial" w:hAnsi="Arial" w:cs="Arial"/>
-        </w:rPr>
-        <w:t>In addition, the challenges faced in implementing features and the solutions used are discussed in this chapter.</w:t>
-      </w:r>
-    </w:p>
-    <w:p>
-      <w:pPr>
-        <w:rPr>
-          <w:rFonts w:ascii="Arial" w:hAnsi="Arial" w:cs="Arial"/>
-        </w:rPr>
       </w:pPr>
     </w:p>
     <w:p>
       <w:pPr>
         <w:pStyle w:val="Heading2"/>
       </w:pPr>
-      <w:bookmarkStart w:id="6" w:name="_Toc68951467"/>
+      <w:bookmarkStart w:id="12" w:name="_Toc68951467"/>
+      <w:bookmarkStart w:id="13" w:name="_Toc68981940"/>
       <w:r>
         <w:t>6.2 Overview of the prototype</w:t>
       </w:r>
-      <w:bookmarkEnd w:id="6"/>
+      <w:bookmarkEnd w:id="12"/>
+      <w:bookmarkEnd w:id="13"/>
     </w:p>
     <w:p/>
     <w:p>
@@ -3972,74 +5046,167 @@
         <w:rPr>
           <w:rFonts w:ascii="Arial" w:hAnsi="Arial" w:cs="Arial"/>
         </w:rPr>
-        <w:t xml:space="preserve">In the main backend </w:t>
+        <w:t>In the main backend</w:t>
+      </w:r>
+      <w:r>
+        <w:rPr>
+          <w:rFonts w:ascii="Arial" w:hAnsi="Arial" w:cs="Arial"/>
+        </w:rPr>
+        <w:t>, an image that is uploaded or captured at that moment is inserted into the system, analyzed according to the data set included in the system.</w:t>
+      </w:r>
+    </w:p>
+    <w:p>
+      <w:pPr>
+        <w:pStyle w:val="ListParagraph"/>
+      </w:pPr>
+    </w:p>
+    <w:p>
+      <w:pPr>
+        <w:pStyle w:val="ListParagraph"/>
+        <w:numPr>
+          <w:ilvl w:val="0"/>
+          <w:numId w:val="4"/>
+        </w:numPr>
+        <w:rPr>
+          <w:rFonts w:ascii="Arial" w:hAnsi="Arial" w:cs="Arial"/>
+        </w:rPr>
+      </w:pPr>
+      <w:r>
+        <w:rPr>
+          <w:rFonts w:ascii="Arial" w:hAnsi="Arial" w:cs="Arial"/>
+        </w:rPr>
+        <w:t>After analyzing the data system will and divide them according to categories and display the result in the display result window.</w:t>
+      </w:r>
+    </w:p>
+    <w:p>
+      <w:pPr>
+        <w:pStyle w:val="ListParagraph"/>
+        <w:rPr>
+          <w:rFonts w:ascii="Arial" w:hAnsi="Arial" w:cs="Arial"/>
+        </w:rPr>
+      </w:pPr>
+    </w:p>
+    <w:p>
+      <w:pPr>
+        <w:pStyle w:val="ListParagraph"/>
+        <w:numPr>
+          <w:ilvl w:val="0"/>
+          <w:numId w:val="4"/>
+        </w:numPr>
+        <w:rPr>
+          <w:rFonts w:ascii="Arial" w:hAnsi="Arial" w:cs="Arial"/>
+        </w:rPr>
+      </w:pPr>
+      <w:r>
+        <w:rPr>
+          <w:rFonts w:ascii="Arial" w:hAnsi="Arial" w:cs="Arial"/>
+        </w:rPr>
+        <w:t>Mainly in the frontend has been developed by using android studio</w:t>
+      </w:r>
+      <w:r>
+        <w:rPr>
+          <w:rFonts w:ascii="Arial" w:hAnsi="Arial" w:cs="Arial"/>
+        </w:rPr>
+        <w:t>,</w:t>
+      </w:r>
+      <w:r>
+        <w:rPr>
+          <w:rFonts w:ascii="Arial" w:hAnsi="Arial" w:cs="Arial"/>
+        </w:rPr>
+        <w:t xml:space="preserve"> </w:t>
+      </w:r>
+      <w:proofErr w:type="gramStart"/>
+      <w:r>
+        <w:rPr>
+          <w:rFonts w:ascii="Arial" w:hAnsi="Arial" w:cs="Arial"/>
+        </w:rPr>
+        <w:t>In</w:t>
+      </w:r>
+      <w:proofErr w:type="gramEnd"/>
+      <w:r>
+        <w:rPr>
+          <w:rFonts w:ascii="Arial" w:hAnsi="Arial" w:cs="Arial"/>
+        </w:rPr>
+        <w:t xml:space="preserve"> their it developed by using xml.</w:t>
       </w:r>
     </w:p>
     <w:p>
       <w:pPr>
         <w:pStyle w:val="Heading2"/>
       </w:pPr>
-      <w:bookmarkStart w:id="7" w:name="_Toc68951468"/>
+      <w:bookmarkStart w:id="14" w:name="_Toc68951468"/>
+      <w:bookmarkStart w:id="15" w:name="_Toc68981941"/>
       <w:r>
         <w:t>6.3 Technology Sections</w:t>
       </w:r>
-      <w:bookmarkEnd w:id="7"/>
+      <w:bookmarkEnd w:id="14"/>
+      <w:bookmarkEnd w:id="15"/>
     </w:p>
     <w:p/>
     <w:p>
       <w:pPr>
         <w:pStyle w:val="Heading3"/>
       </w:pPr>
-      <w:bookmarkStart w:id="8" w:name="_Toc68951469"/>
+      <w:bookmarkStart w:id="16" w:name="_Toc68951469"/>
+      <w:bookmarkStart w:id="17" w:name="_Toc68981942"/>
       <w:r>
         <w:t>6.3.1Language Section</w:t>
       </w:r>
-      <w:bookmarkEnd w:id="8"/>
+      <w:bookmarkEnd w:id="16"/>
+      <w:bookmarkEnd w:id="17"/>
     </w:p>
     <w:p/>
     <w:p>
       <w:pPr>
         <w:pStyle w:val="Heading3"/>
       </w:pPr>
-      <w:bookmarkStart w:id="9" w:name="_Toc68951470"/>
+      <w:bookmarkStart w:id="18" w:name="_Toc68951470"/>
+      <w:bookmarkStart w:id="19" w:name="_Toc68981943"/>
       <w:r>
         <w:t>6.3.2 Libraries / Frameworks section</w:t>
       </w:r>
-      <w:bookmarkEnd w:id="9"/>
+      <w:bookmarkEnd w:id="18"/>
+      <w:bookmarkEnd w:id="19"/>
     </w:p>
     <w:p/>
     <w:p>
       <w:pPr>
         <w:pStyle w:val="Heading3"/>
       </w:pPr>
-      <w:bookmarkStart w:id="10" w:name="_Toc68951471"/>
+      <w:bookmarkStart w:id="20" w:name="_Toc68951471"/>
+      <w:bookmarkStart w:id="21" w:name="_Toc68981944"/>
       <w:r>
         <w:t>6.3.3 Summary of Components in GOPIT</w:t>
       </w:r>
-      <w:bookmarkEnd w:id="10"/>
+      <w:bookmarkEnd w:id="20"/>
+      <w:bookmarkEnd w:id="21"/>
     </w:p>
     <w:p/>
     <w:p>
       <w:pPr>
         <w:pStyle w:val="Heading2"/>
       </w:pPr>
-      <w:bookmarkStart w:id="11" w:name="_Toc68951472"/>
-      <w:r>
+      <w:bookmarkStart w:id="22" w:name="_Toc68951472"/>
+      <w:bookmarkStart w:id="23" w:name="_Toc68981945"/>
+      <w:r>
+        <w:lastRenderedPageBreak/>
         <w:t>6.4 Dataset</w:t>
       </w:r>
-      <w:bookmarkEnd w:id="11"/>
+      <w:bookmarkEnd w:id="22"/>
+      <w:bookmarkEnd w:id="23"/>
     </w:p>
     <w:p/>
     <w:p>
       <w:pPr>
         <w:pStyle w:val="Heading2"/>
       </w:pPr>
-      <w:bookmarkStart w:id="12" w:name="_Toc68951473"/>
-      <w:r>
-        <w:lastRenderedPageBreak/>
+      <w:bookmarkStart w:id="24" w:name="_Toc68951473"/>
+      <w:bookmarkStart w:id="25" w:name="_Toc68981946"/>
+      <w:r>
         <w:t>6.5 Implementation of the features of the prototype in the backend</w:t>
       </w:r>
-      <w:bookmarkEnd w:id="12"/>
+      <w:bookmarkEnd w:id="24"/>
+      <w:bookmarkEnd w:id="25"/>
     </w:p>
     <w:p/>
     <w:p>
@@ -4063,11 +5230,13 @@
       <w:pPr>
         <w:pStyle w:val="Heading3"/>
       </w:pPr>
-      <w:bookmarkStart w:id="13" w:name="_Toc68951474"/>
+      <w:bookmarkStart w:id="26" w:name="_Toc68951474"/>
+      <w:bookmarkStart w:id="27" w:name="_Toc68981947"/>
       <w:r>
         <w:t>6.5.4 Testing and Model using review.</w:t>
       </w:r>
-      <w:bookmarkEnd w:id="13"/>
+      <w:bookmarkEnd w:id="26"/>
+      <w:bookmarkEnd w:id="27"/>
     </w:p>
     <w:p/>
     <w:p>
@@ -4091,11 +5260,13 @@
       <w:pPr>
         <w:pStyle w:val="Heading3"/>
       </w:pPr>
-      <w:bookmarkStart w:id="14" w:name="_Toc68951475"/>
+      <w:bookmarkStart w:id="28" w:name="_Toc68951475"/>
+      <w:bookmarkStart w:id="29" w:name="_Toc68981948"/>
       <w:r>
         <w:t>6.5.4 Categorization of issue</w:t>
       </w:r>
-      <w:bookmarkEnd w:id="14"/>
+      <w:bookmarkEnd w:id="28"/>
+      <w:bookmarkEnd w:id="29"/>
     </w:p>
     <w:p/>
     <w:p>
@@ -4120,11 +5291,13 @@
       <w:pPr>
         <w:pStyle w:val="Heading2"/>
       </w:pPr>
-      <w:bookmarkStart w:id="15" w:name="_Toc68951476"/>
+      <w:bookmarkStart w:id="30" w:name="_Toc68951476"/>
+      <w:bookmarkStart w:id="31" w:name="_Toc68981949"/>
       <w:r>
         <w:t>6.6 Implementation of Graphical User Interface (GUI)</w:t>
       </w:r>
-      <w:bookmarkEnd w:id="15"/>
+      <w:bookmarkEnd w:id="30"/>
+      <w:bookmarkEnd w:id="31"/>
     </w:p>
     <w:p/>
     <w:p>
@@ -4148,33 +5321,39 @@
       <w:pPr>
         <w:pStyle w:val="Heading3"/>
       </w:pPr>
-      <w:bookmarkStart w:id="16" w:name="_Toc68951477"/>
+      <w:bookmarkStart w:id="32" w:name="_Toc68951477"/>
+      <w:bookmarkStart w:id="33" w:name="_Toc68981950"/>
       <w:r>
         <w:t>6.6.1 Implementation of First Window (App Loading window)</w:t>
       </w:r>
-      <w:bookmarkEnd w:id="16"/>
+      <w:bookmarkEnd w:id="32"/>
+      <w:bookmarkEnd w:id="33"/>
     </w:p>
     <w:p/>
     <w:p>
       <w:pPr>
         <w:pStyle w:val="Heading2"/>
       </w:pPr>
-      <w:bookmarkStart w:id="17" w:name="_Toc68951478"/>
+      <w:bookmarkStart w:id="34" w:name="_Toc68951478"/>
+      <w:bookmarkStart w:id="35" w:name="_Toc68981951"/>
       <w:r>
         <w:t>6.7 Combining of the backend and Frontend.</w:t>
       </w:r>
-      <w:bookmarkEnd w:id="17"/>
+      <w:bookmarkEnd w:id="34"/>
+      <w:bookmarkEnd w:id="35"/>
     </w:p>
     <w:p/>
     <w:p>
       <w:pPr>
         <w:pStyle w:val="Heading2"/>
       </w:pPr>
-      <w:bookmarkStart w:id="18" w:name="_Toc68951479"/>
+      <w:bookmarkStart w:id="36" w:name="_Toc68951479"/>
+      <w:bookmarkStart w:id="37" w:name="_Toc68981952"/>
       <w:r>
         <w:t>6.7 Chapter Summary</w:t>
       </w:r>
-      <w:bookmarkEnd w:id="18"/>
+      <w:bookmarkEnd w:id="36"/>
+      <w:bookmarkEnd w:id="37"/>
     </w:p>
     <w:p/>
     <w:p/>
@@ -5245,6 +6424,55 @@
       <w:contextualSpacing/>
     </w:pPr>
   </w:style>
+  <w:style w:type="paragraph" w:styleId="TOC1">
+    <w:name w:val="toc 1"/>
+    <w:basedOn w:val="Normal"/>
+    <w:next w:val="Normal"/>
+    <w:autoRedefine/>
+    <w:uiPriority w:val="39"/>
+    <w:unhideWhenUsed/>
+    <w:rsid w:val="00747EFA"/>
+    <w:pPr>
+      <w:spacing w:after="100"/>
+    </w:pPr>
+  </w:style>
+  <w:style w:type="paragraph" w:styleId="TOC2">
+    <w:name w:val="toc 2"/>
+    <w:basedOn w:val="Normal"/>
+    <w:next w:val="Normal"/>
+    <w:autoRedefine/>
+    <w:uiPriority w:val="39"/>
+    <w:unhideWhenUsed/>
+    <w:rsid w:val="00747EFA"/>
+    <w:pPr>
+      <w:spacing w:after="100"/>
+      <w:ind w:left="220"/>
+    </w:pPr>
+  </w:style>
+  <w:style w:type="paragraph" w:styleId="TOC3">
+    <w:name w:val="toc 3"/>
+    <w:basedOn w:val="Normal"/>
+    <w:next w:val="Normal"/>
+    <w:autoRedefine/>
+    <w:uiPriority w:val="39"/>
+    <w:unhideWhenUsed/>
+    <w:rsid w:val="00747EFA"/>
+    <w:pPr>
+      <w:spacing w:after="100"/>
+      <w:ind w:left="440"/>
+    </w:pPr>
+  </w:style>
+  <w:style w:type="character" w:styleId="Hyperlink">
+    <w:name w:val="Hyperlink"/>
+    <w:basedOn w:val="DefaultParagraphFont"/>
+    <w:uiPriority w:val="99"/>
+    <w:unhideWhenUsed/>
+    <w:rsid w:val="00747EFA"/>
+    <w:rPr>
+      <w:color w:val="0563C1" w:themeColor="hyperlink"/>
+      <w:u w:val="single"/>
+    </w:rPr>
+  </w:style>
 </w:styles>
 </file>
 

</xml_diff>

<commit_message>
Add summery of documentation in gopit
</commit_message>
<xml_diff>
--- a/Implementation Report/GopIt Implementation_Report.docx
+++ b/Implementation Report/GopIt Implementation_Report.docx
@@ -304,8 +304,19 @@
           <w:sz w:val="28"/>
           <w:szCs w:val="28"/>
         </w:rPr>
-        <w:t>Module Leader-Mr. Banu Athuraliya</w:t>
-      </w:r>
+        <w:t xml:space="preserve">Module Leader-Mr. Banu </w:t>
+      </w:r>
+      <w:proofErr w:type="spellStart"/>
+      <w:r>
+        <w:rPr>
+          <w:rFonts w:ascii="Times New Roman" w:eastAsia="Times New Roman" w:hAnsi="Times New Roman" w:cs="Times New Roman"/>
+          <w:color w:val="000000"/>
+          <w:sz w:val="28"/>
+          <w:szCs w:val="28"/>
+        </w:rPr>
+        <w:t>Athuraliya</w:t>
+      </w:r>
+      <w:proofErr w:type="spellEnd"/>
     </w:p>
     <w:p>
       <w:pPr>
@@ -629,8 +640,17 @@
                       <w:rFonts w:ascii="Times New Roman" w:eastAsia="Times New Roman" w:hAnsi="Times New Roman" w:cs="Times New Roman"/>
                       <w:color w:val="000000"/>
                     </w:rPr>
-                    <w:t>H. B. D. S. Hewawasam</w:t>
+                    <w:t xml:space="preserve">H. B. D. S. </w:t>
                   </w:r>
+                  <w:proofErr w:type="spellStart"/>
+                  <w:r>
+                    <w:rPr>
+                      <w:rFonts w:ascii="Times New Roman" w:eastAsia="Times New Roman" w:hAnsi="Times New Roman" w:cs="Times New Roman"/>
+                      <w:color w:val="000000"/>
+                    </w:rPr>
+                    <w:t>Hewawasam</w:t>
+                  </w:r>
+                  <w:proofErr w:type="spellEnd"/>
                 </w:p>
               </w:tc>
               <w:tc>
@@ -738,8 +758,17 @@
                       <w:rFonts w:ascii="Times New Roman" w:eastAsia="Times New Roman" w:hAnsi="Times New Roman" w:cs="Times New Roman"/>
                       <w:color w:val="000000"/>
                     </w:rPr>
-                    <w:t>I. C. Ilamperuma</w:t>
+                    <w:t xml:space="preserve">I. C. </w:t>
                   </w:r>
+                  <w:proofErr w:type="spellStart"/>
+                  <w:r>
+                    <w:rPr>
+                      <w:rFonts w:ascii="Times New Roman" w:eastAsia="Times New Roman" w:hAnsi="Times New Roman" w:cs="Times New Roman"/>
+                      <w:color w:val="000000"/>
+                    </w:rPr>
+                    <w:t>Ilamperuma</w:t>
+                  </w:r>
+                  <w:proofErr w:type="spellEnd"/>
                 </w:p>
               </w:tc>
               <w:tc>
@@ -847,8 +876,17 @@
                       <w:rFonts w:ascii="Times New Roman" w:eastAsia="Times New Roman" w:hAnsi="Times New Roman" w:cs="Times New Roman"/>
                       <w:color w:val="000000"/>
                     </w:rPr>
-                    <w:t>H. R. S. Hasaranga</w:t>
+                    <w:t xml:space="preserve">H. R. S. </w:t>
                   </w:r>
+                  <w:proofErr w:type="spellStart"/>
+                  <w:r>
+                    <w:rPr>
+                      <w:rFonts w:ascii="Times New Roman" w:eastAsia="Times New Roman" w:hAnsi="Times New Roman" w:cs="Times New Roman"/>
+                      <w:color w:val="000000"/>
+                    </w:rPr>
+                    <w:t>Hasaranga</w:t>
+                  </w:r>
+                  <w:proofErr w:type="spellEnd"/>
                 </w:p>
               </w:tc>
               <w:tc>
@@ -956,8 +994,17 @@
                       <w:rFonts w:ascii="Times New Roman" w:eastAsia="Times New Roman" w:hAnsi="Times New Roman" w:cs="Times New Roman"/>
                       <w:color w:val="000000"/>
                     </w:rPr>
-                    <w:t>M. M. Mandara</w:t>
+                    <w:t xml:space="preserve">M. M. </w:t>
                   </w:r>
+                  <w:proofErr w:type="spellStart"/>
+                  <w:r>
+                    <w:rPr>
+                      <w:rFonts w:ascii="Times New Roman" w:eastAsia="Times New Roman" w:hAnsi="Times New Roman" w:cs="Times New Roman"/>
+                      <w:color w:val="000000"/>
+                    </w:rPr>
+                    <w:t>Mandara</w:t>
+                  </w:r>
+                  <w:proofErr w:type="spellEnd"/>
                 </w:p>
               </w:tc>
               <w:tc>
@@ -1065,8 +1112,17 @@
                       <w:rFonts w:ascii="Times New Roman" w:eastAsia="Times New Roman" w:hAnsi="Times New Roman" w:cs="Times New Roman"/>
                       <w:color w:val="000000"/>
                     </w:rPr>
-                    <w:t>R. S. W. B. C. Ranathunga</w:t>
+                    <w:t xml:space="preserve">R. S. W. B. C. </w:t>
                   </w:r>
+                  <w:proofErr w:type="spellStart"/>
+                  <w:r>
+                    <w:rPr>
+                      <w:rFonts w:ascii="Times New Roman" w:eastAsia="Times New Roman" w:hAnsi="Times New Roman" w:cs="Times New Roman"/>
+                      <w:color w:val="000000"/>
+                    </w:rPr>
+                    <w:t>Ranathunga</w:t>
+                  </w:r>
+                  <w:proofErr w:type="spellEnd"/>
                 </w:p>
               </w:tc>
               <w:tc>
@@ -1174,8 +1230,17 @@
                       <w:rFonts w:ascii="Times New Roman" w:eastAsia="Times New Roman" w:hAnsi="Times New Roman" w:cs="Times New Roman"/>
                       <w:color w:val="000000"/>
                     </w:rPr>
-                    <w:t>W. S. H. Miniruwan</w:t>
+                    <w:t xml:space="preserve">W. S. H. </w:t>
                   </w:r>
+                  <w:proofErr w:type="spellStart"/>
+                  <w:r>
+                    <w:rPr>
+                      <w:rFonts w:ascii="Times New Roman" w:eastAsia="Times New Roman" w:hAnsi="Times New Roman" w:cs="Times New Roman"/>
+                      <w:color w:val="000000"/>
+                    </w:rPr>
+                    <w:t>Miniruwan</w:t>
+                  </w:r>
+                  <w:proofErr w:type="spellEnd"/>
                 </w:p>
               </w:tc>
               <w:tc>
@@ -1270,6 +1335,12 @@
     <w:p/>
     <w:sdt>
       <w:sdtPr>
+        <w:rPr>
+          <w:rFonts w:asciiTheme="minorHAnsi" w:eastAsiaTheme="minorHAnsi" w:hAnsiTheme="minorHAnsi" w:cstheme="minorBidi"/>
+          <w:color w:val="auto"/>
+          <w:sz w:val="22"/>
+          <w:szCs w:val="22"/>
+        </w:rPr>
         <w:id w:val="-1120985656"/>
         <w:docPartObj>
           <w:docPartGallery w:val="Table of Contents"/>
@@ -1278,13 +1349,9 @@
       </w:sdtPr>
       <w:sdtEndPr>
         <w:rPr>
-          <w:rFonts w:asciiTheme="minorHAnsi" w:eastAsiaTheme="minorHAnsi" w:hAnsiTheme="minorHAnsi" w:cstheme="minorBidi"/>
           <w:b/>
           <w:bCs/>
           <w:noProof/>
-          <w:color w:val="auto"/>
-          <w:sz w:val="22"/>
-          <w:szCs w:val="22"/>
         </w:rPr>
       </w:sdtEndPr>
       <w:sdtContent>
@@ -1303,6 +1370,7 @@
               <w:tab w:val="right" w:leader="dot" w:pos="9350"/>
             </w:tabs>
             <w:rPr>
+              <w:rFonts w:eastAsiaTheme="minorEastAsia"/>
               <w:noProof/>
             </w:rPr>
           </w:pPr>
@@ -1315,7 +1383,7 @@
           <w:r>
             <w:fldChar w:fldCharType="separate"/>
           </w:r>
-          <w:hyperlink w:anchor="_Toc68981934" w:history="1">
+          <w:hyperlink w:anchor="_Toc69034797" w:history="1">
             <w:r>
               <w:rPr>
                 <w:rStyle w:val="Hyperlink"/>
@@ -1343,7 +1411,7 @@
                 <w:noProof/>
                 <w:webHidden/>
               </w:rPr>
-              <w:instrText xml:space="preserve"> PAGEREF _Toc68981934 \h </w:instrText>
+              <w:instrText xml:space="preserve"> PAGEREF _Toc69034797 \h </w:instrText>
             </w:r>
             <w:r>
               <w:rPr>
@@ -1381,10 +1449,11 @@
               <w:tab w:val="right" w:leader="dot" w:pos="9350"/>
             </w:tabs>
             <w:rPr>
+              <w:rFonts w:eastAsiaTheme="minorEastAsia"/>
               <w:noProof/>
             </w:rPr>
           </w:pPr>
-          <w:hyperlink w:anchor="_Toc68981935" w:history="1">
+          <w:hyperlink w:anchor="_Toc69034798" w:history="1">
             <w:r>
               <w:rPr>
                 <w:rStyle w:val="Hyperlink"/>
@@ -1412,7 +1481,7 @@
                 <w:noProof/>
                 <w:webHidden/>
               </w:rPr>
-              <w:instrText xml:space="preserve"> PAGEREF _Toc68981935 \h </w:instrText>
+              <w:instrText xml:space="preserve"> PAGEREF _Toc69034798 \h </w:instrText>
             </w:r>
             <w:r>
               <w:rPr>
@@ -1450,10 +1519,11 @@
               <w:tab w:val="right" w:leader="dot" w:pos="9350"/>
             </w:tabs>
             <w:rPr>
+              <w:rFonts w:eastAsiaTheme="minorEastAsia"/>
               <w:noProof/>
             </w:rPr>
           </w:pPr>
-          <w:hyperlink w:anchor="_Toc68981936" w:history="1">
+          <w:hyperlink w:anchor="_Toc69034799" w:history="1">
             <w:r>
               <w:rPr>
                 <w:rStyle w:val="Hyperlink"/>
@@ -1481,7 +1551,7 @@
                 <w:noProof/>
                 <w:webHidden/>
               </w:rPr>
-              <w:instrText xml:space="preserve"> PAGEREF _Toc68981936 \h </w:instrText>
+              <w:instrText xml:space="preserve"> PAGEREF _Toc69034799 \h </w:instrText>
             </w:r>
             <w:r>
               <w:rPr>
@@ -1501,7 +1571,7 @@
                 <w:noProof/>
                 <w:webHidden/>
               </w:rPr>
-              <w:t>4</w:t>
+              <w:t>3</w:t>
             </w:r>
             <w:r>
               <w:rPr>
@@ -1519,10 +1589,11 @@
               <w:tab w:val="right" w:leader="dot" w:pos="9350"/>
             </w:tabs>
             <w:rPr>
+              <w:rFonts w:eastAsiaTheme="minorEastAsia"/>
               <w:noProof/>
             </w:rPr>
           </w:pPr>
-          <w:hyperlink w:anchor="_Toc68981937" w:history="1">
+          <w:hyperlink w:anchor="_Toc69034800" w:history="1">
             <w:r>
               <w:rPr>
                 <w:rStyle w:val="Hyperlink"/>
@@ -1550,7 +1621,7 @@
                 <w:noProof/>
                 <w:webHidden/>
               </w:rPr>
-              <w:instrText xml:space="preserve"> PAGEREF _Toc68981937 \h </w:instrText>
+              <w:instrText xml:space="preserve"> PAGEREF _Toc69034800 \h </w:instrText>
             </w:r>
             <w:r>
               <w:rPr>
@@ -1570,7 +1641,7 @@
                 <w:noProof/>
                 <w:webHidden/>
               </w:rPr>
-              <w:t>5</w:t>
+              <w:t>4</w:t>
             </w:r>
             <w:r>
               <w:rPr>
@@ -1588,13 +1659,15 @@
               <w:tab w:val="right" w:leader="dot" w:pos="9350"/>
             </w:tabs>
             <w:rPr>
+              <w:rFonts w:eastAsiaTheme="minorEastAsia"/>
               <w:noProof/>
             </w:rPr>
           </w:pPr>
-          <w:hyperlink w:anchor="_Toc68981938" w:history="1">
+          <w:hyperlink w:anchor="_Toc69034801" w:history="1">
             <w:r>
               <w:rPr>
                 <w:rStyle w:val="Hyperlink"/>
+                <w:rFonts w:ascii="Times New Roman" w:hAnsi="Times New Roman" w:cs="Times New Roman"/>
                 <w:noProof/>
               </w:rPr>
               <w:t>Chapter 06 – Implementation</w:t>
@@ -1618,7 +1691,7 @@
                 <w:noProof/>
                 <w:webHidden/>
               </w:rPr>
-              <w:instrText xml:space="preserve"> PAGEREF _Toc68981938 \h </w:instrText>
+              <w:instrText xml:space="preserve"> PAGEREF _Toc69034801 \h </w:instrText>
             </w:r>
             <w:r>
               <w:rPr>
@@ -1656,13 +1729,15 @@
               <w:tab w:val="right" w:leader="dot" w:pos="9350"/>
             </w:tabs>
             <w:rPr>
+              <w:rFonts w:eastAsiaTheme="minorEastAsia"/>
               <w:noProof/>
             </w:rPr>
           </w:pPr>
-          <w:hyperlink w:anchor="_Toc68981939" w:history="1">
+          <w:hyperlink w:anchor="_Toc69034802" w:history="1">
             <w:r>
               <w:rPr>
                 <w:rStyle w:val="Hyperlink"/>
+                <w:rFonts w:ascii="Times New Roman" w:hAnsi="Times New Roman" w:cs="Times New Roman"/>
                 <w:noProof/>
               </w:rPr>
               <w:t>6.1 Chapter Overview</w:t>
@@ -1686,7 +1761,7 @@
                 <w:noProof/>
                 <w:webHidden/>
               </w:rPr>
-              <w:instrText xml:space="preserve"> PAGEREF _Toc68981939 \h </w:instrText>
+              <w:instrText xml:space="preserve"> PAGEREF _Toc69034802 \h </w:instrText>
             </w:r>
             <w:r>
               <w:rPr>
@@ -1724,13 +1799,15 @@
               <w:tab w:val="right" w:leader="dot" w:pos="9350"/>
             </w:tabs>
             <w:rPr>
+              <w:rFonts w:eastAsiaTheme="minorEastAsia"/>
               <w:noProof/>
             </w:rPr>
           </w:pPr>
-          <w:hyperlink w:anchor="_Toc68981940" w:history="1">
+          <w:hyperlink w:anchor="_Toc69034803" w:history="1">
             <w:r>
               <w:rPr>
                 <w:rStyle w:val="Hyperlink"/>
+                <w:rFonts w:ascii="Times New Roman" w:hAnsi="Times New Roman" w:cs="Times New Roman"/>
                 <w:noProof/>
               </w:rPr>
               <w:t>6.2 Overview of the prototype</w:t>
@@ -1754,7 +1831,7 @@
                 <w:noProof/>
                 <w:webHidden/>
               </w:rPr>
-              <w:instrText xml:space="preserve"> PAGEREF _Toc68981940 \h </w:instrText>
+              <w:instrText xml:space="preserve"> PAGEREF _Toc69034803 \h </w:instrText>
             </w:r>
             <w:r>
               <w:rPr>
@@ -1774,7 +1851,7 @@
                 <w:noProof/>
                 <w:webHidden/>
               </w:rPr>
-              <w:t>7</w:t>
+              <w:t>6</w:t>
             </w:r>
             <w:r>
               <w:rPr>
@@ -1792,16 +1869,18 @@
               <w:tab w:val="right" w:leader="dot" w:pos="9350"/>
             </w:tabs>
             <w:rPr>
+              <w:rFonts w:eastAsiaTheme="minorEastAsia"/>
               <w:noProof/>
             </w:rPr>
           </w:pPr>
-          <w:hyperlink w:anchor="_Toc68981941" w:history="1">
+          <w:hyperlink w:anchor="_Toc69034804" w:history="1">
             <w:r>
               <w:rPr>
                 <w:rStyle w:val="Hyperlink"/>
-                <w:noProof/>
-              </w:rPr>
-              <w:t>6.3 Technology Sections</w:t>
+                <w:rFonts w:ascii="Times New Roman" w:hAnsi="Times New Roman" w:cs="Times New Roman"/>
+                <w:noProof/>
+              </w:rPr>
+              <w:t>6.3 Technology Selections</w:t>
             </w:r>
             <w:r>
               <w:rPr>
@@ -1822,7 +1901,7 @@
                 <w:noProof/>
                 <w:webHidden/>
               </w:rPr>
-              <w:instrText xml:space="preserve"> PAGEREF _Toc68981941 \h </w:instrText>
+              <w:instrText xml:space="preserve"> PAGEREF _Toc69034804 \h </w:instrText>
             </w:r>
             <w:r>
               <w:rPr>
@@ -1842,7 +1921,7 @@
                 <w:noProof/>
                 <w:webHidden/>
               </w:rPr>
-              <w:t>7</w:t>
+              <w:t>6</w:t>
             </w:r>
             <w:r>
               <w:rPr>
@@ -1860,16 +1939,18 @@
               <w:tab w:val="right" w:leader="dot" w:pos="9350"/>
             </w:tabs>
             <w:rPr>
+              <w:rFonts w:eastAsiaTheme="minorEastAsia"/>
               <w:noProof/>
             </w:rPr>
           </w:pPr>
-          <w:hyperlink w:anchor="_Toc68981942" w:history="1">
+          <w:hyperlink w:anchor="_Toc69034805" w:history="1">
             <w:r>
               <w:rPr>
                 <w:rStyle w:val="Hyperlink"/>
-                <w:noProof/>
-              </w:rPr>
-              <w:t>6.3.1Language Section</w:t>
+                <w:rFonts w:ascii="Times New Roman" w:hAnsi="Times New Roman" w:cs="Times New Roman"/>
+                <w:noProof/>
+              </w:rPr>
+              <w:t>6.3.1 Language Selection</w:t>
             </w:r>
             <w:r>
               <w:rPr>
@@ -1890,7 +1971,7 @@
                 <w:noProof/>
                 <w:webHidden/>
               </w:rPr>
-              <w:instrText xml:space="preserve"> PAGEREF _Toc68981942 \h </w:instrText>
+              <w:instrText xml:space="preserve"> PAGEREF _Toc69034805 \h </w:instrText>
             </w:r>
             <w:r>
               <w:rPr>
@@ -1910,7 +1991,7 @@
                 <w:noProof/>
                 <w:webHidden/>
               </w:rPr>
-              <w:t>7</w:t>
+              <w:t>6</w:t>
             </w:r>
             <w:r>
               <w:rPr>
@@ -1928,16 +2009,18 @@
               <w:tab w:val="right" w:leader="dot" w:pos="9350"/>
             </w:tabs>
             <w:rPr>
+              <w:rFonts w:eastAsiaTheme="minorEastAsia"/>
               <w:noProof/>
             </w:rPr>
           </w:pPr>
-          <w:hyperlink w:anchor="_Toc68981943" w:history="1">
+          <w:hyperlink w:anchor="_Toc69034806" w:history="1">
             <w:r>
               <w:rPr>
                 <w:rStyle w:val="Hyperlink"/>
-                <w:noProof/>
-              </w:rPr>
-              <w:t>6.3.2 Libraries / Frameworks section</w:t>
+                <w:rFonts w:ascii="Times New Roman" w:hAnsi="Times New Roman" w:cs="Times New Roman"/>
+                <w:noProof/>
+              </w:rPr>
+              <w:t>6.3.2 Libraries / Frameworks selection</w:t>
             </w:r>
             <w:r>
               <w:rPr>
@@ -1958,7 +2041,7 @@
                 <w:noProof/>
                 <w:webHidden/>
               </w:rPr>
-              <w:instrText xml:space="preserve"> PAGEREF _Toc68981943 \h </w:instrText>
+              <w:instrText xml:space="preserve"> PAGEREF _Toc69034806 \h </w:instrText>
             </w:r>
             <w:r>
               <w:rPr>
@@ -1996,13 +2079,15 @@
               <w:tab w:val="right" w:leader="dot" w:pos="9350"/>
             </w:tabs>
             <w:rPr>
+              <w:rFonts w:eastAsiaTheme="minorEastAsia"/>
               <w:noProof/>
             </w:rPr>
           </w:pPr>
-          <w:hyperlink w:anchor="_Toc68981944" w:history="1">
+          <w:hyperlink w:anchor="_Toc69034807" w:history="1">
             <w:r>
               <w:rPr>
                 <w:rStyle w:val="Hyperlink"/>
+                <w:rFonts w:ascii="Times New Roman" w:hAnsi="Times New Roman" w:cs="Times New Roman"/>
                 <w:noProof/>
               </w:rPr>
               <w:t>6.3.3 Summary of Components in GOPIT</w:t>
@@ -2026,7 +2111,7 @@
                 <w:noProof/>
                 <w:webHidden/>
               </w:rPr>
-              <w:instrText xml:space="preserve"> PAGEREF _Toc68981944 \h </w:instrText>
+              <w:instrText xml:space="preserve"> PAGEREF _Toc69034807 \h </w:instrText>
             </w:r>
             <w:r>
               <w:rPr>
@@ -2064,13 +2149,15 @@
               <w:tab w:val="right" w:leader="dot" w:pos="9350"/>
             </w:tabs>
             <w:rPr>
+              <w:rFonts w:eastAsiaTheme="minorEastAsia"/>
               <w:noProof/>
             </w:rPr>
           </w:pPr>
-          <w:hyperlink w:anchor="_Toc68981945" w:history="1">
+          <w:hyperlink w:anchor="_Toc69034808" w:history="1">
             <w:r>
               <w:rPr>
                 <w:rStyle w:val="Hyperlink"/>
+                <w:rFonts w:ascii="Times New Roman" w:hAnsi="Times New Roman" w:cs="Times New Roman"/>
                 <w:noProof/>
               </w:rPr>
               <w:t>6.4 Dataset</w:t>
@@ -2094,7 +2181,7 @@
                 <w:noProof/>
                 <w:webHidden/>
               </w:rPr>
-              <w:instrText xml:space="preserve"> PAGEREF _Toc68981945 \h </w:instrText>
+              <w:instrText xml:space="preserve"> PAGEREF _Toc69034808 \h </w:instrText>
             </w:r>
             <w:r>
               <w:rPr>
@@ -2132,13 +2219,15 @@
               <w:tab w:val="right" w:leader="dot" w:pos="9350"/>
             </w:tabs>
             <w:rPr>
+              <w:rFonts w:eastAsiaTheme="minorEastAsia"/>
               <w:noProof/>
             </w:rPr>
           </w:pPr>
-          <w:hyperlink w:anchor="_Toc68981946" w:history="1">
+          <w:hyperlink w:anchor="_Toc69034809" w:history="1">
             <w:r>
               <w:rPr>
                 <w:rStyle w:val="Hyperlink"/>
+                <w:rFonts w:ascii="Times New Roman" w:hAnsi="Times New Roman" w:cs="Times New Roman"/>
                 <w:noProof/>
               </w:rPr>
               <w:t>6.5 Implementation of the features of the prototype in the backend</w:t>
@@ -2162,7 +2251,7 @@
                 <w:noProof/>
                 <w:webHidden/>
               </w:rPr>
-              <w:instrText xml:space="preserve"> PAGEREF _Toc68981946 \h </w:instrText>
+              <w:instrText xml:space="preserve"> PAGEREF _Toc69034809 \h </w:instrText>
             </w:r>
             <w:r>
               <w:rPr>
@@ -2182,7 +2271,7 @@
                 <w:noProof/>
                 <w:webHidden/>
               </w:rPr>
-              <w:t>7</w:t>
+              <w:t>8</w:t>
             </w:r>
             <w:r>
               <w:rPr>
@@ -2200,13 +2289,15 @@
               <w:tab w:val="right" w:leader="dot" w:pos="9350"/>
             </w:tabs>
             <w:rPr>
+              <w:rFonts w:eastAsiaTheme="minorEastAsia"/>
               <w:noProof/>
             </w:rPr>
           </w:pPr>
-          <w:hyperlink w:anchor="_Toc68981947" w:history="1">
+          <w:hyperlink w:anchor="_Toc69034810" w:history="1">
             <w:r>
               <w:rPr>
                 <w:rStyle w:val="Hyperlink"/>
+                <w:rFonts w:ascii="Times New Roman" w:hAnsi="Times New Roman" w:cs="Times New Roman"/>
                 <w:noProof/>
               </w:rPr>
               <w:t>6.5.4 Testing and Model using review.</w:t>
@@ -2230,7 +2321,7 @@
                 <w:noProof/>
                 <w:webHidden/>
               </w:rPr>
-              <w:instrText xml:space="preserve"> PAGEREF _Toc68981947 \h </w:instrText>
+              <w:instrText xml:space="preserve"> PAGEREF _Toc69034810 \h </w:instrText>
             </w:r>
             <w:r>
               <w:rPr>
@@ -2250,7 +2341,7 @@
                 <w:noProof/>
                 <w:webHidden/>
               </w:rPr>
-              <w:t>7</w:t>
+              <w:t>8</w:t>
             </w:r>
             <w:r>
               <w:rPr>
@@ -2268,13 +2359,15 @@
               <w:tab w:val="right" w:leader="dot" w:pos="9350"/>
             </w:tabs>
             <w:rPr>
+              <w:rFonts w:eastAsiaTheme="minorEastAsia"/>
               <w:noProof/>
             </w:rPr>
           </w:pPr>
-          <w:hyperlink w:anchor="_Toc68981948" w:history="1">
+          <w:hyperlink w:anchor="_Toc69034811" w:history="1">
             <w:r>
               <w:rPr>
                 <w:rStyle w:val="Hyperlink"/>
+                <w:rFonts w:ascii="Times New Roman" w:hAnsi="Times New Roman" w:cs="Times New Roman"/>
                 <w:noProof/>
               </w:rPr>
               <w:t>6.5.4 Categorization of issue</w:t>
@@ -2298,7 +2391,7 @@
                 <w:noProof/>
                 <w:webHidden/>
               </w:rPr>
-              <w:instrText xml:space="preserve"> PAGEREF _Toc68981948 \h </w:instrText>
+              <w:instrText xml:space="preserve"> PAGEREF _Toc69034811 \h </w:instrText>
             </w:r>
             <w:r>
               <w:rPr>
@@ -2318,7 +2411,7 @@
                 <w:noProof/>
                 <w:webHidden/>
               </w:rPr>
-              <w:t>7</w:t>
+              <w:t>8</w:t>
             </w:r>
             <w:r>
               <w:rPr>
@@ -2336,13 +2429,15 @@
               <w:tab w:val="right" w:leader="dot" w:pos="9350"/>
             </w:tabs>
             <w:rPr>
+              <w:rFonts w:eastAsiaTheme="minorEastAsia"/>
               <w:noProof/>
             </w:rPr>
           </w:pPr>
-          <w:hyperlink w:anchor="_Toc68981949" w:history="1">
+          <w:hyperlink w:anchor="_Toc69034812" w:history="1">
             <w:r>
               <w:rPr>
                 <w:rStyle w:val="Hyperlink"/>
+                <w:rFonts w:ascii="Times New Roman" w:hAnsi="Times New Roman" w:cs="Times New Roman"/>
                 <w:noProof/>
               </w:rPr>
               <w:t>6.6 Implementation of Graphical User Interface (GUI)</w:t>
@@ -2366,7 +2461,7 @@
                 <w:noProof/>
                 <w:webHidden/>
               </w:rPr>
-              <w:instrText xml:space="preserve"> PAGEREF _Toc68981949 \h </w:instrText>
+              <w:instrText xml:space="preserve"> PAGEREF _Toc69034812 \h </w:instrText>
             </w:r>
             <w:r>
               <w:rPr>
@@ -2404,13 +2499,15 @@
               <w:tab w:val="right" w:leader="dot" w:pos="9350"/>
             </w:tabs>
             <w:rPr>
+              <w:rFonts w:eastAsiaTheme="minorEastAsia"/>
               <w:noProof/>
             </w:rPr>
           </w:pPr>
-          <w:hyperlink w:anchor="_Toc68981950" w:history="1">
+          <w:hyperlink w:anchor="_Toc69034813" w:history="1">
             <w:r>
               <w:rPr>
                 <w:rStyle w:val="Hyperlink"/>
+                <w:rFonts w:ascii="Times New Roman" w:hAnsi="Times New Roman" w:cs="Times New Roman"/>
                 <w:noProof/>
               </w:rPr>
               <w:t>6.6.1 Implementation of First Window (App Loading window)</w:t>
@@ -2434,7 +2531,7 @@
                 <w:noProof/>
                 <w:webHidden/>
               </w:rPr>
-              <w:instrText xml:space="preserve"> PAGEREF _Toc68981950 \h </w:instrText>
+              <w:instrText xml:space="preserve"> PAGEREF _Toc69034813 \h </w:instrText>
             </w:r>
             <w:r>
               <w:rPr>
@@ -2472,13 +2569,15 @@
               <w:tab w:val="right" w:leader="dot" w:pos="9350"/>
             </w:tabs>
             <w:rPr>
+              <w:rFonts w:eastAsiaTheme="minorEastAsia"/>
               <w:noProof/>
             </w:rPr>
           </w:pPr>
-          <w:hyperlink w:anchor="_Toc68981951" w:history="1">
+          <w:hyperlink w:anchor="_Toc69034814" w:history="1">
             <w:r>
               <w:rPr>
                 <w:rStyle w:val="Hyperlink"/>
+                <w:rFonts w:ascii="Times New Roman" w:hAnsi="Times New Roman" w:cs="Times New Roman"/>
                 <w:noProof/>
               </w:rPr>
               <w:t>6.7 Combining of the backend and Frontend.</w:t>
@@ -2502,7 +2601,7 @@
                 <w:noProof/>
                 <w:webHidden/>
               </w:rPr>
-              <w:instrText xml:space="preserve"> PAGEREF _Toc68981951 \h </w:instrText>
+              <w:instrText xml:space="preserve"> PAGEREF _Toc69034814 \h </w:instrText>
             </w:r>
             <w:r>
               <w:rPr>
@@ -2540,13 +2639,15 @@
               <w:tab w:val="right" w:leader="dot" w:pos="9350"/>
             </w:tabs>
             <w:rPr>
+              <w:rFonts w:eastAsiaTheme="minorEastAsia"/>
               <w:noProof/>
             </w:rPr>
           </w:pPr>
-          <w:hyperlink w:anchor="_Toc68981952" w:history="1">
+          <w:hyperlink w:anchor="_Toc69034815" w:history="1">
             <w:r>
               <w:rPr>
                 <w:rStyle w:val="Hyperlink"/>
+                <w:rFonts w:ascii="Times New Roman" w:hAnsi="Times New Roman" w:cs="Times New Roman"/>
                 <w:noProof/>
               </w:rPr>
               <w:t>6.7 Chapter Summary</w:t>
@@ -2570,7 +2671,77 @@
                 <w:noProof/>
                 <w:webHidden/>
               </w:rPr>
-              <w:instrText xml:space="preserve"> PAGEREF _Toc68981952 \h </w:instrText>
+              <w:instrText xml:space="preserve"> PAGEREF _Toc69034815 \h </w:instrText>
+            </w:r>
+            <w:r>
+              <w:rPr>
+                <w:noProof/>
+                <w:webHidden/>
+              </w:rPr>
+            </w:r>
+            <w:r>
+              <w:rPr>
+                <w:noProof/>
+                <w:webHidden/>
+              </w:rPr>
+              <w:fldChar w:fldCharType="separate"/>
+            </w:r>
+            <w:r>
+              <w:rPr>
+                <w:noProof/>
+                <w:webHidden/>
+              </w:rPr>
+              <w:t>8</w:t>
+            </w:r>
+            <w:r>
+              <w:rPr>
+                <w:noProof/>
+                <w:webHidden/>
+              </w:rPr>
+              <w:fldChar w:fldCharType="end"/>
+            </w:r>
+          </w:hyperlink>
+        </w:p>
+        <w:p>
+          <w:pPr>
+            <w:pStyle w:val="TOC2"/>
+            <w:tabs>
+              <w:tab w:val="right" w:leader="dot" w:pos="9350"/>
+            </w:tabs>
+            <w:rPr>
+              <w:rFonts w:eastAsiaTheme="minorEastAsia"/>
+              <w:noProof/>
+            </w:rPr>
+          </w:pPr>
+          <w:hyperlink w:anchor="_Toc69034816" w:history="1">
+            <w:r>
+              <w:rPr>
+                <w:rStyle w:val="Hyperlink"/>
+                <w:rFonts w:ascii="Times New Roman" w:hAnsi="Times New Roman" w:cs="Times New Roman"/>
+                <w:noProof/>
+              </w:rPr>
+              <w:t>Reference</w:t>
+            </w:r>
+            <w:r>
+              <w:rPr>
+                <w:noProof/>
+                <w:webHidden/>
+              </w:rPr>
+              <w:tab/>
+            </w:r>
+            <w:r>
+              <w:rPr>
+                <w:noProof/>
+                <w:webHidden/>
+              </w:rPr>
+              <w:fldChar w:fldCharType="begin"/>
+            </w:r>
+            <w:r>
+              <w:rPr>
+                <w:noProof/>
+                <w:webHidden/>
+              </w:rPr>
+              <w:instrText xml:space="preserve"> PAGEREF _Toc69034816 \h </w:instrText>
             </w:r>
             <w:r>
               <w:rPr>
@@ -2631,13 +2802,12 @@
         </w:rPr>
       </w:pPr>
       <w:bookmarkStart w:id="0" w:name="_Toc68951461"/>
-      <w:bookmarkStart w:id="1" w:name="_Toc68981934"/>
+      <w:bookmarkStart w:id="1" w:name="_Toc69034797"/>
       <w:r>
         <w:rPr>
           <w:rFonts w:ascii="Times New Roman" w:eastAsia="Times New Roman" w:hAnsi="Times New Roman" w:cs="Times New Roman"/>
           <w:color w:val="000000"/>
         </w:rPr>
-        <w:lastRenderedPageBreak/>
         <w:t>1.7 Resource Requirements</w:t>
       </w:r>
       <w:bookmarkEnd w:id="0"/>
@@ -2673,7 +2843,7 @@
         </w:rPr>
       </w:pPr>
       <w:bookmarkStart w:id="2" w:name="_Toc68951462"/>
-      <w:bookmarkStart w:id="3" w:name="_Toc68981935"/>
+      <w:bookmarkStart w:id="3" w:name="_Toc69034798"/>
       <w:r>
         <w:rPr>
           <w:rFonts w:ascii="Times New Roman" w:eastAsia="Times New Roman" w:hAnsi="Times New Roman" w:cs="Times New Roman"/>
@@ -2868,7 +3038,21 @@
               <w:rPr>
                 <w:rFonts w:ascii="Times New Roman" w:eastAsia="Times New Roman" w:hAnsi="Times New Roman" w:cs="Times New Roman"/>
               </w:rPr>
-              <w:t>Android 11, One UI version 3.0, Exynox 9611 (10nm) chipset, Octa-core (4x2.3 GHz Cortex-A73 &amp; 4x1.7 GHz-Cortex-A53), 6GB Ram, 128GB Internal Memory</w:t>
+              <w:t xml:space="preserve">Android 11, One UI version 3.0, </w:t>
+            </w:r>
+            <w:proofErr w:type="spellStart"/>
+            <w:r>
+              <w:rPr>
+                <w:rFonts w:ascii="Times New Roman" w:eastAsia="Times New Roman" w:hAnsi="Times New Roman" w:cs="Times New Roman"/>
+              </w:rPr>
+              <w:t>Exynox</w:t>
+            </w:r>
+            <w:proofErr w:type="spellEnd"/>
+            <w:r>
+              <w:rPr>
+                <w:rFonts w:ascii="Times New Roman" w:eastAsia="Times New Roman" w:hAnsi="Times New Roman" w:cs="Times New Roman"/>
+              </w:rPr>
+              <w:t xml:space="preserve"> 9611 (10nm) chipset, Octa-core (4x2.3 GHz Cortex-A73 &amp; 4x1.7 GHz-Cortex-A53), 6GB Ram, 128GB Internal Memory</w:t>
             </w:r>
           </w:p>
         </w:tc>
@@ -2920,7 +3104,49 @@
               <w:rPr>
                 <w:rFonts w:ascii="Times New Roman" w:eastAsia="Times New Roman" w:hAnsi="Times New Roman" w:cs="Times New Roman"/>
               </w:rPr>
-              <w:t>Android 10, ColorOS 7.0, Mediatek MT6771 Helio P60 (12nm) chipset, Octa-core (4x2.0 GHz Cortex-A73 &amp; 4x2.0 GHz Cortex-A53), 4GB Ram, 64 GB Internal Memory</w:t>
+              <w:t xml:space="preserve">Android 10, </w:t>
+            </w:r>
+            <w:proofErr w:type="spellStart"/>
+            <w:r>
+              <w:rPr>
+                <w:rFonts w:ascii="Times New Roman" w:eastAsia="Times New Roman" w:hAnsi="Times New Roman" w:cs="Times New Roman"/>
+              </w:rPr>
+              <w:t>ColorOS</w:t>
+            </w:r>
+            <w:proofErr w:type="spellEnd"/>
+            <w:r>
+              <w:rPr>
+                <w:rFonts w:ascii="Times New Roman" w:eastAsia="Times New Roman" w:hAnsi="Times New Roman" w:cs="Times New Roman"/>
+              </w:rPr>
+              <w:t xml:space="preserve"> 7.0, </w:t>
+            </w:r>
+            <w:proofErr w:type="spellStart"/>
+            <w:r>
+              <w:rPr>
+                <w:rFonts w:ascii="Times New Roman" w:eastAsia="Times New Roman" w:hAnsi="Times New Roman" w:cs="Times New Roman"/>
+              </w:rPr>
+              <w:t>Mediatek</w:t>
+            </w:r>
+            <w:proofErr w:type="spellEnd"/>
+            <w:r>
+              <w:rPr>
+                <w:rFonts w:ascii="Times New Roman" w:eastAsia="Times New Roman" w:hAnsi="Times New Roman" w:cs="Times New Roman"/>
+              </w:rPr>
+              <w:t xml:space="preserve"> MT6771 </w:t>
+            </w:r>
+            <w:proofErr w:type="spellStart"/>
+            <w:r>
+              <w:rPr>
+                <w:rFonts w:ascii="Times New Roman" w:eastAsia="Times New Roman" w:hAnsi="Times New Roman" w:cs="Times New Roman"/>
+              </w:rPr>
+              <w:t>Helio</w:t>
+            </w:r>
+            <w:proofErr w:type="spellEnd"/>
+            <w:r>
+              <w:rPr>
+                <w:rFonts w:ascii="Times New Roman" w:eastAsia="Times New Roman" w:hAnsi="Times New Roman" w:cs="Times New Roman"/>
+              </w:rPr>
+              <w:t xml:space="preserve"> P60 (12nm) chipset, Octa-core (4x2.0 GHz Cortex-A73 &amp; 4x2.0 GHz Cortex-A53), 4GB Ram, 64 GB Internal Memory</w:t>
             </w:r>
           </w:p>
         </w:tc>
@@ -2994,7 +3220,7 @@
         </w:rPr>
       </w:pPr>
       <w:bookmarkStart w:id="4" w:name="_Toc68951463"/>
-      <w:bookmarkStart w:id="5" w:name="_Toc68981936"/>
+      <w:bookmarkStart w:id="5" w:name="_Toc69034799"/>
       <w:r>
         <w:rPr>
           <w:rFonts w:ascii="Times New Roman" w:eastAsia="Times New Roman" w:hAnsi="Times New Roman" w:cs="Times New Roman"/>
@@ -3341,11 +3567,19 @@
                 <w:rFonts w:ascii="Times New Roman" w:eastAsia="Times New Roman" w:hAnsi="Times New Roman" w:cs="Times New Roman"/>
               </w:rPr>
             </w:pPr>
-            <w:r>
-              <w:rPr>
-                <w:rFonts w:ascii="Times New Roman" w:eastAsia="Times New Roman" w:hAnsi="Times New Roman" w:cs="Times New Roman"/>
-              </w:rPr>
-              <w:t>Jupyter Notebook (V6.1.6)</w:t>
+            <w:proofErr w:type="spellStart"/>
+            <w:r>
+              <w:rPr>
+                <w:rFonts w:ascii="Times New Roman" w:eastAsia="Times New Roman" w:hAnsi="Times New Roman" w:cs="Times New Roman"/>
+              </w:rPr>
+              <w:t>Jupyter</w:t>
+            </w:r>
+            <w:proofErr w:type="spellEnd"/>
+            <w:r>
+              <w:rPr>
+                <w:rFonts w:ascii="Times New Roman" w:eastAsia="Times New Roman" w:hAnsi="Times New Roman" w:cs="Times New Roman"/>
+              </w:rPr>
+              <w:t xml:space="preserve"> Notebook (V6.1.6)</w:t>
             </w:r>
           </w:p>
         </w:tc>
@@ -3449,6 +3683,7 @@
               <w:rPr>
                 <w:rFonts w:ascii="Times New Roman" w:eastAsia="Times New Roman" w:hAnsi="Times New Roman" w:cs="Times New Roman"/>
               </w:rPr>
+              <w:lastRenderedPageBreak/>
               <w:t>Teachable Machine</w:t>
             </w:r>
           </w:p>
@@ -3549,11 +3784,19 @@
                 <w:rFonts w:ascii="Times New Roman" w:eastAsia="Times New Roman" w:hAnsi="Times New Roman" w:cs="Times New Roman"/>
               </w:rPr>
             </w:pPr>
-            <w:r>
-              <w:rPr>
-                <w:rFonts w:ascii="Times New Roman" w:eastAsia="Times New Roman" w:hAnsi="Times New Roman" w:cs="Times New Roman"/>
-              </w:rPr>
-              <w:t>StarUML (V3.2.2)</w:t>
+            <w:proofErr w:type="spellStart"/>
+            <w:r>
+              <w:rPr>
+                <w:rFonts w:ascii="Times New Roman" w:eastAsia="Times New Roman" w:hAnsi="Times New Roman" w:cs="Times New Roman"/>
+              </w:rPr>
+              <w:t>StarUML</w:t>
+            </w:r>
+            <w:proofErr w:type="spellEnd"/>
+            <w:r>
+              <w:rPr>
+                <w:rFonts w:ascii="Times New Roman" w:eastAsia="Times New Roman" w:hAnsi="Times New Roman" w:cs="Times New Roman"/>
+              </w:rPr>
+              <w:t xml:space="preserve"> (V3.2.2)</w:t>
             </w:r>
           </w:p>
         </w:tc>
@@ -4062,12 +4305,20 @@
                 <w:rFonts w:ascii="Times New Roman" w:eastAsia="Times New Roman" w:hAnsi="Times New Roman" w:cs="Times New Roman"/>
               </w:rPr>
             </w:pPr>
+            <w:proofErr w:type="spellStart"/>
             <w:proofErr w:type="gramStart"/>
             <w:r>
               <w:rPr>
                 <w:rFonts w:ascii="Times New Roman" w:eastAsia="Times New Roman" w:hAnsi="Times New Roman" w:cs="Times New Roman"/>
               </w:rPr>
-              <w:t>Tensorflow(</w:t>
+              <w:t>Tensorflow</w:t>
+            </w:r>
+            <w:proofErr w:type="spellEnd"/>
+            <w:r>
+              <w:rPr>
+                <w:rFonts w:ascii="Times New Roman" w:eastAsia="Times New Roman" w:hAnsi="Times New Roman" w:cs="Times New Roman"/>
+              </w:rPr>
+              <w:t>(</w:t>
             </w:r>
             <w:proofErr w:type="gramEnd"/>
             <w:r>
@@ -4179,7 +4430,7 @@
         </w:rPr>
       </w:pPr>
       <w:bookmarkStart w:id="6" w:name="_Toc68951464"/>
-      <w:bookmarkStart w:id="7" w:name="_Toc68981937"/>
+      <w:bookmarkStart w:id="7" w:name="_Toc69034800"/>
       <w:r>
         <w:rPr>
           <w:rFonts w:ascii="Times New Roman" w:eastAsia="Times New Roman" w:hAnsi="Times New Roman" w:cs="Times New Roman"/>
@@ -4433,7 +4684,15 @@
           <w:rFonts w:ascii="Times New Roman" w:eastAsia="Times New Roman" w:hAnsi="Times New Roman" w:cs="Times New Roman"/>
           <w:b/>
         </w:rPr>
-        <w:t xml:space="preserve">Android app technology stack, IOS app technology stack, Hybrid app technology stack </w:t>
+        <w:t xml:space="preserve">Android app technology </w:t>
+      </w:r>
+      <w:r>
+        <w:rPr>
+          <w:rFonts w:ascii="Times New Roman" w:eastAsia="Times New Roman" w:hAnsi="Times New Roman" w:cs="Times New Roman"/>
+          <w:b/>
+        </w:rPr>
+        <w:lastRenderedPageBreak/>
+        <w:t xml:space="preserve">stack, IOS app technology stack, Hybrid app technology stack </w:t>
       </w:r>
       <w:r>
         <w:rPr>
@@ -4529,7 +4788,21 @@
         <w:rPr>
           <w:rFonts w:ascii="Times New Roman" w:eastAsia="Times New Roman" w:hAnsi="Times New Roman" w:cs="Times New Roman"/>
         </w:rPr>
-        <w:t>The front-end components enable the user’s interaction with the application. GoTit application can be developed more user friendly with following components.</w:t>
+        <w:t xml:space="preserve">The front-end components enable the user’s interaction with the application. </w:t>
+      </w:r>
+      <w:proofErr w:type="spellStart"/>
+      <w:r>
+        <w:rPr>
+          <w:rFonts w:ascii="Times New Roman" w:eastAsia="Times New Roman" w:hAnsi="Times New Roman" w:cs="Times New Roman"/>
+        </w:rPr>
+        <w:t>GoTit</w:t>
+      </w:r>
+      <w:proofErr w:type="spellEnd"/>
+      <w:r>
+        <w:rPr>
+          <w:rFonts w:ascii="Times New Roman" w:eastAsia="Times New Roman" w:hAnsi="Times New Roman" w:cs="Times New Roman"/>
+        </w:rPr>
+        <w:t xml:space="preserve"> application can be developed more user friendly with following components.</w:t>
       </w:r>
     </w:p>
     <w:p>
@@ -4639,8 +4912,17 @@
           <w:rFonts w:ascii="Times New Roman" w:eastAsia="Times New Roman" w:hAnsi="Times New Roman" w:cs="Times New Roman"/>
           <w:b/>
         </w:rPr>
-        <w:t>XML drawables</w:t>
-      </w:r>
+        <w:t xml:space="preserve">XML </w:t>
+      </w:r>
+      <w:proofErr w:type="spellStart"/>
+      <w:r>
+        <w:rPr>
+          <w:rFonts w:ascii="Times New Roman" w:eastAsia="Times New Roman" w:hAnsi="Times New Roman" w:cs="Times New Roman"/>
+          <w:b/>
+        </w:rPr>
+        <w:t>drawables</w:t>
+      </w:r>
+      <w:proofErr w:type="spellEnd"/>
       <w:r>
         <w:rPr>
           <w:rFonts w:ascii="Times New Roman" w:eastAsia="Times New Roman" w:hAnsi="Times New Roman" w:cs="Times New Roman"/>
@@ -4909,41 +5191,115 @@
         </w:rPr>
       </w:pPr>
     </w:p>
-    <w:p/>
-    <w:p/>
-    <w:p/>
-    <w:p/>
-    <w:p/>
-    <w:p/>
-    <w:p/>
-    <w:p/>
-    <w:p/>
-    <w:p/>
-    <w:p/>
-    <w:p/>
-    <w:p/>
-    <w:p/>
-    <w:p/>
+    <w:p>
+      <w:pPr>
+        <w:rPr>
+          <w:rFonts w:ascii="Times New Roman" w:hAnsi="Times New Roman" w:cs="Times New Roman"/>
+        </w:rPr>
+      </w:pPr>
+    </w:p>
+    <w:p>
+      <w:pPr>
+        <w:rPr>
+          <w:rFonts w:ascii="Times New Roman" w:hAnsi="Times New Roman" w:cs="Times New Roman"/>
+        </w:rPr>
+      </w:pPr>
+    </w:p>
+    <w:p>
+      <w:pPr>
+        <w:rPr>
+          <w:rFonts w:ascii="Times New Roman" w:hAnsi="Times New Roman" w:cs="Times New Roman"/>
+        </w:rPr>
+      </w:pPr>
+    </w:p>
+    <w:p>
+      <w:pPr>
+        <w:rPr>
+          <w:rFonts w:ascii="Times New Roman" w:hAnsi="Times New Roman" w:cs="Times New Roman"/>
+        </w:rPr>
+      </w:pPr>
+    </w:p>
+    <w:p>
+      <w:pPr>
+        <w:rPr>
+          <w:rFonts w:ascii="Times New Roman" w:hAnsi="Times New Roman" w:cs="Times New Roman"/>
+        </w:rPr>
+      </w:pPr>
+    </w:p>
+    <w:p>
+      <w:pPr>
+        <w:rPr>
+          <w:rFonts w:ascii="Times New Roman" w:hAnsi="Times New Roman" w:cs="Times New Roman"/>
+        </w:rPr>
+      </w:pPr>
+    </w:p>
+    <w:p>
+      <w:pPr>
+        <w:rPr>
+          <w:rFonts w:ascii="Times New Roman" w:hAnsi="Times New Roman" w:cs="Times New Roman"/>
+        </w:rPr>
+      </w:pPr>
+    </w:p>
+    <w:p>
+      <w:pPr>
+        <w:rPr>
+          <w:rFonts w:ascii="Times New Roman" w:hAnsi="Times New Roman" w:cs="Times New Roman"/>
+        </w:rPr>
+      </w:pPr>
+    </w:p>
+    <w:p>
+      <w:pPr>
+        <w:rPr>
+          <w:rFonts w:ascii="Times New Roman" w:hAnsi="Times New Roman" w:cs="Times New Roman"/>
+        </w:rPr>
+      </w:pPr>
+    </w:p>
+    <w:p>
+      <w:pPr>
+        <w:rPr>
+          <w:rFonts w:ascii="Times New Roman" w:hAnsi="Times New Roman" w:cs="Times New Roman"/>
+        </w:rPr>
+      </w:pPr>
+    </w:p>
     <w:p>
       <w:pPr>
         <w:pStyle w:val="Heading1"/>
+        <w:rPr>
+          <w:rFonts w:ascii="Times New Roman" w:hAnsi="Times New Roman" w:cs="Times New Roman"/>
+        </w:rPr>
       </w:pPr>
       <w:bookmarkStart w:id="8" w:name="_Toc68951465"/>
-      <w:bookmarkStart w:id="9" w:name="_Toc68981938"/>
-      <w:r>
+      <w:bookmarkStart w:id="9" w:name="_Toc69034801"/>
+      <w:r>
+        <w:rPr>
+          <w:rFonts w:ascii="Times New Roman" w:hAnsi="Times New Roman" w:cs="Times New Roman"/>
+        </w:rPr>
+        <w:lastRenderedPageBreak/>
         <w:t>Chapter 06 – Implementation</w:t>
       </w:r>
       <w:bookmarkEnd w:id="8"/>
       <w:bookmarkEnd w:id="9"/>
     </w:p>
-    <w:p/>
+    <w:p>
+      <w:pPr>
+        <w:rPr>
+          <w:rFonts w:ascii="Times New Roman" w:hAnsi="Times New Roman" w:cs="Times New Roman"/>
+        </w:rPr>
+      </w:pPr>
+    </w:p>
     <w:p>
       <w:pPr>
         <w:pStyle w:val="Heading2"/>
+        <w:rPr>
+          <w:rFonts w:ascii="Times New Roman" w:hAnsi="Times New Roman" w:cs="Times New Roman"/>
+        </w:rPr>
       </w:pPr>
       <w:bookmarkStart w:id="10" w:name="_Toc68951466"/>
-      <w:bookmarkStart w:id="11" w:name="_Toc68981939"/>
-      <w:r>
+      <w:bookmarkStart w:id="11" w:name="_Toc69034802"/>
+      <w:r>
+        <w:rPr>
+          <w:rFonts w:ascii="Times New Roman" w:hAnsi="Times New Roman" w:cs="Times New Roman"/>
+        </w:rPr>
         <w:t>6.1 Chapter Overview</w:t>
       </w:r>
       <w:bookmarkEnd w:id="10"/>
@@ -4952,12 +5308,12 @@
     <w:p>
       <w:pPr>
         <w:rPr>
-          <w:rFonts w:ascii="Arial" w:hAnsi="Arial" w:cs="Arial"/>
-        </w:rPr>
-      </w:pPr>
-      <w:r>
-        <w:rPr>
-          <w:rFonts w:ascii="Arial" w:hAnsi="Arial" w:cs="Arial"/>
+          <w:rFonts w:ascii="Times New Roman" w:hAnsi="Times New Roman" w:cs="Times New Roman"/>
+        </w:rPr>
+      </w:pPr>
+      <w:r>
+        <w:rPr>
+          <w:rFonts w:ascii="Times New Roman" w:hAnsi="Times New Roman" w:cs="Times New Roman"/>
         </w:rPr>
         <w:t xml:space="preserve"> </w:t>
       </w:r>
@@ -4965,12 +5321,12 @@
     <w:p>
       <w:pPr>
         <w:rPr>
-          <w:rFonts w:ascii="Arial" w:hAnsi="Arial" w:cs="Arial"/>
-        </w:rPr>
-      </w:pPr>
-      <w:r>
-        <w:rPr>
-          <w:rFonts w:ascii="Arial" w:hAnsi="Arial" w:cs="Arial"/>
+          <w:rFonts w:ascii="Times New Roman" w:hAnsi="Times New Roman" w:cs="Times New Roman"/>
+        </w:rPr>
+      </w:pPr>
+      <w:r>
+        <w:rPr>
+          <w:rFonts w:ascii="Times New Roman" w:hAnsi="Times New Roman" w:cs="Times New Roman"/>
         </w:rPr>
         <w:t xml:space="preserve">In this chapter overview before the implementation overview must mention that we changed our project scope. Because of the lack of proper data set and the use of data science does not happen much. </w:t>
       </w:r>
@@ -4978,12 +5334,12 @@
     <w:p>
       <w:pPr>
         <w:rPr>
-          <w:rFonts w:ascii="Arial" w:hAnsi="Arial" w:cs="Arial"/>
-        </w:rPr>
-      </w:pPr>
-      <w:r>
-        <w:rPr>
-          <w:rFonts w:ascii="Arial" w:hAnsi="Arial" w:cs="Arial"/>
+          <w:rFonts w:ascii="Times New Roman" w:hAnsi="Times New Roman" w:cs="Times New Roman"/>
+        </w:rPr>
+      </w:pPr>
+      <w:r>
+        <w:rPr>
+          <w:rFonts w:ascii="Times New Roman" w:hAnsi="Times New Roman" w:cs="Times New Roman"/>
         </w:rPr>
         <w:t>Before changed the scope we informed that issue to our module leader as instructed by the tutor.</w:t>
       </w:r>
@@ -4991,25 +5347,49 @@
     <w:p>
       <w:pPr>
         <w:rPr>
-          <w:rFonts w:ascii="Arial" w:hAnsi="Arial" w:cs="Arial"/>
-        </w:rPr>
-      </w:pPr>
-      <w:r>
-        <w:rPr>
-          <w:rFonts w:ascii="Arial" w:hAnsi="Arial" w:cs="Arial"/>
-        </w:rPr>
-        <w:t xml:space="preserve">In this implementation chapter will focus on the selected programming languages, libraries and frameworks and technologies that were used for implementing the GopIt app. And will discuss how one by one the features developed in the GopIt app with relevant code snipped and screenshots. </w:t>
-      </w:r>
-    </w:p>
-    <w:p>
-      <w:pPr>
-        <w:rPr>
-          <w:rFonts w:ascii="Arial" w:hAnsi="Arial" w:cs="Arial"/>
-        </w:rPr>
-      </w:pPr>
-      <w:r>
-        <w:rPr>
-          <w:rFonts w:ascii="Arial" w:hAnsi="Arial" w:cs="Arial"/>
+          <w:rFonts w:ascii="Times New Roman" w:hAnsi="Times New Roman" w:cs="Times New Roman"/>
+        </w:rPr>
+      </w:pPr>
+      <w:r>
+        <w:rPr>
+          <w:rFonts w:ascii="Times New Roman" w:hAnsi="Times New Roman" w:cs="Times New Roman"/>
+        </w:rPr>
+        <w:t xml:space="preserve">In this implementation chapter will focus on the selected programming languages, libraries and frameworks and technologies that were used for implementing the </w:t>
+      </w:r>
+      <w:r>
+        <w:rPr>
+          <w:rFonts w:ascii="Times New Roman" w:hAnsi="Times New Roman" w:cs="Times New Roman"/>
+        </w:rPr>
+        <w:t>GoPit</w:t>
+      </w:r>
+      <w:r>
+        <w:rPr>
+          <w:rFonts w:ascii="Times New Roman" w:hAnsi="Times New Roman" w:cs="Times New Roman"/>
+        </w:rPr>
+        <w:t xml:space="preserve"> app. And will discuss how one by one the features developed in the </w:t>
+      </w:r>
+      <w:r>
+        <w:rPr>
+          <w:rFonts w:ascii="Times New Roman" w:hAnsi="Times New Roman" w:cs="Times New Roman"/>
+        </w:rPr>
+        <w:t>GoPit</w:t>
+      </w:r>
+      <w:r>
+        <w:rPr>
+          <w:rFonts w:ascii="Times New Roman" w:hAnsi="Times New Roman" w:cs="Times New Roman"/>
+        </w:rPr>
+        <w:t xml:space="preserve"> app with relevant code snipped and screenshots. </w:t>
+      </w:r>
+    </w:p>
+    <w:p>
+      <w:pPr>
+        <w:rPr>
+          <w:rFonts w:ascii="Times New Roman" w:hAnsi="Times New Roman" w:cs="Times New Roman"/>
+        </w:rPr>
+      </w:pPr>
+      <w:r>
+        <w:rPr>
+          <w:rFonts w:ascii="Times New Roman" w:hAnsi="Times New Roman" w:cs="Times New Roman"/>
         </w:rPr>
         <w:t>In addition, the challenges faced in implementing features and the solutions used are discussed in this chapter.</w:t>
       </w:r>
@@ -5017,23 +5397,35 @@
     <w:p>
       <w:pPr>
         <w:rPr>
-          <w:rFonts w:ascii="Arial" w:hAnsi="Arial" w:cs="Arial"/>
+          <w:rFonts w:ascii="Times New Roman" w:hAnsi="Times New Roman" w:cs="Times New Roman"/>
         </w:rPr>
       </w:pPr>
     </w:p>
     <w:p>
       <w:pPr>
         <w:pStyle w:val="Heading2"/>
+        <w:rPr>
+          <w:rFonts w:ascii="Times New Roman" w:hAnsi="Times New Roman" w:cs="Times New Roman"/>
+        </w:rPr>
       </w:pPr>
       <w:bookmarkStart w:id="12" w:name="_Toc68951467"/>
-      <w:bookmarkStart w:id="13" w:name="_Toc68981940"/>
-      <w:r>
+      <w:bookmarkStart w:id="13" w:name="_Toc69034803"/>
+      <w:r>
+        <w:rPr>
+          <w:rFonts w:ascii="Times New Roman" w:hAnsi="Times New Roman" w:cs="Times New Roman"/>
+        </w:rPr>
         <w:t>6.2 Overview of the prototype</w:t>
       </w:r>
       <w:bookmarkEnd w:id="12"/>
       <w:bookmarkEnd w:id="13"/>
     </w:p>
-    <w:p/>
+    <w:p>
+      <w:pPr>
+        <w:rPr>
+          <w:rFonts w:ascii="Times New Roman" w:hAnsi="Times New Roman" w:cs="Times New Roman"/>
+        </w:rPr>
+      </w:pPr>
+    </w:p>
     <w:p>
       <w:pPr>
         <w:pStyle w:val="ListParagraph"/>
@@ -5041,16 +5433,19 @@
           <w:ilvl w:val="0"/>
           <w:numId w:val="4"/>
         </w:numPr>
-      </w:pPr>
-      <w:r>
-        <w:rPr>
-          <w:rFonts w:ascii="Arial" w:hAnsi="Arial" w:cs="Arial"/>
+        <w:rPr>
+          <w:rFonts w:ascii="Times New Roman" w:hAnsi="Times New Roman" w:cs="Times New Roman"/>
+        </w:rPr>
+      </w:pPr>
+      <w:r>
+        <w:rPr>
+          <w:rFonts w:ascii="Times New Roman" w:hAnsi="Times New Roman" w:cs="Times New Roman"/>
         </w:rPr>
         <w:t>In the main backend</w:t>
       </w:r>
       <w:r>
         <w:rPr>
-          <w:rFonts w:ascii="Arial" w:hAnsi="Arial" w:cs="Arial"/>
+          <w:rFonts w:ascii="Times New Roman" w:hAnsi="Times New Roman" w:cs="Times New Roman"/>
         </w:rPr>
         <w:t>, an image that is uploaded or captured at that moment is inserted into the system, analyzed according to the data set included in the system.</w:t>
       </w:r>
@@ -5058,6 +5453,9 @@
     <w:p>
       <w:pPr>
         <w:pStyle w:val="ListParagraph"/>
+        <w:rPr>
+          <w:rFonts w:ascii="Times New Roman" w:hAnsi="Times New Roman" w:cs="Times New Roman"/>
+        </w:rPr>
       </w:pPr>
     </w:p>
     <w:p>
@@ -5068,12 +5466,12 @@
           <w:numId w:val="4"/>
         </w:numPr>
         <w:rPr>
-          <w:rFonts w:ascii="Arial" w:hAnsi="Arial" w:cs="Arial"/>
-        </w:rPr>
-      </w:pPr>
-      <w:r>
-        <w:rPr>
-          <w:rFonts w:ascii="Arial" w:hAnsi="Arial" w:cs="Arial"/>
+          <w:rFonts w:ascii="Times New Roman" w:hAnsi="Times New Roman" w:cs="Times New Roman"/>
+        </w:rPr>
+      </w:pPr>
+      <w:r>
+        <w:rPr>
+          <w:rFonts w:ascii="Times New Roman" w:hAnsi="Times New Roman" w:cs="Times New Roman"/>
         </w:rPr>
         <w:t>After analyzing the data system will and divide them according to categories and display the result in the display result window.</w:t>
       </w:r>
@@ -5082,7 +5480,7 @@
       <w:pPr>
         <w:pStyle w:val="ListParagraph"/>
         <w:rPr>
-          <w:rFonts w:ascii="Arial" w:hAnsi="Arial" w:cs="Arial"/>
+          <w:rFonts w:ascii="Times New Roman" w:hAnsi="Times New Roman" w:cs="Times New Roman"/>
         </w:rPr>
       </w:pPr>
     </w:p>
@@ -5094,269 +5492,1774 @@
           <w:numId w:val="4"/>
         </w:numPr>
         <w:rPr>
-          <w:rFonts w:ascii="Arial" w:hAnsi="Arial" w:cs="Arial"/>
-        </w:rPr>
-      </w:pPr>
-      <w:r>
-        <w:rPr>
-          <w:rFonts w:ascii="Arial" w:hAnsi="Arial" w:cs="Arial"/>
+          <w:rFonts w:ascii="Times New Roman" w:hAnsi="Times New Roman" w:cs="Times New Roman"/>
+        </w:rPr>
+      </w:pPr>
+      <w:r>
+        <w:rPr>
+          <w:rFonts w:ascii="Times New Roman" w:hAnsi="Times New Roman" w:cs="Times New Roman"/>
         </w:rPr>
         <w:t>Mainly in the frontend has been developed by using android studio</w:t>
       </w:r>
       <w:r>
         <w:rPr>
-          <w:rFonts w:ascii="Arial" w:hAnsi="Arial" w:cs="Arial"/>
+          <w:rFonts w:ascii="Times New Roman" w:hAnsi="Times New Roman" w:cs="Times New Roman"/>
         </w:rPr>
         <w:t>,</w:t>
       </w:r>
       <w:r>
         <w:rPr>
-          <w:rFonts w:ascii="Arial" w:hAnsi="Arial" w:cs="Arial"/>
+          <w:rFonts w:ascii="Times New Roman" w:hAnsi="Times New Roman" w:cs="Times New Roman"/>
         </w:rPr>
         <w:t xml:space="preserve"> </w:t>
       </w:r>
-      <w:proofErr w:type="gramStart"/>
-      <w:r>
-        <w:rPr>
-          <w:rFonts w:ascii="Arial" w:hAnsi="Arial" w:cs="Arial"/>
-        </w:rPr>
-        <w:t>In</w:t>
-      </w:r>
-      <w:proofErr w:type="gramEnd"/>
-      <w:r>
-        <w:rPr>
-          <w:rFonts w:ascii="Arial" w:hAnsi="Arial" w:cs="Arial"/>
+      <w:r>
+        <w:rPr>
+          <w:rFonts w:ascii="Times New Roman" w:hAnsi="Times New Roman" w:cs="Times New Roman"/>
+        </w:rPr>
+        <w:t>in</w:t>
+      </w:r>
+      <w:r>
+        <w:rPr>
+          <w:rFonts w:ascii="Times New Roman" w:hAnsi="Times New Roman" w:cs="Times New Roman"/>
         </w:rPr>
         <w:t xml:space="preserve"> their it developed by using xml.</w:t>
       </w:r>
     </w:p>
     <w:p>
       <w:pPr>
+        <w:pStyle w:val="ListParagraph"/>
+        <w:rPr>
+          <w:rFonts w:ascii="Times New Roman" w:hAnsi="Times New Roman" w:cs="Times New Roman"/>
+        </w:rPr>
+      </w:pPr>
+    </w:p>
+    <w:p>
+      <w:pPr>
+        <w:pStyle w:val="ListParagraph"/>
+        <w:rPr>
+          <w:rFonts w:ascii="Times New Roman" w:hAnsi="Times New Roman" w:cs="Times New Roman"/>
+        </w:rPr>
+      </w:pPr>
+    </w:p>
+    <w:p>
+      <w:pPr>
         <w:pStyle w:val="Heading2"/>
+        <w:rPr>
+          <w:rFonts w:ascii="Times New Roman" w:hAnsi="Times New Roman" w:cs="Times New Roman"/>
+        </w:rPr>
       </w:pPr>
       <w:bookmarkStart w:id="14" w:name="_Toc68951468"/>
-      <w:bookmarkStart w:id="15" w:name="_Toc68981941"/>
-      <w:r>
-        <w:t>6.3 Technology Sections</w:t>
+      <w:bookmarkStart w:id="15" w:name="_Toc69034804"/>
+      <w:r>
+        <w:rPr>
+          <w:rFonts w:ascii="Times New Roman" w:hAnsi="Times New Roman" w:cs="Times New Roman"/>
+        </w:rPr>
+        <w:t>6.3 Technology Se</w:t>
+      </w:r>
+      <w:r>
+        <w:rPr>
+          <w:rFonts w:ascii="Times New Roman" w:hAnsi="Times New Roman" w:cs="Times New Roman"/>
+        </w:rPr>
+        <w:t>le</w:t>
+      </w:r>
+      <w:r>
+        <w:rPr>
+          <w:rFonts w:ascii="Times New Roman" w:hAnsi="Times New Roman" w:cs="Times New Roman"/>
+        </w:rPr>
+        <w:t>ctions</w:t>
       </w:r>
       <w:bookmarkEnd w:id="14"/>
       <w:bookmarkEnd w:id="15"/>
     </w:p>
-    <w:p/>
+    <w:p>
+      <w:pPr>
+        <w:rPr>
+          <w:rFonts w:ascii="Times New Roman" w:hAnsi="Times New Roman" w:cs="Times New Roman"/>
+        </w:rPr>
+      </w:pPr>
+    </w:p>
+    <w:p>
+      <w:pPr>
+        <w:rPr>
+          <w:rFonts w:ascii="Times New Roman" w:hAnsi="Times New Roman" w:cs="Times New Roman"/>
+        </w:rPr>
+      </w:pPr>
+      <w:r>
+        <w:rPr>
+          <w:rFonts w:ascii="Times New Roman" w:hAnsi="Times New Roman" w:cs="Times New Roman"/>
+        </w:rPr>
+        <w:t>After creating all the programming languages that can be used to create the GoPit app, java was selected as the main language.</w:t>
+      </w:r>
+      <w:r>
+        <w:rPr>
+          <w:rFonts w:ascii="Times New Roman" w:hAnsi="Times New Roman" w:cs="Times New Roman"/>
+        </w:rPr>
+        <w:t xml:space="preserve"> GoPit’s technology selection is divided in to two parts and discussed here.</w:t>
+      </w:r>
+    </w:p>
+    <w:p>
+      <w:pPr>
+        <w:rPr>
+          <w:rFonts w:ascii="Times New Roman" w:hAnsi="Times New Roman" w:cs="Times New Roman"/>
+        </w:rPr>
+      </w:pPr>
+      <w:r>
+        <w:rPr>
+          <w:rFonts w:ascii="Times New Roman" w:hAnsi="Times New Roman" w:cs="Times New Roman"/>
+        </w:rPr>
+        <w:t>Those are language selection and libraries and framework selection.</w:t>
+      </w:r>
+    </w:p>
+    <w:p>
+      <w:pPr>
+        <w:rPr>
+          <w:rFonts w:ascii="Times New Roman" w:hAnsi="Times New Roman" w:cs="Times New Roman"/>
+        </w:rPr>
+      </w:pPr>
+    </w:p>
     <w:p>
       <w:pPr>
         <w:pStyle w:val="Heading3"/>
+        <w:rPr>
+          <w:rFonts w:ascii="Times New Roman" w:hAnsi="Times New Roman" w:cs="Times New Roman"/>
+        </w:rPr>
       </w:pPr>
       <w:bookmarkStart w:id="16" w:name="_Toc68951469"/>
-      <w:bookmarkStart w:id="17" w:name="_Toc68981942"/>
-      <w:r>
-        <w:t>6.3.1Language Section</w:t>
+      <w:bookmarkStart w:id="17" w:name="_Toc69034805"/>
+      <w:r>
+        <w:rPr>
+          <w:rFonts w:ascii="Times New Roman" w:hAnsi="Times New Roman" w:cs="Times New Roman"/>
+        </w:rPr>
+        <w:t>6.3.1</w:t>
+      </w:r>
+      <w:r>
+        <w:rPr>
+          <w:rFonts w:ascii="Times New Roman" w:hAnsi="Times New Roman" w:cs="Times New Roman"/>
+        </w:rPr>
+        <w:t xml:space="preserve"> </w:t>
+      </w:r>
+      <w:r>
+        <w:rPr>
+          <w:rFonts w:ascii="Times New Roman" w:hAnsi="Times New Roman" w:cs="Times New Roman"/>
+        </w:rPr>
+        <w:t>Language Se</w:t>
+      </w:r>
+      <w:r>
+        <w:rPr>
+          <w:rFonts w:ascii="Times New Roman" w:hAnsi="Times New Roman" w:cs="Times New Roman"/>
+        </w:rPr>
+        <w:t>le</w:t>
+      </w:r>
+      <w:r>
+        <w:rPr>
+          <w:rFonts w:ascii="Times New Roman" w:hAnsi="Times New Roman" w:cs="Times New Roman"/>
+        </w:rPr>
+        <w:t>ction</w:t>
       </w:r>
       <w:bookmarkEnd w:id="16"/>
       <w:bookmarkEnd w:id="17"/>
     </w:p>
-    <w:p/>
+    <w:p>
+      <w:pPr>
+        <w:rPr>
+          <w:rFonts w:ascii="Times New Roman" w:hAnsi="Times New Roman" w:cs="Times New Roman"/>
+        </w:rPr>
+      </w:pPr>
+      <w:r>
+        <w:rPr>
+          <w:rFonts w:ascii="Times New Roman" w:hAnsi="Times New Roman" w:cs="Times New Roman"/>
+        </w:rPr>
+        <w:t xml:space="preserve"> </w:t>
+      </w:r>
+    </w:p>
+    <w:p>
+      <w:pPr>
+        <w:rPr>
+          <w:rFonts w:ascii="Times New Roman" w:hAnsi="Times New Roman" w:cs="Times New Roman"/>
+        </w:rPr>
+      </w:pPr>
+      <w:r>
+        <w:rPr>
+          <w:rFonts w:ascii="Times New Roman" w:hAnsi="Times New Roman" w:cs="Times New Roman"/>
+        </w:rPr>
+        <w:t>Java Language was selected for the following reasons,</w:t>
+      </w:r>
+    </w:p>
+    <w:p>
+      <w:pPr>
+        <w:pStyle w:val="ListParagraph"/>
+        <w:numPr>
+          <w:ilvl w:val="0"/>
+          <w:numId w:val="5"/>
+        </w:numPr>
+        <w:rPr>
+          <w:rFonts w:ascii="Times New Roman" w:hAnsi="Times New Roman" w:cs="Times New Roman"/>
+        </w:rPr>
+      </w:pPr>
+      <w:r>
+        <w:rPr>
+          <w:rFonts w:ascii="Times New Roman" w:hAnsi="Times New Roman" w:cs="Times New Roman"/>
+        </w:rPr>
+        <w:t>Java based on Object Oriented Programming language</w:t>
+      </w:r>
+      <w:r>
+        <w:rPr>
+          <w:rFonts w:ascii="Times New Roman" w:hAnsi="Times New Roman" w:cs="Times New Roman"/>
+        </w:rPr>
+        <w:t xml:space="preserve"> and</w:t>
+      </w:r>
+      <w:r>
+        <w:rPr>
+          <w:rFonts w:ascii="Times New Roman" w:hAnsi="Times New Roman" w:cs="Times New Roman"/>
+        </w:rPr>
+        <w:t xml:space="preserve"> </w:t>
+      </w:r>
+      <w:r>
+        <w:rPr>
+          <w:rFonts w:ascii="Times New Roman" w:hAnsi="Times New Roman" w:cs="Times New Roman"/>
+        </w:rPr>
+        <w:t>It is</w:t>
+      </w:r>
+      <w:r>
+        <w:rPr>
+          <w:rFonts w:ascii="Times New Roman" w:hAnsi="Times New Roman" w:cs="Times New Roman"/>
+        </w:rPr>
+        <w:t xml:space="preserve"> easy to reuse </w:t>
+      </w:r>
+      <w:r>
+        <w:rPr>
+          <w:rFonts w:ascii="Times New Roman" w:hAnsi="Times New Roman" w:cs="Times New Roman"/>
+        </w:rPr>
+        <w:t>the</w:t>
+      </w:r>
+      <w:r>
+        <w:rPr>
+          <w:rFonts w:ascii="Times New Roman" w:hAnsi="Times New Roman" w:cs="Times New Roman"/>
+        </w:rPr>
+        <w:t xml:space="preserve"> code.</w:t>
+      </w:r>
+    </w:p>
+    <w:p>
+      <w:pPr>
+        <w:pStyle w:val="ListParagraph"/>
+        <w:numPr>
+          <w:ilvl w:val="0"/>
+          <w:numId w:val="5"/>
+        </w:numPr>
+        <w:rPr>
+          <w:rFonts w:ascii="Times New Roman" w:hAnsi="Times New Roman" w:cs="Times New Roman"/>
+        </w:rPr>
+      </w:pPr>
+      <w:r>
+        <w:rPr>
+          <w:rFonts w:ascii="Times New Roman" w:hAnsi="Times New Roman" w:cs="Times New Roman"/>
+        </w:rPr>
+        <w:t>GoPit</w:t>
+      </w:r>
+      <w:r>
+        <w:rPr>
+          <w:rFonts w:ascii="Times New Roman" w:hAnsi="Times New Roman" w:cs="Times New Roman"/>
+        </w:rPr>
+        <w:t xml:space="preserve"> app is a mobile application. </w:t>
+      </w:r>
+      <w:r>
+        <w:rPr>
+          <w:rFonts w:ascii="Times New Roman" w:hAnsi="Times New Roman" w:cs="Times New Roman"/>
+        </w:rPr>
+        <w:t>And mostly android development and java development is similar.</w:t>
+      </w:r>
+    </w:p>
+    <w:p>
+      <w:pPr>
+        <w:pStyle w:val="ListParagraph"/>
+        <w:numPr>
+          <w:ilvl w:val="0"/>
+          <w:numId w:val="7"/>
+        </w:numPr>
+        <w:rPr>
+          <w:rFonts w:ascii="Times New Roman" w:hAnsi="Times New Roman" w:cs="Times New Roman"/>
+        </w:rPr>
+      </w:pPr>
+      <w:r>
+        <w:rPr>
+          <w:rFonts w:ascii="Times New Roman" w:hAnsi="Times New Roman" w:cs="Times New Roman"/>
+        </w:rPr>
+        <w:lastRenderedPageBreak/>
+        <w:t>It can edit easy.</w:t>
+      </w:r>
+    </w:p>
+    <w:p>
+      <w:pPr>
+        <w:pStyle w:val="ListParagraph"/>
+        <w:numPr>
+          <w:ilvl w:val="0"/>
+          <w:numId w:val="7"/>
+        </w:numPr>
+        <w:rPr>
+          <w:rFonts w:ascii="Times New Roman" w:hAnsi="Times New Roman" w:cs="Times New Roman"/>
+        </w:rPr>
+      </w:pPr>
+      <w:r>
+        <w:rPr>
+          <w:rFonts w:ascii="Times New Roman" w:hAnsi="Times New Roman" w:cs="Times New Roman"/>
+        </w:rPr>
+        <w:t xml:space="preserve">Configurations, Its high </w:t>
+      </w:r>
+      <w:r>
+        <w:rPr>
+          <w:rFonts w:ascii="Times New Roman" w:hAnsi="Times New Roman" w:cs="Times New Roman"/>
+        </w:rPr>
+        <w:t>memory, high</w:t>
+      </w:r>
+      <w:r>
+        <w:rPr>
+          <w:rFonts w:ascii="Times New Roman" w:hAnsi="Times New Roman" w:cs="Times New Roman"/>
+        </w:rPr>
+        <w:t xml:space="preserve"> performance.</w:t>
+      </w:r>
+    </w:p>
+    <w:p>
+      <w:pPr>
+        <w:pStyle w:val="ListParagraph"/>
+        <w:numPr>
+          <w:ilvl w:val="0"/>
+          <w:numId w:val="8"/>
+        </w:numPr>
+        <w:rPr>
+          <w:rFonts w:ascii="Times New Roman" w:hAnsi="Times New Roman" w:cs="Times New Roman"/>
+        </w:rPr>
+      </w:pPr>
+      <w:r>
+        <w:rPr>
+          <w:rFonts w:ascii="Times New Roman" w:hAnsi="Times New Roman" w:cs="Times New Roman"/>
+        </w:rPr>
+        <w:t>Java is an excellent multifunctional IDE.</w:t>
+      </w:r>
+    </w:p>
+    <w:p>
+      <w:pPr>
+        <w:pStyle w:val="ListParagraph"/>
+        <w:numPr>
+          <w:ilvl w:val="0"/>
+          <w:numId w:val="8"/>
+        </w:numPr>
+        <w:rPr>
+          <w:rFonts w:ascii="Times New Roman" w:hAnsi="Times New Roman" w:cs="Times New Roman"/>
+        </w:rPr>
+      </w:pPr>
+      <w:r>
+        <w:rPr>
+          <w:rFonts w:ascii="Times New Roman" w:hAnsi="Times New Roman" w:cs="Times New Roman"/>
+        </w:rPr>
+        <w:t>It is easy to track the errors because it is statistically built language.</w:t>
+      </w:r>
+    </w:p>
+    <w:p>
+      <w:pPr>
+        <w:pStyle w:val="ListParagraph"/>
+        <w:numPr>
+          <w:ilvl w:val="0"/>
+          <w:numId w:val="8"/>
+        </w:numPr>
+        <w:rPr>
+          <w:rFonts w:ascii="Times New Roman" w:hAnsi="Times New Roman" w:cs="Times New Roman"/>
+        </w:rPr>
+      </w:pPr>
+      <w:r>
+        <w:rPr>
+          <w:rFonts w:ascii="Times New Roman" w:hAnsi="Times New Roman" w:cs="Times New Roman"/>
+        </w:rPr>
+        <w:t>It has capacity to perform multitask.</w:t>
+      </w:r>
+    </w:p>
+    <w:p>
+      <w:pPr>
+        <w:pStyle w:val="ListParagraph"/>
+        <w:numPr>
+          <w:ilvl w:val="0"/>
+          <w:numId w:val="8"/>
+        </w:numPr>
+        <w:rPr>
+          <w:rFonts w:ascii="Times New Roman" w:hAnsi="Times New Roman" w:cs="Times New Roman"/>
+        </w:rPr>
+      </w:pPr>
+      <w:r>
+        <w:rPr>
+          <w:rFonts w:ascii="Times New Roman" w:hAnsi="Times New Roman" w:cs="Times New Roman"/>
+          <w:color w:val="000000"/>
+          <w:spacing w:val="5"/>
+          <w:shd w:val="clear" w:color="auto" w:fill="FFFFFF"/>
+        </w:rPr>
+        <w:t>If JVM is installed on the device, then the security is enhanced. (</w:t>
+      </w:r>
+      <w:r>
+        <w:rPr>
+          <w:rFonts w:ascii="Times New Roman" w:hAnsi="Times New Roman" w:cs="Times New Roman"/>
+        </w:rPr>
+        <w:t>FITA,2018)</w:t>
+      </w:r>
+    </w:p>
+    <w:p>
+      <w:pPr>
+        <w:pStyle w:val="ListParagraph"/>
+        <w:numPr>
+          <w:ilvl w:val="0"/>
+          <w:numId w:val="8"/>
+        </w:numPr>
+        <w:rPr>
+          <w:rFonts w:ascii="Times New Roman" w:hAnsi="Times New Roman" w:cs="Times New Roman"/>
+        </w:rPr>
+      </w:pPr>
+      <w:r>
+        <w:rPr>
+          <w:rFonts w:ascii="Times New Roman" w:hAnsi="Times New Roman" w:cs="Times New Roman"/>
+        </w:rPr>
+        <w:t>Easy to find tutorials and good support for machine learning.</w:t>
+      </w:r>
+    </w:p>
+    <w:p>
+      <w:pPr>
+        <w:pStyle w:val="ListParagraph"/>
+        <w:numPr>
+          <w:ilvl w:val="0"/>
+          <w:numId w:val="8"/>
+        </w:numPr>
+        <w:rPr>
+          <w:rFonts w:ascii="Times New Roman" w:hAnsi="Times New Roman" w:cs="Times New Roman"/>
+        </w:rPr>
+      </w:pPr>
+      <w:r>
+        <w:rPr>
+          <w:rFonts w:ascii="Times New Roman" w:hAnsi="Times New Roman" w:cs="Times New Roman"/>
+        </w:rPr>
+        <w:t xml:space="preserve">Team </w:t>
+      </w:r>
+      <w:r>
+        <w:rPr>
+          <w:rFonts w:ascii="Times New Roman" w:hAnsi="Times New Roman" w:cs="Times New Roman"/>
+        </w:rPr>
+        <w:t>members have good knowledge of java programming language</w:t>
+      </w:r>
+      <w:r>
+        <w:rPr>
+          <w:rFonts w:ascii="Times New Roman" w:hAnsi="Times New Roman" w:cs="Times New Roman"/>
+        </w:rPr>
+        <w:t xml:space="preserve"> and</w:t>
+      </w:r>
+      <w:r>
+        <w:rPr>
+          <w:rFonts w:ascii="Times New Roman" w:hAnsi="Times New Roman" w:cs="Times New Roman"/>
+        </w:rPr>
+        <w:t xml:space="preserve"> have a huge community </w:t>
+      </w:r>
+      <w:r>
+        <w:rPr>
+          <w:rFonts w:ascii="Times New Roman" w:hAnsi="Times New Roman" w:cs="Times New Roman"/>
+        </w:rPr>
+        <w:t xml:space="preserve">to get the </w:t>
+      </w:r>
+      <w:r>
+        <w:rPr>
+          <w:rFonts w:ascii="Times New Roman" w:hAnsi="Times New Roman" w:cs="Times New Roman"/>
+        </w:rPr>
+        <w:t>support.</w:t>
+      </w:r>
+    </w:p>
+    <w:p>
+      <w:pPr>
+        <w:pStyle w:val="ListParagraph"/>
+        <w:rPr>
+          <w:rFonts w:ascii="Times New Roman" w:hAnsi="Times New Roman" w:cs="Times New Roman"/>
+        </w:rPr>
+      </w:pPr>
+    </w:p>
     <w:p>
       <w:pPr>
         <w:pStyle w:val="Heading3"/>
+        <w:rPr>
+          <w:rFonts w:ascii="Times New Roman" w:hAnsi="Times New Roman" w:cs="Times New Roman"/>
+        </w:rPr>
       </w:pPr>
       <w:bookmarkStart w:id="18" w:name="_Toc68951470"/>
-      <w:bookmarkStart w:id="19" w:name="_Toc68981943"/>
-      <w:r>
-        <w:t>6.3.2 Libraries / Frameworks section</w:t>
+      <w:bookmarkStart w:id="19" w:name="_Toc69034806"/>
+      <w:r>
+        <w:rPr>
+          <w:rFonts w:ascii="Times New Roman" w:hAnsi="Times New Roman" w:cs="Times New Roman"/>
+        </w:rPr>
+        <w:t>6.3.2 Libraries / Frameworks se</w:t>
+      </w:r>
+      <w:r>
+        <w:rPr>
+          <w:rFonts w:ascii="Times New Roman" w:hAnsi="Times New Roman" w:cs="Times New Roman"/>
+        </w:rPr>
+        <w:t>le</w:t>
+      </w:r>
+      <w:r>
+        <w:rPr>
+          <w:rFonts w:ascii="Times New Roman" w:hAnsi="Times New Roman" w:cs="Times New Roman"/>
+        </w:rPr>
+        <w:t>ction</w:t>
       </w:r>
       <w:bookmarkEnd w:id="18"/>
       <w:bookmarkEnd w:id="19"/>
     </w:p>
-    <w:p/>
+    <w:p>
+      <w:pPr>
+        <w:rPr>
+          <w:rFonts w:ascii="Times New Roman" w:hAnsi="Times New Roman" w:cs="Times New Roman"/>
+        </w:rPr>
+      </w:pPr>
+    </w:p>
+    <w:p>
+      <w:pPr>
+        <w:pStyle w:val="Heading4"/>
+        <w:rPr>
+          <w:rFonts w:ascii="Times New Roman" w:hAnsi="Times New Roman" w:cs="Times New Roman"/>
+          <w:i w:val="0"/>
+          <w:iCs w:val="0"/>
+        </w:rPr>
+      </w:pPr>
+      <w:r>
+        <w:rPr>
+          <w:rFonts w:ascii="Times New Roman" w:hAnsi="Times New Roman" w:cs="Times New Roman"/>
+        </w:rPr>
+        <w:tab/>
+      </w:r>
+      <w:r>
+        <w:rPr>
+          <w:rFonts w:ascii="Times New Roman" w:hAnsi="Times New Roman" w:cs="Times New Roman"/>
+          <w:i w:val="0"/>
+          <w:iCs w:val="0"/>
+        </w:rPr>
+        <w:t>6.3.2.1 TensorFlow</w:t>
+      </w:r>
+    </w:p>
+    <w:p>
+      <w:pPr>
+        <w:rPr>
+          <w:rFonts w:ascii="Times New Roman" w:hAnsi="Times New Roman" w:cs="Times New Roman"/>
+        </w:rPr>
+      </w:pPr>
+    </w:p>
+    <w:p>
+      <w:pPr>
+        <w:ind w:left="720"/>
+        <w:rPr>
+          <w:rFonts w:ascii="Times New Roman" w:hAnsi="Times New Roman" w:cs="Times New Roman"/>
+        </w:rPr>
+      </w:pPr>
+      <w:r>
+        <w:rPr>
+          <w:rFonts w:ascii="Times New Roman" w:hAnsi="Times New Roman" w:cs="Times New Roman"/>
+        </w:rPr>
+        <w:t>TensorFlow</w:t>
+      </w:r>
+      <w:r>
+        <w:rPr>
+          <w:rFonts w:ascii="Times New Roman" w:hAnsi="Times New Roman" w:cs="Times New Roman"/>
+        </w:rPr>
+        <w:t xml:space="preserve"> is a</w:t>
+      </w:r>
+      <w:r>
+        <w:rPr>
+          <w:rFonts w:ascii="Times New Roman" w:hAnsi="Times New Roman" w:cs="Times New Roman"/>
+        </w:rPr>
+        <w:t xml:space="preserve"> </w:t>
+      </w:r>
+      <w:r>
+        <w:rPr>
+          <w:rFonts w:ascii="Times New Roman" w:hAnsi="Times New Roman" w:cs="Times New Roman"/>
+        </w:rPr>
+        <w:t xml:space="preserve">Google’s </w:t>
+      </w:r>
+      <w:r>
+        <w:rPr>
+          <w:rFonts w:ascii="Times New Roman" w:hAnsi="Times New Roman" w:cs="Times New Roman"/>
+        </w:rPr>
+        <w:t>open-source</w:t>
+      </w:r>
+      <w:r>
+        <w:rPr>
+          <w:rFonts w:ascii="Times New Roman" w:hAnsi="Times New Roman" w:cs="Times New Roman"/>
+        </w:rPr>
+        <w:t xml:space="preserve"> AI based framework used for machine learning.</w:t>
+      </w:r>
+      <w:r>
+        <w:rPr>
+          <w:rFonts w:ascii="Times New Roman" w:hAnsi="Times New Roman" w:cs="Times New Roman"/>
+        </w:rPr>
+        <w:t xml:space="preserve"> In this GoPit implementation used teachable machine tool to train project machine learning model.</w:t>
+      </w:r>
+      <w:r>
+        <w:rPr>
+          <w:rFonts w:ascii="Times New Roman" w:hAnsi="Times New Roman" w:cs="Times New Roman"/>
+        </w:rPr>
+        <w:t xml:space="preserve"> After training the model we can export it. After clicking export button, it displays three categories. For this GoPit project team caffeine brains use TensorFlow light. When we use android studio IDE to develop GoPit application we can use TensorFlow as a plugin. </w:t>
+      </w:r>
+    </w:p>
+    <w:p>
+      <w:pPr>
+        <w:pStyle w:val="Heading4"/>
+        <w:rPr>
+          <w:rFonts w:ascii="Times New Roman" w:hAnsi="Times New Roman" w:cs="Times New Roman"/>
+          <w:i w:val="0"/>
+          <w:iCs w:val="0"/>
+        </w:rPr>
+      </w:pPr>
+      <w:r>
+        <w:rPr>
+          <w:rFonts w:ascii="Times New Roman" w:hAnsi="Times New Roman" w:cs="Times New Roman"/>
+          <w:i w:val="0"/>
+          <w:iCs w:val="0"/>
+        </w:rPr>
+        <w:tab/>
+      </w:r>
+    </w:p>
+    <w:p>
+      <w:pPr>
+        <w:pStyle w:val="Heading4"/>
+        <w:ind w:firstLine="720"/>
+        <w:rPr>
+          <w:rFonts w:ascii="Times New Roman" w:hAnsi="Times New Roman" w:cs="Times New Roman"/>
+          <w:i w:val="0"/>
+          <w:iCs w:val="0"/>
+        </w:rPr>
+      </w:pPr>
+      <w:r>
+        <w:rPr>
+          <w:rFonts w:ascii="Times New Roman" w:hAnsi="Times New Roman" w:cs="Times New Roman"/>
+          <w:i w:val="0"/>
+          <w:iCs w:val="0"/>
+        </w:rPr>
+        <w:t>6.3.</w:t>
+      </w:r>
+      <w:r>
+        <w:rPr>
+          <w:rFonts w:ascii="Times New Roman" w:hAnsi="Times New Roman" w:cs="Times New Roman"/>
+          <w:i w:val="0"/>
+          <w:iCs w:val="0"/>
+        </w:rPr>
+        <w:t>2.2 Junit</w:t>
+      </w:r>
+    </w:p>
+    <w:p>
+      <w:pPr>
+        <w:rPr>
+          <w:rFonts w:ascii="Times New Roman" w:hAnsi="Times New Roman" w:cs="Times New Roman"/>
+        </w:rPr>
+      </w:pPr>
+      <w:r>
+        <w:rPr>
+          <w:rFonts w:ascii="Times New Roman" w:hAnsi="Times New Roman" w:cs="Times New Roman"/>
+        </w:rPr>
+        <w:tab/>
+      </w:r>
+    </w:p>
+    <w:p>
+      <w:pPr>
+        <w:ind w:left="720"/>
+        <w:rPr>
+          <w:rFonts w:ascii="Times New Roman" w:hAnsi="Times New Roman" w:cs="Times New Roman"/>
+        </w:rPr>
+      </w:pPr>
+      <w:r>
+        <w:rPr>
+          <w:rFonts w:ascii="Times New Roman" w:hAnsi="Times New Roman" w:cs="Times New Roman"/>
+        </w:rPr>
+        <w:t>Junit is a</w:t>
+      </w:r>
+      <w:r>
+        <w:rPr>
+          <w:rFonts w:ascii="Times New Roman" w:hAnsi="Times New Roman" w:cs="Times New Roman"/>
+        </w:rPr>
+        <w:t>n</w:t>
+      </w:r>
+      <w:r>
+        <w:rPr>
+          <w:rFonts w:ascii="Times New Roman" w:hAnsi="Times New Roman" w:cs="Times New Roman"/>
+        </w:rPr>
+        <w:t xml:space="preserve"> </w:t>
+      </w:r>
+      <w:r>
+        <w:rPr>
+          <w:rFonts w:ascii="Times New Roman" w:hAnsi="Times New Roman" w:cs="Times New Roman"/>
+        </w:rPr>
+        <w:t>open-source</w:t>
+      </w:r>
+      <w:r>
+        <w:rPr>
+          <w:rFonts w:ascii="Times New Roman" w:hAnsi="Times New Roman" w:cs="Times New Roman"/>
+        </w:rPr>
+        <w:t xml:space="preserve"> testing framework for java programmers. For Implementations of the GoPit app main</w:t>
+      </w:r>
+      <w:r>
+        <w:rPr>
+          <w:rFonts w:ascii="Times New Roman" w:hAnsi="Times New Roman" w:cs="Times New Roman"/>
+        </w:rPr>
+        <w:t xml:space="preserve">ly </w:t>
+      </w:r>
+      <w:r>
+        <w:rPr>
+          <w:rFonts w:ascii="Times New Roman" w:hAnsi="Times New Roman" w:cs="Times New Roman"/>
+        </w:rPr>
+        <w:t>will use java programming language.</w:t>
+      </w:r>
+      <w:r>
+        <w:rPr>
+          <w:rFonts w:ascii="Times New Roman" w:hAnsi="Times New Roman" w:cs="Times New Roman"/>
+        </w:rPr>
+        <w:t xml:space="preserve"> So, for the testing of the GoPit application</w:t>
+      </w:r>
+      <w:r>
+        <w:rPr>
+          <w:rFonts w:ascii="Times New Roman" w:hAnsi="Times New Roman" w:cs="Times New Roman"/>
+        </w:rPr>
+        <w:t xml:space="preserve"> </w:t>
+      </w:r>
+      <w:r>
+        <w:rPr>
+          <w:rFonts w:ascii="Times New Roman" w:hAnsi="Times New Roman" w:cs="Times New Roman"/>
+        </w:rPr>
+        <w:t>it is</w:t>
+      </w:r>
+      <w:r>
+        <w:rPr>
+          <w:rFonts w:ascii="Times New Roman" w:hAnsi="Times New Roman" w:cs="Times New Roman"/>
+        </w:rPr>
+        <w:t xml:space="preserve"> easy to</w:t>
+      </w:r>
+      <w:r>
+        <w:rPr>
+          <w:rFonts w:ascii="Times New Roman" w:hAnsi="Times New Roman" w:cs="Times New Roman"/>
+        </w:rPr>
+        <w:t xml:space="preserve"> use Junit framework.</w:t>
+      </w:r>
+    </w:p>
+    <w:p>
+      <w:pPr>
+        <w:pStyle w:val="Heading4"/>
+        <w:rPr>
+          <w:rFonts w:ascii="Times New Roman" w:hAnsi="Times New Roman" w:cs="Times New Roman"/>
+          <w:i w:val="0"/>
+          <w:iCs w:val="0"/>
+        </w:rPr>
+      </w:pPr>
+      <w:r>
+        <w:rPr>
+          <w:rFonts w:ascii="Times New Roman" w:hAnsi="Times New Roman" w:cs="Times New Roman"/>
+        </w:rPr>
+        <w:tab/>
+      </w:r>
+      <w:r>
+        <w:rPr>
+          <w:rFonts w:ascii="Times New Roman" w:hAnsi="Times New Roman" w:cs="Times New Roman"/>
+          <w:i w:val="0"/>
+          <w:iCs w:val="0"/>
+        </w:rPr>
+        <w:t>6.3.2.3 android. Core</w:t>
+      </w:r>
+    </w:p>
+    <w:p>
+      <w:pPr>
+        <w:rPr>
+          <w:rFonts w:ascii="Times New Roman" w:hAnsi="Times New Roman" w:cs="Times New Roman"/>
+        </w:rPr>
+      </w:pPr>
+      <w:r>
+        <w:rPr>
+          <w:rFonts w:ascii="Times New Roman" w:hAnsi="Times New Roman" w:cs="Times New Roman"/>
+        </w:rPr>
+        <w:tab/>
+      </w:r>
+    </w:p>
+    <w:p>
+      <w:pPr>
+        <w:pStyle w:val="Heading4"/>
+        <w:rPr>
+          <w:rFonts w:ascii="Times New Roman" w:hAnsi="Times New Roman" w:cs="Times New Roman"/>
+          <w:i w:val="0"/>
+          <w:iCs w:val="0"/>
+        </w:rPr>
+      </w:pPr>
+      <w:r>
+        <w:rPr>
+          <w:rFonts w:ascii="Times New Roman" w:hAnsi="Times New Roman" w:cs="Times New Roman"/>
+        </w:rPr>
+        <w:tab/>
+      </w:r>
+      <w:r>
+        <w:rPr>
+          <w:rFonts w:ascii="Times New Roman" w:hAnsi="Times New Roman" w:cs="Times New Roman"/>
+          <w:i w:val="0"/>
+          <w:iCs w:val="0"/>
+        </w:rPr>
+        <w:t xml:space="preserve">6.3.2.4 android. </w:t>
+      </w:r>
+      <w:proofErr w:type="spellStart"/>
+      <w:r>
+        <w:rPr>
+          <w:rFonts w:ascii="Times New Roman" w:hAnsi="Times New Roman" w:cs="Times New Roman"/>
+          <w:i w:val="0"/>
+          <w:iCs w:val="0"/>
+        </w:rPr>
+        <w:t>Camarax</w:t>
+      </w:r>
+      <w:proofErr w:type="spellEnd"/>
+    </w:p>
+    <w:p>
+      <w:pPr>
+        <w:rPr>
+          <w:rFonts w:ascii="Times New Roman" w:hAnsi="Times New Roman" w:cs="Times New Roman"/>
+        </w:rPr>
+      </w:pPr>
+      <w:r>
+        <w:rPr>
+          <w:rFonts w:ascii="Times New Roman" w:hAnsi="Times New Roman" w:cs="Times New Roman"/>
+        </w:rPr>
+        <w:tab/>
+      </w:r>
+    </w:p>
+    <w:p>
+      <w:pPr>
+        <w:pStyle w:val="Heading4"/>
+        <w:rPr>
+          <w:rFonts w:ascii="Times New Roman" w:hAnsi="Times New Roman" w:cs="Times New Roman"/>
+          <w:i w:val="0"/>
+          <w:iCs w:val="0"/>
+        </w:rPr>
+      </w:pPr>
+      <w:r>
+        <w:rPr>
+          <w:rFonts w:ascii="Times New Roman" w:hAnsi="Times New Roman" w:cs="Times New Roman"/>
+        </w:rPr>
+        <w:tab/>
+      </w:r>
+      <w:r>
+        <w:rPr>
+          <w:rFonts w:ascii="Times New Roman" w:hAnsi="Times New Roman" w:cs="Times New Roman"/>
+          <w:i w:val="0"/>
+          <w:iCs w:val="0"/>
+        </w:rPr>
+        <w:t xml:space="preserve">6.3.2.5 </w:t>
+      </w:r>
+      <w:proofErr w:type="spellStart"/>
+      <w:r>
+        <w:rPr>
+          <w:rFonts w:ascii="Times New Roman" w:hAnsi="Times New Roman" w:cs="Times New Roman"/>
+          <w:i w:val="0"/>
+          <w:iCs w:val="0"/>
+        </w:rPr>
+        <w:t>Kotline</w:t>
+      </w:r>
+      <w:proofErr w:type="spellEnd"/>
+    </w:p>
+    <w:p>
+      <w:pPr>
+        <w:rPr>
+          <w:rFonts w:ascii="Times New Roman" w:hAnsi="Times New Roman" w:cs="Times New Roman"/>
+        </w:rPr>
+      </w:pPr>
+    </w:p>
     <w:p>
       <w:pPr>
         <w:pStyle w:val="Heading3"/>
+        <w:rPr>
+          <w:rFonts w:ascii="Times New Roman" w:hAnsi="Times New Roman" w:cs="Times New Roman"/>
+        </w:rPr>
       </w:pPr>
       <w:bookmarkStart w:id="20" w:name="_Toc68951471"/>
-      <w:bookmarkStart w:id="21" w:name="_Toc68981944"/>
-      <w:r>
-        <w:t>6.3.3 Summary of Components in GOPIT</w:t>
+      <w:bookmarkStart w:id="21" w:name="_Toc69034807"/>
+      <w:r>
+        <w:rPr>
+          <w:rFonts w:ascii="Times New Roman" w:hAnsi="Times New Roman" w:cs="Times New Roman"/>
+        </w:rPr>
+        <w:t xml:space="preserve">6.3.3 Summary of Components in </w:t>
       </w:r>
       <w:bookmarkEnd w:id="20"/>
       <w:bookmarkEnd w:id="21"/>
-    </w:p>
-    <w:p/>
+      <w:r>
+        <w:rPr>
+          <w:rFonts w:ascii="Times New Roman" w:hAnsi="Times New Roman" w:cs="Times New Roman"/>
+        </w:rPr>
+        <w:t>G</w:t>
+      </w:r>
+      <w:r>
+        <w:rPr>
+          <w:rFonts w:ascii="Times New Roman" w:hAnsi="Times New Roman" w:cs="Times New Roman"/>
+        </w:rPr>
+        <w:t>o</w:t>
+      </w:r>
+      <w:r>
+        <w:rPr>
+          <w:rFonts w:ascii="Times New Roman" w:hAnsi="Times New Roman" w:cs="Times New Roman"/>
+        </w:rPr>
+        <w:t>P</w:t>
+      </w:r>
+      <w:r>
+        <w:rPr>
+          <w:rFonts w:ascii="Times New Roman" w:hAnsi="Times New Roman" w:cs="Times New Roman"/>
+        </w:rPr>
+        <w:t>i</w:t>
+      </w:r>
+      <w:r>
+        <w:rPr>
+          <w:rFonts w:ascii="Times New Roman" w:hAnsi="Times New Roman" w:cs="Times New Roman"/>
+        </w:rPr>
+        <w:t>t</w:t>
+      </w:r>
+    </w:p>
+    <w:p>
+      <w:pPr>
+        <w:pStyle w:val="Heading3"/>
+        <w:rPr>
+          <w:rFonts w:ascii="Times New Roman" w:hAnsi="Times New Roman" w:cs="Times New Roman"/>
+        </w:rPr>
+      </w:pPr>
+      <w:r>
+        <w:tab/>
+      </w:r>
+    </w:p>
+    <w:tbl>
+      <w:tblPr>
+        <w:tblStyle w:val="TableGrid"/>
+        <w:tblW w:w="0" w:type="auto"/>
+        <w:tblLook w:val="04A0" w:firstRow="1" w:lastRow="0" w:firstColumn="1" w:lastColumn="0" w:noHBand="0" w:noVBand="1"/>
+      </w:tblPr>
+      <w:tblGrid>
+        <w:gridCol w:w="1435"/>
+        <w:gridCol w:w="4798"/>
+        <w:gridCol w:w="1682"/>
+      </w:tblGrid>
+      <w:tr>
+        <w:tc>
+          <w:tcPr>
+            <w:tcW w:w="1435" w:type="dxa"/>
+          </w:tcPr>
+          <w:p>
+            <w:pPr>
+              <w:rPr>
+                <w:rFonts w:ascii="Times New Roman" w:hAnsi="Times New Roman" w:cs="Times New Roman"/>
+              </w:rPr>
+            </w:pPr>
+            <w:r>
+              <w:rPr>
+                <w:rFonts w:ascii="Times New Roman" w:hAnsi="Times New Roman" w:cs="Times New Roman"/>
+              </w:rPr>
+              <w:t>Requirement</w:t>
+            </w:r>
+          </w:p>
+        </w:tc>
+        <w:tc>
+          <w:tcPr>
+            <w:tcW w:w="4798" w:type="dxa"/>
+          </w:tcPr>
+          <w:p>
+            <w:pPr>
+              <w:jc w:val="center"/>
+              <w:rPr>
+                <w:rFonts w:ascii="Times New Roman" w:hAnsi="Times New Roman" w:cs="Times New Roman"/>
+              </w:rPr>
+            </w:pPr>
+            <w:r>
+              <w:rPr>
+                <w:rFonts w:ascii="Times New Roman" w:hAnsi="Times New Roman" w:cs="Times New Roman"/>
+              </w:rPr>
+              <w:t>Feature</w:t>
+            </w:r>
+          </w:p>
+        </w:tc>
+        <w:tc>
+          <w:tcPr>
+            <w:tcW w:w="1682" w:type="dxa"/>
+          </w:tcPr>
+          <w:p>
+            <w:pPr>
+              <w:jc w:val="center"/>
+              <w:rPr>
+                <w:rFonts w:ascii="Times New Roman" w:hAnsi="Times New Roman" w:cs="Times New Roman"/>
+              </w:rPr>
+            </w:pPr>
+            <w:r>
+              <w:rPr>
+                <w:rFonts w:ascii="Times New Roman" w:hAnsi="Times New Roman" w:cs="Times New Roman"/>
+              </w:rPr>
+              <w:t>Completion</w:t>
+            </w:r>
+          </w:p>
+        </w:tc>
+      </w:tr>
+      <w:tr>
+        <w:tc>
+          <w:tcPr>
+            <w:tcW w:w="1435" w:type="dxa"/>
+          </w:tcPr>
+          <w:p>
+            <w:pPr>
+              <w:jc w:val="center"/>
+              <w:rPr>
+                <w:rFonts w:ascii="Times New Roman" w:hAnsi="Times New Roman" w:cs="Times New Roman"/>
+              </w:rPr>
+            </w:pPr>
+            <w:r>
+              <w:rPr>
+                <w:rFonts w:ascii="Times New Roman" w:hAnsi="Times New Roman" w:cs="Times New Roman"/>
+              </w:rPr>
+              <w:t>01</w:t>
+            </w:r>
+          </w:p>
+        </w:tc>
+        <w:tc>
+          <w:tcPr>
+            <w:tcW w:w="4798" w:type="dxa"/>
+          </w:tcPr>
+          <w:p>
+            <w:pPr>
+              <w:rPr>
+                <w:rFonts w:ascii="Times New Roman" w:hAnsi="Times New Roman" w:cs="Times New Roman"/>
+              </w:rPr>
+            </w:pPr>
+            <w:r>
+              <w:rPr>
+                <w:rFonts w:ascii="Times New Roman" w:hAnsi="Times New Roman" w:cs="Times New Roman"/>
+              </w:rPr>
+              <w:t>Upload photo from galle</w:t>
+            </w:r>
+            <w:r>
+              <w:rPr>
+                <w:rFonts w:ascii="Times New Roman" w:hAnsi="Times New Roman" w:cs="Times New Roman"/>
+              </w:rPr>
+              <w:t>ry</w:t>
+            </w:r>
+          </w:p>
+        </w:tc>
+        <w:tc>
+          <w:tcPr>
+            <w:tcW w:w="1682" w:type="dxa"/>
+          </w:tcPr>
+          <w:p>
+            <w:pPr>
+              <w:jc w:val="center"/>
+              <w:rPr>
+                <w:rFonts w:ascii="Times New Roman" w:hAnsi="Times New Roman" w:cs="Times New Roman"/>
+              </w:rPr>
+            </w:pPr>
+            <w:r>
+              <w:rPr>
+                <w:rFonts w:ascii="Times New Roman" w:hAnsi="Times New Roman" w:cs="Times New Roman"/>
+              </w:rPr>
+              <w:t>Done</w:t>
+            </w:r>
+          </w:p>
+        </w:tc>
+      </w:tr>
+      <w:tr>
+        <w:tc>
+          <w:tcPr>
+            <w:tcW w:w="1435" w:type="dxa"/>
+          </w:tcPr>
+          <w:p>
+            <w:pPr>
+              <w:jc w:val="center"/>
+              <w:rPr>
+                <w:rFonts w:ascii="Times New Roman" w:hAnsi="Times New Roman" w:cs="Times New Roman"/>
+              </w:rPr>
+            </w:pPr>
+            <w:r>
+              <w:rPr>
+                <w:rFonts w:ascii="Times New Roman" w:hAnsi="Times New Roman" w:cs="Times New Roman"/>
+              </w:rPr>
+              <w:t>02</w:t>
+            </w:r>
+          </w:p>
+        </w:tc>
+        <w:tc>
+          <w:tcPr>
+            <w:tcW w:w="4798" w:type="dxa"/>
+          </w:tcPr>
+          <w:p>
+            <w:pPr>
+              <w:rPr>
+                <w:rFonts w:ascii="Times New Roman" w:hAnsi="Times New Roman" w:cs="Times New Roman"/>
+              </w:rPr>
+            </w:pPr>
+            <w:r>
+              <w:rPr>
+                <w:rFonts w:ascii="Times New Roman" w:hAnsi="Times New Roman" w:cs="Times New Roman"/>
+              </w:rPr>
+              <w:t>Gallery access</w:t>
+            </w:r>
+          </w:p>
+        </w:tc>
+        <w:tc>
+          <w:tcPr>
+            <w:tcW w:w="1682" w:type="dxa"/>
+          </w:tcPr>
+          <w:p>
+            <w:pPr>
+              <w:jc w:val="center"/>
+              <w:rPr>
+                <w:rFonts w:ascii="Times New Roman" w:hAnsi="Times New Roman" w:cs="Times New Roman"/>
+              </w:rPr>
+            </w:pPr>
+            <w:r>
+              <w:rPr>
+                <w:rFonts w:ascii="Times New Roman" w:hAnsi="Times New Roman" w:cs="Times New Roman"/>
+              </w:rPr>
+              <w:t>Done</w:t>
+            </w:r>
+          </w:p>
+        </w:tc>
+      </w:tr>
+      <w:tr>
+        <w:tc>
+          <w:tcPr>
+            <w:tcW w:w="1435" w:type="dxa"/>
+          </w:tcPr>
+          <w:p>
+            <w:pPr>
+              <w:jc w:val="center"/>
+              <w:rPr>
+                <w:rFonts w:ascii="Times New Roman" w:hAnsi="Times New Roman" w:cs="Times New Roman"/>
+              </w:rPr>
+            </w:pPr>
+            <w:r>
+              <w:rPr>
+                <w:rFonts w:ascii="Times New Roman" w:hAnsi="Times New Roman" w:cs="Times New Roman"/>
+              </w:rPr>
+              <w:t xml:space="preserve"> </w:t>
+            </w:r>
+            <w:r>
+              <w:rPr>
+                <w:rFonts w:ascii="Times New Roman" w:hAnsi="Times New Roman" w:cs="Times New Roman"/>
+              </w:rPr>
+              <w:t>03</w:t>
+            </w:r>
+          </w:p>
+        </w:tc>
+        <w:tc>
+          <w:tcPr>
+            <w:tcW w:w="4798" w:type="dxa"/>
+          </w:tcPr>
+          <w:p>
+            <w:pPr>
+              <w:rPr>
+                <w:rFonts w:ascii="Times New Roman" w:hAnsi="Times New Roman" w:cs="Times New Roman"/>
+              </w:rPr>
+            </w:pPr>
+            <w:r>
+              <w:rPr>
+                <w:rFonts w:ascii="Times New Roman" w:hAnsi="Times New Roman" w:cs="Times New Roman"/>
+              </w:rPr>
+              <w:t>Take a photo</w:t>
+            </w:r>
+          </w:p>
+        </w:tc>
+        <w:tc>
+          <w:tcPr>
+            <w:tcW w:w="1682" w:type="dxa"/>
+          </w:tcPr>
+          <w:p>
+            <w:pPr>
+              <w:jc w:val="center"/>
+              <w:rPr>
+                <w:rFonts w:ascii="Times New Roman" w:hAnsi="Times New Roman" w:cs="Times New Roman"/>
+              </w:rPr>
+            </w:pPr>
+            <w:r>
+              <w:rPr>
+                <w:rFonts w:ascii="Times New Roman" w:hAnsi="Times New Roman" w:cs="Times New Roman"/>
+              </w:rPr>
+              <w:t>Done</w:t>
+            </w:r>
+          </w:p>
+        </w:tc>
+      </w:tr>
+      <w:tr>
+        <w:tc>
+          <w:tcPr>
+            <w:tcW w:w="1435" w:type="dxa"/>
+          </w:tcPr>
+          <w:p>
+            <w:pPr>
+              <w:jc w:val="center"/>
+              <w:rPr>
+                <w:rFonts w:ascii="Times New Roman" w:hAnsi="Times New Roman" w:cs="Times New Roman"/>
+              </w:rPr>
+            </w:pPr>
+            <w:r>
+              <w:rPr>
+                <w:rFonts w:ascii="Times New Roman" w:hAnsi="Times New Roman" w:cs="Times New Roman"/>
+              </w:rPr>
+              <w:t>04</w:t>
+            </w:r>
+          </w:p>
+        </w:tc>
+        <w:tc>
+          <w:tcPr>
+            <w:tcW w:w="4798" w:type="dxa"/>
+          </w:tcPr>
+          <w:p>
+            <w:pPr>
+              <w:rPr>
+                <w:rFonts w:ascii="Times New Roman" w:hAnsi="Times New Roman" w:cs="Times New Roman"/>
+              </w:rPr>
+            </w:pPr>
+            <w:r>
+              <w:rPr>
+                <w:rFonts w:ascii="Times New Roman" w:hAnsi="Times New Roman" w:cs="Times New Roman"/>
+              </w:rPr>
+              <w:t>Access to Phone camera</w:t>
+            </w:r>
+          </w:p>
+        </w:tc>
+        <w:tc>
+          <w:tcPr>
+            <w:tcW w:w="1682" w:type="dxa"/>
+          </w:tcPr>
+          <w:p>
+            <w:pPr>
+              <w:jc w:val="center"/>
+              <w:rPr>
+                <w:rFonts w:ascii="Times New Roman" w:hAnsi="Times New Roman" w:cs="Times New Roman"/>
+              </w:rPr>
+            </w:pPr>
+            <w:r>
+              <w:rPr>
+                <w:rFonts w:ascii="Times New Roman" w:hAnsi="Times New Roman" w:cs="Times New Roman"/>
+              </w:rPr>
+              <w:t>Done</w:t>
+            </w:r>
+          </w:p>
+        </w:tc>
+      </w:tr>
+      <w:tr>
+        <w:tc>
+          <w:tcPr>
+            <w:tcW w:w="1435" w:type="dxa"/>
+          </w:tcPr>
+          <w:p>
+            <w:pPr>
+              <w:jc w:val="center"/>
+              <w:rPr>
+                <w:rFonts w:ascii="Times New Roman" w:hAnsi="Times New Roman" w:cs="Times New Roman"/>
+              </w:rPr>
+            </w:pPr>
+            <w:r>
+              <w:rPr>
+                <w:rFonts w:ascii="Times New Roman" w:hAnsi="Times New Roman" w:cs="Times New Roman"/>
+              </w:rPr>
+              <w:t>05</w:t>
+            </w:r>
+          </w:p>
+        </w:tc>
+        <w:tc>
+          <w:tcPr>
+            <w:tcW w:w="4798" w:type="dxa"/>
+          </w:tcPr>
+          <w:p>
+            <w:pPr>
+              <w:rPr>
+                <w:rFonts w:ascii="Times New Roman" w:hAnsi="Times New Roman" w:cs="Times New Roman"/>
+              </w:rPr>
+            </w:pPr>
+            <w:r>
+              <w:rPr>
+                <w:rFonts w:ascii="Times New Roman" w:hAnsi="Times New Roman" w:cs="Times New Roman"/>
+              </w:rPr>
+              <w:t>Get the photo to the system that took by camera</w:t>
+            </w:r>
+          </w:p>
+        </w:tc>
+        <w:tc>
+          <w:tcPr>
+            <w:tcW w:w="1682" w:type="dxa"/>
+          </w:tcPr>
+          <w:p>
+            <w:pPr>
+              <w:jc w:val="center"/>
+              <w:rPr>
+                <w:rFonts w:ascii="Times New Roman" w:hAnsi="Times New Roman" w:cs="Times New Roman"/>
+              </w:rPr>
+            </w:pPr>
+            <w:r>
+              <w:rPr>
+                <w:rFonts w:ascii="Times New Roman" w:hAnsi="Times New Roman" w:cs="Times New Roman"/>
+              </w:rPr>
+              <w:t>Done</w:t>
+            </w:r>
+          </w:p>
+        </w:tc>
+      </w:tr>
+      <w:tr>
+        <w:tc>
+          <w:tcPr>
+            <w:tcW w:w="1435" w:type="dxa"/>
+          </w:tcPr>
+          <w:p>
+            <w:pPr>
+              <w:jc w:val="center"/>
+              <w:rPr>
+                <w:rFonts w:ascii="Times New Roman" w:hAnsi="Times New Roman" w:cs="Times New Roman"/>
+              </w:rPr>
+            </w:pPr>
+            <w:r>
+              <w:rPr>
+                <w:rFonts w:ascii="Times New Roman" w:hAnsi="Times New Roman" w:cs="Times New Roman"/>
+              </w:rPr>
+              <w:t>06</w:t>
+            </w:r>
+          </w:p>
+        </w:tc>
+        <w:tc>
+          <w:tcPr>
+            <w:tcW w:w="4798" w:type="dxa"/>
+          </w:tcPr>
+          <w:p>
+            <w:pPr>
+              <w:rPr>
+                <w:rFonts w:ascii="Times New Roman" w:hAnsi="Times New Roman" w:cs="Times New Roman"/>
+              </w:rPr>
+            </w:pPr>
+            <w:r>
+              <w:rPr>
+                <w:rFonts w:ascii="Times New Roman" w:hAnsi="Times New Roman" w:cs="Times New Roman"/>
+              </w:rPr>
+              <w:t>Show correct result</w:t>
+            </w:r>
+          </w:p>
+        </w:tc>
+        <w:tc>
+          <w:tcPr>
+            <w:tcW w:w="1682" w:type="dxa"/>
+          </w:tcPr>
+          <w:p>
+            <w:pPr>
+              <w:jc w:val="center"/>
+              <w:rPr>
+                <w:rFonts w:ascii="Times New Roman" w:hAnsi="Times New Roman" w:cs="Times New Roman"/>
+              </w:rPr>
+            </w:pPr>
+            <w:r>
+              <w:rPr>
+                <w:rFonts w:ascii="Times New Roman" w:hAnsi="Times New Roman" w:cs="Times New Roman"/>
+              </w:rPr>
+              <w:t>Done</w:t>
+            </w:r>
+          </w:p>
+        </w:tc>
+      </w:tr>
+    </w:tbl>
+    <w:p>
+      <w:pPr>
+        <w:rPr>
+          <w:rFonts w:ascii="Times New Roman" w:hAnsi="Times New Roman" w:cs="Times New Roman"/>
+        </w:rPr>
+      </w:pPr>
+    </w:p>
     <w:p>
       <w:pPr>
         <w:pStyle w:val="Heading2"/>
+        <w:rPr>
+          <w:rFonts w:ascii="Times New Roman" w:hAnsi="Times New Roman" w:cs="Times New Roman"/>
+        </w:rPr>
       </w:pPr>
       <w:bookmarkStart w:id="22" w:name="_Toc68951472"/>
-      <w:bookmarkStart w:id="23" w:name="_Toc68981945"/>
-      <w:r>
+      <w:bookmarkStart w:id="23" w:name="_Toc69034808"/>
+      <w:r>
+        <w:rPr>
+          <w:rFonts w:ascii="Times New Roman" w:hAnsi="Times New Roman" w:cs="Times New Roman"/>
+        </w:rPr>
         <w:lastRenderedPageBreak/>
-        <w:t>6.4 Dataset</w:t>
+        <w:t>6.4</w:t>
+      </w:r>
+      <w:r>
+        <w:rPr>
+          <w:rFonts w:ascii="Times New Roman" w:hAnsi="Times New Roman" w:cs="Times New Roman"/>
+        </w:rPr>
+        <w:t xml:space="preserve"> </w:t>
+      </w:r>
+      <w:r>
+        <w:rPr>
+          <w:rFonts w:ascii="Times New Roman" w:hAnsi="Times New Roman" w:cs="Times New Roman"/>
+        </w:rPr>
+        <w:t>Dataset</w:t>
       </w:r>
       <w:bookmarkEnd w:id="22"/>
       <w:bookmarkEnd w:id="23"/>
     </w:p>
-    <w:p/>
+    <w:p>
+      <w:pPr>
+        <w:rPr>
+          <w:rFonts w:ascii="Times New Roman" w:hAnsi="Times New Roman" w:cs="Times New Roman"/>
+        </w:rPr>
+      </w:pPr>
+    </w:p>
     <w:p>
       <w:pPr>
         <w:pStyle w:val="Heading2"/>
+        <w:rPr>
+          <w:rFonts w:ascii="Times New Roman" w:hAnsi="Times New Roman" w:cs="Times New Roman"/>
+        </w:rPr>
       </w:pPr>
       <w:bookmarkStart w:id="24" w:name="_Toc68951473"/>
-      <w:bookmarkStart w:id="25" w:name="_Toc68981946"/>
-      <w:r>
-        <w:t>6.5 Implementation of the features of the prototype in the backend</w:t>
+      <w:bookmarkStart w:id="25" w:name="_Toc69034809"/>
+      <w:r>
+        <w:rPr>
+          <w:rFonts w:ascii="Times New Roman" w:hAnsi="Times New Roman" w:cs="Times New Roman"/>
+        </w:rPr>
+        <w:t>6.5</w:t>
+      </w:r>
+      <w:r>
+        <w:rPr>
+          <w:rFonts w:ascii="Times New Roman" w:hAnsi="Times New Roman" w:cs="Times New Roman"/>
+        </w:rPr>
+        <w:t xml:space="preserve"> </w:t>
+      </w:r>
+      <w:r>
+        <w:rPr>
+          <w:rFonts w:ascii="Times New Roman" w:hAnsi="Times New Roman" w:cs="Times New Roman"/>
+        </w:rPr>
+        <w:t>Implementation of the features of the prototype in the backend</w:t>
       </w:r>
       <w:bookmarkEnd w:id="24"/>
       <w:bookmarkEnd w:id="25"/>
     </w:p>
-    <w:p/>
+    <w:p>
+      <w:pPr>
+        <w:rPr>
+          <w:rFonts w:ascii="Times New Roman" w:hAnsi="Times New Roman" w:cs="Times New Roman"/>
+        </w:rPr>
+      </w:pPr>
+    </w:p>
     <w:p>
       <w:pPr>
         <w:pStyle w:val="Heading4"/>
         <w:rPr>
+          <w:rFonts w:ascii="Times New Roman" w:hAnsi="Times New Roman" w:cs="Times New Roman"/>
           <w:i w:val="0"/>
           <w:iCs w:val="0"/>
         </w:rPr>
       </w:pPr>
       <w:r>
         <w:rPr>
+          <w:rFonts w:ascii="Times New Roman" w:hAnsi="Times New Roman" w:cs="Times New Roman"/>
           <w:i w:val="0"/>
           <w:iCs w:val="0"/>
         </w:rPr>
         <w:t>Challenges Encountered and Solutions</w:t>
       </w:r>
     </w:p>
-    <w:p/>
+    <w:p>
+      <w:pPr>
+        <w:rPr>
+          <w:rFonts w:ascii="Times New Roman" w:hAnsi="Times New Roman" w:cs="Times New Roman"/>
+        </w:rPr>
+      </w:pPr>
+    </w:p>
     <w:p>
       <w:pPr>
         <w:pStyle w:val="Heading3"/>
+        <w:rPr>
+          <w:rFonts w:ascii="Times New Roman" w:hAnsi="Times New Roman" w:cs="Times New Roman"/>
+        </w:rPr>
       </w:pPr>
       <w:bookmarkStart w:id="26" w:name="_Toc68951474"/>
-      <w:bookmarkStart w:id="27" w:name="_Toc68981947"/>
-      <w:r>
+      <w:bookmarkStart w:id="27" w:name="_Toc69034810"/>
+      <w:r>
+        <w:rPr>
+          <w:rFonts w:ascii="Times New Roman" w:hAnsi="Times New Roman" w:cs="Times New Roman"/>
+        </w:rPr>
         <w:t>6.5.4 Testing and Model using review.</w:t>
       </w:r>
       <w:bookmarkEnd w:id="26"/>
       <w:bookmarkEnd w:id="27"/>
     </w:p>
-    <w:p/>
+    <w:p>
+      <w:pPr>
+        <w:rPr>
+          <w:rFonts w:ascii="Times New Roman" w:hAnsi="Times New Roman" w:cs="Times New Roman"/>
+        </w:rPr>
+      </w:pPr>
+    </w:p>
     <w:p>
       <w:pPr>
         <w:pStyle w:val="Heading4"/>
         <w:rPr>
+          <w:rFonts w:ascii="Times New Roman" w:hAnsi="Times New Roman" w:cs="Times New Roman"/>
           <w:i w:val="0"/>
           <w:iCs w:val="0"/>
         </w:rPr>
       </w:pPr>
       <w:r>
         <w:rPr>
+          <w:rFonts w:ascii="Times New Roman" w:hAnsi="Times New Roman" w:cs="Times New Roman"/>
           <w:i w:val="0"/>
           <w:iCs w:val="0"/>
         </w:rPr>
         <w:t>Challenges Encountered and Solutions</w:t>
       </w:r>
     </w:p>
-    <w:p/>
+    <w:p>
+      <w:pPr>
+        <w:rPr>
+          <w:rFonts w:ascii="Times New Roman" w:hAnsi="Times New Roman" w:cs="Times New Roman"/>
+        </w:rPr>
+      </w:pPr>
+    </w:p>
     <w:p>
       <w:pPr>
         <w:pStyle w:val="Heading3"/>
+        <w:rPr>
+          <w:rFonts w:ascii="Times New Roman" w:hAnsi="Times New Roman" w:cs="Times New Roman"/>
+        </w:rPr>
       </w:pPr>
       <w:bookmarkStart w:id="28" w:name="_Toc68951475"/>
-      <w:bookmarkStart w:id="29" w:name="_Toc68981948"/>
-      <w:r>
+      <w:bookmarkStart w:id="29" w:name="_Toc69034811"/>
+      <w:r>
+        <w:rPr>
+          <w:rFonts w:ascii="Times New Roman" w:hAnsi="Times New Roman" w:cs="Times New Roman"/>
+        </w:rPr>
         <w:t>6.5.4 Categorization of issue</w:t>
       </w:r>
       <w:bookmarkEnd w:id="28"/>
       <w:bookmarkEnd w:id="29"/>
     </w:p>
-    <w:p/>
+    <w:p>
+      <w:pPr>
+        <w:rPr>
+          <w:rFonts w:ascii="Times New Roman" w:hAnsi="Times New Roman" w:cs="Times New Roman"/>
+        </w:rPr>
+      </w:pPr>
+    </w:p>
     <w:p>
       <w:pPr>
         <w:pStyle w:val="Heading4"/>
         <w:rPr>
+          <w:rFonts w:ascii="Times New Roman" w:hAnsi="Times New Roman" w:cs="Times New Roman"/>
           <w:i w:val="0"/>
           <w:iCs w:val="0"/>
         </w:rPr>
       </w:pPr>
       <w:r>
         <w:rPr>
+          <w:rFonts w:ascii="Times New Roman" w:hAnsi="Times New Roman" w:cs="Times New Roman"/>
           <w:i w:val="0"/>
           <w:iCs w:val="0"/>
         </w:rPr>
         <w:t>Challenges Encountered and Solutions</w:t>
       </w:r>
     </w:p>
-    <w:p/>
-    <w:p/>
+    <w:p>
+      <w:pPr>
+        <w:rPr>
+          <w:rFonts w:ascii="Times New Roman" w:hAnsi="Times New Roman" w:cs="Times New Roman"/>
+        </w:rPr>
+      </w:pPr>
+    </w:p>
+    <w:p>
+      <w:pPr>
+        <w:rPr>
+          <w:rFonts w:ascii="Times New Roman" w:hAnsi="Times New Roman" w:cs="Times New Roman"/>
+        </w:rPr>
+      </w:pPr>
+    </w:p>
     <w:p>
       <w:pPr>
         <w:pStyle w:val="Heading2"/>
+        <w:rPr>
+          <w:rFonts w:ascii="Times New Roman" w:hAnsi="Times New Roman" w:cs="Times New Roman"/>
+        </w:rPr>
       </w:pPr>
       <w:bookmarkStart w:id="30" w:name="_Toc68951476"/>
-      <w:bookmarkStart w:id="31" w:name="_Toc68981949"/>
-      <w:r>
+      <w:bookmarkStart w:id="31" w:name="_Toc69034812"/>
+      <w:r>
+        <w:rPr>
+          <w:rFonts w:ascii="Times New Roman" w:hAnsi="Times New Roman" w:cs="Times New Roman"/>
+        </w:rPr>
         <w:t>6.6 Implementation of Graphical User Interface (GUI)</w:t>
       </w:r>
       <w:bookmarkEnd w:id="30"/>
       <w:bookmarkEnd w:id="31"/>
     </w:p>
-    <w:p/>
+    <w:p>
+      <w:pPr>
+        <w:rPr>
+          <w:rFonts w:ascii="Times New Roman" w:hAnsi="Times New Roman" w:cs="Times New Roman"/>
+        </w:rPr>
+      </w:pPr>
+    </w:p>
     <w:p>
       <w:pPr>
         <w:pStyle w:val="Heading4"/>
         <w:rPr>
+          <w:rFonts w:ascii="Times New Roman" w:hAnsi="Times New Roman" w:cs="Times New Roman"/>
           <w:i w:val="0"/>
           <w:iCs w:val="0"/>
         </w:rPr>
       </w:pPr>
       <w:r>
         <w:rPr>
+          <w:rFonts w:ascii="Times New Roman" w:hAnsi="Times New Roman" w:cs="Times New Roman"/>
           <w:i w:val="0"/>
           <w:iCs w:val="0"/>
         </w:rPr>
         <w:t>Challenges Encountered and Solutions</w:t>
       </w:r>
     </w:p>
-    <w:p/>
+    <w:p>
+      <w:pPr>
+        <w:rPr>
+          <w:rFonts w:ascii="Times New Roman" w:hAnsi="Times New Roman" w:cs="Times New Roman"/>
+        </w:rPr>
+      </w:pPr>
+    </w:p>
     <w:p>
       <w:pPr>
         <w:pStyle w:val="Heading3"/>
+        <w:rPr>
+          <w:rFonts w:ascii="Times New Roman" w:hAnsi="Times New Roman" w:cs="Times New Roman"/>
+        </w:rPr>
       </w:pPr>
       <w:bookmarkStart w:id="32" w:name="_Toc68951477"/>
-      <w:bookmarkStart w:id="33" w:name="_Toc68981950"/>
-      <w:r>
+      <w:bookmarkStart w:id="33" w:name="_Toc69034813"/>
+      <w:r>
+        <w:rPr>
+          <w:rFonts w:ascii="Times New Roman" w:hAnsi="Times New Roman" w:cs="Times New Roman"/>
+        </w:rPr>
         <w:t>6.6.1 Implementation of First Window (App Loading window)</w:t>
       </w:r>
       <w:bookmarkEnd w:id="32"/>
       <w:bookmarkEnd w:id="33"/>
     </w:p>
-    <w:p/>
+    <w:p>
+      <w:pPr>
+        <w:rPr>
+          <w:rFonts w:ascii="Times New Roman" w:hAnsi="Times New Roman" w:cs="Times New Roman"/>
+        </w:rPr>
+      </w:pPr>
+    </w:p>
     <w:p>
       <w:pPr>
         <w:pStyle w:val="Heading2"/>
+        <w:rPr>
+          <w:rFonts w:ascii="Times New Roman" w:hAnsi="Times New Roman" w:cs="Times New Roman"/>
+        </w:rPr>
       </w:pPr>
       <w:bookmarkStart w:id="34" w:name="_Toc68951478"/>
-      <w:bookmarkStart w:id="35" w:name="_Toc68981951"/>
-      <w:r>
+      <w:bookmarkStart w:id="35" w:name="_Toc69034814"/>
+      <w:r>
+        <w:rPr>
+          <w:rFonts w:ascii="Times New Roman" w:hAnsi="Times New Roman" w:cs="Times New Roman"/>
+        </w:rPr>
         <w:t>6.7 Combining of the backend and Frontend.</w:t>
       </w:r>
       <w:bookmarkEnd w:id="34"/>
       <w:bookmarkEnd w:id="35"/>
     </w:p>
-    <w:p/>
+    <w:p>
+      <w:pPr>
+        <w:rPr>
+          <w:rFonts w:ascii="Times New Roman" w:hAnsi="Times New Roman" w:cs="Times New Roman"/>
+        </w:rPr>
+      </w:pPr>
+    </w:p>
     <w:p>
       <w:pPr>
         <w:pStyle w:val="Heading2"/>
+        <w:rPr>
+          <w:rFonts w:ascii="Times New Roman" w:hAnsi="Times New Roman" w:cs="Times New Roman"/>
+        </w:rPr>
       </w:pPr>
       <w:bookmarkStart w:id="36" w:name="_Toc68951479"/>
-      <w:bookmarkStart w:id="37" w:name="_Toc68981952"/>
-      <w:r>
+      <w:bookmarkStart w:id="37" w:name="_Toc69034815"/>
+      <w:r>
+        <w:rPr>
+          <w:rFonts w:ascii="Times New Roman" w:hAnsi="Times New Roman" w:cs="Times New Roman"/>
+        </w:rPr>
         <w:t>6.7 Chapter Summary</w:t>
       </w:r>
       <w:bookmarkEnd w:id="36"/>
       <w:bookmarkEnd w:id="37"/>
     </w:p>
-    <w:p/>
-    <w:p/>
+    <w:p>
+      <w:pPr>
+        <w:rPr>
+          <w:rFonts w:ascii="Times New Roman" w:hAnsi="Times New Roman" w:cs="Times New Roman"/>
+        </w:rPr>
+      </w:pPr>
+    </w:p>
+    <w:p>
+      <w:pPr>
+        <w:pStyle w:val="Heading2"/>
+        <w:rPr>
+          <w:rFonts w:ascii="Times New Roman" w:hAnsi="Times New Roman" w:cs="Times New Roman"/>
+        </w:rPr>
+      </w:pPr>
+      <w:bookmarkStart w:id="38" w:name="_Toc69034816"/>
+      <w:r>
+        <w:rPr>
+          <w:rFonts w:ascii="Times New Roman" w:hAnsi="Times New Roman" w:cs="Times New Roman"/>
+        </w:rPr>
+        <w:t>Reference</w:t>
+      </w:r>
+      <w:bookmarkEnd w:id="38"/>
+    </w:p>
+    <w:p>
+      <w:pPr>
+        <w:pStyle w:val="NormalWeb"/>
+        <w:spacing w:line="480" w:lineRule="auto"/>
+        <w:ind w:left="720" w:hanging="720"/>
+      </w:pPr>
+      <w:r>
+        <w:t xml:space="preserve">FITA. (2018). </w:t>
+      </w:r>
+      <w:r>
+        <w:rPr>
+          <w:i/>
+          <w:iCs/>
+        </w:rPr>
+        <w:t>Why is java highly suitable for mobile application?</w:t>
+      </w:r>
+      <w:r>
+        <w:t xml:space="preserve"> https://www.fita.in/java-highly-suitable-mobile-application/</w:t>
+      </w:r>
+    </w:p>
+    <w:p>
+      <w:pPr>
+        <w:rPr>
+          <w:rFonts w:ascii="Times New Roman" w:hAnsi="Times New Roman" w:cs="Times New Roman"/>
+        </w:rPr>
+      </w:pPr>
+    </w:p>
+    <w:p>
+      <w:pPr>
+        <w:rPr>
+          <w:rFonts w:ascii="Times New Roman" w:hAnsi="Times New Roman" w:cs="Times New Roman"/>
+        </w:rPr>
+      </w:pPr>
+    </w:p>
+    <w:p>
+      <w:pPr>
+        <w:rPr>
+          <w:rFonts w:ascii="Times New Roman" w:hAnsi="Times New Roman" w:cs="Times New Roman"/>
+        </w:rPr>
+      </w:pPr>
+    </w:p>
+    <w:p>
+      <w:pPr>
+        <w:rPr>
+          <w:rFonts w:ascii="Times New Roman" w:hAnsi="Times New Roman" w:cs="Times New Roman"/>
+        </w:rPr>
+      </w:pPr>
+    </w:p>
+    <w:p>
+      <w:pPr>
+        <w:rPr>
+          <w:rFonts w:ascii="Times New Roman" w:hAnsi="Times New Roman" w:cs="Times New Roman"/>
+        </w:rPr>
+      </w:pPr>
+    </w:p>
     <w:sectPr>
       <w:pgSz w:w="12240" w:h="15840"/>
       <w:pgMar w:top="1440" w:right="1440" w:bottom="1440" w:left="1440" w:header="720" w:footer="720" w:gutter="0"/>
@@ -5370,16 +7273,16 @@
 <file path=word/numbering.xml><?xml version="1.0" encoding="utf-8"?>
 <w:numbering xmlns:wpc="http://schemas.microsoft.com/office/word/2010/wordprocessingCanvas" xmlns:cx="http://schemas.microsoft.com/office/drawing/2014/chartex" xmlns:cx1="http://schemas.microsoft.com/office/drawing/2015/9/8/chartex" xmlns:cx2="http://schemas.microsoft.com/office/drawing/2015/10/21/chartex" xmlns:cx3="http://schemas.microsoft.com/office/drawing/2016/5/9/chartex" xmlns:cx4="http://schemas.microsoft.com/office/drawing/2016/5/10/chartex" xmlns:cx5="http://schemas.microsoft.com/office/drawing/2016/5/11/chartex" xmlns:cx6="http://schemas.microsoft.com/office/drawing/2016/5/12/chartex" xmlns:cx7="http://schemas.microsoft.com/office/drawing/2016/5/13/chartex" xmlns:cx8="http://schemas.microsoft.com/office/drawing/2016/5/14/chartex" xmlns:mc="http://schemas.openxmlformats.org/markup-compatibility/2006" xmlns:aink="http://schemas.microsoft.com/office/drawing/2016/ink" xmlns:am3d="http://schemas.microsoft.com/office/drawing/2017/model3d" xmlns:o="urn:schemas-microsoft-com:office:office" xmlns:r="http://schemas.openxmlformats.org/officeDocument/2006/relationships" xmlns:m="http://schemas.openxmlformats.org/officeDocument/2006/math" xmlns:v="urn:schemas-microsoft-com:vml" xmlns:wp14="http://schemas.microsoft.com/office/word/2010/wordprocessingDrawing" xmlns:wp="http://schemas.openxmlformats.org/drawingml/2006/wordprocessingDrawing" xmlns:w10="urn:schemas-microsoft-com:office:word" xmlns:w="http://schemas.openxmlformats.org/wordprocessingml/2006/main" xmlns:w14="http://schemas.microsoft.com/office/word/2010/wordml" xmlns:w15="http://schemas.microsoft.com/office/word/2012/wordml" xmlns:w16cex="http://schemas.microsoft.com/office/word/2018/wordml/cex" xmlns:w16cid="http://schemas.microsoft.com/office/word/2016/wordml/cid" xmlns:w16="http://schemas.microsoft.com/office/word/2018/wordml" xmlns:w16sdtdh="http://schemas.microsoft.com/office/word/2020/wordml/sdtdatahash" xmlns:w16se="http://schemas.microsoft.com/office/word/2015/wordml/symex" xmlns:wpg="http://schemas.microsoft.com/office/word/2010/wordprocessingGroup" xmlns:wpi="http://schemas.microsoft.com/office/word/2010/wordprocessingInk" xmlns:wne="http://schemas.microsoft.com/office/word/2006/wordml" xmlns:wps="http://schemas.microsoft.com/office/word/2010/wordprocessingShape" mc:Ignorable="w14 w15 w16se w16cid w16 w16cex w16sdtdh wp14">
   <w:abstractNum w:abstractNumId="0" w15:restartNumberingAfterBreak="0">
-    <w:nsid w:val="2F410B66"/>
+    <w:nsid w:val="03910ACB"/>
     <w:multiLevelType w:val="hybridMultilevel"/>
-    <w:tmpl w:val="EC344E88"/>
-    <w:lvl w:ilvl="0" w:tplc="04090009">
+    <w:tmpl w:val="44327CBE"/>
+    <w:lvl w:ilvl="0" w:tplc="04090005">
       <w:start w:val="1"/>
       <w:numFmt w:val="bullet"/>
-      <w:lvlText w:val=""/>
+      <w:lvlText w:val=""/>
       <w:lvlJc w:val="left"/>
       <w:pPr>
-        <w:ind w:left="720" w:hanging="360"/>
+        <w:ind w:left="1440" w:hanging="360"/>
       </w:pPr>
       <w:rPr>
         <w:rFonts w:ascii="Wingdings" w:hAnsi="Wingdings" w:hint="default"/>
@@ -5391,7 +7294,7 @@
       <w:lvlText w:val="o"/>
       <w:lvlJc w:val="left"/>
       <w:pPr>
-        <w:ind w:left="1440" w:hanging="360"/>
+        <w:ind w:left="2160" w:hanging="360"/>
       </w:pPr>
       <w:rPr>
         <w:rFonts w:ascii="Courier New" w:hAnsi="Courier New" w:cs="Courier New" w:hint="default"/>
@@ -5403,7 +7306,7 @@
       <w:lvlText w:val=""/>
       <w:lvlJc w:val="left"/>
       <w:pPr>
-        <w:ind w:left="2160" w:hanging="360"/>
+        <w:ind w:left="2880" w:hanging="360"/>
       </w:pPr>
       <w:rPr>
         <w:rFonts w:ascii="Wingdings" w:hAnsi="Wingdings" w:hint="default"/>
@@ -5415,7 +7318,7 @@
       <w:lvlText w:val=""/>
       <w:lvlJc w:val="left"/>
       <w:pPr>
-        <w:ind w:left="2880" w:hanging="360"/>
+        <w:ind w:left="3600" w:hanging="360"/>
       </w:pPr>
       <w:rPr>
         <w:rFonts w:ascii="Symbol" w:hAnsi="Symbol" w:hint="default"/>
@@ -5427,7 +7330,7 @@
       <w:lvlText w:val="o"/>
       <w:lvlJc w:val="left"/>
       <w:pPr>
-        <w:ind w:left="3600" w:hanging="360"/>
+        <w:ind w:left="4320" w:hanging="360"/>
       </w:pPr>
       <w:rPr>
         <w:rFonts w:ascii="Courier New" w:hAnsi="Courier New" w:cs="Courier New" w:hint="default"/>
@@ -5439,7 +7342,7 @@
       <w:lvlText w:val=""/>
       <w:lvlJc w:val="left"/>
       <w:pPr>
-        <w:ind w:left="4320" w:hanging="360"/>
+        <w:ind w:left="5040" w:hanging="360"/>
       </w:pPr>
       <w:rPr>
         <w:rFonts w:ascii="Wingdings" w:hAnsi="Wingdings" w:hint="default"/>
@@ -5451,7 +7354,7 @@
       <w:lvlText w:val=""/>
       <w:lvlJc w:val="left"/>
       <w:pPr>
-        <w:ind w:left="5040" w:hanging="360"/>
+        <w:ind w:left="5760" w:hanging="360"/>
       </w:pPr>
       <w:rPr>
         <w:rFonts w:ascii="Symbol" w:hAnsi="Symbol" w:hint="default"/>
@@ -5463,7 +7366,7 @@
       <w:lvlText w:val="o"/>
       <w:lvlJc w:val="left"/>
       <w:pPr>
-        <w:ind w:left="5760" w:hanging="360"/>
+        <w:ind w:left="6480" w:hanging="360"/>
       </w:pPr>
       <w:rPr>
         <w:rFonts w:ascii="Courier New" w:hAnsi="Courier New" w:cs="Courier New" w:hint="default"/>
@@ -5475,7 +7378,7 @@
       <w:lvlText w:val=""/>
       <w:lvlJc w:val="left"/>
       <w:pPr>
-        <w:ind w:left="6480" w:hanging="360"/>
+        <w:ind w:left="7200" w:hanging="360"/>
       </w:pPr>
       <w:rPr>
         <w:rFonts w:ascii="Wingdings" w:hAnsi="Wingdings" w:hint="default"/>
@@ -5483,6 +7386,232 @@
     </w:lvl>
   </w:abstractNum>
   <w:abstractNum w:abstractNumId="1" w15:restartNumberingAfterBreak="0">
+    <w:nsid w:val="1BEF524A"/>
+    <w:multiLevelType w:val="hybridMultilevel"/>
+    <w:tmpl w:val="52A2A366"/>
+    <w:lvl w:ilvl="0" w:tplc="FD90353C">
+      <w:start w:val="1"/>
+      <w:numFmt w:val="bullet"/>
+      <w:lvlText w:val=""/>
+      <w:lvlJc w:val="left"/>
+      <w:pPr>
+        <w:ind w:left="720" w:hanging="360"/>
+      </w:pPr>
+      <w:rPr>
+        <w:rFonts w:ascii="Wingdings" w:hAnsi="Wingdings" w:hint="default"/>
+      </w:rPr>
+    </w:lvl>
+    <w:lvl w:ilvl="1" w:tplc="04090003" w:tentative="1">
+      <w:start w:val="1"/>
+      <w:numFmt w:val="bullet"/>
+      <w:lvlText w:val="o"/>
+      <w:lvlJc w:val="left"/>
+      <w:pPr>
+        <w:ind w:left="1440" w:hanging="360"/>
+      </w:pPr>
+      <w:rPr>
+        <w:rFonts w:ascii="Courier New" w:hAnsi="Courier New" w:cs="Courier New" w:hint="default"/>
+      </w:rPr>
+    </w:lvl>
+    <w:lvl w:ilvl="2" w:tplc="04090005" w:tentative="1">
+      <w:start w:val="1"/>
+      <w:numFmt w:val="bullet"/>
+      <w:lvlText w:val=""/>
+      <w:lvlJc w:val="left"/>
+      <w:pPr>
+        <w:ind w:left="2160" w:hanging="360"/>
+      </w:pPr>
+      <w:rPr>
+        <w:rFonts w:ascii="Wingdings" w:hAnsi="Wingdings" w:hint="default"/>
+      </w:rPr>
+    </w:lvl>
+    <w:lvl w:ilvl="3" w:tplc="04090001" w:tentative="1">
+      <w:start w:val="1"/>
+      <w:numFmt w:val="bullet"/>
+      <w:lvlText w:val=""/>
+      <w:lvlJc w:val="left"/>
+      <w:pPr>
+        <w:ind w:left="2880" w:hanging="360"/>
+      </w:pPr>
+      <w:rPr>
+        <w:rFonts w:ascii="Symbol" w:hAnsi="Symbol" w:hint="default"/>
+      </w:rPr>
+    </w:lvl>
+    <w:lvl w:ilvl="4" w:tplc="04090003" w:tentative="1">
+      <w:start w:val="1"/>
+      <w:numFmt w:val="bullet"/>
+      <w:lvlText w:val="o"/>
+      <w:lvlJc w:val="left"/>
+      <w:pPr>
+        <w:ind w:left="3600" w:hanging="360"/>
+      </w:pPr>
+      <w:rPr>
+        <w:rFonts w:ascii="Courier New" w:hAnsi="Courier New" w:cs="Courier New" w:hint="default"/>
+      </w:rPr>
+    </w:lvl>
+    <w:lvl w:ilvl="5" w:tplc="04090005" w:tentative="1">
+      <w:start w:val="1"/>
+      <w:numFmt w:val="bullet"/>
+      <w:lvlText w:val=""/>
+      <w:lvlJc w:val="left"/>
+      <w:pPr>
+        <w:ind w:left="4320" w:hanging="360"/>
+      </w:pPr>
+      <w:rPr>
+        <w:rFonts w:ascii="Wingdings" w:hAnsi="Wingdings" w:hint="default"/>
+      </w:rPr>
+    </w:lvl>
+    <w:lvl w:ilvl="6" w:tplc="04090001" w:tentative="1">
+      <w:start w:val="1"/>
+      <w:numFmt w:val="bullet"/>
+      <w:lvlText w:val=""/>
+      <w:lvlJc w:val="left"/>
+      <w:pPr>
+        <w:ind w:left="5040" w:hanging="360"/>
+      </w:pPr>
+      <w:rPr>
+        <w:rFonts w:ascii="Symbol" w:hAnsi="Symbol" w:hint="default"/>
+      </w:rPr>
+    </w:lvl>
+    <w:lvl w:ilvl="7" w:tplc="04090003" w:tentative="1">
+      <w:start w:val="1"/>
+      <w:numFmt w:val="bullet"/>
+      <w:lvlText w:val="o"/>
+      <w:lvlJc w:val="left"/>
+      <w:pPr>
+        <w:ind w:left="5760" w:hanging="360"/>
+      </w:pPr>
+      <w:rPr>
+        <w:rFonts w:ascii="Courier New" w:hAnsi="Courier New" w:cs="Courier New" w:hint="default"/>
+      </w:rPr>
+    </w:lvl>
+    <w:lvl w:ilvl="8" w:tplc="04090005" w:tentative="1">
+      <w:start w:val="1"/>
+      <w:numFmt w:val="bullet"/>
+      <w:lvlText w:val=""/>
+      <w:lvlJc w:val="left"/>
+      <w:pPr>
+        <w:ind w:left="6480" w:hanging="360"/>
+      </w:pPr>
+      <w:rPr>
+        <w:rFonts w:ascii="Wingdings" w:hAnsi="Wingdings" w:hint="default"/>
+      </w:rPr>
+    </w:lvl>
+  </w:abstractNum>
+  <w:abstractNum w:abstractNumId="2" w15:restartNumberingAfterBreak="0">
+    <w:nsid w:val="2F410B66"/>
+    <w:multiLevelType w:val="hybridMultilevel"/>
+    <w:tmpl w:val="EC344E88"/>
+    <w:lvl w:ilvl="0" w:tplc="04090009">
+      <w:start w:val="1"/>
+      <w:numFmt w:val="bullet"/>
+      <w:lvlText w:val=""/>
+      <w:lvlJc w:val="left"/>
+      <w:pPr>
+        <w:ind w:left="720" w:hanging="360"/>
+      </w:pPr>
+      <w:rPr>
+        <w:rFonts w:ascii="Wingdings" w:hAnsi="Wingdings" w:hint="default"/>
+      </w:rPr>
+    </w:lvl>
+    <w:lvl w:ilvl="1" w:tplc="04090003" w:tentative="1">
+      <w:start w:val="1"/>
+      <w:numFmt w:val="bullet"/>
+      <w:lvlText w:val="o"/>
+      <w:lvlJc w:val="left"/>
+      <w:pPr>
+        <w:ind w:left="1440" w:hanging="360"/>
+      </w:pPr>
+      <w:rPr>
+        <w:rFonts w:ascii="Courier New" w:hAnsi="Courier New" w:cs="Courier New" w:hint="default"/>
+      </w:rPr>
+    </w:lvl>
+    <w:lvl w:ilvl="2" w:tplc="04090005" w:tentative="1">
+      <w:start w:val="1"/>
+      <w:numFmt w:val="bullet"/>
+      <w:lvlText w:val=""/>
+      <w:lvlJc w:val="left"/>
+      <w:pPr>
+        <w:ind w:left="2160" w:hanging="360"/>
+      </w:pPr>
+      <w:rPr>
+        <w:rFonts w:ascii="Wingdings" w:hAnsi="Wingdings" w:hint="default"/>
+      </w:rPr>
+    </w:lvl>
+    <w:lvl w:ilvl="3" w:tplc="04090001" w:tentative="1">
+      <w:start w:val="1"/>
+      <w:numFmt w:val="bullet"/>
+      <w:lvlText w:val=""/>
+      <w:lvlJc w:val="left"/>
+      <w:pPr>
+        <w:ind w:left="2880" w:hanging="360"/>
+      </w:pPr>
+      <w:rPr>
+        <w:rFonts w:ascii="Symbol" w:hAnsi="Symbol" w:hint="default"/>
+      </w:rPr>
+    </w:lvl>
+    <w:lvl w:ilvl="4" w:tplc="04090003" w:tentative="1">
+      <w:start w:val="1"/>
+      <w:numFmt w:val="bullet"/>
+      <w:lvlText w:val="o"/>
+      <w:lvlJc w:val="left"/>
+      <w:pPr>
+        <w:ind w:left="3600" w:hanging="360"/>
+      </w:pPr>
+      <w:rPr>
+        <w:rFonts w:ascii="Courier New" w:hAnsi="Courier New" w:cs="Courier New" w:hint="default"/>
+      </w:rPr>
+    </w:lvl>
+    <w:lvl w:ilvl="5" w:tplc="04090005" w:tentative="1">
+      <w:start w:val="1"/>
+      <w:numFmt w:val="bullet"/>
+      <w:lvlText w:val=""/>
+      <w:lvlJc w:val="left"/>
+      <w:pPr>
+        <w:ind w:left="4320" w:hanging="360"/>
+      </w:pPr>
+      <w:rPr>
+        <w:rFonts w:ascii="Wingdings" w:hAnsi="Wingdings" w:hint="default"/>
+      </w:rPr>
+    </w:lvl>
+    <w:lvl w:ilvl="6" w:tplc="04090001" w:tentative="1">
+      <w:start w:val="1"/>
+      <w:numFmt w:val="bullet"/>
+      <w:lvlText w:val=""/>
+      <w:lvlJc w:val="left"/>
+      <w:pPr>
+        <w:ind w:left="5040" w:hanging="360"/>
+      </w:pPr>
+      <w:rPr>
+        <w:rFonts w:ascii="Symbol" w:hAnsi="Symbol" w:hint="default"/>
+      </w:rPr>
+    </w:lvl>
+    <w:lvl w:ilvl="7" w:tplc="04090003" w:tentative="1">
+      <w:start w:val="1"/>
+      <w:numFmt w:val="bullet"/>
+      <w:lvlText w:val="o"/>
+      <w:lvlJc w:val="left"/>
+      <w:pPr>
+        <w:ind w:left="5760" w:hanging="360"/>
+      </w:pPr>
+      <w:rPr>
+        <w:rFonts w:ascii="Courier New" w:hAnsi="Courier New" w:cs="Courier New" w:hint="default"/>
+      </w:rPr>
+    </w:lvl>
+    <w:lvl w:ilvl="8" w:tplc="04090005" w:tentative="1">
+      <w:start w:val="1"/>
+      <w:numFmt w:val="bullet"/>
+      <w:lvlText w:val=""/>
+      <w:lvlJc w:val="left"/>
+      <w:pPr>
+        <w:ind w:left="6480" w:hanging="360"/>
+      </w:pPr>
+      <w:rPr>
+        <w:rFonts w:ascii="Wingdings" w:hAnsi="Wingdings" w:hint="default"/>
+      </w:rPr>
+    </w:lvl>
+  </w:abstractNum>
+  <w:abstractNum w:abstractNumId="3" w15:restartNumberingAfterBreak="0">
     <w:nsid w:val="40467433"/>
     <w:multiLevelType w:val="multilevel"/>
     <w:tmpl w:val="2A289AEA"/>
@@ -5595,7 +7724,7 @@
       </w:rPr>
     </w:lvl>
   </w:abstractNum>
-  <w:abstractNum w:abstractNumId="2" w15:restartNumberingAfterBreak="0">
+  <w:abstractNum w:abstractNumId="4" w15:restartNumberingAfterBreak="0">
     <w:nsid w:val="4C5E08C3"/>
     <w:multiLevelType w:val="multilevel"/>
     <w:tmpl w:val="A9DE1A04"/>
@@ -5681,7 +7810,7 @@
       </w:pPr>
     </w:lvl>
   </w:abstractNum>
-  <w:abstractNum w:abstractNumId="3" w15:restartNumberingAfterBreak="0">
+  <w:abstractNum w:abstractNumId="5" w15:restartNumberingAfterBreak="0">
     <w:nsid w:val="50AE6E08"/>
     <w:multiLevelType w:val="multilevel"/>
     <w:tmpl w:val="CD80320A"/>
@@ -5794,8 +7923,234 @@
       </w:rPr>
     </w:lvl>
   </w:abstractNum>
+  <w:abstractNum w:abstractNumId="6" w15:restartNumberingAfterBreak="0">
+    <w:nsid w:val="6ADD61B1"/>
+    <w:multiLevelType w:val="hybridMultilevel"/>
+    <w:tmpl w:val="41F4A276"/>
+    <w:lvl w:ilvl="0" w:tplc="04090005">
+      <w:start w:val="1"/>
+      <w:numFmt w:val="bullet"/>
+      <w:lvlText w:val=""/>
+      <w:lvlJc w:val="left"/>
+      <w:pPr>
+        <w:ind w:left="2160" w:hanging="360"/>
+      </w:pPr>
+      <w:rPr>
+        <w:rFonts w:ascii="Wingdings" w:hAnsi="Wingdings" w:hint="default"/>
+      </w:rPr>
+    </w:lvl>
+    <w:lvl w:ilvl="1" w:tplc="04090003" w:tentative="1">
+      <w:start w:val="1"/>
+      <w:numFmt w:val="bullet"/>
+      <w:lvlText w:val="o"/>
+      <w:lvlJc w:val="left"/>
+      <w:pPr>
+        <w:ind w:left="2880" w:hanging="360"/>
+      </w:pPr>
+      <w:rPr>
+        <w:rFonts w:ascii="Courier New" w:hAnsi="Courier New" w:cs="Courier New" w:hint="default"/>
+      </w:rPr>
+    </w:lvl>
+    <w:lvl w:ilvl="2" w:tplc="04090005" w:tentative="1">
+      <w:start w:val="1"/>
+      <w:numFmt w:val="bullet"/>
+      <w:lvlText w:val=""/>
+      <w:lvlJc w:val="left"/>
+      <w:pPr>
+        <w:ind w:left="3600" w:hanging="360"/>
+      </w:pPr>
+      <w:rPr>
+        <w:rFonts w:ascii="Wingdings" w:hAnsi="Wingdings" w:hint="default"/>
+      </w:rPr>
+    </w:lvl>
+    <w:lvl w:ilvl="3" w:tplc="04090001" w:tentative="1">
+      <w:start w:val="1"/>
+      <w:numFmt w:val="bullet"/>
+      <w:lvlText w:val=""/>
+      <w:lvlJc w:val="left"/>
+      <w:pPr>
+        <w:ind w:left="4320" w:hanging="360"/>
+      </w:pPr>
+      <w:rPr>
+        <w:rFonts w:ascii="Symbol" w:hAnsi="Symbol" w:hint="default"/>
+      </w:rPr>
+    </w:lvl>
+    <w:lvl w:ilvl="4" w:tplc="04090003" w:tentative="1">
+      <w:start w:val="1"/>
+      <w:numFmt w:val="bullet"/>
+      <w:lvlText w:val="o"/>
+      <w:lvlJc w:val="left"/>
+      <w:pPr>
+        <w:ind w:left="5040" w:hanging="360"/>
+      </w:pPr>
+      <w:rPr>
+        <w:rFonts w:ascii="Courier New" w:hAnsi="Courier New" w:cs="Courier New" w:hint="default"/>
+      </w:rPr>
+    </w:lvl>
+    <w:lvl w:ilvl="5" w:tplc="04090005" w:tentative="1">
+      <w:start w:val="1"/>
+      <w:numFmt w:val="bullet"/>
+      <w:lvlText w:val=""/>
+      <w:lvlJc w:val="left"/>
+      <w:pPr>
+        <w:ind w:left="5760" w:hanging="360"/>
+      </w:pPr>
+      <w:rPr>
+        <w:rFonts w:ascii="Wingdings" w:hAnsi="Wingdings" w:hint="default"/>
+      </w:rPr>
+    </w:lvl>
+    <w:lvl w:ilvl="6" w:tplc="04090001" w:tentative="1">
+      <w:start w:val="1"/>
+      <w:numFmt w:val="bullet"/>
+      <w:lvlText w:val=""/>
+      <w:lvlJc w:val="left"/>
+      <w:pPr>
+        <w:ind w:left="6480" w:hanging="360"/>
+      </w:pPr>
+      <w:rPr>
+        <w:rFonts w:ascii="Symbol" w:hAnsi="Symbol" w:hint="default"/>
+      </w:rPr>
+    </w:lvl>
+    <w:lvl w:ilvl="7" w:tplc="04090003" w:tentative="1">
+      <w:start w:val="1"/>
+      <w:numFmt w:val="bullet"/>
+      <w:lvlText w:val="o"/>
+      <w:lvlJc w:val="left"/>
+      <w:pPr>
+        <w:ind w:left="7200" w:hanging="360"/>
+      </w:pPr>
+      <w:rPr>
+        <w:rFonts w:ascii="Courier New" w:hAnsi="Courier New" w:cs="Courier New" w:hint="default"/>
+      </w:rPr>
+    </w:lvl>
+    <w:lvl w:ilvl="8" w:tplc="04090005" w:tentative="1">
+      <w:start w:val="1"/>
+      <w:numFmt w:val="bullet"/>
+      <w:lvlText w:val=""/>
+      <w:lvlJc w:val="left"/>
+      <w:pPr>
+        <w:ind w:left="7920" w:hanging="360"/>
+      </w:pPr>
+      <w:rPr>
+        <w:rFonts w:ascii="Wingdings" w:hAnsi="Wingdings" w:hint="default"/>
+      </w:rPr>
+    </w:lvl>
+  </w:abstractNum>
+  <w:abstractNum w:abstractNumId="7" w15:restartNumberingAfterBreak="0">
+    <w:nsid w:val="752967AD"/>
+    <w:multiLevelType w:val="hybridMultilevel"/>
+    <w:tmpl w:val="A03A4A18"/>
+    <w:lvl w:ilvl="0" w:tplc="FD90353C">
+      <w:start w:val="1"/>
+      <w:numFmt w:val="bullet"/>
+      <w:lvlText w:val=""/>
+      <w:lvlJc w:val="left"/>
+      <w:pPr>
+        <w:ind w:left="720" w:hanging="360"/>
+      </w:pPr>
+      <w:rPr>
+        <w:rFonts w:ascii="Wingdings" w:hAnsi="Wingdings" w:hint="default"/>
+      </w:rPr>
+    </w:lvl>
+    <w:lvl w:ilvl="1" w:tplc="04090003" w:tentative="1">
+      <w:start w:val="1"/>
+      <w:numFmt w:val="bullet"/>
+      <w:lvlText w:val="o"/>
+      <w:lvlJc w:val="left"/>
+      <w:pPr>
+        <w:ind w:left="1440" w:hanging="360"/>
+      </w:pPr>
+      <w:rPr>
+        <w:rFonts w:ascii="Courier New" w:hAnsi="Courier New" w:cs="Courier New" w:hint="default"/>
+      </w:rPr>
+    </w:lvl>
+    <w:lvl w:ilvl="2" w:tplc="04090005" w:tentative="1">
+      <w:start w:val="1"/>
+      <w:numFmt w:val="bullet"/>
+      <w:lvlText w:val=""/>
+      <w:lvlJc w:val="left"/>
+      <w:pPr>
+        <w:ind w:left="2160" w:hanging="360"/>
+      </w:pPr>
+      <w:rPr>
+        <w:rFonts w:ascii="Wingdings" w:hAnsi="Wingdings" w:hint="default"/>
+      </w:rPr>
+    </w:lvl>
+    <w:lvl w:ilvl="3" w:tplc="04090001" w:tentative="1">
+      <w:start w:val="1"/>
+      <w:numFmt w:val="bullet"/>
+      <w:lvlText w:val=""/>
+      <w:lvlJc w:val="left"/>
+      <w:pPr>
+        <w:ind w:left="2880" w:hanging="360"/>
+      </w:pPr>
+      <w:rPr>
+        <w:rFonts w:ascii="Symbol" w:hAnsi="Symbol" w:hint="default"/>
+      </w:rPr>
+    </w:lvl>
+    <w:lvl w:ilvl="4" w:tplc="04090003" w:tentative="1">
+      <w:start w:val="1"/>
+      <w:numFmt w:val="bullet"/>
+      <w:lvlText w:val="o"/>
+      <w:lvlJc w:val="left"/>
+      <w:pPr>
+        <w:ind w:left="3600" w:hanging="360"/>
+      </w:pPr>
+      <w:rPr>
+        <w:rFonts w:ascii="Courier New" w:hAnsi="Courier New" w:cs="Courier New" w:hint="default"/>
+      </w:rPr>
+    </w:lvl>
+    <w:lvl w:ilvl="5" w:tplc="04090005" w:tentative="1">
+      <w:start w:val="1"/>
+      <w:numFmt w:val="bullet"/>
+      <w:lvlText w:val=""/>
+      <w:lvlJc w:val="left"/>
+      <w:pPr>
+        <w:ind w:left="4320" w:hanging="360"/>
+      </w:pPr>
+      <w:rPr>
+        <w:rFonts w:ascii="Wingdings" w:hAnsi="Wingdings" w:hint="default"/>
+      </w:rPr>
+    </w:lvl>
+    <w:lvl w:ilvl="6" w:tplc="04090001" w:tentative="1">
+      <w:start w:val="1"/>
+      <w:numFmt w:val="bullet"/>
+      <w:lvlText w:val=""/>
+      <w:lvlJc w:val="left"/>
+      <w:pPr>
+        <w:ind w:left="5040" w:hanging="360"/>
+      </w:pPr>
+      <w:rPr>
+        <w:rFonts w:ascii="Symbol" w:hAnsi="Symbol" w:hint="default"/>
+      </w:rPr>
+    </w:lvl>
+    <w:lvl w:ilvl="7" w:tplc="04090003" w:tentative="1">
+      <w:start w:val="1"/>
+      <w:numFmt w:val="bullet"/>
+      <w:lvlText w:val="o"/>
+      <w:lvlJc w:val="left"/>
+      <w:pPr>
+        <w:ind w:left="5760" w:hanging="360"/>
+      </w:pPr>
+      <w:rPr>
+        <w:rFonts w:ascii="Courier New" w:hAnsi="Courier New" w:cs="Courier New" w:hint="default"/>
+      </w:rPr>
+    </w:lvl>
+    <w:lvl w:ilvl="8" w:tplc="04090005" w:tentative="1">
+      <w:start w:val="1"/>
+      <w:numFmt w:val="bullet"/>
+      <w:lvlText w:val=""/>
+      <w:lvlJc w:val="left"/>
+      <w:pPr>
+        <w:ind w:left="6480" w:hanging="360"/>
+      </w:pPr>
+      <w:rPr>
+        <w:rFonts w:ascii="Wingdings" w:hAnsi="Wingdings" w:hint="default"/>
+      </w:rPr>
+    </w:lvl>
+  </w:abstractNum>
   <w:num w:numId="1">
-    <w:abstractNumId w:val="2"/>
+    <w:abstractNumId w:val="4"/>
     <w:lvlOverride w:ilvl="0">
       <w:startOverride w:val="1"/>
     </w:lvlOverride>
@@ -5825,13 +8180,25 @@
     </w:lvlOverride>
   </w:num>
   <w:num w:numId="2">
-    <w:abstractNumId w:val="1"/>
+    <w:abstractNumId w:val="3"/>
   </w:num>
   <w:num w:numId="3">
-    <w:abstractNumId w:val="3"/>
+    <w:abstractNumId w:val="5"/>
   </w:num>
   <w:num w:numId="4">
+    <w:abstractNumId w:val="2"/>
+  </w:num>
+  <w:num w:numId="5">
+    <w:abstractNumId w:val="7"/>
+  </w:num>
+  <w:num w:numId="6">
+    <w:abstractNumId w:val="6"/>
+  </w:num>
+  <w:num w:numId="7">
     <w:abstractNumId w:val="0"/>
+  </w:num>
+  <w:num w:numId="8">
+    <w:abstractNumId w:val="1"/>
   </w:num>
 </w:numbering>
 </file>
@@ -6473,6 +8840,40 @@
       <w:u w:val="single"/>
     </w:rPr>
   </w:style>
+  <w:style w:type="paragraph" w:styleId="NormalWeb">
+    <w:name w:val="Normal (Web)"/>
+    <w:basedOn w:val="Normal"/>
+    <w:uiPriority w:val="99"/>
+    <w:unhideWhenUsed/>
+    <w:rsid w:val="004737A5"/>
+    <w:pPr>
+      <w:spacing w:before="100" w:beforeAutospacing="1" w:after="100" w:afterAutospacing="1" w:line="240" w:lineRule="auto"/>
+    </w:pPr>
+    <w:rPr>
+      <w:rFonts w:ascii="Times New Roman" w:eastAsia="Times New Roman" w:hAnsi="Times New Roman" w:cs="Times New Roman"/>
+      <w:sz w:val="24"/>
+      <w:szCs w:val="24"/>
+    </w:rPr>
+  </w:style>
+  <w:style w:type="table" w:styleId="TableGrid">
+    <w:name w:val="Table Grid"/>
+    <w:basedOn w:val="TableNormal"/>
+    <w:uiPriority w:val="39"/>
+    <w:rsid w:val="002172E8"/>
+    <w:pPr>
+      <w:spacing w:after="0" w:line="240" w:lineRule="auto"/>
+    </w:pPr>
+    <w:tblPr>
+      <w:tblBorders>
+        <w:top w:val="single" w:sz="4" w:space="0" w:color="auto"/>
+        <w:left w:val="single" w:sz="4" w:space="0" w:color="auto"/>
+        <w:bottom w:val="single" w:sz="4" w:space="0" w:color="auto"/>
+        <w:right w:val="single" w:sz="4" w:space="0" w:color="auto"/>
+        <w:insideH w:val="single" w:sz="4" w:space="0" w:color="auto"/>
+        <w:insideV w:val="single" w:sz="4" w:space="0" w:color="auto"/>
+      </w:tblBorders>
+    </w:tblPr>
+  </w:style>
 </w:styles>
 </file>
 

</xml_diff>

<commit_message>
Add Data set part to document and create result window UI
Result window UI is not finished
</commit_message>
<xml_diff>
--- a/Implementation Report/GopIt Implementation_Report.docx
+++ b/Implementation Report/GopIt Implementation_Report.docx
@@ -304,19 +304,8 @@
           <w:sz w:val="28"/>
           <w:szCs w:val="28"/>
         </w:rPr>
-        <w:t xml:space="preserve">Module Leader-Mr. Banu </w:t>
-      </w:r>
-      <w:proofErr w:type="spellStart"/>
-      <w:r>
-        <w:rPr>
-          <w:rFonts w:ascii="Times New Roman" w:eastAsia="Times New Roman" w:hAnsi="Times New Roman" w:cs="Times New Roman"/>
-          <w:color w:val="000000"/>
-          <w:sz w:val="28"/>
-          <w:szCs w:val="28"/>
-        </w:rPr>
-        <w:t>Athuraliya</w:t>
-      </w:r>
-      <w:proofErr w:type="spellEnd"/>
+        <w:t>Module Leader-Mr. Banu Athuraliya</w:t>
+      </w:r>
     </w:p>
     <w:p>
       <w:pPr>
@@ -640,17 +629,8 @@
                       <w:rFonts w:ascii="Times New Roman" w:eastAsia="Times New Roman" w:hAnsi="Times New Roman" w:cs="Times New Roman"/>
                       <w:color w:val="000000"/>
                     </w:rPr>
-                    <w:t xml:space="preserve">H. B. D. S. </w:t>
+                    <w:t>H. B. D. S. Hewawasam</w:t>
                   </w:r>
-                  <w:proofErr w:type="spellStart"/>
-                  <w:r>
-                    <w:rPr>
-                      <w:rFonts w:ascii="Times New Roman" w:eastAsia="Times New Roman" w:hAnsi="Times New Roman" w:cs="Times New Roman"/>
-                      <w:color w:val="000000"/>
-                    </w:rPr>
-                    <w:t>Hewawasam</w:t>
-                  </w:r>
-                  <w:proofErr w:type="spellEnd"/>
                 </w:p>
               </w:tc>
               <w:tc>
@@ -758,17 +738,8 @@
                       <w:rFonts w:ascii="Times New Roman" w:eastAsia="Times New Roman" w:hAnsi="Times New Roman" w:cs="Times New Roman"/>
                       <w:color w:val="000000"/>
                     </w:rPr>
-                    <w:t xml:space="preserve">I. C. </w:t>
+                    <w:t>I. C. Ilamperuma</w:t>
                   </w:r>
-                  <w:proofErr w:type="spellStart"/>
-                  <w:r>
-                    <w:rPr>
-                      <w:rFonts w:ascii="Times New Roman" w:eastAsia="Times New Roman" w:hAnsi="Times New Roman" w:cs="Times New Roman"/>
-                      <w:color w:val="000000"/>
-                    </w:rPr>
-                    <w:t>Ilamperuma</w:t>
-                  </w:r>
-                  <w:proofErr w:type="spellEnd"/>
                 </w:p>
               </w:tc>
               <w:tc>
@@ -876,17 +847,8 @@
                       <w:rFonts w:ascii="Times New Roman" w:eastAsia="Times New Roman" w:hAnsi="Times New Roman" w:cs="Times New Roman"/>
                       <w:color w:val="000000"/>
                     </w:rPr>
-                    <w:t xml:space="preserve">H. R. S. </w:t>
+                    <w:t>H. R. S. Hasaranga</w:t>
                   </w:r>
-                  <w:proofErr w:type="spellStart"/>
-                  <w:r>
-                    <w:rPr>
-                      <w:rFonts w:ascii="Times New Roman" w:eastAsia="Times New Roman" w:hAnsi="Times New Roman" w:cs="Times New Roman"/>
-                      <w:color w:val="000000"/>
-                    </w:rPr>
-                    <w:t>Hasaranga</w:t>
-                  </w:r>
-                  <w:proofErr w:type="spellEnd"/>
                 </w:p>
               </w:tc>
               <w:tc>
@@ -994,17 +956,8 @@
                       <w:rFonts w:ascii="Times New Roman" w:eastAsia="Times New Roman" w:hAnsi="Times New Roman" w:cs="Times New Roman"/>
                       <w:color w:val="000000"/>
                     </w:rPr>
-                    <w:t xml:space="preserve">M. M. </w:t>
+                    <w:t>M. M. Mandara</w:t>
                   </w:r>
-                  <w:proofErr w:type="spellStart"/>
-                  <w:r>
-                    <w:rPr>
-                      <w:rFonts w:ascii="Times New Roman" w:eastAsia="Times New Roman" w:hAnsi="Times New Roman" w:cs="Times New Roman"/>
-                      <w:color w:val="000000"/>
-                    </w:rPr>
-                    <w:t>Mandara</w:t>
-                  </w:r>
-                  <w:proofErr w:type="spellEnd"/>
                 </w:p>
               </w:tc>
               <w:tc>
@@ -1112,17 +1065,8 @@
                       <w:rFonts w:ascii="Times New Roman" w:eastAsia="Times New Roman" w:hAnsi="Times New Roman" w:cs="Times New Roman"/>
                       <w:color w:val="000000"/>
                     </w:rPr>
-                    <w:t xml:space="preserve">R. S. W. B. C. </w:t>
+                    <w:t>R. S. W. B. C. Ranathunga</w:t>
                   </w:r>
-                  <w:proofErr w:type="spellStart"/>
-                  <w:r>
-                    <w:rPr>
-                      <w:rFonts w:ascii="Times New Roman" w:eastAsia="Times New Roman" w:hAnsi="Times New Roman" w:cs="Times New Roman"/>
-                      <w:color w:val="000000"/>
-                    </w:rPr>
-                    <w:t>Ranathunga</w:t>
-                  </w:r>
-                  <w:proofErr w:type="spellEnd"/>
                 </w:p>
               </w:tc>
               <w:tc>
@@ -1230,17 +1174,8 @@
                       <w:rFonts w:ascii="Times New Roman" w:eastAsia="Times New Roman" w:hAnsi="Times New Roman" w:cs="Times New Roman"/>
                       <w:color w:val="000000"/>
                     </w:rPr>
-                    <w:t xml:space="preserve">W. S. H. </w:t>
+                    <w:t>W. S. H. Miniruwan</w:t>
                   </w:r>
-                  <w:proofErr w:type="spellStart"/>
-                  <w:r>
-                    <w:rPr>
-                      <w:rFonts w:ascii="Times New Roman" w:eastAsia="Times New Roman" w:hAnsi="Times New Roman" w:cs="Times New Roman"/>
-                      <w:color w:val="000000"/>
-                    </w:rPr>
-                    <w:t>Miniruwan</w:t>
-                  </w:r>
-                  <w:proofErr w:type="spellEnd"/>
                 </w:p>
               </w:tc>
               <w:tc>
@@ -3038,21 +2973,7 @@
               <w:rPr>
                 <w:rFonts w:ascii="Times New Roman" w:eastAsia="Times New Roman" w:hAnsi="Times New Roman" w:cs="Times New Roman"/>
               </w:rPr>
-              <w:t xml:space="preserve">Android 11, One UI version 3.0, </w:t>
-            </w:r>
-            <w:proofErr w:type="spellStart"/>
-            <w:r>
-              <w:rPr>
-                <w:rFonts w:ascii="Times New Roman" w:eastAsia="Times New Roman" w:hAnsi="Times New Roman" w:cs="Times New Roman"/>
-              </w:rPr>
-              <w:t>Exynox</w:t>
-            </w:r>
-            <w:proofErr w:type="spellEnd"/>
-            <w:r>
-              <w:rPr>
-                <w:rFonts w:ascii="Times New Roman" w:eastAsia="Times New Roman" w:hAnsi="Times New Roman" w:cs="Times New Roman"/>
-              </w:rPr>
-              <w:t xml:space="preserve"> 9611 (10nm) chipset, Octa-core (4x2.3 GHz Cortex-A73 &amp; 4x1.7 GHz-Cortex-A53), 6GB Ram, 128GB Internal Memory</w:t>
+              <w:t>Android 11, One UI version 3.0, Exynox 9611 (10nm) chipset, Octa-core (4x2.3 GHz Cortex-A73 &amp; 4x1.7 GHz-Cortex-A53), 6GB Ram, 128GB Internal Memory</w:t>
             </w:r>
           </w:p>
         </w:tc>
@@ -3104,49 +3025,7 @@
               <w:rPr>
                 <w:rFonts w:ascii="Times New Roman" w:eastAsia="Times New Roman" w:hAnsi="Times New Roman" w:cs="Times New Roman"/>
               </w:rPr>
-              <w:t xml:space="preserve">Android 10, </w:t>
-            </w:r>
-            <w:proofErr w:type="spellStart"/>
-            <w:r>
-              <w:rPr>
-                <w:rFonts w:ascii="Times New Roman" w:eastAsia="Times New Roman" w:hAnsi="Times New Roman" w:cs="Times New Roman"/>
-              </w:rPr>
-              <w:t>ColorOS</w:t>
-            </w:r>
-            <w:proofErr w:type="spellEnd"/>
-            <w:r>
-              <w:rPr>
-                <w:rFonts w:ascii="Times New Roman" w:eastAsia="Times New Roman" w:hAnsi="Times New Roman" w:cs="Times New Roman"/>
-              </w:rPr>
-              <w:t xml:space="preserve"> 7.0, </w:t>
-            </w:r>
-            <w:proofErr w:type="spellStart"/>
-            <w:r>
-              <w:rPr>
-                <w:rFonts w:ascii="Times New Roman" w:eastAsia="Times New Roman" w:hAnsi="Times New Roman" w:cs="Times New Roman"/>
-              </w:rPr>
-              <w:t>Mediatek</w:t>
-            </w:r>
-            <w:proofErr w:type="spellEnd"/>
-            <w:r>
-              <w:rPr>
-                <w:rFonts w:ascii="Times New Roman" w:eastAsia="Times New Roman" w:hAnsi="Times New Roman" w:cs="Times New Roman"/>
-              </w:rPr>
-              <w:t xml:space="preserve"> MT6771 </w:t>
-            </w:r>
-            <w:proofErr w:type="spellStart"/>
-            <w:r>
-              <w:rPr>
-                <w:rFonts w:ascii="Times New Roman" w:eastAsia="Times New Roman" w:hAnsi="Times New Roman" w:cs="Times New Roman"/>
-              </w:rPr>
-              <w:t>Helio</w:t>
-            </w:r>
-            <w:proofErr w:type="spellEnd"/>
-            <w:r>
-              <w:rPr>
-                <w:rFonts w:ascii="Times New Roman" w:eastAsia="Times New Roman" w:hAnsi="Times New Roman" w:cs="Times New Roman"/>
-              </w:rPr>
-              <w:t xml:space="preserve"> P60 (12nm) chipset, Octa-core (4x2.0 GHz Cortex-A73 &amp; 4x2.0 GHz Cortex-A53), 4GB Ram, 64 GB Internal Memory</w:t>
+              <w:t>Android 10, ColorOS 7.0, Mediatek MT6771 Helio P60 (12nm) chipset, Octa-core (4x2.0 GHz Cortex-A73 &amp; 4x2.0 GHz Cortex-A53), 4GB Ram, 64 GB Internal Memory</w:t>
             </w:r>
           </w:p>
         </w:tc>
@@ -3426,16 +3305,8 @@
               <w:rPr>
                 <w:rFonts w:ascii="Times New Roman" w:eastAsia="Times New Roman" w:hAnsi="Times New Roman" w:cs="Times New Roman"/>
               </w:rPr>
-              <w:t xml:space="preserve">C++ (C ++ </w:t>
-            </w:r>
-            <w:proofErr w:type="gramStart"/>
-            <w:r>
-              <w:rPr>
-                <w:rFonts w:ascii="Times New Roman" w:eastAsia="Times New Roman" w:hAnsi="Times New Roman" w:cs="Times New Roman"/>
-              </w:rPr>
-              <w:t>20 )</w:t>
-            </w:r>
-            <w:proofErr w:type="gramEnd"/>
+              <w:t>C++ (C ++ 20 )</w:t>
+            </w:r>
           </w:p>
         </w:tc>
         <w:tc>
@@ -3567,19 +3438,11 @@
                 <w:rFonts w:ascii="Times New Roman" w:eastAsia="Times New Roman" w:hAnsi="Times New Roman" w:cs="Times New Roman"/>
               </w:rPr>
             </w:pPr>
-            <w:proofErr w:type="spellStart"/>
-            <w:r>
-              <w:rPr>
-                <w:rFonts w:ascii="Times New Roman" w:eastAsia="Times New Roman" w:hAnsi="Times New Roman" w:cs="Times New Roman"/>
-              </w:rPr>
-              <w:t>Jupyter</w:t>
-            </w:r>
-            <w:proofErr w:type="spellEnd"/>
-            <w:r>
-              <w:rPr>
-                <w:rFonts w:ascii="Times New Roman" w:eastAsia="Times New Roman" w:hAnsi="Times New Roman" w:cs="Times New Roman"/>
-              </w:rPr>
-              <w:t xml:space="preserve"> Notebook (V6.1.6)</w:t>
+            <w:r>
+              <w:rPr>
+                <w:rFonts w:ascii="Times New Roman" w:eastAsia="Times New Roman" w:hAnsi="Times New Roman" w:cs="Times New Roman"/>
+              </w:rPr>
+              <w:t>Jupyter Notebook (V6.1.6)</w:t>
             </w:r>
           </w:p>
         </w:tc>
@@ -3784,19 +3647,11 @@
                 <w:rFonts w:ascii="Times New Roman" w:eastAsia="Times New Roman" w:hAnsi="Times New Roman" w:cs="Times New Roman"/>
               </w:rPr>
             </w:pPr>
-            <w:proofErr w:type="spellStart"/>
-            <w:r>
-              <w:rPr>
-                <w:rFonts w:ascii="Times New Roman" w:eastAsia="Times New Roman" w:hAnsi="Times New Roman" w:cs="Times New Roman"/>
-              </w:rPr>
-              <w:t>StarUML</w:t>
-            </w:r>
-            <w:proofErr w:type="spellEnd"/>
-            <w:r>
-              <w:rPr>
-                <w:rFonts w:ascii="Times New Roman" w:eastAsia="Times New Roman" w:hAnsi="Times New Roman" w:cs="Times New Roman"/>
-              </w:rPr>
-              <w:t xml:space="preserve"> (V3.2.2)</w:t>
+            <w:r>
+              <w:rPr>
+                <w:rFonts w:ascii="Times New Roman" w:eastAsia="Times New Roman" w:hAnsi="Times New Roman" w:cs="Times New Roman"/>
+              </w:rPr>
+              <w:t>StarUML (V3.2.2)</w:t>
             </w:r>
           </w:p>
         </w:tc>
@@ -4107,19 +3962,11 @@
                 <w:rFonts w:ascii="Times New Roman" w:eastAsia="Times New Roman" w:hAnsi="Times New Roman" w:cs="Times New Roman"/>
               </w:rPr>
             </w:pPr>
-            <w:proofErr w:type="gramStart"/>
-            <w:r>
-              <w:rPr>
-                <w:rFonts w:ascii="Times New Roman" w:eastAsia="Times New Roman" w:hAnsi="Times New Roman" w:cs="Times New Roman"/>
-              </w:rPr>
-              <w:t>Jira(</w:t>
-            </w:r>
-            <w:proofErr w:type="gramEnd"/>
-            <w:r>
-              <w:rPr>
-                <w:rFonts w:ascii="Times New Roman" w:eastAsia="Times New Roman" w:hAnsi="Times New Roman" w:cs="Times New Roman"/>
-              </w:rPr>
-              <w:t>V8.16.8.0)</w:t>
+            <w:r>
+              <w:rPr>
+                <w:rFonts w:ascii="Times New Roman" w:eastAsia="Times New Roman" w:hAnsi="Times New Roman" w:cs="Times New Roman"/>
+              </w:rPr>
+              <w:t>Jira(V8.16.8.0)</w:t>
             </w:r>
           </w:p>
         </w:tc>
@@ -4305,27 +4152,11 @@
                 <w:rFonts w:ascii="Times New Roman" w:eastAsia="Times New Roman" w:hAnsi="Times New Roman" w:cs="Times New Roman"/>
               </w:rPr>
             </w:pPr>
-            <w:proofErr w:type="spellStart"/>
-            <w:proofErr w:type="gramStart"/>
-            <w:r>
-              <w:rPr>
-                <w:rFonts w:ascii="Times New Roman" w:eastAsia="Times New Roman" w:hAnsi="Times New Roman" w:cs="Times New Roman"/>
-              </w:rPr>
-              <w:t>Tensorflow</w:t>
-            </w:r>
-            <w:proofErr w:type="spellEnd"/>
-            <w:r>
-              <w:rPr>
-                <w:rFonts w:ascii="Times New Roman" w:eastAsia="Times New Roman" w:hAnsi="Times New Roman" w:cs="Times New Roman"/>
-              </w:rPr>
-              <w:t>(</w:t>
-            </w:r>
-            <w:proofErr w:type="gramEnd"/>
-            <w:r>
-              <w:rPr>
-                <w:rFonts w:ascii="Times New Roman" w:eastAsia="Times New Roman" w:hAnsi="Times New Roman" w:cs="Times New Roman"/>
-              </w:rPr>
-              <w:t>V2.4.1)</w:t>
+            <w:r>
+              <w:rPr>
+                <w:rFonts w:ascii="Times New Roman" w:eastAsia="Times New Roman" w:hAnsi="Times New Roman" w:cs="Times New Roman"/>
+              </w:rPr>
+              <w:t>Tensorflow(V2.4.1)</w:t>
             </w:r>
           </w:p>
         </w:tc>
@@ -4720,21 +4551,7 @@
         <w:rPr>
           <w:rFonts w:ascii="Times New Roman" w:eastAsia="Times New Roman" w:hAnsi="Times New Roman" w:cs="Times New Roman"/>
         </w:rPr>
-        <w:t xml:space="preserve">Among those technology stack </w:t>
-      </w:r>
-      <w:proofErr w:type="gramStart"/>
-      <w:r>
-        <w:rPr>
-          <w:rFonts w:ascii="Times New Roman" w:eastAsia="Times New Roman" w:hAnsi="Times New Roman" w:cs="Times New Roman"/>
-        </w:rPr>
-        <w:t>types,</w:t>
-      </w:r>
-      <w:proofErr w:type="gramEnd"/>
-      <w:r>
-        <w:rPr>
-          <w:rFonts w:ascii="Times New Roman" w:eastAsia="Times New Roman" w:hAnsi="Times New Roman" w:cs="Times New Roman"/>
-        </w:rPr>
-        <w:t xml:space="preserve"> </w:t>
+        <w:t xml:space="preserve">Among those technology stack types, </w:t>
       </w:r>
       <w:r>
         <w:rPr>
@@ -4788,21 +4605,7 @@
         <w:rPr>
           <w:rFonts w:ascii="Times New Roman" w:eastAsia="Times New Roman" w:hAnsi="Times New Roman" w:cs="Times New Roman"/>
         </w:rPr>
-        <w:t xml:space="preserve">The front-end components enable the user’s interaction with the application. </w:t>
-      </w:r>
-      <w:proofErr w:type="spellStart"/>
-      <w:r>
-        <w:rPr>
-          <w:rFonts w:ascii="Times New Roman" w:eastAsia="Times New Roman" w:hAnsi="Times New Roman" w:cs="Times New Roman"/>
-        </w:rPr>
-        <w:t>GoTit</w:t>
-      </w:r>
-      <w:proofErr w:type="spellEnd"/>
-      <w:r>
-        <w:rPr>
-          <w:rFonts w:ascii="Times New Roman" w:eastAsia="Times New Roman" w:hAnsi="Times New Roman" w:cs="Times New Roman"/>
-        </w:rPr>
-        <w:t xml:space="preserve"> application can be developed more user friendly with following components.</w:t>
+        <w:t>The front-end components enable the user’s interaction with the application. GoTit application can be developed more user friendly with following components.</w:t>
       </w:r>
     </w:p>
     <w:p>
@@ -4912,17 +4715,8 @@
           <w:rFonts w:ascii="Times New Roman" w:eastAsia="Times New Roman" w:hAnsi="Times New Roman" w:cs="Times New Roman"/>
           <w:b/>
         </w:rPr>
-        <w:t xml:space="preserve">XML </w:t>
-      </w:r>
-      <w:proofErr w:type="spellStart"/>
-      <w:r>
-        <w:rPr>
-          <w:rFonts w:ascii="Times New Roman" w:eastAsia="Times New Roman" w:hAnsi="Times New Roman" w:cs="Times New Roman"/>
-          <w:b/>
-        </w:rPr>
-        <w:t>drawables</w:t>
-      </w:r>
-      <w:proofErr w:type="spellEnd"/>
+        <w:t>XML drawables</w:t>
+      </w:r>
       <w:r>
         <w:rPr>
           <w:rFonts w:ascii="Times New Roman" w:eastAsia="Times New Roman" w:hAnsi="Times New Roman" w:cs="Times New Roman"/>
@@ -4970,49 +4764,7 @@
         <w:rPr>
           <w:rFonts w:ascii="Times New Roman" w:eastAsia="Times New Roman" w:hAnsi="Times New Roman" w:cs="Times New Roman"/>
         </w:rPr>
-        <w:t xml:space="preserve">. Android OS is Linux </w:t>
-      </w:r>
-      <w:proofErr w:type="gramStart"/>
-      <w:r>
-        <w:rPr>
-          <w:rFonts w:ascii="Times New Roman" w:eastAsia="Times New Roman" w:hAnsi="Times New Roman" w:cs="Times New Roman"/>
-        </w:rPr>
-        <w:t>kernel</w:t>
-      </w:r>
-      <w:proofErr w:type="gramEnd"/>
-      <w:r>
-        <w:rPr>
-          <w:rFonts w:ascii="Times New Roman" w:eastAsia="Times New Roman" w:hAnsi="Times New Roman" w:cs="Times New Roman"/>
-        </w:rPr>
-        <w:t xml:space="preserve"> and it handles the memory management and the networking requirements for the device. Java is portable and it </w:t>
-      </w:r>
-      <w:proofErr w:type="gramStart"/>
-      <w:r>
-        <w:rPr>
-          <w:rFonts w:ascii="Times New Roman" w:eastAsia="Times New Roman" w:hAnsi="Times New Roman" w:cs="Times New Roman"/>
-        </w:rPr>
-        <w:t>is capable of running</w:t>
-      </w:r>
-      <w:proofErr w:type="gramEnd"/>
-      <w:r>
-        <w:rPr>
-          <w:rFonts w:ascii="Times New Roman" w:eastAsia="Times New Roman" w:hAnsi="Times New Roman" w:cs="Times New Roman"/>
-        </w:rPr>
-        <w:t xml:space="preserve"> on the ARM, X86 or MIPS processors. Java is an object-oriented language with much flexibility; it increases the code reusability and the security of the application. Most enterprise level mobile applications are developed using Java and there are a huge </w:t>
-      </w:r>
-      <w:proofErr w:type="gramStart"/>
-      <w:r>
-        <w:rPr>
-          <w:rFonts w:ascii="Times New Roman" w:eastAsia="Times New Roman" w:hAnsi="Times New Roman" w:cs="Times New Roman"/>
-        </w:rPr>
-        <w:t>amount</w:t>
-      </w:r>
-      <w:proofErr w:type="gramEnd"/>
-      <w:r>
-        <w:rPr>
-          <w:rFonts w:ascii="Times New Roman" w:eastAsia="Times New Roman" w:hAnsi="Times New Roman" w:cs="Times New Roman"/>
-        </w:rPr>
-        <w:t xml:space="preserve"> of supportive communities to get some help for development. In the opinion of many experts in mobile application development, Java is the most suitable language for android application developing.  </w:t>
+        <w:t xml:space="preserve">. Android OS is Linux kernel and it handles the memory management and the networking requirements for the device. Java is portable and it is capable of running on the ARM, X86 or MIPS processors. Java is an object-oriented language with much flexibility; it increases the code reusability and the security of the application. Most enterprise level mobile applications are developed using Java and there are a huge amount of supportive communities to get some help for development. In the opinion of many experts in mobile application development, Java is the most suitable language for android application developing.  </w:t>
       </w:r>
     </w:p>
     <w:p>
@@ -5968,11 +5720,42 @@
     </w:p>
     <w:p>
       <w:pPr>
-        <w:pStyle w:val="ListParagraph"/>
-        <w:rPr>
-          <w:rFonts w:ascii="Times New Roman" w:hAnsi="Times New Roman" w:cs="Times New Roman"/>
-        </w:rPr>
-      </w:pPr>
+        <w:rPr>
+          <w:rFonts w:ascii="Times New Roman" w:hAnsi="Times New Roman" w:cs="Times New Roman"/>
+        </w:rPr>
+      </w:pPr>
+    </w:p>
+    <w:p>
+      <w:pPr>
+        <w:rPr>
+          <w:rFonts w:ascii="Times New Roman" w:hAnsi="Times New Roman" w:cs="Times New Roman"/>
+        </w:rPr>
+      </w:pPr>
+      <w:r>
+        <w:rPr>
+          <w:rFonts w:ascii="Times New Roman" w:hAnsi="Times New Roman" w:cs="Times New Roman"/>
+        </w:rPr>
+        <w:t>Kotlin</w:t>
+      </w:r>
+      <w:r>
+        <w:rPr>
+          <w:rFonts w:ascii="Times New Roman" w:hAnsi="Times New Roman" w:cs="Times New Roman"/>
+        </w:rPr>
+        <w:t xml:space="preserve"> and Python languages are selected as secondary languages. Python language is most related to the machine learning implementations and It gives a good support to machine learning. Therefore, python language was selected for the machine learning part of GoPit project implementations.</w:t>
+      </w:r>
+    </w:p>
+    <w:p>
+      <w:pPr>
+        <w:rPr>
+          <w:rFonts w:ascii="Times New Roman" w:hAnsi="Times New Roman" w:cs="Times New Roman"/>
+        </w:rPr>
+      </w:pPr>
+      <w:r>
+        <w:rPr>
+          <w:rFonts w:ascii="Times New Roman" w:hAnsi="Times New Roman" w:cs="Times New Roman"/>
+        </w:rPr>
+        <w:t>Kotlin language was selected to create the real time camera in this GoPit app and Kotlin gives for good support for machine learning.</w:t>
+      </w:r>
     </w:p>
     <w:p>
       <w:pPr>
@@ -5987,22 +5770,16 @@
         <w:rPr>
           <w:rFonts w:ascii="Times New Roman" w:hAnsi="Times New Roman" w:cs="Times New Roman"/>
         </w:rPr>
-        <w:t>6.3.2 Libraries / Frameworks se</w:t>
-      </w:r>
-      <w:r>
-        <w:rPr>
-          <w:rFonts w:ascii="Times New Roman" w:hAnsi="Times New Roman" w:cs="Times New Roman"/>
-        </w:rPr>
-        <w:t>le</w:t>
-      </w:r>
-      <w:r>
-        <w:rPr>
-          <w:rFonts w:ascii="Times New Roman" w:hAnsi="Times New Roman" w:cs="Times New Roman"/>
-        </w:rPr>
-        <w:t>ction</w:t>
+        <w:t>6.3.2 Libraries / Frameworks</w:t>
       </w:r>
       <w:bookmarkEnd w:id="18"/>
       <w:bookmarkEnd w:id="19"/>
+      <w:r>
+        <w:rPr>
+          <w:rFonts w:ascii="Times New Roman" w:hAnsi="Times New Roman" w:cs="Times New Roman"/>
+        </w:rPr>
+        <w:t xml:space="preserve"> and Tools selections</w:t>
+      </w:r>
     </w:p>
     <w:p>
       <w:pPr>
@@ -6035,13 +5812,7 @@
         <w:t>6.3.2.1 TensorFlow</w:t>
       </w:r>
     </w:p>
-    <w:p>
-      <w:pPr>
-        <w:rPr>
-          <w:rFonts w:ascii="Times New Roman" w:hAnsi="Times New Roman" w:cs="Times New Roman"/>
-        </w:rPr>
-      </w:pPr>
-    </w:p>
+    <w:p/>
     <w:p>
       <w:pPr>
         <w:ind w:left="720"/>
@@ -6143,19 +5914,7 @@
         <w:t>2.2 Junit</w:t>
       </w:r>
     </w:p>
-    <w:p>
-      <w:pPr>
-        <w:rPr>
-          <w:rFonts w:ascii="Times New Roman" w:hAnsi="Times New Roman" w:cs="Times New Roman"/>
-        </w:rPr>
-      </w:pPr>
-      <w:r>
-        <w:rPr>
-          <w:rFonts w:ascii="Times New Roman" w:hAnsi="Times New Roman" w:cs="Times New Roman"/>
-        </w:rPr>
-        <w:tab/>
-      </w:r>
-    </w:p>
+    <w:p/>
     <w:p>
       <w:pPr>
         <w:ind w:left="720"/>
@@ -6294,24 +6053,30 @@
           <w:i w:val="0"/>
           <w:iCs w:val="0"/>
         </w:rPr>
-        <w:t xml:space="preserve">6.3.2.4 android. </w:t>
-      </w:r>
-      <w:proofErr w:type="spellStart"/>
-      <w:r>
+        <w:t>6.3.2.4 android. Camarax</w:t>
+      </w:r>
+    </w:p>
+    <w:p>
+      <w:pPr>
+        <w:rPr>
+          <w:rFonts w:ascii="Times New Roman" w:hAnsi="Times New Roman" w:cs="Times New Roman"/>
+        </w:rPr>
+      </w:pPr>
+      <w:r>
+        <w:rPr>
+          <w:rFonts w:ascii="Times New Roman" w:hAnsi="Times New Roman" w:cs="Times New Roman"/>
+        </w:rPr>
+        <w:tab/>
+      </w:r>
+    </w:p>
+    <w:p>
+      <w:pPr>
+        <w:pStyle w:val="Heading4"/>
         <w:rPr>
           <w:rFonts w:ascii="Times New Roman" w:hAnsi="Times New Roman" w:cs="Times New Roman"/>
           <w:i w:val="0"/>
           <w:iCs w:val="0"/>
         </w:rPr>
-        <w:t>Camarax</w:t>
-      </w:r>
-      <w:proofErr w:type="spellEnd"/>
-    </w:p>
-    <w:p>
-      <w:pPr>
-        <w:rPr>
-          <w:rFonts w:ascii="Times New Roman" w:hAnsi="Times New Roman" w:cs="Times New Roman"/>
-        </w:rPr>
       </w:pPr>
       <w:r>
         <w:rPr>
@@ -6319,40 +6084,21 @@
         </w:rPr>
         <w:tab/>
       </w:r>
-    </w:p>
-    <w:p>
-      <w:pPr>
-        <w:pStyle w:val="Heading4"/>
+      <w:r>
         <w:rPr>
           <w:rFonts w:ascii="Times New Roman" w:hAnsi="Times New Roman" w:cs="Times New Roman"/>
           <w:i w:val="0"/>
           <w:iCs w:val="0"/>
         </w:rPr>
-      </w:pPr>
-      <w:r>
-        <w:rPr>
-          <w:rFonts w:ascii="Times New Roman" w:hAnsi="Times New Roman" w:cs="Times New Roman"/>
-        </w:rPr>
-        <w:tab/>
-      </w:r>
-      <w:r>
-        <w:rPr>
-          <w:rFonts w:ascii="Times New Roman" w:hAnsi="Times New Roman" w:cs="Times New Roman"/>
-          <w:i w:val="0"/>
-          <w:iCs w:val="0"/>
-        </w:rPr>
-        <w:t xml:space="preserve">6.3.2.5 </w:t>
-      </w:r>
-      <w:proofErr w:type="spellStart"/>
-      <w:r>
-        <w:rPr>
-          <w:rFonts w:ascii="Times New Roman" w:hAnsi="Times New Roman" w:cs="Times New Roman"/>
-          <w:i w:val="0"/>
-          <w:iCs w:val="0"/>
-        </w:rPr>
-        <w:t>Kotline</w:t>
-      </w:r>
-      <w:proofErr w:type="spellEnd"/>
+        <w:t>6.3.2.5</w:t>
+      </w:r>
+    </w:p>
+    <w:p>
+      <w:pPr>
+        <w:rPr>
+          <w:rFonts w:ascii="Times New Roman" w:hAnsi="Times New Roman" w:cs="Times New Roman"/>
+        </w:rPr>
+      </w:pPr>
     </w:p>
     <w:p>
       <w:pPr>
@@ -6374,6 +6120,7 @@
         <w:rPr>
           <w:rFonts w:ascii="Times New Roman" w:hAnsi="Times New Roman" w:cs="Times New Roman"/>
         </w:rPr>
+        <w:lastRenderedPageBreak/>
         <w:t xml:space="preserve">6.3.3 Summary of Components in </w:t>
       </w:r>
       <w:bookmarkEnd w:id="20"/>
@@ -6870,7 +6617,6 @@
         <w:rPr>
           <w:rFonts w:ascii="Times New Roman" w:hAnsi="Times New Roman" w:cs="Times New Roman"/>
         </w:rPr>
-        <w:lastRenderedPageBreak/>
         <w:t>6.4</w:t>
       </w:r>
       <w:r>
@@ -6895,6 +6641,98 @@
           <w:rFonts w:ascii="Times New Roman" w:hAnsi="Times New Roman" w:cs="Times New Roman"/>
         </w:rPr>
       </w:pPr>
+      <w:r>
+        <w:rPr>
+          <w:rFonts w:ascii="Times New Roman" w:hAnsi="Times New Roman" w:cs="Times New Roman"/>
+        </w:rPr>
+        <w:t xml:space="preserve">A garbage classification dataset that is released under </w:t>
+      </w:r>
+      <w:r>
+        <w:rPr>
+          <w:rFonts w:ascii="Times New Roman" w:hAnsi="Times New Roman" w:cs="Times New Roman"/>
+        </w:rPr>
+        <w:t>“domain</w:t>
+      </w:r>
+      <w:r>
+        <w:rPr>
+          <w:rFonts w:ascii="Times New Roman" w:hAnsi="Times New Roman" w:cs="Times New Roman"/>
+        </w:rPr>
+        <w:t xml:space="preserve"> name” on Kaggle was initially used for GoPit project.</w:t>
+      </w:r>
+      <w:r>
+        <w:rPr>
+          <w:rFonts w:ascii="Times New Roman" w:hAnsi="Times New Roman" w:cs="Times New Roman"/>
+        </w:rPr>
+        <w:t xml:space="preserve"> The selected data set is a image data set. Data set includes 15,550 images from 12 different classes of Garbage.</w:t>
+      </w:r>
+    </w:p>
+    <w:p>
+      <w:pPr>
+        <w:rPr>
+          <w:rFonts w:ascii="Times New Roman" w:hAnsi="Times New Roman" w:cs="Times New Roman"/>
+        </w:rPr>
+      </w:pPr>
+      <w:r>
+        <w:rPr>
+          <w:rFonts w:ascii="Times New Roman" w:hAnsi="Times New Roman" w:cs="Times New Roman"/>
+        </w:rPr>
+        <w:t>GoPit app implements based on restaurant domain. So,</w:t>
+      </w:r>
+      <w:r>
+        <w:rPr>
+          <w:rFonts w:ascii="Times New Roman" w:hAnsi="Times New Roman" w:cs="Times New Roman"/>
+        </w:rPr>
+        <w:t xml:space="preserve"> for GoPit app do not need all the data include in the garbage classification dataset</w:t>
+      </w:r>
+      <w:r>
+        <w:rPr>
+          <w:rFonts w:ascii="Times New Roman" w:hAnsi="Times New Roman" w:cs="Times New Roman"/>
+        </w:rPr>
+        <w:t>.</w:t>
+      </w:r>
+      <w:r>
+        <w:rPr>
+          <w:rFonts w:ascii="Times New Roman" w:hAnsi="Times New Roman" w:cs="Times New Roman"/>
+        </w:rPr>
+        <w:t xml:space="preserve"> So, had to clean the original data set as required by the GoPit app. </w:t>
+      </w:r>
+    </w:p>
+    <w:p>
+      <w:pPr>
+        <w:rPr>
+          <w:rFonts w:ascii="Times New Roman" w:hAnsi="Times New Roman" w:cs="Times New Roman"/>
+        </w:rPr>
+      </w:pPr>
+      <w:r>
+        <w:rPr>
+          <w:rFonts w:ascii="Times New Roman" w:hAnsi="Times New Roman" w:cs="Times New Roman"/>
+        </w:rPr>
+        <w:t>The data set created after cleaning the original data set contains only s</w:t>
+      </w:r>
+      <w:r>
+        <w:rPr>
+          <w:rFonts w:ascii="Times New Roman" w:hAnsi="Times New Roman" w:cs="Times New Roman"/>
+        </w:rPr>
+        <w:t>ix</w:t>
+      </w:r>
+      <w:r>
+        <w:rPr>
+          <w:rFonts w:ascii="Times New Roman" w:hAnsi="Times New Roman" w:cs="Times New Roman"/>
+        </w:rPr>
+        <w:t xml:space="preserve"> garbage </w:t>
+      </w:r>
+      <w:r>
+        <w:rPr>
+          <w:rFonts w:ascii="Times New Roman" w:hAnsi="Times New Roman" w:cs="Times New Roman"/>
+        </w:rPr>
+        <w:t>classes.</w:t>
+      </w:r>
+      <w:r>
+        <w:rPr>
+          <w:rFonts w:ascii="Times New Roman" w:hAnsi="Times New Roman" w:cs="Times New Roman"/>
+        </w:rPr>
+        <w:t xml:space="preserve"> Those are Glass, Hazardous, Metal, Plastic, Organic and Recyclable.</w:t>
+      </w:r>
     </w:p>
     <w:p>
       <w:pPr>
@@ -7153,6 +6991,7 @@
         <w:rPr>
           <w:rFonts w:ascii="Times New Roman" w:hAnsi="Times New Roman" w:cs="Times New Roman"/>
         </w:rPr>
+        <w:lastRenderedPageBreak/>
         <w:t>6.7 Combining of the backend and Frontend.</w:t>
       </w:r>
       <w:bookmarkEnd w:id="34"/>

</xml_diff>

<commit_message>
Added  parts of conclusion to report
</commit_message>
<xml_diff>
--- a/Implementation Report/GopIt Implementation_Report.docx
+++ b/Implementation Report/GopIt Implementation_Report.docx
@@ -1334,7 +1334,6 @@
     </w:tbl>
     <w:p/>
     <w:p/>
-    <w:p/>
     <w:sdt>
       <w:sdtPr>
         <w:rPr>
@@ -2810,6 +2809,7 @@
           <w:rFonts w:ascii="Times New Roman" w:eastAsia="Times New Roman" w:hAnsi="Times New Roman" w:cs="Times New Roman"/>
           <w:color w:val="000000"/>
         </w:rPr>
+        <w:lastRenderedPageBreak/>
         <w:t>1.7 Resource Requirements</w:t>
       </w:r>
       <w:bookmarkEnd w:id="0"/>
@@ -3257,21 +3257,7 @@
         <w:rPr>
           <w:rFonts w:ascii="Times New Roman" w:eastAsia="Times New Roman" w:hAnsi="Times New Roman" w:cs="Times New Roman"/>
         </w:rPr>
-        <w:t xml:space="preserve">From the initial research, it was identified that the following languages, IDEs, Other software, </w:t>
-      </w:r>
-      <w:proofErr w:type="gramStart"/>
-      <w:r>
-        <w:rPr>
-          <w:rFonts w:ascii="Times New Roman" w:eastAsia="Times New Roman" w:hAnsi="Times New Roman" w:cs="Times New Roman"/>
-        </w:rPr>
-        <w:t>APIs</w:t>
-      </w:r>
-      <w:proofErr w:type="gramEnd"/>
-      <w:r>
-        <w:rPr>
-          <w:rFonts w:ascii="Times New Roman" w:eastAsia="Times New Roman" w:hAnsi="Times New Roman" w:cs="Times New Roman"/>
-        </w:rPr>
-        <w:t xml:space="preserve"> and Libraries will be needed for the successful completion of the project.</w:t>
+        <w:t>From the initial research, it was identified that the following languages, IDEs, Other software, APIs and Libraries will be needed for the successful completion of the project.</w:t>
       </w:r>
     </w:p>
     <w:tbl>
@@ -3713,7 +3699,6 @@
               <w:rPr>
                 <w:rFonts w:ascii="Times New Roman" w:eastAsia="Times New Roman" w:hAnsi="Times New Roman" w:cs="Times New Roman"/>
               </w:rPr>
-              <w:lastRenderedPageBreak/>
               <w:t>Teachable Machine</w:t>
             </w:r>
           </w:p>
@@ -3766,6 +3751,7 @@
               <w:rPr>
                 <w:rFonts w:ascii="Times New Roman" w:eastAsia="Times New Roman" w:hAnsi="Times New Roman" w:cs="Times New Roman"/>
               </w:rPr>
+              <w:lastRenderedPageBreak/>
               <w:t>Android Studio (V4.1)</w:t>
             </w:r>
           </w:p>
@@ -4714,15 +4700,7 @@
           <w:rFonts w:ascii="Times New Roman" w:eastAsia="Times New Roman" w:hAnsi="Times New Roman" w:cs="Times New Roman"/>
           <w:b/>
         </w:rPr>
-        <w:t xml:space="preserve">Android app technology </w:t>
-      </w:r>
-      <w:r>
-        <w:rPr>
-          <w:rFonts w:ascii="Times New Roman" w:eastAsia="Times New Roman" w:hAnsi="Times New Roman" w:cs="Times New Roman"/>
-          <w:b/>
-        </w:rPr>
-        <w:lastRenderedPageBreak/>
-        <w:t xml:space="preserve">stack, IOS app technology stack, Hybrid app technology stack </w:t>
+        <w:t xml:space="preserve">Android app technology stack, IOS app technology stack, Hybrid app technology stack </w:t>
       </w:r>
       <w:r>
         <w:rPr>
@@ -4750,6 +4728,7 @@
         <w:rPr>
           <w:rFonts w:ascii="Times New Roman" w:eastAsia="Times New Roman" w:hAnsi="Times New Roman" w:cs="Times New Roman"/>
         </w:rPr>
+        <w:lastRenderedPageBreak/>
         <w:t xml:space="preserve">Among those technology stack </w:t>
       </w:r>
       <w:proofErr w:type="gramStart"/>
@@ -7753,6 +7732,9 @@
     </w:p>
     <w:p>
       <w:r>
+        <w:rPr>
+          <w:noProof/>
+        </w:rPr>
         <w:drawing>
           <wp:anchor distT="0" distB="0" distL="114300" distR="114300" simplePos="0" relativeHeight="251705344" behindDoc="0" locked="0" layoutInCell="1" allowOverlap="1" wp14:anchorId="6170A2CF" wp14:editId="3E3EBEF0">
             <wp:simplePos x="0" y="0"/>
@@ -7810,6 +7792,9 @@
         </w:drawing>
       </w:r>
       <w:r>
+        <w:rPr>
+          <w:noProof/>
+        </w:rPr>
         <w:drawing>
           <wp:anchor distT="0" distB="0" distL="114300" distR="114300" simplePos="0" relativeHeight="251704320" behindDoc="0" locked="0" layoutInCell="1" allowOverlap="1" wp14:anchorId="250BE4FB" wp14:editId="18295279">
             <wp:simplePos x="0" y="0"/>
@@ -7881,6 +7866,9 @@
     <w:p/>
     <w:p>
       <w:r>
+        <w:rPr>
+          <w:noProof/>
+        </w:rPr>
         <w:drawing>
           <wp:anchor distT="0" distB="0" distL="114300" distR="114300" simplePos="0" relativeHeight="251707392" behindDoc="0" locked="0" layoutInCell="1" allowOverlap="1" wp14:anchorId="6914EC40" wp14:editId="34CDE106">
             <wp:simplePos x="0" y="0"/>
@@ -7938,6 +7926,9 @@
         </w:drawing>
       </w:r>
       <w:r>
+        <w:rPr>
+          <w:noProof/>
+        </w:rPr>
         <w:drawing>
           <wp:anchor distT="0" distB="0" distL="114300" distR="114300" simplePos="0" relativeHeight="251706368" behindDoc="0" locked="0" layoutInCell="1" allowOverlap="1" wp14:anchorId="727E78BD" wp14:editId="33AC801A">
             <wp:simplePos x="0" y="0"/>
@@ -8016,6 +8007,9 @@
         </w:rPr>
       </w:pPr>
       <w:r>
+        <w:rPr>
+          <w:noProof/>
+        </w:rPr>
         <w:lastRenderedPageBreak/>
         <w:drawing>
           <wp:anchor distT="0" distB="0" distL="114300" distR="114300" simplePos="0" relativeHeight="251709440" behindDoc="0" locked="0" layoutInCell="1" allowOverlap="1" wp14:anchorId="283C8B45" wp14:editId="75AAEB45">
@@ -8074,6 +8068,9 @@
         </w:drawing>
       </w:r>
       <w:r>
+        <w:rPr>
+          <w:noProof/>
+        </w:rPr>
         <w:drawing>
           <wp:anchor distT="0" distB="0" distL="114300" distR="114300" simplePos="0" relativeHeight="251708416" behindDoc="0" locked="0" layoutInCell="1" allowOverlap="1" wp14:anchorId="6DCF57BC" wp14:editId="45249613">
             <wp:simplePos x="0" y="0"/>
@@ -8766,6 +8763,7 @@
       <w:r>
         <w:rPr>
           <w:rFonts w:ascii="Times New Roman" w:hAnsi="Times New Roman" w:cs="Times New Roman"/>
+          <w:noProof/>
         </w:rPr>
         <w:drawing>
           <wp:anchor distT="0" distB="0" distL="114300" distR="114300" simplePos="0" relativeHeight="251684864" behindDoc="0" locked="0" layoutInCell="1" allowOverlap="1" wp14:anchorId="27B68907" wp14:editId="20B39774">
@@ -9793,6 +9791,7 @@
       <w:r>
         <w:rPr>
           <w:rFonts w:ascii="Times New Roman" w:hAnsi="Times New Roman" w:cs="Times New Roman"/>
+          <w:noProof/>
         </w:rPr>
         <w:drawing>
           <wp:anchor distT="0" distB="0" distL="114300" distR="114300" simplePos="0" relativeHeight="251695104" behindDoc="0" locked="0" layoutInCell="1" allowOverlap="1" wp14:anchorId="390FC4F1" wp14:editId="2D031164">
@@ -10578,6 +10577,9 @@
     <w:p/>
     <w:p>
       <w:r>
+        <w:rPr>
+          <w:noProof/>
+        </w:rPr>
         <w:lastRenderedPageBreak/>
         <w:drawing>
           <wp:inline distT="0" distB="0" distL="0" distR="0" wp14:anchorId="6C13C945" wp14:editId="2E620383">
@@ -10625,6 +10627,9 @@
     </w:p>
     <w:p>
       <w:r>
+        <w:rPr>
+          <w:noProof/>
+        </w:rPr>
         <w:drawing>
           <wp:anchor distT="0" distB="0" distL="114300" distR="114300" simplePos="0" relativeHeight="251702272" behindDoc="0" locked="0" layoutInCell="1" allowOverlap="1" wp14:anchorId="511A01DA" wp14:editId="06D4E61B">
             <wp:simplePos x="0" y="0"/>
@@ -10704,6 +10709,9 @@
     </w:p>
     <w:p>
       <w:r>
+        <w:rPr>
+          <w:noProof/>
+        </w:rPr>
         <w:drawing>
           <wp:anchor distT="0" distB="0" distL="114300" distR="114300" simplePos="0" relativeHeight="251703296" behindDoc="0" locked="0" layoutInCell="1" allowOverlap="1" wp14:anchorId="303B80E4" wp14:editId="38CBBC61">
             <wp:simplePos x="0" y="0"/>
@@ -10802,6 +10810,529 @@
       <w:bookmarkEnd w:id="36"/>
       <w:bookmarkEnd w:id="37"/>
     </w:p>
+    <w:p/>
+    <w:p/>
+    <w:p>
+      <w:pPr>
+        <w:pStyle w:val="Heading1"/>
+        <w:rPr>
+          <w:rFonts w:ascii="Times New Roman" w:hAnsi="Times New Roman" w:cs="Times New Roman"/>
+          <w:b/>
+          <w:bCs/>
+          <w:color w:val="auto"/>
+        </w:rPr>
+      </w:pPr>
+      <w:r>
+        <w:rPr>
+          <w:rFonts w:ascii="Times New Roman" w:hAnsi="Times New Roman" w:cs="Times New Roman"/>
+          <w:b/>
+          <w:bCs/>
+          <w:color w:val="auto"/>
+        </w:rPr>
+        <w:t xml:space="preserve">Chapter 4 – Conclusion </w:t>
+      </w:r>
+    </w:p>
+    <w:p/>
+    <w:p>
+      <w:pPr>
+        <w:pStyle w:val="Heading2"/>
+        <w:spacing w:before="0" w:line="360" w:lineRule="auto"/>
+        <w:jc w:val="both"/>
+        <w:rPr>
+          <w:rFonts w:ascii="Times New Roman" w:hAnsi="Times New Roman" w:cs="Times New Roman"/>
+          <w:b/>
+          <w:bCs/>
+          <w:color w:val="auto"/>
+          <w:sz w:val="28"/>
+          <w:szCs w:val="28"/>
+        </w:rPr>
+      </w:pPr>
+      <w:r>
+        <w:rPr>
+          <w:rFonts w:ascii="Times New Roman" w:hAnsi="Times New Roman" w:cs="Times New Roman"/>
+          <w:b/>
+          <w:bCs/>
+          <w:color w:val="auto"/>
+          <w:sz w:val="28"/>
+          <w:szCs w:val="28"/>
+        </w:rPr>
+        <w:lastRenderedPageBreak/>
+        <w:t>4.1</w:t>
+      </w:r>
+      <w:r>
+        <w:rPr>
+          <w:rFonts w:ascii="Times New Roman" w:hAnsi="Times New Roman" w:cs="Times New Roman"/>
+          <w:b/>
+          <w:bCs/>
+          <w:color w:val="auto"/>
+          <w:sz w:val="28"/>
+          <w:szCs w:val="28"/>
+        </w:rPr>
+        <w:tab/>
+        <w:t>Chapter Overview</w:t>
+      </w:r>
+    </w:p>
+    <w:p>
+      <w:pPr>
+        <w:spacing w:line="360" w:lineRule="auto"/>
+        <w:jc w:val="both"/>
+        <w:rPr>
+          <w:rFonts w:ascii="Times New Roman" w:hAnsi="Times New Roman" w:cs="Times New Roman"/>
+          <w:sz w:val="24"/>
+          <w:szCs w:val="24"/>
+        </w:rPr>
+      </w:pPr>
+      <w:r>
+        <w:rPr>
+          <w:rFonts w:ascii="Times New Roman" w:hAnsi="Times New Roman" w:cs="Times New Roman"/>
+          <w:sz w:val="24"/>
+          <w:szCs w:val="24"/>
+        </w:rPr>
+        <w:t xml:space="preserve">The previous chapter discussed the findings obtained from the evaluation of </w:t>
+      </w:r>
+      <w:proofErr w:type="spellStart"/>
+      <w:r>
+        <w:rPr>
+          <w:rFonts w:ascii="Times New Roman" w:hAnsi="Times New Roman" w:cs="Times New Roman"/>
+          <w:sz w:val="24"/>
+          <w:szCs w:val="24"/>
+        </w:rPr>
+        <w:t>GoPiT</w:t>
+      </w:r>
+      <w:proofErr w:type="spellEnd"/>
+      <w:r>
+        <w:rPr>
+          <w:rFonts w:ascii="Times New Roman" w:hAnsi="Times New Roman" w:cs="Times New Roman"/>
+          <w:sz w:val="24"/>
+          <w:szCs w:val="24"/>
+        </w:rPr>
+        <w:t>. This chapter will discuss the conclusion of the project by highlighting on the successful finalization of the aims and objectives specified. The challenges and problems faced in different levels</w:t>
+      </w:r>
+      <w:r>
+        <w:rPr>
+          <w:rFonts w:ascii="Times New Roman" w:hAnsi="Times New Roman" w:cs="Times New Roman"/>
+          <w:sz w:val="24"/>
+          <w:szCs w:val="24"/>
+        </w:rPr>
+        <w:t xml:space="preserve"> of the project will also be mentioned. Learning outcomes of the project and the future enhancements that can be done to improve </w:t>
+      </w:r>
+      <w:proofErr w:type="spellStart"/>
+      <w:r>
+        <w:rPr>
+          <w:rFonts w:ascii="Times New Roman" w:hAnsi="Times New Roman" w:cs="Times New Roman"/>
+          <w:sz w:val="24"/>
+          <w:szCs w:val="24"/>
+        </w:rPr>
+        <w:t>GoPiT</w:t>
+      </w:r>
+      <w:proofErr w:type="spellEnd"/>
+      <w:r>
+        <w:rPr>
+          <w:rFonts w:ascii="Times New Roman" w:hAnsi="Times New Roman" w:cs="Times New Roman"/>
+          <w:sz w:val="24"/>
+          <w:szCs w:val="24"/>
+        </w:rPr>
+        <w:t xml:space="preserve"> and accuracy along with the quality of the project will also be discussed. The chapter will end with the concluding remarks.</w:t>
+      </w:r>
+    </w:p>
+    <w:p>
+      <w:pPr>
+        <w:spacing w:line="360" w:lineRule="auto"/>
+        <w:rPr>
+          <w:rFonts w:ascii="Times New Roman" w:hAnsi="Times New Roman" w:cs="Times New Roman"/>
+          <w:sz w:val="24"/>
+          <w:szCs w:val="24"/>
+        </w:rPr>
+      </w:pPr>
+    </w:p>
+    <w:p>
+      <w:pPr>
+        <w:pStyle w:val="Heading2"/>
+        <w:rPr>
+          <w:rFonts w:ascii="Times New Roman" w:hAnsi="Times New Roman" w:cs="Times New Roman"/>
+          <w:b/>
+          <w:bCs/>
+          <w:color w:val="auto"/>
+          <w:sz w:val="28"/>
+          <w:szCs w:val="28"/>
+        </w:rPr>
+      </w:pPr>
+      <w:r>
+        <w:rPr>
+          <w:rFonts w:ascii="Times New Roman" w:hAnsi="Times New Roman" w:cs="Times New Roman"/>
+          <w:b/>
+          <w:bCs/>
+          <w:color w:val="auto"/>
+          <w:sz w:val="28"/>
+          <w:szCs w:val="28"/>
+        </w:rPr>
+        <w:t>4.2</w:t>
+      </w:r>
+      <w:r>
+        <w:rPr>
+          <w:rFonts w:ascii="Times New Roman" w:hAnsi="Times New Roman" w:cs="Times New Roman"/>
+          <w:b/>
+          <w:bCs/>
+          <w:color w:val="auto"/>
+          <w:sz w:val="28"/>
+          <w:szCs w:val="28"/>
+        </w:rPr>
+        <w:tab/>
+        <w:t>Achievements of Aims and Objectives</w:t>
+      </w:r>
+    </w:p>
+    <w:p/>
+    <w:p>
+      <w:pPr>
+        <w:pStyle w:val="Heading2"/>
+        <w:spacing w:line="360" w:lineRule="auto"/>
+        <w:jc w:val="both"/>
+        <w:rPr>
+          <w:rFonts w:ascii="Times New Roman" w:hAnsi="Times New Roman" w:cs="Times New Roman"/>
+          <w:b/>
+          <w:bCs/>
+          <w:color w:val="auto"/>
+          <w:sz w:val="28"/>
+          <w:szCs w:val="28"/>
+        </w:rPr>
+      </w:pPr>
+      <w:r>
+        <w:rPr>
+          <w:rFonts w:ascii="Times New Roman" w:hAnsi="Times New Roman" w:cs="Times New Roman"/>
+          <w:b/>
+          <w:bCs/>
+          <w:color w:val="auto"/>
+          <w:sz w:val="28"/>
+          <w:szCs w:val="28"/>
+        </w:rPr>
+        <w:t>4.3</w:t>
+      </w:r>
+      <w:r>
+        <w:rPr>
+          <w:rFonts w:ascii="Times New Roman" w:hAnsi="Times New Roman" w:cs="Times New Roman"/>
+          <w:b/>
+          <w:bCs/>
+          <w:color w:val="auto"/>
+          <w:sz w:val="28"/>
+          <w:szCs w:val="28"/>
+        </w:rPr>
+        <w:tab/>
+        <w:t>Legal, Social, Ethical and Professional Issues</w:t>
+      </w:r>
+    </w:p>
+    <w:p>
+      <w:pPr>
+        <w:spacing w:line="360" w:lineRule="auto"/>
+        <w:jc w:val="both"/>
+        <w:rPr>
+          <w:rFonts w:ascii="Times New Roman" w:hAnsi="Times New Roman" w:cs="Times New Roman"/>
+          <w:sz w:val="24"/>
+          <w:szCs w:val="24"/>
+        </w:rPr>
+      </w:pPr>
+      <w:r>
+        <w:rPr>
+          <w:rFonts w:ascii="Times New Roman" w:hAnsi="Times New Roman" w:cs="Times New Roman"/>
+          <w:sz w:val="24"/>
+          <w:szCs w:val="24"/>
+        </w:rPr>
+        <w:t xml:space="preserve">It is very important to make sure all the legal, social, ethical and professional issues are handled in the project. </w:t>
+      </w:r>
+      <w:r>
+        <w:rPr>
+          <w:rFonts w:ascii="Times New Roman" w:hAnsi="Times New Roman" w:cs="Times New Roman"/>
+          <w:sz w:val="24"/>
+          <w:szCs w:val="24"/>
+        </w:rPr>
+        <w:t>Legal, social, ethical and professional i</w:t>
+      </w:r>
+      <w:r>
+        <w:rPr>
+          <w:rFonts w:ascii="Times New Roman" w:hAnsi="Times New Roman" w:cs="Times New Roman"/>
+          <w:sz w:val="24"/>
+          <w:szCs w:val="24"/>
+        </w:rPr>
+        <w:t xml:space="preserve">ssues related to </w:t>
+      </w:r>
+      <w:proofErr w:type="spellStart"/>
+      <w:r>
+        <w:rPr>
+          <w:rFonts w:ascii="Times New Roman" w:hAnsi="Times New Roman" w:cs="Times New Roman"/>
+          <w:sz w:val="24"/>
+          <w:szCs w:val="24"/>
+        </w:rPr>
+        <w:t>GoPiT</w:t>
+      </w:r>
+      <w:proofErr w:type="spellEnd"/>
+      <w:r>
+        <w:rPr>
+          <w:rFonts w:ascii="Times New Roman" w:hAnsi="Times New Roman" w:cs="Times New Roman"/>
+          <w:sz w:val="24"/>
+          <w:szCs w:val="24"/>
+        </w:rPr>
+        <w:t xml:space="preserve"> detailed below.</w:t>
+      </w:r>
+    </w:p>
+    <w:p>
+      <w:pPr>
+        <w:pStyle w:val="Heading3"/>
+        <w:spacing w:line="360" w:lineRule="auto"/>
+        <w:jc w:val="both"/>
+        <w:rPr>
+          <w:rFonts w:ascii="Times New Roman" w:hAnsi="Times New Roman" w:cs="Times New Roman"/>
+          <w:b/>
+          <w:bCs/>
+          <w:color w:val="auto"/>
+          <w:sz w:val="28"/>
+          <w:szCs w:val="28"/>
+        </w:rPr>
+      </w:pPr>
+      <w:r>
+        <w:rPr>
+          <w:rFonts w:ascii="Times New Roman" w:hAnsi="Times New Roman" w:cs="Times New Roman"/>
+          <w:b/>
+          <w:bCs/>
+          <w:color w:val="auto"/>
+          <w:sz w:val="28"/>
+          <w:szCs w:val="28"/>
+        </w:rPr>
+        <w:t>4.3.1</w:t>
+      </w:r>
+      <w:r>
+        <w:rPr>
+          <w:rFonts w:ascii="Times New Roman" w:hAnsi="Times New Roman" w:cs="Times New Roman"/>
+          <w:b/>
+          <w:bCs/>
+          <w:color w:val="auto"/>
+          <w:sz w:val="28"/>
+          <w:szCs w:val="28"/>
+        </w:rPr>
+        <w:tab/>
+        <w:t>Legal Issues</w:t>
+      </w:r>
+    </w:p>
+    <w:p>
+      <w:pPr>
+        <w:spacing w:line="360" w:lineRule="auto"/>
+        <w:jc w:val="both"/>
+        <w:rPr>
+          <w:rFonts w:ascii="Times New Roman" w:hAnsi="Times New Roman" w:cs="Times New Roman"/>
+          <w:sz w:val="24"/>
+          <w:szCs w:val="24"/>
+        </w:rPr>
+      </w:pPr>
+      <w:r>
+        <w:rPr>
+          <w:rFonts w:ascii="Times New Roman" w:hAnsi="Times New Roman" w:cs="Times New Roman"/>
+          <w:sz w:val="24"/>
+          <w:szCs w:val="24"/>
+        </w:rPr>
+        <w:t xml:space="preserve">When developing </w:t>
+      </w:r>
+      <w:proofErr w:type="spellStart"/>
+      <w:r>
+        <w:rPr>
+          <w:rFonts w:ascii="Times New Roman" w:hAnsi="Times New Roman" w:cs="Times New Roman"/>
+          <w:sz w:val="24"/>
+          <w:szCs w:val="24"/>
+        </w:rPr>
+        <w:t>GoPiT</w:t>
+      </w:r>
+      <w:proofErr w:type="spellEnd"/>
+      <w:r>
+        <w:rPr>
+          <w:rFonts w:ascii="Times New Roman" w:hAnsi="Times New Roman" w:cs="Times New Roman"/>
+          <w:sz w:val="24"/>
+          <w:szCs w:val="24"/>
+        </w:rPr>
+        <w:t xml:space="preserve"> high consideration was given to data protection laws. When using the publicly available garbage classification dataset on Kaggle for </w:t>
+      </w:r>
+      <w:proofErr w:type="spellStart"/>
+      <w:r>
+        <w:rPr>
+          <w:rFonts w:ascii="Times New Roman" w:hAnsi="Times New Roman" w:cs="Times New Roman"/>
+          <w:sz w:val="24"/>
+          <w:szCs w:val="24"/>
+        </w:rPr>
+        <w:t>GoPiT</w:t>
+      </w:r>
+      <w:proofErr w:type="spellEnd"/>
+      <w:r>
+        <w:rPr>
+          <w:rFonts w:ascii="Times New Roman" w:hAnsi="Times New Roman" w:cs="Times New Roman"/>
+          <w:sz w:val="24"/>
+          <w:szCs w:val="24"/>
+        </w:rPr>
+        <w:t xml:space="preserve"> the terms of use and conditions published on Kaggle was carefully reviewed. As it complied with the Creative Common published license, the dataset was downloaded and used. The dataset was not misused or altered in anyway. It was also not used for any illegal activities.</w:t>
+      </w:r>
+    </w:p>
+    <w:p>
+      <w:pPr>
+        <w:spacing w:line="360" w:lineRule="auto"/>
+        <w:jc w:val="both"/>
+        <w:rPr>
+          <w:rFonts w:ascii="Times New Roman" w:hAnsi="Times New Roman" w:cs="Times New Roman"/>
+          <w:sz w:val="24"/>
+          <w:szCs w:val="24"/>
+        </w:rPr>
+      </w:pPr>
+      <w:r>
+        <w:rPr>
+          <w:rFonts w:ascii="Times New Roman" w:hAnsi="Times New Roman" w:cs="Times New Roman"/>
+          <w:sz w:val="24"/>
+          <w:szCs w:val="24"/>
+        </w:rPr>
+        <w:t xml:space="preserve">Software licensing was also given very high priority. The software used for this project were legally purchased such as Adobe Photoshop or legally obtained from Microsoft DreamSpark provided by the university </w:t>
+      </w:r>
+      <w:r>
+        <w:rPr>
+          <w:rFonts w:ascii="Times New Roman" w:hAnsi="Times New Roman" w:cs="Times New Roman"/>
+          <w:sz w:val="24"/>
+          <w:szCs w:val="24"/>
+        </w:rPr>
+        <w:t xml:space="preserve">such as Microsoft Office. Some tools were open source such as </w:t>
+      </w:r>
+      <w:proofErr w:type="spellStart"/>
+      <w:r>
+        <w:rPr>
+          <w:rFonts w:ascii="Times New Roman" w:hAnsi="Times New Roman" w:cs="Times New Roman"/>
+          <w:sz w:val="24"/>
+          <w:szCs w:val="24"/>
+        </w:rPr>
+        <w:t>StarUM</w:t>
+      </w:r>
+      <w:proofErr w:type="spellEnd"/>
+      <w:r>
+        <w:rPr>
+          <w:rFonts w:ascii="Times New Roman" w:hAnsi="Times New Roman" w:cs="Times New Roman"/>
+          <w:sz w:val="24"/>
+          <w:szCs w:val="24"/>
+        </w:rPr>
+        <w:t xml:space="preserve"> L. The list of software used in this project is listed in section 1.7.2</w:t>
+      </w:r>
+    </w:p>
+    <w:p>
+      <w:pPr>
+        <w:spacing w:line="360" w:lineRule="auto"/>
+        <w:jc w:val="both"/>
+        <w:rPr>
+          <w:rFonts w:ascii="Times New Roman" w:hAnsi="Times New Roman" w:cs="Times New Roman"/>
+          <w:sz w:val="24"/>
+          <w:szCs w:val="24"/>
+        </w:rPr>
+      </w:pPr>
+      <w:r>
+        <w:rPr>
+          <w:rFonts w:ascii="Times New Roman" w:hAnsi="Times New Roman" w:cs="Times New Roman"/>
+          <w:sz w:val="24"/>
+          <w:szCs w:val="24"/>
+        </w:rPr>
+        <w:t>The questionnaire sent out during requirements gathering stage did not gather any personal information of the users. The data gathered were treated confidentially and the privacy of the users were protected. Details of the users who answers the questionnaire were kept anonymous. The guidelines provided by module leader strictly followed and 1.5 spacing was used.</w:t>
+      </w:r>
+    </w:p>
+    <w:p>
+      <w:pPr>
+        <w:pStyle w:val="Heading3"/>
+        <w:spacing w:line="360" w:lineRule="auto"/>
+        <w:jc w:val="both"/>
+        <w:rPr>
+          <w:rFonts w:ascii="Times New Roman" w:hAnsi="Times New Roman" w:cs="Times New Roman"/>
+          <w:b/>
+          <w:bCs/>
+          <w:color w:val="auto"/>
+          <w:sz w:val="28"/>
+          <w:szCs w:val="28"/>
+        </w:rPr>
+      </w:pPr>
+      <w:r>
+        <w:rPr>
+          <w:rFonts w:ascii="Times New Roman" w:hAnsi="Times New Roman" w:cs="Times New Roman"/>
+          <w:b/>
+          <w:bCs/>
+          <w:color w:val="auto"/>
+          <w:sz w:val="28"/>
+          <w:szCs w:val="28"/>
+        </w:rPr>
+        <w:lastRenderedPageBreak/>
+        <w:t>4.3.2</w:t>
+      </w:r>
+      <w:r>
+        <w:rPr>
+          <w:rFonts w:ascii="Times New Roman" w:hAnsi="Times New Roman" w:cs="Times New Roman"/>
+          <w:b/>
+          <w:bCs/>
+          <w:color w:val="auto"/>
+          <w:sz w:val="28"/>
+          <w:szCs w:val="28"/>
+        </w:rPr>
+        <w:tab/>
+        <w:t>Social Issues</w:t>
+      </w:r>
+    </w:p>
+    <w:p>
+      <w:pPr>
+        <w:spacing w:line="360" w:lineRule="auto"/>
+        <w:jc w:val="both"/>
+        <w:rPr>
+          <w:rFonts w:ascii="Times New Roman" w:hAnsi="Times New Roman" w:cs="Times New Roman"/>
+          <w:sz w:val="24"/>
+          <w:szCs w:val="24"/>
+        </w:rPr>
+      </w:pPr>
+      <w:r>
+        <w:rPr>
+          <w:rFonts w:ascii="Times New Roman" w:hAnsi="Times New Roman" w:cs="Times New Roman"/>
+          <w:sz w:val="24"/>
+          <w:szCs w:val="24"/>
+        </w:rPr>
+        <w:t xml:space="preserve">The project </w:t>
+      </w:r>
+      <w:proofErr w:type="spellStart"/>
+      <w:r>
+        <w:rPr>
+          <w:rFonts w:ascii="Times New Roman" w:hAnsi="Times New Roman" w:cs="Times New Roman"/>
+          <w:sz w:val="24"/>
+          <w:szCs w:val="24"/>
+        </w:rPr>
+        <w:t>GoPiT</w:t>
+      </w:r>
+      <w:proofErr w:type="spellEnd"/>
+      <w:r>
+        <w:rPr>
+          <w:rFonts w:ascii="Times New Roman" w:hAnsi="Times New Roman" w:cs="Times New Roman"/>
+          <w:sz w:val="24"/>
+          <w:szCs w:val="24"/>
+        </w:rPr>
+        <w:t xml:space="preserve"> does not have any cultural affect and the restaurant domain. The project prototype was implemented in only English Language. Multilanguage support will be added in later as future enhancement.</w:t>
+      </w:r>
+    </w:p>
+    <w:p>
+      <w:pPr>
+        <w:pStyle w:val="Heading3"/>
+        <w:rPr>
+          <w:rFonts w:ascii="Times New Roman" w:hAnsi="Times New Roman" w:cs="Times New Roman"/>
+          <w:b/>
+          <w:bCs/>
+          <w:color w:val="auto"/>
+          <w:sz w:val="28"/>
+          <w:szCs w:val="28"/>
+        </w:rPr>
+      </w:pPr>
+      <w:r>
+        <w:rPr>
+          <w:rFonts w:ascii="Times New Roman" w:hAnsi="Times New Roman" w:cs="Times New Roman"/>
+          <w:b/>
+          <w:bCs/>
+          <w:color w:val="auto"/>
+          <w:sz w:val="28"/>
+          <w:szCs w:val="28"/>
+        </w:rPr>
+        <w:t>4.3.3 Ethical Issues</w:t>
+      </w:r>
+    </w:p>
+    <w:p/>
+    <w:p/>
+    <w:p/>
     <w:p>
       <w:pPr>
         <w:rPr>
@@ -10888,7 +11419,6 @@
           <w:szCs w:val="20"/>
           <w:shd w:val="clear" w:color="auto" w:fill="FFFFFF"/>
         </w:rPr>
-        <w:lastRenderedPageBreak/>
         <w:t>FITA. 2021. </w:t>
       </w:r>
       <w:r>

</xml_diff>

<commit_message>
Add Functional and Non-Functional Requirements
Adding FR and NFR requirements of GOPIT to the implementation report.
</commit_message>
<xml_diff>
--- a/Implementation Report/GopIt Implementation_Report.docx
+++ b/Implementation Report/GopIt Implementation_Report.docx
@@ -315,19 +315,8 @@
           <w:sz w:val="28"/>
           <w:szCs w:val="28"/>
         </w:rPr>
-        <w:t xml:space="preserve">Module Leader-Mr. Banu </w:t>
-      </w:r>
-      <w:proofErr w:type="spellStart"/>
-      <w:r>
-        <w:rPr>
-          <w:rFonts w:ascii="Times New Roman" w:eastAsia="Times New Roman" w:hAnsi="Times New Roman" w:cs="Times New Roman"/>
-          <w:color w:val="000000"/>
-          <w:sz w:val="28"/>
-          <w:szCs w:val="28"/>
-        </w:rPr>
-        <w:t>Athuraliya</w:t>
-      </w:r>
-      <w:proofErr w:type="spellEnd"/>
+        <w:t>Module Leader-Mr. Banu Athuraliya</w:t>
+      </w:r>
     </w:p>
     <w:p>
       <w:pPr>
@@ -651,17 +640,8 @@
                       <w:rFonts w:ascii="Times New Roman" w:eastAsia="Times New Roman" w:hAnsi="Times New Roman" w:cs="Times New Roman"/>
                       <w:color w:val="000000"/>
                     </w:rPr>
-                    <w:t xml:space="preserve">H. B. D. S. </w:t>
+                    <w:t>H. B. D. S. Hewawasam</w:t>
                   </w:r>
-                  <w:proofErr w:type="spellStart"/>
-                  <w:r>
-                    <w:rPr>
-                      <w:rFonts w:ascii="Times New Roman" w:eastAsia="Times New Roman" w:hAnsi="Times New Roman" w:cs="Times New Roman"/>
-                      <w:color w:val="000000"/>
-                    </w:rPr>
-                    <w:t>Hewawasam</w:t>
-                  </w:r>
-                  <w:proofErr w:type="spellEnd"/>
                 </w:p>
               </w:tc>
               <w:tc>
@@ -769,17 +749,8 @@
                       <w:rFonts w:ascii="Times New Roman" w:eastAsia="Times New Roman" w:hAnsi="Times New Roman" w:cs="Times New Roman"/>
                       <w:color w:val="000000"/>
                     </w:rPr>
-                    <w:t xml:space="preserve">I. C. </w:t>
+                    <w:t>I. C. Ilamperuma</w:t>
                   </w:r>
-                  <w:proofErr w:type="spellStart"/>
-                  <w:r>
-                    <w:rPr>
-                      <w:rFonts w:ascii="Times New Roman" w:eastAsia="Times New Roman" w:hAnsi="Times New Roman" w:cs="Times New Roman"/>
-                      <w:color w:val="000000"/>
-                    </w:rPr>
-                    <w:t>Ilamperuma</w:t>
-                  </w:r>
-                  <w:proofErr w:type="spellEnd"/>
                 </w:p>
               </w:tc>
               <w:tc>
@@ -887,17 +858,8 @@
                       <w:rFonts w:ascii="Times New Roman" w:eastAsia="Times New Roman" w:hAnsi="Times New Roman" w:cs="Times New Roman"/>
                       <w:color w:val="000000"/>
                     </w:rPr>
-                    <w:t xml:space="preserve">H. R. S. </w:t>
+                    <w:t>H. R. S. Hasaranga</w:t>
                   </w:r>
-                  <w:proofErr w:type="spellStart"/>
-                  <w:r>
-                    <w:rPr>
-                      <w:rFonts w:ascii="Times New Roman" w:eastAsia="Times New Roman" w:hAnsi="Times New Roman" w:cs="Times New Roman"/>
-                      <w:color w:val="000000"/>
-                    </w:rPr>
-                    <w:t>Hasaranga</w:t>
-                  </w:r>
-                  <w:proofErr w:type="spellEnd"/>
                 </w:p>
               </w:tc>
               <w:tc>
@@ -1005,17 +967,8 @@
                       <w:rFonts w:ascii="Times New Roman" w:eastAsia="Times New Roman" w:hAnsi="Times New Roman" w:cs="Times New Roman"/>
                       <w:color w:val="000000"/>
                     </w:rPr>
-                    <w:t xml:space="preserve">M. M. </w:t>
+                    <w:t>M. M. Mandara</w:t>
                   </w:r>
-                  <w:proofErr w:type="spellStart"/>
-                  <w:r>
-                    <w:rPr>
-                      <w:rFonts w:ascii="Times New Roman" w:eastAsia="Times New Roman" w:hAnsi="Times New Roman" w:cs="Times New Roman"/>
-                      <w:color w:val="000000"/>
-                    </w:rPr>
-                    <w:t>Mandara</w:t>
-                  </w:r>
-                  <w:proofErr w:type="spellEnd"/>
                 </w:p>
               </w:tc>
               <w:tc>
@@ -1123,17 +1076,8 @@
                       <w:rFonts w:ascii="Times New Roman" w:eastAsia="Times New Roman" w:hAnsi="Times New Roman" w:cs="Times New Roman"/>
                       <w:color w:val="000000"/>
                     </w:rPr>
-                    <w:t xml:space="preserve">R. S. W. B. C. </w:t>
+                    <w:t>R. S. W. B. C. Ranathunga</w:t>
                   </w:r>
-                  <w:proofErr w:type="spellStart"/>
-                  <w:r>
-                    <w:rPr>
-                      <w:rFonts w:ascii="Times New Roman" w:eastAsia="Times New Roman" w:hAnsi="Times New Roman" w:cs="Times New Roman"/>
-                      <w:color w:val="000000"/>
-                    </w:rPr>
-                    <w:t>Ranathunga</w:t>
-                  </w:r>
-                  <w:proofErr w:type="spellEnd"/>
                 </w:p>
               </w:tc>
               <w:tc>
@@ -2825,21 +2769,7 @@
         <w:rPr>
           <w:rFonts w:ascii="Times New Roman" w:eastAsia="Times New Roman" w:hAnsi="Times New Roman" w:cs="Times New Roman"/>
         </w:rPr>
-        <w:t xml:space="preserve">The following section details the resource requirements for </w:t>
-      </w:r>
-      <w:proofErr w:type="spellStart"/>
-      <w:r>
-        <w:rPr>
-          <w:rFonts w:ascii="Times New Roman" w:eastAsia="Times New Roman" w:hAnsi="Times New Roman" w:cs="Times New Roman"/>
-        </w:rPr>
-        <w:t>GoPit</w:t>
-      </w:r>
-      <w:proofErr w:type="spellEnd"/>
-      <w:r>
-        <w:rPr>
-          <w:rFonts w:ascii="Times New Roman" w:eastAsia="Times New Roman" w:hAnsi="Times New Roman" w:cs="Times New Roman"/>
-        </w:rPr>
-        <w:t xml:space="preserve"> application.</w:t>
+        <w:t>The following section details the resource requirements for GoPit application.</w:t>
       </w:r>
     </w:p>
     <w:p>
@@ -3054,21 +2984,7 @@
               <w:rPr>
                 <w:rFonts w:ascii="Times New Roman" w:eastAsia="Times New Roman" w:hAnsi="Times New Roman" w:cs="Times New Roman"/>
               </w:rPr>
-              <w:t xml:space="preserve">Android 11, One UI version 3.0, </w:t>
-            </w:r>
-            <w:proofErr w:type="spellStart"/>
-            <w:r>
-              <w:rPr>
-                <w:rFonts w:ascii="Times New Roman" w:eastAsia="Times New Roman" w:hAnsi="Times New Roman" w:cs="Times New Roman"/>
-              </w:rPr>
-              <w:t>Exynox</w:t>
-            </w:r>
-            <w:proofErr w:type="spellEnd"/>
-            <w:r>
-              <w:rPr>
-                <w:rFonts w:ascii="Times New Roman" w:eastAsia="Times New Roman" w:hAnsi="Times New Roman" w:cs="Times New Roman"/>
-              </w:rPr>
-              <w:t xml:space="preserve"> 9611 (10nm) chipset, Octa-core (4x2.3 GHz Cortex-A73 &amp; 4x1.7 GHz-Cortex-A53), 6GB Ram, 128GB Internal Memory</w:t>
+              <w:t>Android 11, One UI version 3.0, Exynox 9611 (10nm) chipset, Octa-core (4x2.3 GHz Cortex-A73 &amp; 4x1.7 GHz-Cortex-A53), 6GB Ram, 128GB Internal Memory</w:t>
             </w:r>
           </w:p>
         </w:tc>
@@ -3120,49 +3036,7 @@
               <w:rPr>
                 <w:rFonts w:ascii="Times New Roman" w:eastAsia="Times New Roman" w:hAnsi="Times New Roman" w:cs="Times New Roman"/>
               </w:rPr>
-              <w:t xml:space="preserve">Android 10, </w:t>
-            </w:r>
-            <w:proofErr w:type="spellStart"/>
-            <w:r>
-              <w:rPr>
-                <w:rFonts w:ascii="Times New Roman" w:eastAsia="Times New Roman" w:hAnsi="Times New Roman" w:cs="Times New Roman"/>
-              </w:rPr>
-              <w:t>ColorOS</w:t>
-            </w:r>
-            <w:proofErr w:type="spellEnd"/>
-            <w:r>
-              <w:rPr>
-                <w:rFonts w:ascii="Times New Roman" w:eastAsia="Times New Roman" w:hAnsi="Times New Roman" w:cs="Times New Roman"/>
-              </w:rPr>
-              <w:t xml:space="preserve"> 7.0, </w:t>
-            </w:r>
-            <w:proofErr w:type="spellStart"/>
-            <w:r>
-              <w:rPr>
-                <w:rFonts w:ascii="Times New Roman" w:eastAsia="Times New Roman" w:hAnsi="Times New Roman" w:cs="Times New Roman"/>
-              </w:rPr>
-              <w:t>Mediatek</w:t>
-            </w:r>
-            <w:proofErr w:type="spellEnd"/>
-            <w:r>
-              <w:rPr>
-                <w:rFonts w:ascii="Times New Roman" w:eastAsia="Times New Roman" w:hAnsi="Times New Roman" w:cs="Times New Roman"/>
-              </w:rPr>
-              <w:t xml:space="preserve"> MT6771 </w:t>
-            </w:r>
-            <w:proofErr w:type="spellStart"/>
-            <w:r>
-              <w:rPr>
-                <w:rFonts w:ascii="Times New Roman" w:eastAsia="Times New Roman" w:hAnsi="Times New Roman" w:cs="Times New Roman"/>
-              </w:rPr>
-              <w:t>Helio</w:t>
-            </w:r>
-            <w:proofErr w:type="spellEnd"/>
-            <w:r>
-              <w:rPr>
-                <w:rFonts w:ascii="Times New Roman" w:eastAsia="Times New Roman" w:hAnsi="Times New Roman" w:cs="Times New Roman"/>
-              </w:rPr>
-              <w:t xml:space="preserve"> P60 (12nm) chipset, Octa-core (4x2.0 GHz Cortex-A73 &amp; 4x2.0 GHz Cortex-A53), 4GB Ram, 64 GB Internal Memory</w:t>
+              <w:t>Android 10, ColorOS 7.0, Mediatek MT6771 Helio P60 (12nm) chipset, Octa-core (4x2.0 GHz Cortex-A73 &amp; 4x2.0 GHz Cortex-A53), 4GB Ram, 64 GB Internal Memory</w:t>
             </w:r>
           </w:p>
         </w:tc>
@@ -3257,21 +3131,7 @@
         <w:rPr>
           <w:rFonts w:ascii="Times New Roman" w:eastAsia="Times New Roman" w:hAnsi="Times New Roman" w:cs="Times New Roman"/>
         </w:rPr>
-        <w:t xml:space="preserve">From the initial research, it was identified that the following languages, IDEs, Other software, </w:t>
-      </w:r>
-      <w:proofErr w:type="gramStart"/>
-      <w:r>
-        <w:rPr>
-          <w:rFonts w:ascii="Times New Roman" w:eastAsia="Times New Roman" w:hAnsi="Times New Roman" w:cs="Times New Roman"/>
-        </w:rPr>
-        <w:t>APIs</w:t>
-      </w:r>
-      <w:proofErr w:type="gramEnd"/>
-      <w:r>
-        <w:rPr>
-          <w:rFonts w:ascii="Times New Roman" w:eastAsia="Times New Roman" w:hAnsi="Times New Roman" w:cs="Times New Roman"/>
-        </w:rPr>
-        <w:t xml:space="preserve"> and Libraries will be needed for the successful completion of the project.</w:t>
+        <w:t>From the initial research, it was identified that the following languages, IDEs, Other software, APIs and Libraries will be needed for the successful completion of the project.</w:t>
       </w:r>
     </w:p>
     <w:tbl>
@@ -3456,16 +3316,8 @@
               <w:rPr>
                 <w:rFonts w:ascii="Times New Roman" w:eastAsia="Times New Roman" w:hAnsi="Times New Roman" w:cs="Times New Roman"/>
               </w:rPr>
-              <w:t xml:space="preserve">C++ (C ++ </w:t>
-            </w:r>
-            <w:proofErr w:type="gramStart"/>
-            <w:r>
-              <w:rPr>
-                <w:rFonts w:ascii="Times New Roman" w:eastAsia="Times New Roman" w:hAnsi="Times New Roman" w:cs="Times New Roman"/>
-              </w:rPr>
-              <w:t>20 )</w:t>
-            </w:r>
-            <w:proofErr w:type="gramEnd"/>
+              <w:t>C++ (C ++ 20 )</w:t>
+            </w:r>
           </w:p>
         </w:tc>
         <w:tc>
@@ -3597,19 +3449,11 @@
                 <w:rFonts w:ascii="Times New Roman" w:eastAsia="Times New Roman" w:hAnsi="Times New Roman" w:cs="Times New Roman"/>
               </w:rPr>
             </w:pPr>
-            <w:proofErr w:type="spellStart"/>
             <w:r>
               <w:rPr>
                 <w:rFonts w:ascii="Times New Roman" w:eastAsia="Times New Roman" w:hAnsi="Times New Roman" w:cs="Times New Roman"/>
               </w:rPr>
-              <w:t>Jupyter</w:t>
-            </w:r>
-            <w:proofErr w:type="spellEnd"/>
-            <w:r>
-              <w:rPr>
-                <w:rFonts w:ascii="Times New Roman" w:eastAsia="Times New Roman" w:hAnsi="Times New Roman" w:cs="Times New Roman"/>
-              </w:rPr>
-              <w:t xml:space="preserve"> Notebook (V6.1.6)</w:t>
+              <w:t>Jupyter Notebook (V6.1.6)</w:t>
             </w:r>
           </w:p>
         </w:tc>
@@ -3814,19 +3658,11 @@
                 <w:rFonts w:ascii="Times New Roman" w:eastAsia="Times New Roman" w:hAnsi="Times New Roman" w:cs="Times New Roman"/>
               </w:rPr>
             </w:pPr>
-            <w:proofErr w:type="spellStart"/>
             <w:r>
               <w:rPr>
                 <w:rFonts w:ascii="Times New Roman" w:eastAsia="Times New Roman" w:hAnsi="Times New Roman" w:cs="Times New Roman"/>
               </w:rPr>
-              <w:t>StarUML</w:t>
-            </w:r>
-            <w:proofErr w:type="spellEnd"/>
-            <w:r>
-              <w:rPr>
-                <w:rFonts w:ascii="Times New Roman" w:eastAsia="Times New Roman" w:hAnsi="Times New Roman" w:cs="Times New Roman"/>
-              </w:rPr>
-              <w:t xml:space="preserve"> (V3.2.2)</w:t>
+              <w:t>StarUML (V3.2.2)</w:t>
             </w:r>
           </w:p>
         </w:tc>
@@ -4137,19 +3973,11 @@
                 <w:rFonts w:ascii="Times New Roman" w:eastAsia="Times New Roman" w:hAnsi="Times New Roman" w:cs="Times New Roman"/>
               </w:rPr>
             </w:pPr>
-            <w:proofErr w:type="gramStart"/>
             <w:r>
               <w:rPr>
                 <w:rFonts w:ascii="Times New Roman" w:eastAsia="Times New Roman" w:hAnsi="Times New Roman" w:cs="Times New Roman"/>
               </w:rPr>
-              <w:t>Jira(</w:t>
-            </w:r>
-            <w:proofErr w:type="gramEnd"/>
-            <w:r>
-              <w:rPr>
-                <w:rFonts w:ascii="Times New Roman" w:eastAsia="Times New Roman" w:hAnsi="Times New Roman" w:cs="Times New Roman"/>
-              </w:rPr>
-              <w:t>V8.16.8.0)</w:t>
+              <w:t>Jira(V8.16.8.0)</w:t>
             </w:r>
           </w:p>
         </w:tc>
@@ -4335,27 +4163,11 @@
                 <w:rFonts w:ascii="Times New Roman" w:eastAsia="Times New Roman" w:hAnsi="Times New Roman" w:cs="Times New Roman"/>
               </w:rPr>
             </w:pPr>
-            <w:proofErr w:type="spellStart"/>
-            <w:proofErr w:type="gramStart"/>
             <w:r>
               <w:rPr>
                 <w:rFonts w:ascii="Times New Roman" w:eastAsia="Times New Roman" w:hAnsi="Times New Roman" w:cs="Times New Roman"/>
               </w:rPr>
-              <w:t>Tensorflow</w:t>
-            </w:r>
-            <w:proofErr w:type="spellEnd"/>
-            <w:r>
-              <w:rPr>
-                <w:rFonts w:ascii="Times New Roman" w:eastAsia="Times New Roman" w:hAnsi="Times New Roman" w:cs="Times New Roman"/>
-              </w:rPr>
-              <w:t>(</w:t>
-            </w:r>
-            <w:proofErr w:type="gramEnd"/>
-            <w:r>
-              <w:rPr>
-                <w:rFonts w:ascii="Times New Roman" w:eastAsia="Times New Roman" w:hAnsi="Times New Roman" w:cs="Times New Roman"/>
-              </w:rPr>
-              <w:t>V2.4.1)</w:t>
+              <w:t>Tensorflow(V2.4.1)</w:t>
             </w:r>
           </w:p>
         </w:tc>
@@ -4750,21 +4562,7 @@
         <w:rPr>
           <w:rFonts w:ascii="Times New Roman" w:eastAsia="Times New Roman" w:hAnsi="Times New Roman" w:cs="Times New Roman"/>
         </w:rPr>
-        <w:t xml:space="preserve">Among those technology stack </w:t>
-      </w:r>
-      <w:proofErr w:type="gramStart"/>
-      <w:r>
-        <w:rPr>
-          <w:rFonts w:ascii="Times New Roman" w:eastAsia="Times New Roman" w:hAnsi="Times New Roman" w:cs="Times New Roman"/>
-        </w:rPr>
-        <w:t>types,</w:t>
-      </w:r>
-      <w:proofErr w:type="gramEnd"/>
-      <w:r>
-        <w:rPr>
-          <w:rFonts w:ascii="Times New Roman" w:eastAsia="Times New Roman" w:hAnsi="Times New Roman" w:cs="Times New Roman"/>
-        </w:rPr>
-        <w:t xml:space="preserve"> </w:t>
+        <w:t xml:space="preserve">Among those technology stack types, </w:t>
       </w:r>
       <w:r>
         <w:rPr>
@@ -4777,21 +4575,7 @@
         <w:rPr>
           <w:rFonts w:ascii="Times New Roman" w:eastAsia="Times New Roman" w:hAnsi="Times New Roman" w:cs="Times New Roman"/>
         </w:rPr>
-        <w:t xml:space="preserve"> is chosen for the development of the </w:t>
-      </w:r>
-      <w:proofErr w:type="spellStart"/>
-      <w:r>
-        <w:rPr>
-          <w:rFonts w:ascii="Times New Roman" w:eastAsia="Times New Roman" w:hAnsi="Times New Roman" w:cs="Times New Roman"/>
-        </w:rPr>
-        <w:t>GoPit</w:t>
-      </w:r>
-      <w:proofErr w:type="spellEnd"/>
-      <w:r>
-        <w:rPr>
-          <w:rFonts w:ascii="Times New Roman" w:eastAsia="Times New Roman" w:hAnsi="Times New Roman" w:cs="Times New Roman"/>
-        </w:rPr>
-        <w:t xml:space="preserve"> application.</w:t>
+        <w:t xml:space="preserve"> is chosen for the development of the GoPit application.</w:t>
       </w:r>
     </w:p>
     <w:p>
@@ -4832,21 +4616,7 @@
         <w:rPr>
           <w:rFonts w:ascii="Times New Roman" w:eastAsia="Times New Roman" w:hAnsi="Times New Roman" w:cs="Times New Roman"/>
         </w:rPr>
-        <w:t xml:space="preserve">The front-end components enable the user’s interaction with the application. </w:t>
-      </w:r>
-      <w:proofErr w:type="spellStart"/>
-      <w:r>
-        <w:rPr>
-          <w:rFonts w:ascii="Times New Roman" w:eastAsia="Times New Roman" w:hAnsi="Times New Roman" w:cs="Times New Roman"/>
-        </w:rPr>
-        <w:t>GoTit</w:t>
-      </w:r>
-      <w:proofErr w:type="spellEnd"/>
-      <w:r>
-        <w:rPr>
-          <w:rFonts w:ascii="Times New Roman" w:eastAsia="Times New Roman" w:hAnsi="Times New Roman" w:cs="Times New Roman"/>
-        </w:rPr>
-        <w:t xml:space="preserve"> application can be developed more user friendly with following components.</w:t>
+        <w:t>The front-end components enable the user’s interaction with the application. GoTit application can be developed more user friendly with following components.</w:t>
       </w:r>
     </w:p>
     <w:p>
@@ -4956,17 +4726,8 @@
           <w:rFonts w:ascii="Times New Roman" w:eastAsia="Times New Roman" w:hAnsi="Times New Roman" w:cs="Times New Roman"/>
           <w:b/>
         </w:rPr>
-        <w:t xml:space="preserve">XML </w:t>
-      </w:r>
-      <w:proofErr w:type="spellStart"/>
-      <w:r>
-        <w:rPr>
-          <w:rFonts w:ascii="Times New Roman" w:eastAsia="Times New Roman" w:hAnsi="Times New Roman" w:cs="Times New Roman"/>
-          <w:b/>
-        </w:rPr>
-        <w:t>drawables</w:t>
-      </w:r>
-      <w:proofErr w:type="spellEnd"/>
+        <w:t>XML drawables</w:t>
+      </w:r>
       <w:r>
         <w:rPr>
           <w:rFonts w:ascii="Times New Roman" w:eastAsia="Times New Roman" w:hAnsi="Times New Roman" w:cs="Times New Roman"/>
@@ -5014,49 +4775,7 @@
         <w:rPr>
           <w:rFonts w:ascii="Times New Roman" w:eastAsia="Times New Roman" w:hAnsi="Times New Roman" w:cs="Times New Roman"/>
         </w:rPr>
-        <w:t xml:space="preserve">. Android OS is Linux </w:t>
-      </w:r>
-      <w:proofErr w:type="gramStart"/>
-      <w:r>
-        <w:rPr>
-          <w:rFonts w:ascii="Times New Roman" w:eastAsia="Times New Roman" w:hAnsi="Times New Roman" w:cs="Times New Roman"/>
-        </w:rPr>
-        <w:t>kernel</w:t>
-      </w:r>
-      <w:proofErr w:type="gramEnd"/>
-      <w:r>
-        <w:rPr>
-          <w:rFonts w:ascii="Times New Roman" w:eastAsia="Times New Roman" w:hAnsi="Times New Roman" w:cs="Times New Roman"/>
-        </w:rPr>
-        <w:t xml:space="preserve"> and it handles the memory management and the networking requirements for the device. Java is portable and it </w:t>
-      </w:r>
-      <w:proofErr w:type="gramStart"/>
-      <w:r>
-        <w:rPr>
-          <w:rFonts w:ascii="Times New Roman" w:eastAsia="Times New Roman" w:hAnsi="Times New Roman" w:cs="Times New Roman"/>
-        </w:rPr>
-        <w:t>is capable of running</w:t>
-      </w:r>
-      <w:proofErr w:type="gramEnd"/>
-      <w:r>
-        <w:rPr>
-          <w:rFonts w:ascii="Times New Roman" w:eastAsia="Times New Roman" w:hAnsi="Times New Roman" w:cs="Times New Roman"/>
-        </w:rPr>
-        <w:t xml:space="preserve"> on the ARM, X86 or MIPS processors. Java is an object-oriented language with much flexibility; it increases the code reusability and the security of the application. Most enterprise level mobile applications are developed using Java and there are a huge </w:t>
-      </w:r>
-      <w:proofErr w:type="gramStart"/>
-      <w:r>
-        <w:rPr>
-          <w:rFonts w:ascii="Times New Roman" w:eastAsia="Times New Roman" w:hAnsi="Times New Roman" w:cs="Times New Roman"/>
-        </w:rPr>
-        <w:t>amount</w:t>
-      </w:r>
-      <w:proofErr w:type="gramEnd"/>
-      <w:r>
-        <w:rPr>
-          <w:rFonts w:ascii="Times New Roman" w:eastAsia="Times New Roman" w:hAnsi="Times New Roman" w:cs="Times New Roman"/>
-        </w:rPr>
-        <w:t xml:space="preserve"> of supportive communities to get some help for development. In the opinion of many experts in mobile application development, Java is the most suitable language for android application developing.  </w:t>
+        <w:t xml:space="preserve">. Android OS is Linux kernel and it handles the memory management and the networking requirements for the device. Java is portable and it is capable of running on the ARM, X86 or MIPS processors. Java is an object-oriented language with much flexibility; it increases the code reusability and the security of the application. Most enterprise level mobile applications are developed using Java and there are a huge amount of supportive communities to get some help for development. In the opinion of many experts in mobile application development, Java is the most suitable language for android application developing.  </w:t>
       </w:r>
     </w:p>
     <w:p>
@@ -5387,28 +5106,24 @@
         </w:rPr>
         <w:t xml:space="preserve">In this implementation chapter will focus on the selected programming languages, libraries and frameworks and technologies that were used for implementing the </w:t>
       </w:r>
-      <w:proofErr w:type="spellStart"/>
       <w:r>
         <w:rPr>
           <w:rFonts w:ascii="Times New Roman" w:hAnsi="Times New Roman" w:cs="Times New Roman"/>
         </w:rPr>
         <w:t>GoPit</w:t>
       </w:r>
-      <w:proofErr w:type="spellEnd"/>
       <w:r>
         <w:rPr>
           <w:rFonts w:ascii="Times New Roman" w:hAnsi="Times New Roman" w:cs="Times New Roman"/>
         </w:rPr>
         <w:t xml:space="preserve"> app. And will discuss how one by one the features developed in the </w:t>
       </w:r>
-      <w:proofErr w:type="spellStart"/>
       <w:r>
         <w:rPr>
           <w:rFonts w:ascii="Times New Roman" w:hAnsi="Times New Roman" w:cs="Times New Roman"/>
         </w:rPr>
         <w:t>GoPit</w:t>
       </w:r>
-      <w:proofErr w:type="spellEnd"/>
       <w:r>
         <w:rPr>
           <w:rFonts w:ascii="Times New Roman" w:hAnsi="Times New Roman" w:cs="Times New Roman"/>
@@ -5610,41 +5325,13 @@
         <w:rPr>
           <w:rFonts w:ascii="Times New Roman" w:hAnsi="Times New Roman" w:cs="Times New Roman"/>
         </w:rPr>
-        <w:t xml:space="preserve">After creating all the programming languages that can be used to create the </w:t>
-      </w:r>
-      <w:proofErr w:type="spellStart"/>
-      <w:r>
-        <w:rPr>
-          <w:rFonts w:ascii="Times New Roman" w:hAnsi="Times New Roman" w:cs="Times New Roman"/>
-        </w:rPr>
-        <w:t>GoPit</w:t>
-      </w:r>
-      <w:proofErr w:type="spellEnd"/>
-      <w:r>
-        <w:rPr>
-          <w:rFonts w:ascii="Times New Roman" w:hAnsi="Times New Roman" w:cs="Times New Roman"/>
-        </w:rPr>
-        <w:t xml:space="preserve"> app, java was selected as the main language.</w:t>
-      </w:r>
-      <w:r>
-        <w:rPr>
-          <w:rFonts w:ascii="Times New Roman" w:hAnsi="Times New Roman" w:cs="Times New Roman"/>
-        </w:rPr>
-        <w:t xml:space="preserve"> </w:t>
-      </w:r>
-      <w:proofErr w:type="spellStart"/>
-      <w:r>
-        <w:rPr>
-          <w:rFonts w:ascii="Times New Roman" w:hAnsi="Times New Roman" w:cs="Times New Roman"/>
-        </w:rPr>
-        <w:t>GoPit’s</w:t>
-      </w:r>
-      <w:proofErr w:type="spellEnd"/>
-      <w:r>
-        <w:rPr>
-          <w:rFonts w:ascii="Times New Roman" w:hAnsi="Times New Roman" w:cs="Times New Roman"/>
-        </w:rPr>
-        <w:t xml:space="preserve"> technology selection is divided in to two parts and discussed here.</w:t>
+        <w:t>After creating all the programming languages that can be used to create the GoPit app, java was selected as the main language.</w:t>
+      </w:r>
+      <w:r>
+        <w:rPr>
+          <w:rFonts w:ascii="Times New Roman" w:hAnsi="Times New Roman" w:cs="Times New Roman"/>
+        </w:rPr>
+        <w:t xml:space="preserve"> GoPit’s technology selection is divided in to two parts and discussed here.</w:t>
       </w:r>
     </w:p>
     <w:p>
@@ -5787,14 +5474,12 @@
           <w:rFonts w:ascii="Times New Roman" w:hAnsi="Times New Roman" w:cs="Times New Roman"/>
         </w:rPr>
       </w:pPr>
-      <w:proofErr w:type="spellStart"/>
       <w:r>
         <w:rPr>
           <w:rFonts w:ascii="Times New Roman" w:hAnsi="Times New Roman" w:cs="Times New Roman"/>
         </w:rPr>
         <w:t>GoPit</w:t>
       </w:r>
-      <w:proofErr w:type="spellEnd"/>
       <w:r>
         <w:rPr>
           <w:rFonts w:ascii="Times New Roman" w:hAnsi="Times New Roman" w:cs="Times New Roman"/>
@@ -6027,48 +5712,20 @@
         <w:rPr>
           <w:rFonts w:ascii="Times New Roman" w:hAnsi="Times New Roman" w:cs="Times New Roman"/>
         </w:rPr>
-        <w:t xml:space="preserve"> and Python languages are selected as secondary languages. Python language is most related to the machine learning implementations and It gives a good support to machine learning. Therefore, python language was selected for the machine learning part of </w:t>
-      </w:r>
-      <w:proofErr w:type="spellStart"/>
-      <w:r>
-        <w:rPr>
-          <w:rFonts w:ascii="Times New Roman" w:hAnsi="Times New Roman" w:cs="Times New Roman"/>
-        </w:rPr>
-        <w:t>GoPit</w:t>
-      </w:r>
-      <w:proofErr w:type="spellEnd"/>
-      <w:r>
-        <w:rPr>
-          <w:rFonts w:ascii="Times New Roman" w:hAnsi="Times New Roman" w:cs="Times New Roman"/>
-        </w:rPr>
-        <w:t xml:space="preserve"> project implementations.</w:t>
-      </w:r>
-    </w:p>
-    <w:p>
-      <w:pPr>
-        <w:rPr>
-          <w:rFonts w:ascii="Times New Roman" w:hAnsi="Times New Roman" w:cs="Times New Roman"/>
-        </w:rPr>
-      </w:pPr>
-      <w:r>
-        <w:rPr>
-          <w:rFonts w:ascii="Times New Roman" w:hAnsi="Times New Roman" w:cs="Times New Roman"/>
-        </w:rPr>
-        <w:t xml:space="preserve">Kotlin language was selected to create the real time camera in this </w:t>
-      </w:r>
-      <w:proofErr w:type="spellStart"/>
-      <w:r>
-        <w:rPr>
-          <w:rFonts w:ascii="Times New Roman" w:hAnsi="Times New Roman" w:cs="Times New Roman"/>
-        </w:rPr>
-        <w:t>GoPit</w:t>
-      </w:r>
-      <w:proofErr w:type="spellEnd"/>
-      <w:r>
-        <w:rPr>
-          <w:rFonts w:ascii="Times New Roman" w:hAnsi="Times New Roman" w:cs="Times New Roman"/>
-        </w:rPr>
-        <w:t xml:space="preserve"> app and Kotlin gives for good support for machine learning.</w:t>
+        <w:t xml:space="preserve"> and Python languages are selected as secondary languages. Python language is most related to the machine learning implementations and It gives a good support to machine learning. Therefore, python language was selected for the machine learning part of GoPit project implementations.</w:t>
+      </w:r>
+    </w:p>
+    <w:p>
+      <w:pPr>
+        <w:rPr>
+          <w:rFonts w:ascii="Times New Roman" w:hAnsi="Times New Roman" w:cs="Times New Roman"/>
+        </w:rPr>
+      </w:pPr>
+      <w:r>
+        <w:rPr>
+          <w:rFonts w:ascii="Times New Roman" w:hAnsi="Times New Roman" w:cs="Times New Roman"/>
+        </w:rPr>
+        <w:t>Kotlin language was selected to create the real time camera in this GoPit app and Kotlin gives for good support for machine learning.</w:t>
       </w:r>
     </w:p>
     <w:p>
@@ -6192,41 +5849,13 @@
         <w:rPr>
           <w:rFonts w:ascii="Times New Roman" w:hAnsi="Times New Roman" w:cs="Times New Roman"/>
         </w:rPr>
-        <w:t xml:space="preserve"> To train the machine learning model on </w:t>
-      </w:r>
-      <w:proofErr w:type="spellStart"/>
-      <w:r>
-        <w:rPr>
-          <w:rFonts w:ascii="Times New Roman" w:hAnsi="Times New Roman" w:cs="Times New Roman"/>
-        </w:rPr>
-        <w:t>GoPit</w:t>
-      </w:r>
-      <w:proofErr w:type="spellEnd"/>
-      <w:r>
-        <w:rPr>
-          <w:rFonts w:ascii="Times New Roman" w:hAnsi="Times New Roman" w:cs="Times New Roman"/>
-        </w:rPr>
-        <w:t xml:space="preserve"> implementation selected TensorFlow. </w:t>
-      </w:r>
-      <w:r>
-        <w:rPr>
-          <w:rFonts w:ascii="Times New Roman" w:hAnsi="Times New Roman" w:cs="Times New Roman"/>
-        </w:rPr>
-        <w:t xml:space="preserve">When use android studio IDE to develop </w:t>
-      </w:r>
-      <w:proofErr w:type="spellStart"/>
-      <w:r>
-        <w:rPr>
-          <w:rFonts w:ascii="Times New Roman" w:hAnsi="Times New Roman" w:cs="Times New Roman"/>
-        </w:rPr>
-        <w:t>GoPit</w:t>
-      </w:r>
-      <w:proofErr w:type="spellEnd"/>
-      <w:r>
-        <w:rPr>
-          <w:rFonts w:ascii="Times New Roman" w:hAnsi="Times New Roman" w:cs="Times New Roman"/>
-        </w:rPr>
-        <w:t xml:space="preserve"> application</w:t>
+        <w:t xml:space="preserve"> To train the machine learning model on GoPit implementation selected TensorFlow. </w:t>
+      </w:r>
+      <w:r>
+        <w:rPr>
+          <w:rFonts w:ascii="Times New Roman" w:hAnsi="Times New Roman" w:cs="Times New Roman"/>
+        </w:rPr>
+        <w:t>When use android studio IDE to develop GoPit application</w:t>
       </w:r>
       <w:r>
         <w:rPr>
@@ -6282,43 +5911,41 @@
         </w:rPr>
         <w:t xml:space="preserve"> </w:t>
       </w:r>
-      <w:proofErr w:type="spellStart"/>
       <w:r>
         <w:rPr>
           <w:rFonts w:ascii="Times New Roman" w:hAnsi="Times New Roman" w:cs="Times New Roman"/>
           <w:i w:val="0"/>
           <w:iCs w:val="0"/>
         </w:rPr>
-        <w:t>TFLite</w:t>
-      </w:r>
-      <w:proofErr w:type="spellEnd"/>
-      <w:r>
+        <w:t>TFLite Model Maker</w:t>
+      </w:r>
+    </w:p>
+    <w:p/>
+    <w:p>
+      <w:pPr>
+        <w:pStyle w:val="Heading4"/>
+        <w:ind w:firstLine="720"/>
         <w:rPr>
           <w:rFonts w:ascii="Times New Roman" w:hAnsi="Times New Roman" w:cs="Times New Roman"/>
           <w:i w:val="0"/>
           <w:iCs w:val="0"/>
         </w:rPr>
-        <w:t xml:space="preserve"> Model Maker</w:t>
-      </w:r>
-    </w:p>
-    <w:p/>
-    <w:p>
-      <w:pPr>
-        <w:pStyle w:val="Heading4"/>
-        <w:ind w:firstLine="720"/>
+      </w:pPr>
+      <w:r>
         <w:rPr>
           <w:rFonts w:ascii="Times New Roman" w:hAnsi="Times New Roman" w:cs="Times New Roman"/>
           <w:i w:val="0"/>
           <w:iCs w:val="0"/>
         </w:rPr>
-      </w:pPr>
+        <w:t>6.3.</w:t>
+      </w:r>
       <w:r>
         <w:rPr>
           <w:rFonts w:ascii="Times New Roman" w:hAnsi="Times New Roman" w:cs="Times New Roman"/>
           <w:i w:val="0"/>
           <w:iCs w:val="0"/>
         </w:rPr>
-        <w:t>6.3.</w:t>
+        <w:t>2.</w:t>
       </w:r>
       <w:r>
         <w:rPr>
@@ -6326,7 +5953,7 @@
           <w:i w:val="0"/>
           <w:iCs w:val="0"/>
         </w:rPr>
-        <w:t>2.</w:t>
+        <w:t>3</w:t>
       </w:r>
       <w:r>
         <w:rPr>
@@ -6334,148 +5961,120 @@
           <w:i w:val="0"/>
           <w:iCs w:val="0"/>
         </w:rPr>
-        <w:t>3</w:t>
-      </w:r>
-      <w:r>
+        <w:t xml:space="preserve"> Junit</w:t>
+      </w:r>
+    </w:p>
+    <w:p>
+      <w:pPr>
+        <w:ind w:left="720"/>
+        <w:rPr>
+          <w:rFonts w:ascii="Times New Roman" w:hAnsi="Times New Roman" w:cs="Times New Roman"/>
+        </w:rPr>
+      </w:pPr>
+      <w:r>
+        <w:rPr>
+          <w:rFonts w:ascii="Times New Roman" w:hAnsi="Times New Roman" w:cs="Times New Roman"/>
+        </w:rPr>
+        <w:t>Junit is a</w:t>
+      </w:r>
+      <w:r>
+        <w:rPr>
+          <w:rFonts w:ascii="Times New Roman" w:hAnsi="Times New Roman" w:cs="Times New Roman"/>
+        </w:rPr>
+        <w:t>n</w:t>
+      </w:r>
+      <w:r>
+        <w:rPr>
+          <w:rFonts w:ascii="Times New Roman" w:hAnsi="Times New Roman" w:cs="Times New Roman"/>
+        </w:rPr>
+        <w:t xml:space="preserve"> </w:t>
+      </w:r>
+      <w:r>
+        <w:rPr>
+          <w:rFonts w:ascii="Times New Roman" w:hAnsi="Times New Roman" w:cs="Times New Roman"/>
+        </w:rPr>
+        <w:t>open-source</w:t>
+      </w:r>
+      <w:r>
+        <w:rPr>
+          <w:rFonts w:ascii="Times New Roman" w:hAnsi="Times New Roman" w:cs="Times New Roman"/>
+        </w:rPr>
+        <w:t xml:space="preserve"> testing framework for java programmers. For Implementations of the GoPit app main</w:t>
+      </w:r>
+      <w:r>
+        <w:rPr>
+          <w:rFonts w:ascii="Times New Roman" w:hAnsi="Times New Roman" w:cs="Times New Roman"/>
+        </w:rPr>
+        <w:t xml:space="preserve">ly </w:t>
+      </w:r>
+      <w:r>
+        <w:rPr>
+          <w:rFonts w:ascii="Times New Roman" w:hAnsi="Times New Roman" w:cs="Times New Roman"/>
+        </w:rPr>
+        <w:t>will use java programming language.</w:t>
+      </w:r>
+      <w:r>
+        <w:rPr>
+          <w:rFonts w:ascii="Times New Roman" w:hAnsi="Times New Roman" w:cs="Times New Roman"/>
+        </w:rPr>
+        <w:t xml:space="preserve"> So, for the testing of the GoPit application</w:t>
+      </w:r>
+      <w:r>
+        <w:rPr>
+          <w:rFonts w:ascii="Times New Roman" w:hAnsi="Times New Roman" w:cs="Times New Roman"/>
+        </w:rPr>
+        <w:t xml:space="preserve"> </w:t>
+      </w:r>
+      <w:r>
+        <w:rPr>
+          <w:rFonts w:ascii="Times New Roman" w:hAnsi="Times New Roman" w:cs="Times New Roman"/>
+        </w:rPr>
+        <w:t>it is</w:t>
+      </w:r>
+      <w:r>
+        <w:rPr>
+          <w:rFonts w:ascii="Times New Roman" w:hAnsi="Times New Roman" w:cs="Times New Roman"/>
+        </w:rPr>
+        <w:t xml:space="preserve"> easy to</w:t>
+      </w:r>
+      <w:r>
+        <w:rPr>
+          <w:rFonts w:ascii="Times New Roman" w:hAnsi="Times New Roman" w:cs="Times New Roman"/>
+        </w:rPr>
+        <w:t xml:space="preserve"> use Junit framework.</w:t>
+      </w:r>
+    </w:p>
+    <w:p>
+      <w:pPr>
+        <w:ind w:left="720"/>
+        <w:rPr>
+          <w:rFonts w:ascii="Times New Roman" w:hAnsi="Times New Roman" w:cs="Times New Roman"/>
+        </w:rPr>
+      </w:pPr>
+    </w:p>
+    <w:p>
+      <w:pPr>
+        <w:pStyle w:val="Heading4"/>
         <w:rPr>
           <w:rFonts w:ascii="Times New Roman" w:hAnsi="Times New Roman" w:cs="Times New Roman"/>
           <w:i w:val="0"/>
           <w:iCs w:val="0"/>
         </w:rPr>
-        <w:t xml:space="preserve"> Junit</w:t>
-      </w:r>
-    </w:p>
-    <w:p>
-      <w:pPr>
-        <w:ind w:left="720"/>
-        <w:rPr>
-          <w:rFonts w:ascii="Times New Roman" w:hAnsi="Times New Roman" w:cs="Times New Roman"/>
-        </w:rPr>
-      </w:pPr>
-      <w:r>
-        <w:rPr>
-          <w:rFonts w:ascii="Times New Roman" w:hAnsi="Times New Roman" w:cs="Times New Roman"/>
-        </w:rPr>
-        <w:t>Junit is a</w:t>
-      </w:r>
-      <w:r>
-        <w:rPr>
-          <w:rFonts w:ascii="Times New Roman" w:hAnsi="Times New Roman" w:cs="Times New Roman"/>
-        </w:rPr>
-        <w:t>n</w:t>
-      </w:r>
-      <w:r>
-        <w:rPr>
-          <w:rFonts w:ascii="Times New Roman" w:hAnsi="Times New Roman" w:cs="Times New Roman"/>
-        </w:rPr>
-        <w:t xml:space="preserve"> </w:t>
-      </w:r>
-      <w:r>
-        <w:rPr>
-          <w:rFonts w:ascii="Times New Roman" w:hAnsi="Times New Roman" w:cs="Times New Roman"/>
-        </w:rPr>
-        <w:t>open-source</w:t>
-      </w:r>
-      <w:r>
-        <w:rPr>
-          <w:rFonts w:ascii="Times New Roman" w:hAnsi="Times New Roman" w:cs="Times New Roman"/>
-        </w:rPr>
-        <w:t xml:space="preserve"> testing framework for java programmers. For Implementations of the </w:t>
-      </w:r>
-      <w:proofErr w:type="spellStart"/>
-      <w:r>
-        <w:rPr>
-          <w:rFonts w:ascii="Times New Roman" w:hAnsi="Times New Roman" w:cs="Times New Roman"/>
-        </w:rPr>
-        <w:t>GoPit</w:t>
-      </w:r>
-      <w:proofErr w:type="spellEnd"/>
-      <w:r>
-        <w:rPr>
-          <w:rFonts w:ascii="Times New Roman" w:hAnsi="Times New Roman" w:cs="Times New Roman"/>
-        </w:rPr>
-        <w:t xml:space="preserve"> app main</w:t>
-      </w:r>
-      <w:r>
-        <w:rPr>
-          <w:rFonts w:ascii="Times New Roman" w:hAnsi="Times New Roman" w:cs="Times New Roman"/>
-        </w:rPr>
-        <w:t xml:space="preserve">ly </w:t>
-      </w:r>
-      <w:r>
-        <w:rPr>
-          <w:rFonts w:ascii="Times New Roman" w:hAnsi="Times New Roman" w:cs="Times New Roman"/>
-        </w:rPr>
-        <w:t>will use java programming language.</w:t>
-      </w:r>
-      <w:r>
-        <w:rPr>
-          <w:rFonts w:ascii="Times New Roman" w:hAnsi="Times New Roman" w:cs="Times New Roman"/>
-        </w:rPr>
-        <w:t xml:space="preserve"> So, for the testing of the </w:t>
-      </w:r>
-      <w:proofErr w:type="spellStart"/>
-      <w:r>
-        <w:rPr>
-          <w:rFonts w:ascii="Times New Roman" w:hAnsi="Times New Roman" w:cs="Times New Roman"/>
-        </w:rPr>
-        <w:t>GoPit</w:t>
-      </w:r>
-      <w:proofErr w:type="spellEnd"/>
-      <w:r>
-        <w:rPr>
-          <w:rFonts w:ascii="Times New Roman" w:hAnsi="Times New Roman" w:cs="Times New Roman"/>
-        </w:rPr>
-        <w:t xml:space="preserve"> application</w:t>
-      </w:r>
-      <w:r>
-        <w:rPr>
-          <w:rFonts w:ascii="Times New Roman" w:hAnsi="Times New Roman" w:cs="Times New Roman"/>
-        </w:rPr>
-        <w:t xml:space="preserve"> </w:t>
-      </w:r>
-      <w:r>
-        <w:rPr>
-          <w:rFonts w:ascii="Times New Roman" w:hAnsi="Times New Roman" w:cs="Times New Roman"/>
-        </w:rPr>
-        <w:t>it is</w:t>
-      </w:r>
-      <w:r>
-        <w:rPr>
-          <w:rFonts w:ascii="Times New Roman" w:hAnsi="Times New Roman" w:cs="Times New Roman"/>
-        </w:rPr>
-        <w:t xml:space="preserve"> easy to</w:t>
-      </w:r>
-      <w:r>
-        <w:rPr>
-          <w:rFonts w:ascii="Times New Roman" w:hAnsi="Times New Roman" w:cs="Times New Roman"/>
-        </w:rPr>
-        <w:t xml:space="preserve"> use Junit framework.</w:t>
-      </w:r>
-    </w:p>
-    <w:p>
-      <w:pPr>
-        <w:ind w:left="720"/>
-        <w:rPr>
-          <w:rFonts w:ascii="Times New Roman" w:hAnsi="Times New Roman" w:cs="Times New Roman"/>
-        </w:rPr>
-      </w:pPr>
-    </w:p>
-    <w:p>
-      <w:pPr>
-        <w:pStyle w:val="Heading4"/>
-        <w:rPr>
-          <w:rFonts w:ascii="Times New Roman" w:hAnsi="Times New Roman" w:cs="Times New Roman"/>
+      </w:pPr>
+      <w:r>
+        <w:rPr>
           <w:i w:val="0"/>
           <w:iCs w:val="0"/>
         </w:rPr>
-      </w:pPr>
-      <w:r>
-        <w:rPr>
+        <w:tab/>
+      </w:r>
+      <w:r>
+        <w:rPr>
+          <w:rFonts w:ascii="Times New Roman" w:hAnsi="Times New Roman" w:cs="Times New Roman"/>
           <w:i w:val="0"/>
           <w:iCs w:val="0"/>
         </w:rPr>
-        <w:tab/>
+        <w:t>6.3.2.</w:t>
       </w:r>
       <w:r>
         <w:rPr>
@@ -6483,7 +6082,7 @@
           <w:i w:val="0"/>
           <w:iCs w:val="0"/>
         </w:rPr>
-        <w:t>6.3.2.</w:t>
+        <w:t>4</w:t>
       </w:r>
       <w:r>
         <w:rPr>
@@ -6491,59 +6090,45 @@
           <w:i w:val="0"/>
           <w:iCs w:val="0"/>
         </w:rPr>
-        <w:t>4</w:t>
-      </w:r>
-      <w:r>
+        <w:t xml:space="preserve"> Matplotlib</w:t>
+      </w:r>
+    </w:p>
+    <w:p>
+      <w:pPr>
+        <w:ind w:left="720"/>
+        <w:rPr>
+          <w:rFonts w:ascii="Times New Roman" w:hAnsi="Times New Roman" w:cs="Times New Roman"/>
+        </w:rPr>
+      </w:pPr>
+      <w:r>
+        <w:rPr>
+          <w:rFonts w:ascii="Times New Roman" w:hAnsi="Times New Roman" w:cs="Times New Roman"/>
+        </w:rPr>
+        <w:t>Matplotlib is a python library that is used for plotting graphs and visualize the result. In this GoPit project it is used for visualizing the backend result.</w:t>
+      </w:r>
+    </w:p>
+    <w:p>
+      <w:pPr>
+        <w:pStyle w:val="Heading4"/>
         <w:rPr>
           <w:rFonts w:ascii="Times New Roman" w:hAnsi="Times New Roman" w:cs="Times New Roman"/>
           <w:i w:val="0"/>
           <w:iCs w:val="0"/>
         </w:rPr>
-        <w:t xml:space="preserve"> Matplotlib</w:t>
-      </w:r>
-    </w:p>
-    <w:p>
-      <w:pPr>
-        <w:ind w:left="720"/>
-        <w:rPr>
-          <w:rFonts w:ascii="Times New Roman" w:hAnsi="Times New Roman" w:cs="Times New Roman"/>
-        </w:rPr>
-      </w:pPr>
-      <w:r>
-        <w:rPr>
-          <w:rFonts w:ascii="Times New Roman" w:hAnsi="Times New Roman" w:cs="Times New Roman"/>
-        </w:rPr>
-        <w:t xml:space="preserve">Matplotlib is a python library that is used for plotting graphs and visualize the result. In this </w:t>
-      </w:r>
-      <w:proofErr w:type="spellStart"/>
-      <w:r>
-        <w:rPr>
-          <w:rFonts w:ascii="Times New Roman" w:hAnsi="Times New Roman" w:cs="Times New Roman"/>
-        </w:rPr>
-        <w:t>GoPit</w:t>
-      </w:r>
-      <w:proofErr w:type="spellEnd"/>
-      <w:r>
-        <w:rPr>
-          <w:rFonts w:ascii="Times New Roman" w:hAnsi="Times New Roman" w:cs="Times New Roman"/>
-        </w:rPr>
-        <w:t xml:space="preserve"> project it is used for visualizing the backend result.</w:t>
-      </w:r>
-    </w:p>
-    <w:p>
-      <w:pPr>
-        <w:pStyle w:val="Heading4"/>
+      </w:pPr>
+      <w:r>
+        <w:rPr>
+          <w:rFonts w:ascii="Times New Roman" w:hAnsi="Times New Roman" w:cs="Times New Roman"/>
+        </w:rPr>
+        <w:tab/>
+      </w:r>
+      <w:r>
         <w:rPr>
           <w:rFonts w:ascii="Times New Roman" w:hAnsi="Times New Roman" w:cs="Times New Roman"/>
           <w:i w:val="0"/>
           <w:iCs w:val="0"/>
         </w:rPr>
-      </w:pPr>
-      <w:r>
-        <w:rPr>
-          <w:rFonts w:ascii="Times New Roman" w:hAnsi="Times New Roman" w:cs="Times New Roman"/>
-        </w:rPr>
-        <w:tab/>
+        <w:t>6.3.2.</w:t>
       </w:r>
       <w:r>
         <w:rPr>
@@ -6551,7 +6136,7 @@
           <w:i w:val="0"/>
           <w:iCs w:val="0"/>
         </w:rPr>
-        <w:t>6.3.2.</w:t>
+        <w:t>5</w:t>
       </w:r>
       <w:r>
         <w:rPr>
@@ -6559,22 +6144,42 @@
           <w:i w:val="0"/>
           <w:iCs w:val="0"/>
         </w:rPr>
-        <w:t>5</w:t>
-      </w:r>
-      <w:r>
+        <w:t xml:space="preserve"> android. Core</w:t>
+      </w:r>
+    </w:p>
+    <w:p>
+      <w:pPr>
+        <w:rPr>
+          <w:rFonts w:ascii="Times New Roman" w:hAnsi="Times New Roman" w:cs="Times New Roman"/>
+        </w:rPr>
+      </w:pPr>
+      <w:r>
+        <w:rPr>
+          <w:rFonts w:ascii="Times New Roman" w:hAnsi="Times New Roman" w:cs="Times New Roman"/>
+        </w:rPr>
+        <w:tab/>
+      </w:r>
+      <w:r>
+        <w:rPr>
+          <w:rFonts w:ascii="Times New Roman" w:hAnsi="Times New Roman" w:cs="Times New Roman"/>
+        </w:rPr>
+        <w:t xml:space="preserve"> </w:t>
+      </w:r>
+      <w:r>
+        <w:rPr>
+          <w:rFonts w:ascii="Times New Roman" w:hAnsi="Times New Roman" w:cs="Times New Roman"/>
+        </w:rPr>
+        <w:t xml:space="preserve"> </w:t>
+      </w:r>
+    </w:p>
+    <w:p>
+      <w:pPr>
+        <w:pStyle w:val="Heading4"/>
         <w:rPr>
           <w:rFonts w:ascii="Times New Roman" w:hAnsi="Times New Roman" w:cs="Times New Roman"/>
           <w:i w:val="0"/>
           <w:iCs w:val="0"/>
         </w:rPr>
-        <w:t xml:space="preserve"> android. Core</w:t>
-      </w:r>
-    </w:p>
-    <w:p>
-      <w:pPr>
-        <w:rPr>
-          <w:rFonts w:ascii="Times New Roman" w:hAnsi="Times New Roman" w:cs="Times New Roman"/>
-        </w:rPr>
       </w:pPr>
       <w:r>
         <w:rPr>
@@ -6583,32 +6188,12 @@
         <w:tab/>
       </w:r>
       <w:r>
-        <w:rPr>
-          <w:rFonts w:ascii="Times New Roman" w:hAnsi="Times New Roman" w:cs="Times New Roman"/>
-        </w:rPr>
-        <w:t xml:space="preserve"> </w:t>
-      </w:r>
-      <w:r>
-        <w:rPr>
-          <w:rFonts w:ascii="Times New Roman" w:hAnsi="Times New Roman" w:cs="Times New Roman"/>
-        </w:rPr>
-        <w:t xml:space="preserve"> </w:t>
-      </w:r>
-    </w:p>
-    <w:p>
-      <w:pPr>
-        <w:pStyle w:val="Heading4"/>
         <w:rPr>
           <w:rFonts w:ascii="Times New Roman" w:hAnsi="Times New Roman" w:cs="Times New Roman"/>
           <w:i w:val="0"/>
           <w:iCs w:val="0"/>
         </w:rPr>
-      </w:pPr>
-      <w:r>
-        <w:rPr>
-          <w:rFonts w:ascii="Times New Roman" w:hAnsi="Times New Roman" w:cs="Times New Roman"/>
-        </w:rPr>
-        <w:tab/>
+        <w:t>6.3.2.</w:t>
       </w:r>
       <w:r>
         <w:rPr>
@@ -6616,7 +6201,7 @@
           <w:i w:val="0"/>
           <w:iCs w:val="0"/>
         </w:rPr>
-        <w:t>6.3.2.</w:t>
+        <w:t>6</w:t>
       </w:r>
       <w:r>
         <w:rPr>
@@ -6624,26 +6209,8 @@
           <w:i w:val="0"/>
           <w:iCs w:val="0"/>
         </w:rPr>
-        <w:t>6</w:t>
-      </w:r>
-      <w:r>
-        <w:rPr>
-          <w:rFonts w:ascii="Times New Roman" w:hAnsi="Times New Roman" w:cs="Times New Roman"/>
-          <w:i w:val="0"/>
-          <w:iCs w:val="0"/>
-        </w:rPr>
-        <w:t xml:space="preserve"> android. </w:t>
-      </w:r>
-      <w:proofErr w:type="spellStart"/>
-      <w:r>
-        <w:rPr>
-          <w:rFonts w:ascii="Times New Roman" w:hAnsi="Times New Roman" w:cs="Times New Roman"/>
-          <w:i w:val="0"/>
-          <w:iCs w:val="0"/>
-        </w:rPr>
-        <w:t>Camarax</w:t>
-      </w:r>
-      <w:proofErr w:type="spellEnd"/>
+        <w:t xml:space="preserve"> android. Camarax</w:t>
+      </w:r>
     </w:p>
     <w:p>
       <w:pPr>
@@ -6799,23 +6366,7 @@
           <w:rFonts w:ascii="Times New Roman" w:hAnsi="Times New Roman" w:cs="Times New Roman"/>
           <w:shd w:val="clear" w:color="auto" w:fill="FFFFFF"/>
         </w:rPr>
-        <w:t xml:space="preserve"> implementation of </w:t>
-      </w:r>
-      <w:proofErr w:type="spellStart"/>
-      <w:r>
-        <w:rPr>
-          <w:rFonts w:ascii="Times New Roman" w:hAnsi="Times New Roman" w:cs="Times New Roman"/>
-          <w:shd w:val="clear" w:color="auto" w:fill="FFFFFF"/>
-        </w:rPr>
-        <w:t>GoPit</w:t>
-      </w:r>
-      <w:proofErr w:type="spellEnd"/>
-      <w:r>
-        <w:rPr>
-          <w:rFonts w:ascii="Times New Roman" w:hAnsi="Times New Roman" w:cs="Times New Roman"/>
-          <w:shd w:val="clear" w:color="auto" w:fill="FFFFFF"/>
-        </w:rPr>
-        <w:t xml:space="preserve"> project.</w:t>
+        <w:t xml:space="preserve"> implementation of GoPit project.</w:t>
       </w:r>
       <w:r>
         <w:rPr>
@@ -6925,7 +6476,6 @@
       </w:r>
       <w:bookmarkEnd w:id="20"/>
       <w:bookmarkEnd w:id="21"/>
-      <w:proofErr w:type="spellStart"/>
       <w:r>
         <w:rPr>
           <w:rFonts w:ascii="Times New Roman" w:hAnsi="Times New Roman" w:cs="Times New Roman"/>
@@ -6956,7 +6506,6 @@
         </w:rPr>
         <w:t>t</w:t>
       </w:r>
-      <w:proofErr w:type="spellEnd"/>
     </w:p>
     <w:p>
       <w:pPr>
@@ -7523,21 +7072,7 @@
         <w:rPr>
           <w:rFonts w:ascii="Times New Roman" w:hAnsi="Times New Roman" w:cs="Times New Roman"/>
         </w:rPr>
-        <w:t xml:space="preserve"> on Kaggle was initially used for </w:t>
-      </w:r>
-      <w:proofErr w:type="spellStart"/>
-      <w:r>
-        <w:rPr>
-          <w:rFonts w:ascii="Times New Roman" w:hAnsi="Times New Roman" w:cs="Times New Roman"/>
-        </w:rPr>
-        <w:t>GoPit</w:t>
-      </w:r>
-      <w:proofErr w:type="spellEnd"/>
-      <w:r>
-        <w:rPr>
-          <w:rFonts w:ascii="Times New Roman" w:hAnsi="Times New Roman" w:cs="Times New Roman"/>
-        </w:rPr>
-        <w:t xml:space="preserve"> project</w:t>
+        <w:t xml:space="preserve"> on Kaggle was initially used for GoPit project</w:t>
       </w:r>
       <w:r>
         <w:rPr>
@@ -7552,39 +7087,17 @@
           <w:rFonts w:ascii="Times New Roman" w:hAnsi="Times New Roman" w:cs="Times New Roman"/>
         </w:rPr>
       </w:pPr>
-      <w:proofErr w:type="spellStart"/>
-      <w:r>
-        <w:rPr>
-          <w:rFonts w:ascii="Times New Roman" w:hAnsi="Times New Roman" w:cs="Times New Roman"/>
-        </w:rPr>
-        <w:t>GoPit</w:t>
-      </w:r>
-      <w:proofErr w:type="spellEnd"/>
-      <w:r>
-        <w:rPr>
-          <w:rFonts w:ascii="Times New Roman" w:hAnsi="Times New Roman" w:cs="Times New Roman"/>
-        </w:rPr>
-        <w:t xml:space="preserve"> app implements based on restaurant domain. So,</w:t>
-      </w:r>
-      <w:r>
-        <w:rPr>
-          <w:rFonts w:ascii="Times New Roman" w:hAnsi="Times New Roman" w:cs="Times New Roman"/>
-        </w:rPr>
-        <w:t xml:space="preserve"> for </w:t>
-      </w:r>
-      <w:proofErr w:type="spellStart"/>
-      <w:r>
-        <w:rPr>
-          <w:rFonts w:ascii="Times New Roman" w:hAnsi="Times New Roman" w:cs="Times New Roman"/>
-        </w:rPr>
-        <w:t>GoPit</w:t>
-      </w:r>
-      <w:proofErr w:type="spellEnd"/>
-      <w:r>
-        <w:rPr>
-          <w:rFonts w:ascii="Times New Roman" w:hAnsi="Times New Roman" w:cs="Times New Roman"/>
-        </w:rPr>
-        <w:t xml:space="preserve"> app do not need all the data include in the garbage classification dataset</w:t>
+      <w:r>
+        <w:rPr>
+          <w:rFonts w:ascii="Times New Roman" w:hAnsi="Times New Roman" w:cs="Times New Roman"/>
+        </w:rPr>
+        <w:t>GoPit app implements based on restaurant domain. So,</w:t>
+      </w:r>
+      <w:r>
+        <w:rPr>
+          <w:rFonts w:ascii="Times New Roman" w:hAnsi="Times New Roman" w:cs="Times New Roman"/>
+        </w:rPr>
+        <w:t xml:space="preserve"> for GoPit app do not need all the data include in the garbage classification dataset</w:t>
       </w:r>
       <w:r>
         <w:rPr>
@@ -7596,21 +7109,7 @@
         <w:rPr>
           <w:rFonts w:ascii="Times New Roman" w:hAnsi="Times New Roman" w:cs="Times New Roman"/>
         </w:rPr>
-        <w:t xml:space="preserve"> So, had to clean the original data set as required by the </w:t>
-      </w:r>
-      <w:proofErr w:type="spellStart"/>
-      <w:r>
-        <w:rPr>
-          <w:rFonts w:ascii="Times New Roman" w:hAnsi="Times New Roman" w:cs="Times New Roman"/>
-        </w:rPr>
-        <w:t>GoPit</w:t>
-      </w:r>
-      <w:proofErr w:type="spellEnd"/>
-      <w:r>
-        <w:rPr>
-          <w:rFonts w:ascii="Times New Roman" w:hAnsi="Times New Roman" w:cs="Times New Roman"/>
-        </w:rPr>
-        <w:t xml:space="preserve"> app. </w:t>
+        <w:t xml:space="preserve"> So, had to clean the original data set as required by the GoPit app. </w:t>
       </w:r>
     </w:p>
     <w:p>
@@ -7753,6 +7252,9 @@
     </w:p>
     <w:p>
       <w:r>
+        <w:rPr>
+          <w:noProof/>
+        </w:rPr>
         <w:drawing>
           <wp:anchor distT="0" distB="0" distL="114300" distR="114300" simplePos="0" relativeHeight="251705344" behindDoc="0" locked="0" layoutInCell="1" allowOverlap="1" wp14:anchorId="6170A2CF" wp14:editId="3E3EBEF0">
             <wp:simplePos x="0" y="0"/>
@@ -7810,6 +7312,9 @@
         </w:drawing>
       </w:r>
       <w:r>
+        <w:rPr>
+          <w:noProof/>
+        </w:rPr>
         <w:drawing>
           <wp:anchor distT="0" distB="0" distL="114300" distR="114300" simplePos="0" relativeHeight="251704320" behindDoc="0" locked="0" layoutInCell="1" allowOverlap="1" wp14:anchorId="250BE4FB" wp14:editId="18295279">
             <wp:simplePos x="0" y="0"/>
@@ -7881,6 +7386,9 @@
     <w:p/>
     <w:p>
       <w:r>
+        <w:rPr>
+          <w:noProof/>
+        </w:rPr>
         <w:drawing>
           <wp:anchor distT="0" distB="0" distL="114300" distR="114300" simplePos="0" relativeHeight="251707392" behindDoc="0" locked="0" layoutInCell="1" allowOverlap="1" wp14:anchorId="6914EC40" wp14:editId="34CDE106">
             <wp:simplePos x="0" y="0"/>
@@ -7938,6 +7446,9 @@
         </w:drawing>
       </w:r>
       <w:r>
+        <w:rPr>
+          <w:noProof/>
+        </w:rPr>
         <w:drawing>
           <wp:anchor distT="0" distB="0" distL="114300" distR="114300" simplePos="0" relativeHeight="251706368" behindDoc="0" locked="0" layoutInCell="1" allowOverlap="1" wp14:anchorId="727E78BD" wp14:editId="33AC801A">
             <wp:simplePos x="0" y="0"/>
@@ -8016,6 +7527,9 @@
         </w:rPr>
       </w:pPr>
       <w:r>
+        <w:rPr>
+          <w:noProof/>
+        </w:rPr>
         <w:lastRenderedPageBreak/>
         <w:drawing>
           <wp:anchor distT="0" distB="0" distL="114300" distR="114300" simplePos="0" relativeHeight="251709440" behindDoc="0" locked="0" layoutInCell="1" allowOverlap="1" wp14:anchorId="283C8B45" wp14:editId="75AAEB45">
@@ -8074,6 +7588,9 @@
         </w:drawing>
       </w:r>
       <w:r>
+        <w:rPr>
+          <w:noProof/>
+        </w:rPr>
         <w:drawing>
           <wp:anchor distT="0" distB="0" distL="114300" distR="114300" simplePos="0" relativeHeight="251708416" behindDoc="0" locked="0" layoutInCell="1" allowOverlap="1" wp14:anchorId="6DCF57BC" wp14:editId="45249613">
             <wp:simplePos x="0" y="0"/>
@@ -8718,15 +8235,7 @@
         <w:t xml:space="preserve">As discussed in chapter 6.5, two TensorFlow Lite models were used for this project. </w:t>
       </w:r>
       <w:r>
-        <w:t xml:space="preserve">There are two </w:t>
-      </w:r>
-      <w:proofErr w:type="spellStart"/>
-      <w:r>
-        <w:t>tflite</w:t>
-      </w:r>
-      <w:proofErr w:type="spellEnd"/>
-      <w:r>
-        <w:t xml:space="preserve"> model files and two text files includes the labels of the classes as a backend </w:t>
+        <w:t xml:space="preserve">There are two tflite model files and two text files includes the labels of the classes as a backend </w:t>
       </w:r>
       <w:r>
         <w:t>component</w:t>
@@ -8735,37 +8244,17 @@
         <w:t>.</w:t>
       </w:r>
       <w:r>
-        <w:t xml:space="preserve"> Finally, the backend and frontend components of the </w:t>
-      </w:r>
-      <w:proofErr w:type="spellStart"/>
-      <w:r>
-        <w:t>GoPiT</w:t>
-      </w:r>
-      <w:proofErr w:type="spellEnd"/>
-      <w:r>
-        <w:t xml:space="preserve"> project were combined by adding those text files to assets directory in the Android studio project and adding those </w:t>
-      </w:r>
-      <w:proofErr w:type="spellStart"/>
-      <w:r>
-        <w:t>tflite</w:t>
-      </w:r>
-      <w:proofErr w:type="spellEnd"/>
-      <w:r>
-        <w:t xml:space="preserve"> model files to ml directory in the android studio project. Figure # and figure # is showing the final file structure of the </w:t>
-      </w:r>
-      <w:proofErr w:type="spellStart"/>
-      <w:r>
-        <w:t>GoPiT</w:t>
-      </w:r>
-      <w:proofErr w:type="spellEnd"/>
-      <w:r>
-        <w:t xml:space="preserve"> project.</w:t>
-      </w:r>
-    </w:p>
-    <w:p>
-      <w:r>
-        <w:rPr>
-          <w:rFonts w:ascii="Times New Roman" w:hAnsi="Times New Roman" w:cs="Times New Roman"/>
+        <w:t xml:space="preserve"> Finally, the backend and frontend components of the GoPiT project were combined by adding those text files to assets directory in the Android studio project and adding those </w:t>
+      </w:r>
+      <w:r>
+        <w:t>tflite model files to ml directory in the android studio project. Figure # and figure # is showing the final file structure of the GoPiT project.</w:t>
+      </w:r>
+    </w:p>
+    <w:p>
+      <w:r>
+        <w:rPr>
+          <w:rFonts w:ascii="Times New Roman" w:hAnsi="Times New Roman" w:cs="Times New Roman"/>
+          <w:noProof/>
         </w:rPr>
         <w:drawing>
           <wp:anchor distT="0" distB="0" distL="114300" distR="114300" simplePos="0" relativeHeight="251684864" behindDoc="0" locked="0" layoutInCell="1" allowOverlap="1" wp14:anchorId="27B68907" wp14:editId="20B39774">
@@ -9319,21 +8808,7 @@
                               <w:rPr>
                                 <w:lang w:val="en-SG"/>
                               </w:rPr>
-                              <w:t xml:space="preserve">Exported </w:t>
-                            </w:r>
-                            <w:proofErr w:type="spellStart"/>
-                            <w:r>
-                              <w:rPr>
-                                <w:lang w:val="en-SG"/>
-                              </w:rPr>
-                              <w:t>TFLite</w:t>
-                            </w:r>
-                            <w:proofErr w:type="spellEnd"/>
-                            <w:r>
-                              <w:rPr>
-                                <w:lang w:val="en-SG"/>
-                              </w:rPr>
-                              <w:t xml:space="preserve"> Models</w:t>
+                              <w:t>Exported TFLite Models</w:t>
                             </w:r>
                           </w:p>
                         </w:txbxContent>
@@ -9368,21 +8843,7 @@
                         <w:rPr>
                           <w:lang w:val="en-SG"/>
                         </w:rPr>
-                        <w:t xml:space="preserve">Exported </w:t>
-                      </w:r>
-                      <w:proofErr w:type="spellStart"/>
-                      <w:r>
-                        <w:rPr>
-                          <w:lang w:val="en-SG"/>
-                        </w:rPr>
-                        <w:t>TFLite</w:t>
-                      </w:r>
-                      <w:proofErr w:type="spellEnd"/>
-                      <w:r>
-                        <w:rPr>
-                          <w:lang w:val="en-SG"/>
-                        </w:rPr>
-                        <w:t xml:space="preserve"> Models</w:t>
+                        <w:t>Exported TFLite Models</w:t>
                       </w:r>
                     </w:p>
                   </w:txbxContent>
@@ -9538,21 +8999,7 @@
                               <w:rPr>
                                 <w:lang w:val="en-SG"/>
                               </w:rPr>
-                              <w:t xml:space="preserve">Exported Label files of </w:t>
-                            </w:r>
-                            <w:proofErr w:type="spellStart"/>
-                            <w:r>
-                              <w:rPr>
-                                <w:lang w:val="en-SG"/>
-                              </w:rPr>
-                              <w:t>TFLite</w:t>
-                            </w:r>
-                            <w:proofErr w:type="spellEnd"/>
-                            <w:r>
-                              <w:rPr>
-                                <w:lang w:val="en-SG"/>
-                              </w:rPr>
-                              <w:t xml:space="preserve"> files.</w:t>
+                              <w:t>Exported Label files of TFLite files.</w:t>
                             </w:r>
                           </w:p>
                         </w:txbxContent>
@@ -9590,21 +9037,7 @@
                         <w:rPr>
                           <w:lang w:val="en-SG"/>
                         </w:rPr>
-                        <w:t xml:space="preserve">Exported Label files of </w:t>
-                      </w:r>
-                      <w:proofErr w:type="spellStart"/>
-                      <w:r>
-                        <w:rPr>
-                          <w:lang w:val="en-SG"/>
-                        </w:rPr>
-                        <w:t>TFLite</w:t>
-                      </w:r>
-                      <w:proofErr w:type="spellEnd"/>
-                      <w:r>
-                        <w:rPr>
-                          <w:lang w:val="en-SG"/>
-                        </w:rPr>
-                        <w:t xml:space="preserve"> files.</w:t>
+                        <w:t>Exported Label files of TFLite files.</w:t>
                       </w:r>
                     </w:p>
                   </w:txbxContent>
@@ -9793,6 +9226,7 @@
       <w:r>
         <w:rPr>
           <w:rFonts w:ascii="Times New Roman" w:hAnsi="Times New Roman" w:cs="Times New Roman"/>
+          <w:noProof/>
         </w:rPr>
         <w:drawing>
           <wp:anchor distT="0" distB="0" distL="114300" distR="114300" simplePos="0" relativeHeight="251695104" behindDoc="0" locked="0" layoutInCell="1" allowOverlap="1" wp14:anchorId="390FC4F1" wp14:editId="2D031164">
@@ -10321,19 +9755,11 @@
                                 <w:lang w:val="en-SG"/>
                               </w:rPr>
                             </w:pPr>
-                            <w:proofErr w:type="spellStart"/>
                             <w:r>
                               <w:rPr>
                                 <w:lang w:val="en-SG"/>
                               </w:rPr>
-                              <w:t>Build.gradle</w:t>
-                            </w:r>
-                            <w:proofErr w:type="spellEnd"/>
-                            <w:r>
-                              <w:rPr>
-                                <w:lang w:val="en-SG"/>
-                              </w:rPr>
-                              <w:t xml:space="preserve"> file</w:t>
+                              <w:t>Build.gradle file</w:t>
                             </w:r>
                           </w:p>
                         </w:txbxContent>
@@ -10364,19 +9790,11 @@
                           <w:lang w:val="en-SG"/>
                         </w:rPr>
                       </w:pPr>
-                      <w:proofErr w:type="spellStart"/>
                       <w:r>
                         <w:rPr>
                           <w:lang w:val="en-SG"/>
                         </w:rPr>
-                        <w:t>Build.gradle</w:t>
-                      </w:r>
-                      <w:proofErr w:type="spellEnd"/>
-                      <w:r>
-                        <w:rPr>
-                          <w:lang w:val="en-SG"/>
-                        </w:rPr>
-                        <w:t xml:space="preserve"> file</w:t>
+                        <w:t>Build.gradle file</w:t>
                       </w:r>
                     </w:p>
                   </w:txbxContent>
@@ -10564,20 +9982,15 @@
     </w:p>
     <w:p>
       <w:r>
-        <w:t xml:space="preserve">Following code display the way that model which exported from Google Teachable machine, connecting to the </w:t>
-      </w:r>
-      <w:proofErr w:type="spellStart"/>
-      <w:r>
-        <w:t>GoPiT</w:t>
-      </w:r>
-      <w:proofErr w:type="spellEnd"/>
-      <w:r>
-        <w:t xml:space="preserve"> project. </w:t>
+        <w:t xml:space="preserve">Following code display the way that model which exported from Google Teachable machine, connecting to the GoPiT project. </w:t>
       </w:r>
     </w:p>
     <w:p/>
     <w:p>
       <w:r>
+        <w:rPr>
+          <w:noProof/>
+        </w:rPr>
         <w:lastRenderedPageBreak/>
         <w:drawing>
           <wp:inline distT="0" distB="0" distL="0" distR="0" wp14:anchorId="6C13C945" wp14:editId="2E620383">
@@ -10625,6 +10038,9 @@
     </w:p>
     <w:p>
       <w:r>
+        <w:rPr>
+          <w:noProof/>
+        </w:rPr>
         <w:drawing>
           <wp:anchor distT="0" distB="0" distL="114300" distR="114300" simplePos="0" relativeHeight="251702272" behindDoc="0" locked="0" layoutInCell="1" allowOverlap="1" wp14:anchorId="511A01DA" wp14:editId="06D4E61B">
             <wp:simplePos x="0" y="0"/>
@@ -10691,19 +10107,14 @@
         <w:t xml:space="preserve"> instance of the</w:t>
       </w:r>
       <w:r>
-        <w:t xml:space="preserve"> model which trained by using Google Collab, after that it connected to the </w:t>
-      </w:r>
-      <w:proofErr w:type="spellStart"/>
-      <w:r>
-        <w:t>GoPiT</w:t>
-      </w:r>
-      <w:proofErr w:type="spellEnd"/>
-      <w:r>
-        <w:t xml:space="preserve"> project. Following code displays that incident. </w:t>
-      </w:r>
-    </w:p>
-    <w:p>
-      <w:r>
+        <w:t xml:space="preserve"> model which trained by using Google Collab, after that it connected to the GoPiT project. Following code displays that incident. </w:t>
+      </w:r>
+    </w:p>
+    <w:p>
+      <w:r>
+        <w:rPr>
+          <w:noProof/>
+        </w:rPr>
         <w:drawing>
           <wp:anchor distT="0" distB="0" distL="114300" distR="114300" simplePos="0" relativeHeight="251703296" behindDoc="0" locked="0" layoutInCell="1" allowOverlap="1" wp14:anchorId="303B80E4" wp14:editId="38CBBC61">
             <wp:simplePos x="0" y="0"/>
@@ -10761,15 +10172,7 @@
     <w:p/>
     <w:p>
       <w:r>
-        <w:t xml:space="preserve">To the implementation of the </w:t>
-      </w:r>
-      <w:proofErr w:type="spellStart"/>
-      <w:r>
-        <w:t>GoPiT</w:t>
-      </w:r>
-      <w:proofErr w:type="spellEnd"/>
-      <w:r>
-        <w:t xml:space="preserve"> project, as a version control system, group members used the GitHub. created repository is free public repository. And the screenshots of the commits </w:t>
+        <w:t xml:space="preserve">To the implementation of the GoPiT project, as a version control system, group members used the GitHub. created repository is free public repository. And the screenshots of the commits </w:t>
       </w:r>
       <w:r>
         <w:t>displayed in the Appendix #.</w:t>
@@ -10801,6 +10204,1124 @@
       </w:r>
       <w:bookmarkEnd w:id="36"/>
       <w:bookmarkEnd w:id="37"/>
+    </w:p>
+    <w:p>
+      <w:pPr>
+        <w:rPr>
+          <w:rFonts w:ascii="Times New Roman" w:hAnsi="Times New Roman" w:cs="Times New Roman"/>
+        </w:rPr>
+      </w:pPr>
+    </w:p>
+    <w:p>
+      <w:pPr>
+        <w:rPr>
+          <w:rFonts w:ascii="Times New Roman" w:hAnsi="Times New Roman" w:cs="Times New Roman"/>
+        </w:rPr>
+      </w:pPr>
+    </w:p>
+    <w:p>
+      <w:pPr>
+        <w:rPr>
+          <w:rFonts w:ascii="Times New Roman" w:hAnsi="Times New Roman" w:cs="Times New Roman"/>
+        </w:rPr>
+      </w:pPr>
+    </w:p>
+    <w:p>
+      <w:pPr>
+        <w:rPr>
+          <w:rFonts w:ascii="Times New Roman" w:hAnsi="Times New Roman" w:cs="Times New Roman"/>
+        </w:rPr>
+      </w:pPr>
+    </w:p>
+    <w:p>
+      <w:pPr>
+        <w:rPr>
+          <w:rFonts w:ascii="Times New Roman" w:hAnsi="Times New Roman" w:cs="Times New Roman"/>
+        </w:rPr>
+      </w:pPr>
+    </w:p>
+    <w:p>
+      <w:pPr>
+        <w:rPr>
+          <w:b/>
+          <w:bCs/>
+          <w:sz w:val="28"/>
+          <w:szCs w:val="28"/>
+        </w:rPr>
+      </w:pPr>
+      <w:r>
+        <w:rPr>
+          <w:b/>
+          <w:bCs/>
+          <w:sz w:val="28"/>
+          <w:szCs w:val="28"/>
+        </w:rPr>
+        <w:lastRenderedPageBreak/>
+        <w:t>Functional Requirements</w:t>
+      </w:r>
+    </w:p>
+    <w:p>
+      <w:r>
+        <w:t>In the below two charts depicts the functional and Non-functional requirements of the system along with their priority levels.</w:t>
+      </w:r>
+    </w:p>
+    <w:p>
+      <w:pPr>
+        <w:pStyle w:val="ListParagraph"/>
+        <w:numPr>
+          <w:ilvl w:val="0"/>
+          <w:numId w:val="9"/>
+        </w:numPr>
+      </w:pPr>
+      <w:r>
+        <w:t>Critical        - The requirements that are critically needed for successful completion of the project</w:t>
+      </w:r>
+    </w:p>
+    <w:p>
+      <w:pPr>
+        <w:pStyle w:val="ListParagraph"/>
+        <w:numPr>
+          <w:ilvl w:val="0"/>
+          <w:numId w:val="9"/>
+        </w:numPr>
+      </w:pPr>
+      <w:r>
+        <w:t>Medium     - The requirements that are needed for a value-added completion of the project</w:t>
+      </w:r>
+    </w:p>
+    <w:p>
+      <w:pPr>
+        <w:pStyle w:val="ListParagraph"/>
+        <w:numPr>
+          <w:ilvl w:val="0"/>
+          <w:numId w:val="9"/>
+        </w:numPr>
+      </w:pPr>
+      <w:r>
+        <w:t>Low             - The requirements that are needed for extra value for the project. Not mandatory</w:t>
+      </w:r>
+    </w:p>
+    <w:p>
+      <w:pPr>
+        <w:pStyle w:val="ListParagraph"/>
+      </w:pPr>
+    </w:p>
+    <w:p>
+      <w:pPr>
+        <w:pStyle w:val="ListParagraph"/>
+      </w:pPr>
+    </w:p>
+    <w:tbl>
+      <w:tblPr>
+        <w:tblStyle w:val="TableGrid"/>
+        <w:tblW w:w="9438" w:type="dxa"/>
+        <w:tblInd w:w="720" w:type="dxa"/>
+        <w:tblLook w:val="04A0" w:firstRow="1" w:lastRow="0" w:firstColumn="1" w:lastColumn="0" w:noHBand="0" w:noVBand="1"/>
+      </w:tblPr>
+      <w:tblGrid>
+        <w:gridCol w:w="895"/>
+        <w:gridCol w:w="3420"/>
+        <w:gridCol w:w="1530"/>
+        <w:gridCol w:w="3593"/>
+      </w:tblGrid>
+      <w:tr>
+        <w:trPr>
+          <w:trHeight w:val="467"/>
+        </w:trPr>
+        <w:tc>
+          <w:tcPr>
+            <w:tcW w:w="895" w:type="dxa"/>
+            <w:shd w:val="clear" w:color="auto" w:fill="D9D9D9" w:themeFill="background1" w:themeFillShade="D9"/>
+          </w:tcPr>
+          <w:p>
+            <w:pPr>
+              <w:pStyle w:val="ListParagraph"/>
+              <w:ind w:left="0"/>
+              <w:rPr>
+                <w:b/>
+                <w:bCs/>
+                <w:sz w:val="24"/>
+                <w:szCs w:val="24"/>
+              </w:rPr>
+            </w:pPr>
+            <w:r>
+              <w:rPr>
+                <w:b/>
+                <w:bCs/>
+                <w:sz w:val="24"/>
+                <w:szCs w:val="24"/>
+              </w:rPr>
+              <w:t>No</w:t>
+            </w:r>
+          </w:p>
+        </w:tc>
+        <w:tc>
+          <w:tcPr>
+            <w:tcW w:w="3420" w:type="dxa"/>
+            <w:shd w:val="clear" w:color="auto" w:fill="D9D9D9" w:themeFill="background1" w:themeFillShade="D9"/>
+          </w:tcPr>
+          <w:p>
+            <w:pPr>
+              <w:pStyle w:val="ListParagraph"/>
+              <w:ind w:left="0"/>
+              <w:rPr>
+                <w:b/>
+                <w:bCs/>
+                <w:sz w:val="24"/>
+                <w:szCs w:val="24"/>
+              </w:rPr>
+            </w:pPr>
+            <w:r>
+              <w:rPr>
+                <w:b/>
+                <w:bCs/>
+                <w:sz w:val="24"/>
+                <w:szCs w:val="24"/>
+              </w:rPr>
+              <w:t>Requirement List</w:t>
+            </w:r>
+          </w:p>
+        </w:tc>
+        <w:tc>
+          <w:tcPr>
+            <w:tcW w:w="1530" w:type="dxa"/>
+            <w:shd w:val="clear" w:color="auto" w:fill="D9D9D9" w:themeFill="background1" w:themeFillShade="D9"/>
+          </w:tcPr>
+          <w:p>
+            <w:pPr>
+              <w:pStyle w:val="ListParagraph"/>
+              <w:ind w:left="0"/>
+              <w:rPr>
+                <w:b/>
+                <w:bCs/>
+                <w:sz w:val="24"/>
+                <w:szCs w:val="24"/>
+              </w:rPr>
+            </w:pPr>
+            <w:r>
+              <w:rPr>
+                <w:b/>
+                <w:bCs/>
+                <w:sz w:val="24"/>
+                <w:szCs w:val="24"/>
+              </w:rPr>
+              <w:t>Priority Level</w:t>
+            </w:r>
+          </w:p>
+        </w:tc>
+        <w:tc>
+          <w:tcPr>
+            <w:tcW w:w="3593" w:type="dxa"/>
+            <w:shd w:val="clear" w:color="auto" w:fill="D9D9D9" w:themeFill="background1" w:themeFillShade="D9"/>
+          </w:tcPr>
+          <w:p>
+            <w:pPr>
+              <w:pStyle w:val="ListParagraph"/>
+              <w:ind w:left="0"/>
+              <w:rPr>
+                <w:b/>
+                <w:bCs/>
+                <w:sz w:val="24"/>
+                <w:szCs w:val="24"/>
+              </w:rPr>
+            </w:pPr>
+            <w:r>
+              <w:rPr>
+                <w:b/>
+                <w:bCs/>
+                <w:sz w:val="24"/>
+                <w:szCs w:val="24"/>
+              </w:rPr>
+              <w:t>Description</w:t>
+            </w:r>
+          </w:p>
+        </w:tc>
+      </w:tr>
+      <w:tr>
+        <w:trPr>
+          <w:trHeight w:val="1060"/>
+        </w:trPr>
+        <w:tc>
+          <w:tcPr>
+            <w:tcW w:w="895" w:type="dxa"/>
+          </w:tcPr>
+          <w:p>
+            <w:pPr>
+              <w:pStyle w:val="ListParagraph"/>
+              <w:ind w:left="0"/>
+            </w:pPr>
+            <w:r>
+              <w:t>FR1</w:t>
+            </w:r>
+          </w:p>
+        </w:tc>
+        <w:tc>
+          <w:tcPr>
+            <w:tcW w:w="3420" w:type="dxa"/>
+          </w:tcPr>
+          <w:p>
+            <w:pPr>
+              <w:pStyle w:val="ListParagraph"/>
+              <w:ind w:left="0"/>
+            </w:pPr>
+            <w:r>
+              <w:t>Upload images which are stored in device storage.</w:t>
+            </w:r>
+          </w:p>
+        </w:tc>
+        <w:tc>
+          <w:tcPr>
+            <w:tcW w:w="1530" w:type="dxa"/>
+          </w:tcPr>
+          <w:p>
+            <w:pPr>
+              <w:pStyle w:val="ListParagraph"/>
+              <w:ind w:left="0"/>
+            </w:pPr>
+            <w:r>
+              <w:t>Critical</w:t>
+            </w:r>
+          </w:p>
+        </w:tc>
+        <w:tc>
+          <w:tcPr>
+            <w:tcW w:w="3593" w:type="dxa"/>
+          </w:tcPr>
+          <w:p>
+            <w:pPr>
+              <w:pStyle w:val="ListParagraph"/>
+              <w:ind w:left="0"/>
+            </w:pPr>
+            <w:r>
+              <w:t>The application should be able to upload garbage images which are already stored in mobile device storage</w:t>
+            </w:r>
+          </w:p>
+        </w:tc>
+      </w:tr>
+      <w:tr>
+        <w:trPr>
+          <w:trHeight w:val="1123"/>
+        </w:trPr>
+        <w:tc>
+          <w:tcPr>
+            <w:tcW w:w="895" w:type="dxa"/>
+          </w:tcPr>
+          <w:p>
+            <w:pPr>
+              <w:pStyle w:val="ListParagraph"/>
+              <w:ind w:left="0"/>
+            </w:pPr>
+            <w:r>
+              <w:t>FR2</w:t>
+            </w:r>
+          </w:p>
+        </w:tc>
+        <w:tc>
+          <w:tcPr>
+            <w:tcW w:w="3420" w:type="dxa"/>
+          </w:tcPr>
+          <w:p>
+            <w:pPr>
+              <w:pStyle w:val="ListParagraph"/>
+              <w:ind w:left="0"/>
+            </w:pPr>
+            <w:r>
+              <w:t xml:space="preserve">Real-Time camera feature </w:t>
+            </w:r>
+          </w:p>
+        </w:tc>
+        <w:tc>
+          <w:tcPr>
+            <w:tcW w:w="1530" w:type="dxa"/>
+          </w:tcPr>
+          <w:p>
+            <w:pPr>
+              <w:pStyle w:val="ListParagraph"/>
+              <w:ind w:left="0"/>
+            </w:pPr>
+            <w:r>
+              <w:t>Critical</w:t>
+            </w:r>
+          </w:p>
+        </w:tc>
+        <w:tc>
+          <w:tcPr>
+            <w:tcW w:w="3593" w:type="dxa"/>
+          </w:tcPr>
+          <w:p>
+            <w:pPr>
+              <w:pStyle w:val="ListParagraph"/>
+              <w:ind w:left="0"/>
+            </w:pPr>
+            <w:r>
+              <w:t>The system should be able to turn on mobile camera and analyze real time images by showing their garbage classes with percentages.</w:t>
+            </w:r>
+          </w:p>
+        </w:tc>
+      </w:tr>
+      <w:tr>
+        <w:trPr>
+          <w:trHeight w:val="1060"/>
+        </w:trPr>
+        <w:tc>
+          <w:tcPr>
+            <w:tcW w:w="895" w:type="dxa"/>
+          </w:tcPr>
+          <w:p>
+            <w:pPr>
+              <w:pStyle w:val="ListParagraph"/>
+              <w:ind w:left="0"/>
+            </w:pPr>
+            <w:r>
+              <w:t>FR3</w:t>
+            </w:r>
+          </w:p>
+        </w:tc>
+        <w:tc>
+          <w:tcPr>
+            <w:tcW w:w="3420" w:type="dxa"/>
+          </w:tcPr>
+          <w:p>
+            <w:pPr>
+              <w:pStyle w:val="ListParagraph"/>
+              <w:ind w:left="0"/>
+            </w:pPr>
+            <w:r>
+              <w:t xml:space="preserve">Display selected image from device storage in Image view Window </w:t>
+            </w:r>
+          </w:p>
+        </w:tc>
+        <w:tc>
+          <w:tcPr>
+            <w:tcW w:w="1530" w:type="dxa"/>
+          </w:tcPr>
+          <w:p>
+            <w:pPr>
+              <w:pStyle w:val="ListParagraph"/>
+              <w:ind w:left="0"/>
+            </w:pPr>
+            <w:r>
+              <w:t>Critical</w:t>
+            </w:r>
+          </w:p>
+        </w:tc>
+        <w:tc>
+          <w:tcPr>
+            <w:tcW w:w="3593" w:type="dxa"/>
+          </w:tcPr>
+          <w:p>
+            <w:pPr>
+              <w:pStyle w:val="ListParagraph"/>
+              <w:ind w:left="0"/>
+            </w:pPr>
+            <w:r>
+              <w:t>After selecting image from device, it should be automatically display in image view on application.</w:t>
+            </w:r>
+          </w:p>
+        </w:tc>
+      </w:tr>
+      <w:tr>
+        <w:trPr>
+          <w:trHeight w:val="1123"/>
+        </w:trPr>
+        <w:tc>
+          <w:tcPr>
+            <w:tcW w:w="895" w:type="dxa"/>
+          </w:tcPr>
+          <w:p>
+            <w:pPr>
+              <w:pStyle w:val="ListParagraph"/>
+              <w:ind w:left="0"/>
+            </w:pPr>
+            <w:r>
+              <w:t>FR4</w:t>
+            </w:r>
+          </w:p>
+        </w:tc>
+        <w:tc>
+          <w:tcPr>
+            <w:tcW w:w="3420" w:type="dxa"/>
+          </w:tcPr>
+          <w:p>
+            <w:pPr>
+              <w:pStyle w:val="ListParagraph"/>
+              <w:ind w:left="0"/>
+            </w:pPr>
+            <w:r>
+              <w:t>Analyze given image and show relevant garbage classification class</w:t>
+            </w:r>
+          </w:p>
+        </w:tc>
+        <w:tc>
+          <w:tcPr>
+            <w:tcW w:w="1530" w:type="dxa"/>
+          </w:tcPr>
+          <w:p>
+            <w:pPr>
+              <w:pStyle w:val="ListParagraph"/>
+              <w:ind w:left="0"/>
+            </w:pPr>
+            <w:r>
+              <w:t>Critical</w:t>
+            </w:r>
+          </w:p>
+        </w:tc>
+        <w:tc>
+          <w:tcPr>
+            <w:tcW w:w="3593" w:type="dxa"/>
+          </w:tcPr>
+          <w:p>
+            <w:pPr>
+              <w:pStyle w:val="ListParagraph"/>
+              <w:ind w:left="0"/>
+            </w:pPr>
+            <w:r>
+              <w:t>Should be able to display classification class name of garbage as a text after analyzing.</w:t>
+            </w:r>
+          </w:p>
+        </w:tc>
+      </w:tr>
+      <w:tr>
+        <w:trPr>
+          <w:trHeight w:val="1060"/>
+        </w:trPr>
+        <w:tc>
+          <w:tcPr>
+            <w:tcW w:w="895" w:type="dxa"/>
+          </w:tcPr>
+          <w:p>
+            <w:pPr>
+              <w:pStyle w:val="ListParagraph"/>
+              <w:ind w:left="0"/>
+            </w:pPr>
+            <w:r>
+              <w:t>FR5</w:t>
+            </w:r>
+          </w:p>
+        </w:tc>
+        <w:tc>
+          <w:tcPr>
+            <w:tcW w:w="3420" w:type="dxa"/>
+          </w:tcPr>
+          <w:p>
+            <w:pPr>
+              <w:pStyle w:val="ListParagraph"/>
+              <w:ind w:left="0"/>
+            </w:pPr>
+            <w:r>
+              <w:t xml:space="preserve">Show relevant garbage bin </w:t>
+            </w:r>
+          </w:p>
+        </w:tc>
+        <w:tc>
+          <w:tcPr>
+            <w:tcW w:w="1530" w:type="dxa"/>
+          </w:tcPr>
+          <w:p>
+            <w:pPr>
+              <w:pStyle w:val="ListParagraph"/>
+              <w:ind w:left="0"/>
+            </w:pPr>
+            <w:r>
+              <w:t>Medium</w:t>
+            </w:r>
+          </w:p>
+        </w:tc>
+        <w:tc>
+          <w:tcPr>
+            <w:tcW w:w="3593" w:type="dxa"/>
+          </w:tcPr>
+          <w:p>
+            <w:pPr>
+              <w:pStyle w:val="ListParagraph"/>
+              <w:ind w:left="0"/>
+            </w:pPr>
+            <w:r>
+              <w:t>The application automatically shown up relevant garbage bin according to the given image.</w:t>
+            </w:r>
+          </w:p>
+        </w:tc>
+      </w:tr>
+      <w:tr>
+        <w:trPr>
+          <w:trHeight w:val="1123"/>
+        </w:trPr>
+        <w:tc>
+          <w:tcPr>
+            <w:tcW w:w="895" w:type="dxa"/>
+          </w:tcPr>
+          <w:p>
+            <w:pPr>
+              <w:pStyle w:val="ListParagraph"/>
+              <w:ind w:left="0"/>
+            </w:pPr>
+            <w:r>
+              <w:t>FR6</w:t>
+            </w:r>
+          </w:p>
+        </w:tc>
+        <w:tc>
+          <w:tcPr>
+            <w:tcW w:w="3420" w:type="dxa"/>
+          </w:tcPr>
+          <w:p>
+            <w:pPr>
+              <w:pStyle w:val="ListParagraph"/>
+              <w:ind w:left="0"/>
+            </w:pPr>
+            <w:r>
+              <w:t>Show help window</w:t>
+            </w:r>
+          </w:p>
+        </w:tc>
+        <w:tc>
+          <w:tcPr>
+            <w:tcW w:w="1530" w:type="dxa"/>
+          </w:tcPr>
+          <w:p>
+            <w:pPr>
+              <w:pStyle w:val="ListParagraph"/>
+              <w:ind w:left="0"/>
+            </w:pPr>
+            <w:r>
+              <w:t>Low</w:t>
+            </w:r>
+          </w:p>
+        </w:tc>
+        <w:tc>
+          <w:tcPr>
+            <w:tcW w:w="3593" w:type="dxa"/>
+          </w:tcPr>
+          <w:p>
+            <w:pPr>
+              <w:pStyle w:val="ListParagraph"/>
+              <w:ind w:left="0"/>
+            </w:pPr>
+            <w:r>
+              <w:t>Should be able to show initial steps which are wanting to be followed.</w:t>
+            </w:r>
+          </w:p>
+        </w:tc>
+      </w:tr>
+    </w:tbl>
+    <w:p>
+      <w:pPr>
+        <w:pStyle w:val="ListParagraph"/>
+      </w:pPr>
+    </w:p>
+    <w:p>
+      <w:pPr>
+        <w:pStyle w:val="ListParagraph"/>
+      </w:pPr>
+    </w:p>
+    <w:p>
+      <w:pPr>
+        <w:pStyle w:val="ListParagraph"/>
+      </w:pPr>
+    </w:p>
+    <w:p>
+      <w:pPr>
+        <w:pStyle w:val="ListParagraph"/>
+      </w:pPr>
+    </w:p>
+    <w:p>
+      <w:pPr>
+        <w:pStyle w:val="ListParagraph"/>
+      </w:pPr>
+    </w:p>
+    <w:p>
+      <w:pPr>
+        <w:pStyle w:val="ListParagraph"/>
+      </w:pPr>
+    </w:p>
+    <w:p>
+      <w:pPr>
+        <w:pStyle w:val="ListParagraph"/>
+      </w:pPr>
+    </w:p>
+    <w:p>
+      <w:pPr>
+        <w:pStyle w:val="ListParagraph"/>
+      </w:pPr>
+    </w:p>
+    <w:p>
+      <w:pPr>
+        <w:pStyle w:val="ListParagraph"/>
+      </w:pPr>
+    </w:p>
+    <w:p>
+      <w:pPr>
+        <w:pStyle w:val="ListParagraph"/>
+      </w:pPr>
+    </w:p>
+    <w:p>
+      <w:pPr>
+        <w:rPr>
+          <w:b/>
+          <w:bCs/>
+          <w:sz w:val="28"/>
+          <w:szCs w:val="28"/>
+        </w:rPr>
+      </w:pPr>
+      <w:r>
+        <w:rPr>
+          <w:b/>
+          <w:bCs/>
+          <w:sz w:val="28"/>
+          <w:szCs w:val="28"/>
+        </w:rPr>
+        <w:lastRenderedPageBreak/>
+        <w:t>Non – Functional Requirements</w:t>
+      </w:r>
+    </w:p>
+    <w:p>
+      <w:r>
+        <w:t>The following table explain the Non – Functional requirements of the system.</w:t>
+      </w:r>
+    </w:p>
+    <w:p>
+      <w:pPr>
+        <w:pStyle w:val="ListParagraph"/>
+      </w:pPr>
+    </w:p>
+    <w:tbl>
+      <w:tblPr>
+        <w:tblStyle w:val="TableGrid"/>
+        <w:tblW w:w="9438" w:type="dxa"/>
+        <w:tblInd w:w="720" w:type="dxa"/>
+        <w:tblLook w:val="04A0" w:firstRow="1" w:lastRow="0" w:firstColumn="1" w:lastColumn="0" w:noHBand="0" w:noVBand="1"/>
+      </w:tblPr>
+      <w:tblGrid>
+        <w:gridCol w:w="715"/>
+        <w:gridCol w:w="2880"/>
+        <w:gridCol w:w="1710"/>
+        <w:gridCol w:w="4133"/>
+      </w:tblGrid>
+      <w:tr>
+        <w:trPr>
+          <w:trHeight w:val="467"/>
+        </w:trPr>
+        <w:tc>
+          <w:tcPr>
+            <w:tcW w:w="715" w:type="dxa"/>
+            <w:shd w:val="clear" w:color="auto" w:fill="D9D9D9" w:themeFill="background1" w:themeFillShade="D9"/>
+          </w:tcPr>
+          <w:p>
+            <w:pPr>
+              <w:pStyle w:val="ListParagraph"/>
+              <w:ind w:left="0"/>
+            </w:pPr>
+            <w:r>
+              <w:rPr>
+                <w:b/>
+                <w:bCs/>
+                <w:sz w:val="24"/>
+                <w:szCs w:val="24"/>
+              </w:rPr>
+              <w:t>No</w:t>
+            </w:r>
+          </w:p>
+        </w:tc>
+        <w:tc>
+          <w:tcPr>
+            <w:tcW w:w="2880" w:type="dxa"/>
+            <w:shd w:val="clear" w:color="auto" w:fill="D9D9D9" w:themeFill="background1" w:themeFillShade="D9"/>
+          </w:tcPr>
+          <w:p>
+            <w:pPr>
+              <w:pStyle w:val="ListParagraph"/>
+              <w:ind w:left="0"/>
+            </w:pPr>
+            <w:r>
+              <w:rPr>
+                <w:b/>
+                <w:bCs/>
+                <w:sz w:val="24"/>
+                <w:szCs w:val="24"/>
+              </w:rPr>
+              <w:t>Requirement List</w:t>
+            </w:r>
+          </w:p>
+        </w:tc>
+        <w:tc>
+          <w:tcPr>
+            <w:tcW w:w="1710" w:type="dxa"/>
+            <w:shd w:val="clear" w:color="auto" w:fill="D9D9D9" w:themeFill="background1" w:themeFillShade="D9"/>
+          </w:tcPr>
+          <w:p>
+            <w:pPr>
+              <w:pStyle w:val="ListParagraph"/>
+              <w:ind w:left="0"/>
+            </w:pPr>
+            <w:r>
+              <w:rPr>
+                <w:b/>
+                <w:bCs/>
+                <w:sz w:val="24"/>
+                <w:szCs w:val="24"/>
+              </w:rPr>
+              <w:t>Priority Level</w:t>
+            </w:r>
+          </w:p>
+        </w:tc>
+        <w:tc>
+          <w:tcPr>
+            <w:tcW w:w="4133" w:type="dxa"/>
+            <w:shd w:val="clear" w:color="auto" w:fill="D9D9D9" w:themeFill="background1" w:themeFillShade="D9"/>
+          </w:tcPr>
+          <w:p>
+            <w:pPr>
+              <w:pStyle w:val="ListParagraph"/>
+              <w:ind w:left="0"/>
+            </w:pPr>
+            <w:r>
+              <w:rPr>
+                <w:b/>
+                <w:bCs/>
+                <w:sz w:val="24"/>
+                <w:szCs w:val="24"/>
+              </w:rPr>
+              <w:t>Description</w:t>
+            </w:r>
+          </w:p>
+        </w:tc>
+      </w:tr>
+      <w:tr>
+        <w:trPr>
+          <w:trHeight w:val="1298"/>
+        </w:trPr>
+        <w:tc>
+          <w:tcPr>
+            <w:tcW w:w="715" w:type="dxa"/>
+          </w:tcPr>
+          <w:p>
+            <w:pPr>
+              <w:pStyle w:val="ListParagraph"/>
+              <w:ind w:left="0"/>
+            </w:pPr>
+            <w:r>
+              <w:t>NF1</w:t>
+            </w:r>
+          </w:p>
+        </w:tc>
+        <w:tc>
+          <w:tcPr>
+            <w:tcW w:w="2880" w:type="dxa"/>
+          </w:tcPr>
+          <w:p>
+            <w:pPr>
+              <w:pStyle w:val="ListParagraph"/>
+              <w:ind w:left="0"/>
+            </w:pPr>
+            <w:r>
+              <w:t>Accuracy</w:t>
+            </w:r>
+          </w:p>
+          <w:p>
+            <w:pPr>
+              <w:pStyle w:val="ListParagraph"/>
+              <w:ind w:left="0"/>
+            </w:pPr>
+          </w:p>
+        </w:tc>
+        <w:tc>
+          <w:tcPr>
+            <w:tcW w:w="1710" w:type="dxa"/>
+          </w:tcPr>
+          <w:p>
+            <w:pPr>
+              <w:pStyle w:val="ListParagraph"/>
+              <w:ind w:left="0"/>
+            </w:pPr>
+            <w:r>
+              <w:t>Critical</w:t>
+            </w:r>
+          </w:p>
+        </w:tc>
+        <w:tc>
+          <w:tcPr>
+            <w:tcW w:w="4133" w:type="dxa"/>
+          </w:tcPr>
+          <w:p>
+            <w:pPr>
+              <w:pStyle w:val="ListParagraph"/>
+              <w:ind w:left="0"/>
+            </w:pPr>
+            <w:r>
+              <w:t>The system should have a high level of accuracy when identifying garbage classification classes regarding to images.</w:t>
+            </w:r>
+          </w:p>
+        </w:tc>
+      </w:tr>
+      <w:tr>
+        <w:trPr>
+          <w:trHeight w:val="1375"/>
+        </w:trPr>
+        <w:tc>
+          <w:tcPr>
+            <w:tcW w:w="715" w:type="dxa"/>
+          </w:tcPr>
+          <w:p>
+            <w:pPr>
+              <w:pStyle w:val="ListParagraph"/>
+              <w:ind w:left="0"/>
+            </w:pPr>
+            <w:r>
+              <w:t>NF2</w:t>
+            </w:r>
+          </w:p>
+          <w:p>
+            <w:pPr>
+              <w:pStyle w:val="ListParagraph"/>
+              <w:ind w:left="0"/>
+            </w:pPr>
+          </w:p>
+        </w:tc>
+        <w:tc>
+          <w:tcPr>
+            <w:tcW w:w="2880" w:type="dxa"/>
+          </w:tcPr>
+          <w:p>
+            <w:pPr>
+              <w:pStyle w:val="ListParagraph"/>
+              <w:ind w:left="0"/>
+            </w:pPr>
+            <w:r>
+              <w:t>Reliability</w:t>
+            </w:r>
+          </w:p>
+        </w:tc>
+        <w:tc>
+          <w:tcPr>
+            <w:tcW w:w="1710" w:type="dxa"/>
+          </w:tcPr>
+          <w:p>
+            <w:pPr>
+              <w:pStyle w:val="ListParagraph"/>
+              <w:ind w:left="0"/>
+            </w:pPr>
+            <w:r>
+              <w:t>Critical</w:t>
+            </w:r>
+          </w:p>
+        </w:tc>
+        <w:tc>
+          <w:tcPr>
+            <w:tcW w:w="4133" w:type="dxa"/>
+          </w:tcPr>
+          <w:p>
+            <w:pPr>
+              <w:pStyle w:val="ListParagraph"/>
+              <w:ind w:left="0"/>
+            </w:pPr>
+            <w:r>
+              <w:t>The system should be reliable for hotels and the other users to classify garbages.</w:t>
+            </w:r>
+          </w:p>
+        </w:tc>
+      </w:tr>
+      <w:tr>
+        <w:trPr>
+          <w:trHeight w:val="1298"/>
+        </w:trPr>
+        <w:tc>
+          <w:tcPr>
+            <w:tcW w:w="715" w:type="dxa"/>
+          </w:tcPr>
+          <w:p>
+            <w:pPr>
+              <w:pStyle w:val="ListParagraph"/>
+              <w:ind w:left="0"/>
+            </w:pPr>
+            <w:r>
+              <w:t>NF3</w:t>
+            </w:r>
+          </w:p>
+        </w:tc>
+        <w:tc>
+          <w:tcPr>
+            <w:tcW w:w="2880" w:type="dxa"/>
+          </w:tcPr>
+          <w:p>
+            <w:pPr>
+              <w:pStyle w:val="ListParagraph"/>
+              <w:ind w:left="0"/>
+            </w:pPr>
+            <w:r>
+              <w:t>Performance</w:t>
+            </w:r>
+          </w:p>
+        </w:tc>
+        <w:tc>
+          <w:tcPr>
+            <w:tcW w:w="1710" w:type="dxa"/>
+          </w:tcPr>
+          <w:p>
+            <w:pPr>
+              <w:pStyle w:val="ListParagraph"/>
+              <w:ind w:left="0"/>
+            </w:pPr>
+            <w:r>
+              <w:t>Critical</w:t>
+            </w:r>
+          </w:p>
+        </w:tc>
+        <w:tc>
+          <w:tcPr>
+            <w:tcW w:w="4133" w:type="dxa"/>
+          </w:tcPr>
+          <w:p>
+            <w:pPr>
+              <w:pStyle w:val="ListParagraph"/>
+              <w:ind w:left="0"/>
+            </w:pPr>
+            <w:r>
+              <w:t>The application should be well-performed without any considerable lagging issue and slowness</w:t>
+            </w:r>
+          </w:p>
+        </w:tc>
+      </w:tr>
+      <w:tr>
+        <w:trPr>
+          <w:trHeight w:val="1375"/>
+        </w:trPr>
+        <w:tc>
+          <w:tcPr>
+            <w:tcW w:w="715" w:type="dxa"/>
+          </w:tcPr>
+          <w:p>
+            <w:pPr>
+              <w:pStyle w:val="ListParagraph"/>
+              <w:ind w:left="0"/>
+            </w:pPr>
+            <w:r>
+              <w:t>NF4</w:t>
+            </w:r>
+          </w:p>
+        </w:tc>
+        <w:tc>
+          <w:tcPr>
+            <w:tcW w:w="2880" w:type="dxa"/>
+          </w:tcPr>
+          <w:p>
+            <w:pPr>
+              <w:pStyle w:val="ListParagraph"/>
+              <w:ind w:left="0"/>
+            </w:pPr>
+            <w:r>
+              <w:t>Usability</w:t>
+            </w:r>
+          </w:p>
+        </w:tc>
+        <w:tc>
+          <w:tcPr>
+            <w:tcW w:w="1710" w:type="dxa"/>
+          </w:tcPr>
+          <w:p>
+            <w:pPr>
+              <w:pStyle w:val="ListParagraph"/>
+              <w:ind w:left="0"/>
+            </w:pPr>
+            <w:r>
+              <w:t>Medium</w:t>
+            </w:r>
+          </w:p>
+        </w:tc>
+        <w:tc>
+          <w:tcPr>
+            <w:tcW w:w="4133" w:type="dxa"/>
+          </w:tcPr>
+          <w:p>
+            <w:pPr>
+              <w:pStyle w:val="ListParagraph"/>
+              <w:ind w:left="0"/>
+            </w:pPr>
+            <w:r>
+              <w:t>The system should have mobile friendly ,proper navigation and user-friendly interfaces.</w:t>
+            </w:r>
+          </w:p>
+        </w:tc>
+      </w:tr>
+      <w:tr>
+        <w:trPr>
+          <w:trHeight w:val="1375"/>
+        </w:trPr>
+        <w:tc>
+          <w:tcPr>
+            <w:tcW w:w="715" w:type="dxa"/>
+          </w:tcPr>
+          <w:p>
+            <w:pPr>
+              <w:pStyle w:val="ListParagraph"/>
+              <w:ind w:left="0"/>
+            </w:pPr>
+            <w:r>
+              <w:t>NF5</w:t>
+            </w:r>
+          </w:p>
+        </w:tc>
+        <w:tc>
+          <w:tcPr>
+            <w:tcW w:w="2880" w:type="dxa"/>
+          </w:tcPr>
+          <w:p>
+            <w:pPr>
+              <w:pStyle w:val="ListParagraph"/>
+              <w:ind w:left="0"/>
+            </w:pPr>
+            <w:r>
+              <w:t>Extensibility</w:t>
+            </w:r>
+          </w:p>
+        </w:tc>
+        <w:tc>
+          <w:tcPr>
+            <w:tcW w:w="1710" w:type="dxa"/>
+          </w:tcPr>
+          <w:p>
+            <w:pPr>
+              <w:pStyle w:val="ListParagraph"/>
+              <w:ind w:left="0"/>
+            </w:pPr>
+            <w:r>
+              <w:t>Critical</w:t>
+            </w:r>
+          </w:p>
+        </w:tc>
+        <w:tc>
+          <w:tcPr>
+            <w:tcW w:w="4133" w:type="dxa"/>
+          </w:tcPr>
+          <w:p>
+            <w:pPr>
+              <w:pStyle w:val="ListParagraph"/>
+              <w:ind w:left="0"/>
+            </w:pPr>
+            <w:r>
+              <w:t>The system should be able to analyze the image and identify the correct category of garbage</w:t>
+            </w:r>
+          </w:p>
+        </w:tc>
+      </w:tr>
+    </w:tbl>
+    <w:p>
+      <w:pPr>
+        <w:pStyle w:val="ListParagraph"/>
+      </w:pPr>
+    </w:p>
+    <w:p>
+      <w:pPr>
+        <w:rPr>
+          <w:rFonts w:ascii="Times New Roman" w:hAnsi="Times New Roman" w:cs="Times New Roman"/>
+        </w:rPr>
+      </w:pPr>
+    </w:p>
+    <w:p>
+      <w:pPr>
+        <w:rPr>
+          <w:rFonts w:ascii="Times New Roman" w:hAnsi="Times New Roman" w:cs="Times New Roman"/>
+        </w:rPr>
+      </w:pPr>
     </w:p>
     <w:p>
       <w:pPr>
@@ -10888,7 +11409,6 @@
           <w:szCs w:val="20"/>
           <w:shd w:val="clear" w:color="auto" w:fill="FFFFFF"/>
         </w:rPr>
-        <w:lastRenderedPageBreak/>
         <w:t>FITA. 2021. </w:t>
       </w:r>
       <w:r>
@@ -10942,6 +11462,7 @@
           <w:szCs w:val="20"/>
           <w:shd w:val="clear" w:color="auto" w:fill="FFFFFF"/>
         </w:rPr>
+        <w:lastRenderedPageBreak/>
         <w:t>TensorFlow. 2021. </w:t>
       </w:r>
       <w:r>
@@ -11291,6 +11812,119 @@
     </w:lvl>
   </w:abstractNum>
   <w:abstractNum w:abstractNumId="2" w15:restartNumberingAfterBreak="0">
+    <w:nsid w:val="2248518B"/>
+    <w:multiLevelType w:val="hybridMultilevel"/>
+    <w:tmpl w:val="09A8D66E"/>
+    <w:lvl w:ilvl="0" w:tplc="04090001">
+      <w:start w:val="1"/>
+      <w:numFmt w:val="bullet"/>
+      <w:lvlText w:val=""/>
+      <w:lvlJc w:val="left"/>
+      <w:pPr>
+        <w:ind w:left="720" w:hanging="360"/>
+      </w:pPr>
+      <w:rPr>
+        <w:rFonts w:ascii="Symbol" w:hAnsi="Symbol" w:hint="default"/>
+      </w:rPr>
+    </w:lvl>
+    <w:lvl w:ilvl="1" w:tplc="04090003" w:tentative="1">
+      <w:start w:val="1"/>
+      <w:numFmt w:val="bullet"/>
+      <w:lvlText w:val="o"/>
+      <w:lvlJc w:val="left"/>
+      <w:pPr>
+        <w:ind w:left="1440" w:hanging="360"/>
+      </w:pPr>
+      <w:rPr>
+        <w:rFonts w:ascii="Courier New" w:hAnsi="Courier New" w:cs="Courier New" w:hint="default"/>
+      </w:rPr>
+    </w:lvl>
+    <w:lvl w:ilvl="2" w:tplc="04090005" w:tentative="1">
+      <w:start w:val="1"/>
+      <w:numFmt w:val="bullet"/>
+      <w:lvlText w:val=""/>
+      <w:lvlJc w:val="left"/>
+      <w:pPr>
+        <w:ind w:left="2160" w:hanging="360"/>
+      </w:pPr>
+      <w:rPr>
+        <w:rFonts w:ascii="Wingdings" w:hAnsi="Wingdings" w:hint="default"/>
+      </w:rPr>
+    </w:lvl>
+    <w:lvl w:ilvl="3" w:tplc="04090001" w:tentative="1">
+      <w:start w:val="1"/>
+      <w:numFmt w:val="bullet"/>
+      <w:lvlText w:val=""/>
+      <w:lvlJc w:val="left"/>
+      <w:pPr>
+        <w:ind w:left="2880" w:hanging="360"/>
+      </w:pPr>
+      <w:rPr>
+        <w:rFonts w:ascii="Symbol" w:hAnsi="Symbol" w:hint="default"/>
+      </w:rPr>
+    </w:lvl>
+    <w:lvl w:ilvl="4" w:tplc="04090003" w:tentative="1">
+      <w:start w:val="1"/>
+      <w:numFmt w:val="bullet"/>
+      <w:lvlText w:val="o"/>
+      <w:lvlJc w:val="left"/>
+      <w:pPr>
+        <w:ind w:left="3600" w:hanging="360"/>
+      </w:pPr>
+      <w:rPr>
+        <w:rFonts w:ascii="Courier New" w:hAnsi="Courier New" w:cs="Courier New" w:hint="default"/>
+      </w:rPr>
+    </w:lvl>
+    <w:lvl w:ilvl="5" w:tplc="04090005" w:tentative="1">
+      <w:start w:val="1"/>
+      <w:numFmt w:val="bullet"/>
+      <w:lvlText w:val=""/>
+      <w:lvlJc w:val="left"/>
+      <w:pPr>
+        <w:ind w:left="4320" w:hanging="360"/>
+      </w:pPr>
+      <w:rPr>
+        <w:rFonts w:ascii="Wingdings" w:hAnsi="Wingdings" w:hint="default"/>
+      </w:rPr>
+    </w:lvl>
+    <w:lvl w:ilvl="6" w:tplc="04090001" w:tentative="1">
+      <w:start w:val="1"/>
+      <w:numFmt w:val="bullet"/>
+      <w:lvlText w:val=""/>
+      <w:lvlJc w:val="left"/>
+      <w:pPr>
+        <w:ind w:left="5040" w:hanging="360"/>
+      </w:pPr>
+      <w:rPr>
+        <w:rFonts w:ascii="Symbol" w:hAnsi="Symbol" w:hint="default"/>
+      </w:rPr>
+    </w:lvl>
+    <w:lvl w:ilvl="7" w:tplc="04090003" w:tentative="1">
+      <w:start w:val="1"/>
+      <w:numFmt w:val="bullet"/>
+      <w:lvlText w:val="o"/>
+      <w:lvlJc w:val="left"/>
+      <w:pPr>
+        <w:ind w:left="5760" w:hanging="360"/>
+      </w:pPr>
+      <w:rPr>
+        <w:rFonts w:ascii="Courier New" w:hAnsi="Courier New" w:cs="Courier New" w:hint="default"/>
+      </w:rPr>
+    </w:lvl>
+    <w:lvl w:ilvl="8" w:tplc="04090005" w:tentative="1">
+      <w:start w:val="1"/>
+      <w:numFmt w:val="bullet"/>
+      <w:lvlText w:val=""/>
+      <w:lvlJc w:val="left"/>
+      <w:pPr>
+        <w:ind w:left="6480" w:hanging="360"/>
+      </w:pPr>
+      <w:rPr>
+        <w:rFonts w:ascii="Wingdings" w:hAnsi="Wingdings" w:hint="default"/>
+      </w:rPr>
+    </w:lvl>
+  </w:abstractNum>
+  <w:abstractNum w:abstractNumId="3" w15:restartNumberingAfterBreak="0">
     <w:nsid w:val="2F410B66"/>
     <w:multiLevelType w:val="hybridMultilevel"/>
     <w:tmpl w:val="EC344E88"/>
@@ -11403,7 +12037,7 @@
       </w:rPr>
     </w:lvl>
   </w:abstractNum>
-  <w:abstractNum w:abstractNumId="3" w15:restartNumberingAfterBreak="0">
+  <w:abstractNum w:abstractNumId="4" w15:restartNumberingAfterBreak="0">
     <w:nsid w:val="40467433"/>
     <w:multiLevelType w:val="multilevel"/>
     <w:tmpl w:val="2A289AEA"/>
@@ -11516,7 +12150,7 @@
       </w:rPr>
     </w:lvl>
   </w:abstractNum>
-  <w:abstractNum w:abstractNumId="4" w15:restartNumberingAfterBreak="0">
+  <w:abstractNum w:abstractNumId="5" w15:restartNumberingAfterBreak="0">
     <w:nsid w:val="4C5E08C3"/>
     <w:multiLevelType w:val="multilevel"/>
     <w:tmpl w:val="A9DE1A04"/>
@@ -11602,7 +12236,7 @@
       </w:pPr>
     </w:lvl>
   </w:abstractNum>
-  <w:abstractNum w:abstractNumId="5" w15:restartNumberingAfterBreak="0">
+  <w:abstractNum w:abstractNumId="6" w15:restartNumberingAfterBreak="0">
     <w:nsid w:val="50AE6E08"/>
     <w:multiLevelType w:val="multilevel"/>
     <w:tmpl w:val="CD80320A"/>
@@ -11715,7 +12349,7 @@
       </w:rPr>
     </w:lvl>
   </w:abstractNum>
-  <w:abstractNum w:abstractNumId="6" w15:restartNumberingAfterBreak="0">
+  <w:abstractNum w:abstractNumId="7" w15:restartNumberingAfterBreak="0">
     <w:nsid w:val="6ADD61B1"/>
     <w:multiLevelType w:val="hybridMultilevel"/>
     <w:tmpl w:val="41F4A276"/>
@@ -11828,7 +12462,7 @@
       </w:rPr>
     </w:lvl>
   </w:abstractNum>
-  <w:abstractNum w:abstractNumId="7" w15:restartNumberingAfterBreak="0">
+  <w:abstractNum w:abstractNumId="8" w15:restartNumberingAfterBreak="0">
     <w:nsid w:val="752967AD"/>
     <w:multiLevelType w:val="hybridMultilevel"/>
     <w:tmpl w:val="A03A4A18"/>
@@ -11942,7 +12576,7 @@
     </w:lvl>
   </w:abstractNum>
   <w:num w:numId="1">
-    <w:abstractNumId w:val="4"/>
+    <w:abstractNumId w:val="5"/>
     <w:lvlOverride w:ilvl="0">
       <w:startOverride w:val="1"/>
     </w:lvlOverride>
@@ -11972,25 +12606,28 @@
     </w:lvlOverride>
   </w:num>
   <w:num w:numId="2">
+    <w:abstractNumId w:val="4"/>
+  </w:num>
+  <w:num w:numId="3">
+    <w:abstractNumId w:val="6"/>
+  </w:num>
+  <w:num w:numId="4">
     <w:abstractNumId w:val="3"/>
   </w:num>
-  <w:num w:numId="3">
-    <w:abstractNumId w:val="5"/>
-  </w:num>
-  <w:num w:numId="4">
-    <w:abstractNumId w:val="2"/>
-  </w:num>
   <w:num w:numId="5">
-    <w:abstractNumId w:val="7"/>
+    <w:abstractNumId w:val="8"/>
   </w:num>
   <w:num w:numId="6">
-    <w:abstractNumId w:val="6"/>
+    <w:abstractNumId w:val="7"/>
   </w:num>
   <w:num w:numId="7">
     <w:abstractNumId w:val="0"/>
   </w:num>
   <w:num w:numId="8">
     <w:abstractNumId w:val="1"/>
+  </w:num>
+  <w:num w:numId="9">
+    <w:abstractNumId w:val="2"/>
   </w:num>
 </w:numbering>
 </file>

</xml_diff>

<commit_message>
Add Testing Functional Requirements
</commit_message>
<xml_diff>
--- a/Implementation Report/GopIt Implementation_Report.docx
+++ b/Implementation Report/GopIt Implementation_Report.docx
@@ -315,8 +315,19 @@
           <w:sz w:val="28"/>
           <w:szCs w:val="28"/>
         </w:rPr>
-        <w:t>Module Leader-Mr. Banu Athuraliya</w:t>
-      </w:r>
+        <w:t xml:space="preserve">Module Leader-Mr. Banu </w:t>
+      </w:r>
+      <w:proofErr w:type="spellStart"/>
+      <w:r>
+        <w:rPr>
+          <w:rFonts w:ascii="Times New Roman" w:eastAsia="Times New Roman" w:hAnsi="Times New Roman" w:cs="Times New Roman"/>
+          <w:color w:val="000000"/>
+          <w:sz w:val="28"/>
+          <w:szCs w:val="28"/>
+        </w:rPr>
+        <w:t>Athuraliya</w:t>
+      </w:r>
+      <w:proofErr w:type="spellEnd"/>
     </w:p>
     <w:p>
       <w:pPr>
@@ -640,8 +651,17 @@
                       <w:rFonts w:ascii="Times New Roman" w:eastAsia="Times New Roman" w:hAnsi="Times New Roman" w:cs="Times New Roman"/>
                       <w:color w:val="000000"/>
                     </w:rPr>
-                    <w:t>H. B. D. S. Hewawasam</w:t>
+                    <w:t xml:space="preserve">H. B. D. S. </w:t>
                   </w:r>
+                  <w:proofErr w:type="spellStart"/>
+                  <w:r>
+                    <w:rPr>
+                      <w:rFonts w:ascii="Times New Roman" w:eastAsia="Times New Roman" w:hAnsi="Times New Roman" w:cs="Times New Roman"/>
+                      <w:color w:val="000000"/>
+                    </w:rPr>
+                    <w:t>Hewawasam</w:t>
+                  </w:r>
+                  <w:proofErr w:type="spellEnd"/>
                 </w:p>
               </w:tc>
               <w:tc>
@@ -749,8 +769,17 @@
                       <w:rFonts w:ascii="Times New Roman" w:eastAsia="Times New Roman" w:hAnsi="Times New Roman" w:cs="Times New Roman"/>
                       <w:color w:val="000000"/>
                     </w:rPr>
-                    <w:t>I. C. Ilamperuma</w:t>
+                    <w:t xml:space="preserve">I. C. </w:t>
                   </w:r>
+                  <w:proofErr w:type="spellStart"/>
+                  <w:r>
+                    <w:rPr>
+                      <w:rFonts w:ascii="Times New Roman" w:eastAsia="Times New Roman" w:hAnsi="Times New Roman" w:cs="Times New Roman"/>
+                      <w:color w:val="000000"/>
+                    </w:rPr>
+                    <w:t>Ilamperuma</w:t>
+                  </w:r>
+                  <w:proofErr w:type="spellEnd"/>
                 </w:p>
               </w:tc>
               <w:tc>
@@ -967,8 +996,17 @@
                       <w:rFonts w:ascii="Times New Roman" w:eastAsia="Times New Roman" w:hAnsi="Times New Roman" w:cs="Times New Roman"/>
                       <w:color w:val="000000"/>
                     </w:rPr>
-                    <w:t>M. M. Mandara</w:t>
+                    <w:t xml:space="preserve">M. M. </w:t>
                   </w:r>
+                  <w:proofErr w:type="spellStart"/>
+                  <w:r>
+                    <w:rPr>
+                      <w:rFonts w:ascii="Times New Roman" w:eastAsia="Times New Roman" w:hAnsi="Times New Roman" w:cs="Times New Roman"/>
+                      <w:color w:val="000000"/>
+                    </w:rPr>
+                    <w:t>Mandara</w:t>
+                  </w:r>
+                  <w:proofErr w:type="spellEnd"/>
                 </w:p>
               </w:tc>
               <w:tc>
@@ -1076,8 +1114,17 @@
                       <w:rFonts w:ascii="Times New Roman" w:eastAsia="Times New Roman" w:hAnsi="Times New Roman" w:cs="Times New Roman"/>
                       <w:color w:val="000000"/>
                     </w:rPr>
-                    <w:t>R. S. W. B. C. Ranathunga</w:t>
+                    <w:t xml:space="preserve">R. S. W. B. C. </w:t>
                   </w:r>
+                  <w:proofErr w:type="spellStart"/>
+                  <w:r>
+                    <w:rPr>
+                      <w:rFonts w:ascii="Times New Roman" w:eastAsia="Times New Roman" w:hAnsi="Times New Roman" w:cs="Times New Roman"/>
+                      <w:color w:val="000000"/>
+                    </w:rPr>
+                    <w:t>Ranathunga</w:t>
+                  </w:r>
+                  <w:proofErr w:type="spellEnd"/>
                 </w:p>
               </w:tc>
               <w:tc>
@@ -1185,8 +1232,17 @@
                       <w:rFonts w:ascii="Times New Roman" w:eastAsia="Times New Roman" w:hAnsi="Times New Roman" w:cs="Times New Roman"/>
                       <w:color w:val="000000"/>
                     </w:rPr>
-                    <w:t>W. S. H. Miniruwan</w:t>
+                    <w:t xml:space="preserve">W. S. H. </w:t>
                   </w:r>
+                  <w:proofErr w:type="spellStart"/>
+                  <w:r>
+                    <w:rPr>
+                      <w:rFonts w:ascii="Times New Roman" w:eastAsia="Times New Roman" w:hAnsi="Times New Roman" w:cs="Times New Roman"/>
+                      <w:color w:val="000000"/>
+                    </w:rPr>
+                    <w:t>Miniruwan</w:t>
+                  </w:r>
+                  <w:proofErr w:type="spellEnd"/>
                 </w:p>
               </w:tc>
               <w:tc>
@@ -2769,7 +2825,21 @@
         <w:rPr>
           <w:rFonts w:ascii="Times New Roman" w:eastAsia="Times New Roman" w:hAnsi="Times New Roman" w:cs="Times New Roman"/>
         </w:rPr>
-        <w:t>The following section details the resource requirements for GoPit application.</w:t>
+        <w:t xml:space="preserve">The following section details the resource requirements for </w:t>
+      </w:r>
+      <w:proofErr w:type="spellStart"/>
+      <w:r>
+        <w:rPr>
+          <w:rFonts w:ascii="Times New Roman" w:eastAsia="Times New Roman" w:hAnsi="Times New Roman" w:cs="Times New Roman"/>
+        </w:rPr>
+        <w:t>GoPit</w:t>
+      </w:r>
+      <w:proofErr w:type="spellEnd"/>
+      <w:r>
+        <w:rPr>
+          <w:rFonts w:ascii="Times New Roman" w:eastAsia="Times New Roman" w:hAnsi="Times New Roman" w:cs="Times New Roman"/>
+        </w:rPr>
+        <w:t xml:space="preserve"> application.</w:t>
       </w:r>
     </w:p>
     <w:p>
@@ -2984,7 +3054,21 @@
               <w:rPr>
                 <w:rFonts w:ascii="Times New Roman" w:eastAsia="Times New Roman" w:hAnsi="Times New Roman" w:cs="Times New Roman"/>
               </w:rPr>
-              <w:t>Android 11, One UI version 3.0, Exynox 9611 (10nm) chipset, Octa-core (4x2.3 GHz Cortex-A73 &amp; 4x1.7 GHz-Cortex-A53), 6GB Ram, 128GB Internal Memory</w:t>
+              <w:t xml:space="preserve">Android 11, One UI version 3.0, </w:t>
+            </w:r>
+            <w:proofErr w:type="spellStart"/>
+            <w:r>
+              <w:rPr>
+                <w:rFonts w:ascii="Times New Roman" w:eastAsia="Times New Roman" w:hAnsi="Times New Roman" w:cs="Times New Roman"/>
+              </w:rPr>
+              <w:t>Exynox</w:t>
+            </w:r>
+            <w:proofErr w:type="spellEnd"/>
+            <w:r>
+              <w:rPr>
+                <w:rFonts w:ascii="Times New Roman" w:eastAsia="Times New Roman" w:hAnsi="Times New Roman" w:cs="Times New Roman"/>
+              </w:rPr>
+              <w:t xml:space="preserve"> 9611 (10nm) chipset, Octa-core (4x2.3 GHz Cortex-A73 &amp; 4x1.7 GHz-Cortex-A53), 6GB Ram, 128GB Internal Memory</w:t>
             </w:r>
           </w:p>
         </w:tc>
@@ -3036,7 +3120,49 @@
               <w:rPr>
                 <w:rFonts w:ascii="Times New Roman" w:eastAsia="Times New Roman" w:hAnsi="Times New Roman" w:cs="Times New Roman"/>
               </w:rPr>
-              <w:t>Android 10, ColorOS 7.0, Mediatek MT6771 Helio P60 (12nm) chipset, Octa-core (4x2.0 GHz Cortex-A73 &amp; 4x2.0 GHz Cortex-A53), 4GB Ram, 64 GB Internal Memory</w:t>
+              <w:t xml:space="preserve">Android 10, </w:t>
+            </w:r>
+            <w:proofErr w:type="spellStart"/>
+            <w:r>
+              <w:rPr>
+                <w:rFonts w:ascii="Times New Roman" w:eastAsia="Times New Roman" w:hAnsi="Times New Roman" w:cs="Times New Roman"/>
+              </w:rPr>
+              <w:t>ColorOS</w:t>
+            </w:r>
+            <w:proofErr w:type="spellEnd"/>
+            <w:r>
+              <w:rPr>
+                <w:rFonts w:ascii="Times New Roman" w:eastAsia="Times New Roman" w:hAnsi="Times New Roman" w:cs="Times New Roman"/>
+              </w:rPr>
+              <w:t xml:space="preserve"> 7.0, </w:t>
+            </w:r>
+            <w:proofErr w:type="spellStart"/>
+            <w:r>
+              <w:rPr>
+                <w:rFonts w:ascii="Times New Roman" w:eastAsia="Times New Roman" w:hAnsi="Times New Roman" w:cs="Times New Roman"/>
+              </w:rPr>
+              <w:t>Mediatek</w:t>
+            </w:r>
+            <w:proofErr w:type="spellEnd"/>
+            <w:r>
+              <w:rPr>
+                <w:rFonts w:ascii="Times New Roman" w:eastAsia="Times New Roman" w:hAnsi="Times New Roman" w:cs="Times New Roman"/>
+              </w:rPr>
+              <w:t xml:space="preserve"> MT6771 </w:t>
+            </w:r>
+            <w:proofErr w:type="spellStart"/>
+            <w:r>
+              <w:rPr>
+                <w:rFonts w:ascii="Times New Roman" w:eastAsia="Times New Roman" w:hAnsi="Times New Roman" w:cs="Times New Roman"/>
+              </w:rPr>
+              <w:t>Helio</w:t>
+            </w:r>
+            <w:proofErr w:type="spellEnd"/>
+            <w:r>
+              <w:rPr>
+                <w:rFonts w:ascii="Times New Roman" w:eastAsia="Times New Roman" w:hAnsi="Times New Roman" w:cs="Times New Roman"/>
+              </w:rPr>
+              <w:t xml:space="preserve"> P60 (12nm) chipset, Octa-core (4x2.0 GHz Cortex-A73 &amp; 4x2.0 GHz Cortex-A53), 4GB Ram, 64 GB Internal Memory</w:t>
             </w:r>
           </w:p>
         </w:tc>
@@ -3316,8 +3442,16 @@
               <w:rPr>
                 <w:rFonts w:ascii="Times New Roman" w:eastAsia="Times New Roman" w:hAnsi="Times New Roman" w:cs="Times New Roman"/>
               </w:rPr>
-              <w:t>C++ (C ++ 20 )</w:t>
-            </w:r>
+              <w:t xml:space="preserve">C++ (C ++ </w:t>
+            </w:r>
+            <w:proofErr w:type="gramStart"/>
+            <w:r>
+              <w:rPr>
+                <w:rFonts w:ascii="Times New Roman" w:eastAsia="Times New Roman" w:hAnsi="Times New Roman" w:cs="Times New Roman"/>
+              </w:rPr>
+              <w:t>20 )</w:t>
+            </w:r>
+            <w:proofErr w:type="gramEnd"/>
           </w:p>
         </w:tc>
         <w:tc>
@@ -3449,11 +3583,19 @@
                 <w:rFonts w:ascii="Times New Roman" w:eastAsia="Times New Roman" w:hAnsi="Times New Roman" w:cs="Times New Roman"/>
               </w:rPr>
             </w:pPr>
+            <w:proofErr w:type="spellStart"/>
             <w:r>
               <w:rPr>
                 <w:rFonts w:ascii="Times New Roman" w:eastAsia="Times New Roman" w:hAnsi="Times New Roman" w:cs="Times New Roman"/>
               </w:rPr>
-              <w:t>Jupyter Notebook (V6.1.6)</w:t>
+              <w:t>Jupyter</w:t>
+            </w:r>
+            <w:proofErr w:type="spellEnd"/>
+            <w:r>
+              <w:rPr>
+                <w:rFonts w:ascii="Times New Roman" w:eastAsia="Times New Roman" w:hAnsi="Times New Roman" w:cs="Times New Roman"/>
+              </w:rPr>
+              <w:t xml:space="preserve"> Notebook (V6.1.6)</w:t>
             </w:r>
           </w:p>
         </w:tc>
@@ -3658,11 +3800,19 @@
                 <w:rFonts w:ascii="Times New Roman" w:eastAsia="Times New Roman" w:hAnsi="Times New Roman" w:cs="Times New Roman"/>
               </w:rPr>
             </w:pPr>
+            <w:proofErr w:type="spellStart"/>
             <w:r>
               <w:rPr>
                 <w:rFonts w:ascii="Times New Roman" w:eastAsia="Times New Roman" w:hAnsi="Times New Roman" w:cs="Times New Roman"/>
               </w:rPr>
-              <w:t>StarUML (V3.2.2)</w:t>
+              <w:t>StarUML</w:t>
+            </w:r>
+            <w:proofErr w:type="spellEnd"/>
+            <w:r>
+              <w:rPr>
+                <w:rFonts w:ascii="Times New Roman" w:eastAsia="Times New Roman" w:hAnsi="Times New Roman" w:cs="Times New Roman"/>
+              </w:rPr>
+              <w:t xml:space="preserve"> (V3.2.2)</w:t>
             </w:r>
           </w:p>
         </w:tc>
@@ -3973,11 +4123,19 @@
                 <w:rFonts w:ascii="Times New Roman" w:eastAsia="Times New Roman" w:hAnsi="Times New Roman" w:cs="Times New Roman"/>
               </w:rPr>
             </w:pPr>
+            <w:proofErr w:type="gramStart"/>
             <w:r>
               <w:rPr>
                 <w:rFonts w:ascii="Times New Roman" w:eastAsia="Times New Roman" w:hAnsi="Times New Roman" w:cs="Times New Roman"/>
               </w:rPr>
-              <w:t>Jira(V8.16.8.0)</w:t>
+              <w:t>Jira(</w:t>
+            </w:r>
+            <w:proofErr w:type="gramEnd"/>
+            <w:r>
+              <w:rPr>
+                <w:rFonts w:ascii="Times New Roman" w:eastAsia="Times New Roman" w:hAnsi="Times New Roman" w:cs="Times New Roman"/>
+              </w:rPr>
+              <w:t>V8.16.8.0)</w:t>
             </w:r>
           </w:p>
         </w:tc>
@@ -4163,11 +4321,27 @@
                 <w:rFonts w:ascii="Times New Roman" w:eastAsia="Times New Roman" w:hAnsi="Times New Roman" w:cs="Times New Roman"/>
               </w:rPr>
             </w:pPr>
+            <w:proofErr w:type="spellStart"/>
+            <w:proofErr w:type="gramStart"/>
             <w:r>
               <w:rPr>
                 <w:rFonts w:ascii="Times New Roman" w:eastAsia="Times New Roman" w:hAnsi="Times New Roman" w:cs="Times New Roman"/>
               </w:rPr>
-              <w:t>Tensorflow(V2.4.1)</w:t>
+              <w:t>Tensorflow</w:t>
+            </w:r>
+            <w:proofErr w:type="spellEnd"/>
+            <w:r>
+              <w:rPr>
+                <w:rFonts w:ascii="Times New Roman" w:eastAsia="Times New Roman" w:hAnsi="Times New Roman" w:cs="Times New Roman"/>
+              </w:rPr>
+              <w:t>(</w:t>
+            </w:r>
+            <w:proofErr w:type="gramEnd"/>
+            <w:r>
+              <w:rPr>
+                <w:rFonts w:ascii="Times New Roman" w:eastAsia="Times New Roman" w:hAnsi="Times New Roman" w:cs="Times New Roman"/>
+              </w:rPr>
+              <w:t>V2.4.1)</w:t>
             </w:r>
           </w:p>
         </w:tc>
@@ -4562,7 +4736,21 @@
         <w:rPr>
           <w:rFonts w:ascii="Times New Roman" w:eastAsia="Times New Roman" w:hAnsi="Times New Roman" w:cs="Times New Roman"/>
         </w:rPr>
-        <w:t xml:space="preserve">Among those technology stack types, </w:t>
+        <w:t xml:space="preserve">Among those technology stack </w:t>
+      </w:r>
+      <w:proofErr w:type="gramStart"/>
+      <w:r>
+        <w:rPr>
+          <w:rFonts w:ascii="Times New Roman" w:eastAsia="Times New Roman" w:hAnsi="Times New Roman" w:cs="Times New Roman"/>
+        </w:rPr>
+        <w:t>types,</w:t>
+      </w:r>
+      <w:proofErr w:type="gramEnd"/>
+      <w:r>
+        <w:rPr>
+          <w:rFonts w:ascii="Times New Roman" w:eastAsia="Times New Roman" w:hAnsi="Times New Roman" w:cs="Times New Roman"/>
+        </w:rPr>
+        <w:t xml:space="preserve"> </w:t>
       </w:r>
       <w:r>
         <w:rPr>
@@ -4575,7 +4763,21 @@
         <w:rPr>
           <w:rFonts w:ascii="Times New Roman" w:eastAsia="Times New Roman" w:hAnsi="Times New Roman" w:cs="Times New Roman"/>
         </w:rPr>
-        <w:t xml:space="preserve"> is chosen for the development of the GoPit application.</w:t>
+        <w:t xml:space="preserve"> is chosen for the development of the </w:t>
+      </w:r>
+      <w:proofErr w:type="spellStart"/>
+      <w:r>
+        <w:rPr>
+          <w:rFonts w:ascii="Times New Roman" w:eastAsia="Times New Roman" w:hAnsi="Times New Roman" w:cs="Times New Roman"/>
+        </w:rPr>
+        <w:t>GoPit</w:t>
+      </w:r>
+      <w:proofErr w:type="spellEnd"/>
+      <w:r>
+        <w:rPr>
+          <w:rFonts w:ascii="Times New Roman" w:eastAsia="Times New Roman" w:hAnsi="Times New Roman" w:cs="Times New Roman"/>
+        </w:rPr>
+        <w:t xml:space="preserve"> application.</w:t>
       </w:r>
     </w:p>
     <w:p>
@@ -4616,7 +4818,21 @@
         <w:rPr>
           <w:rFonts w:ascii="Times New Roman" w:eastAsia="Times New Roman" w:hAnsi="Times New Roman" w:cs="Times New Roman"/>
         </w:rPr>
-        <w:t>The front-end components enable the user’s interaction with the application. GoTit application can be developed more user friendly with following components.</w:t>
+        <w:t xml:space="preserve">The front-end components enable the user’s interaction with the application. </w:t>
+      </w:r>
+      <w:proofErr w:type="spellStart"/>
+      <w:r>
+        <w:rPr>
+          <w:rFonts w:ascii="Times New Roman" w:eastAsia="Times New Roman" w:hAnsi="Times New Roman" w:cs="Times New Roman"/>
+        </w:rPr>
+        <w:t>GoTit</w:t>
+      </w:r>
+      <w:proofErr w:type="spellEnd"/>
+      <w:r>
+        <w:rPr>
+          <w:rFonts w:ascii="Times New Roman" w:eastAsia="Times New Roman" w:hAnsi="Times New Roman" w:cs="Times New Roman"/>
+        </w:rPr>
+        <w:t xml:space="preserve"> application can be developed more user friendly with following components.</w:t>
       </w:r>
     </w:p>
     <w:p>
@@ -4726,8 +4942,17 @@
           <w:rFonts w:ascii="Times New Roman" w:eastAsia="Times New Roman" w:hAnsi="Times New Roman" w:cs="Times New Roman"/>
           <w:b/>
         </w:rPr>
-        <w:t>XML drawables</w:t>
-      </w:r>
+        <w:t xml:space="preserve">XML </w:t>
+      </w:r>
+      <w:proofErr w:type="spellStart"/>
+      <w:r>
+        <w:rPr>
+          <w:rFonts w:ascii="Times New Roman" w:eastAsia="Times New Roman" w:hAnsi="Times New Roman" w:cs="Times New Roman"/>
+          <w:b/>
+        </w:rPr>
+        <w:t>drawables</w:t>
+      </w:r>
+      <w:proofErr w:type="spellEnd"/>
       <w:r>
         <w:rPr>
           <w:rFonts w:ascii="Times New Roman" w:eastAsia="Times New Roman" w:hAnsi="Times New Roman" w:cs="Times New Roman"/>
@@ -4775,7 +5000,49 @@
         <w:rPr>
           <w:rFonts w:ascii="Times New Roman" w:eastAsia="Times New Roman" w:hAnsi="Times New Roman" w:cs="Times New Roman"/>
         </w:rPr>
-        <w:t xml:space="preserve">. Android OS is Linux kernel and it handles the memory management and the networking requirements for the device. Java is portable and it is capable of running on the ARM, X86 or MIPS processors. Java is an object-oriented language with much flexibility; it increases the code reusability and the security of the application. Most enterprise level mobile applications are developed using Java and there are a huge amount of supportive communities to get some help for development. In the opinion of many experts in mobile application development, Java is the most suitable language for android application developing.  </w:t>
+        <w:t xml:space="preserve">. Android OS is Linux </w:t>
+      </w:r>
+      <w:proofErr w:type="gramStart"/>
+      <w:r>
+        <w:rPr>
+          <w:rFonts w:ascii="Times New Roman" w:eastAsia="Times New Roman" w:hAnsi="Times New Roman" w:cs="Times New Roman"/>
+        </w:rPr>
+        <w:t>kernel</w:t>
+      </w:r>
+      <w:proofErr w:type="gramEnd"/>
+      <w:r>
+        <w:rPr>
+          <w:rFonts w:ascii="Times New Roman" w:eastAsia="Times New Roman" w:hAnsi="Times New Roman" w:cs="Times New Roman"/>
+        </w:rPr>
+        <w:t xml:space="preserve"> and it handles the memory management and the networking requirements for the device. Java is portable and it </w:t>
+      </w:r>
+      <w:proofErr w:type="gramStart"/>
+      <w:r>
+        <w:rPr>
+          <w:rFonts w:ascii="Times New Roman" w:eastAsia="Times New Roman" w:hAnsi="Times New Roman" w:cs="Times New Roman"/>
+        </w:rPr>
+        <w:t>is capable of running</w:t>
+      </w:r>
+      <w:proofErr w:type="gramEnd"/>
+      <w:r>
+        <w:rPr>
+          <w:rFonts w:ascii="Times New Roman" w:eastAsia="Times New Roman" w:hAnsi="Times New Roman" w:cs="Times New Roman"/>
+        </w:rPr>
+        <w:t xml:space="preserve"> on the ARM, X86 or MIPS processors. Java is an object-oriented language with much flexibility; it increases the code reusability and the security of the application. Most enterprise level mobile applications are developed using Java and there are a huge </w:t>
+      </w:r>
+      <w:proofErr w:type="gramStart"/>
+      <w:r>
+        <w:rPr>
+          <w:rFonts w:ascii="Times New Roman" w:eastAsia="Times New Roman" w:hAnsi="Times New Roman" w:cs="Times New Roman"/>
+        </w:rPr>
+        <w:t>amount</w:t>
+      </w:r>
+      <w:proofErr w:type="gramEnd"/>
+      <w:r>
+        <w:rPr>
+          <w:rFonts w:ascii="Times New Roman" w:eastAsia="Times New Roman" w:hAnsi="Times New Roman" w:cs="Times New Roman"/>
+        </w:rPr>
+        <w:t xml:space="preserve"> of supportive communities to get some help for development. In the opinion of many experts in mobile application development, Java is the most suitable language for android application developing.  </w:t>
       </w:r>
     </w:p>
     <w:p>
@@ -5106,24 +5373,28 @@
         </w:rPr>
         <w:t xml:space="preserve">In this implementation chapter will focus on the selected programming languages, libraries and frameworks and technologies that were used for implementing the </w:t>
       </w:r>
+      <w:proofErr w:type="spellStart"/>
       <w:r>
         <w:rPr>
           <w:rFonts w:ascii="Times New Roman" w:hAnsi="Times New Roman" w:cs="Times New Roman"/>
         </w:rPr>
         <w:t>GoPit</w:t>
       </w:r>
+      <w:proofErr w:type="spellEnd"/>
       <w:r>
         <w:rPr>
           <w:rFonts w:ascii="Times New Roman" w:hAnsi="Times New Roman" w:cs="Times New Roman"/>
         </w:rPr>
         <w:t xml:space="preserve"> app. And will discuss how one by one the features developed in the </w:t>
       </w:r>
+      <w:proofErr w:type="spellStart"/>
       <w:r>
         <w:rPr>
           <w:rFonts w:ascii="Times New Roman" w:hAnsi="Times New Roman" w:cs="Times New Roman"/>
         </w:rPr>
         <w:t>GoPit</w:t>
       </w:r>
+      <w:proofErr w:type="spellEnd"/>
       <w:r>
         <w:rPr>
           <w:rFonts w:ascii="Times New Roman" w:hAnsi="Times New Roman" w:cs="Times New Roman"/>
@@ -5325,13 +5596,41 @@
         <w:rPr>
           <w:rFonts w:ascii="Times New Roman" w:hAnsi="Times New Roman" w:cs="Times New Roman"/>
         </w:rPr>
-        <w:t>After creating all the programming languages that can be used to create the GoPit app, java was selected as the main language.</w:t>
-      </w:r>
-      <w:r>
-        <w:rPr>
-          <w:rFonts w:ascii="Times New Roman" w:hAnsi="Times New Roman" w:cs="Times New Roman"/>
-        </w:rPr>
-        <w:t xml:space="preserve"> GoPit’s technology selection is divided in to two parts and discussed here.</w:t>
+        <w:t xml:space="preserve">After creating all the programming languages that can be used to create the </w:t>
+      </w:r>
+      <w:proofErr w:type="spellStart"/>
+      <w:r>
+        <w:rPr>
+          <w:rFonts w:ascii="Times New Roman" w:hAnsi="Times New Roman" w:cs="Times New Roman"/>
+        </w:rPr>
+        <w:t>GoPit</w:t>
+      </w:r>
+      <w:proofErr w:type="spellEnd"/>
+      <w:r>
+        <w:rPr>
+          <w:rFonts w:ascii="Times New Roman" w:hAnsi="Times New Roman" w:cs="Times New Roman"/>
+        </w:rPr>
+        <w:t xml:space="preserve"> app, java was selected as the main language.</w:t>
+      </w:r>
+      <w:r>
+        <w:rPr>
+          <w:rFonts w:ascii="Times New Roman" w:hAnsi="Times New Roman" w:cs="Times New Roman"/>
+        </w:rPr>
+        <w:t xml:space="preserve"> </w:t>
+      </w:r>
+      <w:proofErr w:type="spellStart"/>
+      <w:r>
+        <w:rPr>
+          <w:rFonts w:ascii="Times New Roman" w:hAnsi="Times New Roman" w:cs="Times New Roman"/>
+        </w:rPr>
+        <w:t>GoPit’s</w:t>
+      </w:r>
+      <w:proofErr w:type="spellEnd"/>
+      <w:r>
+        <w:rPr>
+          <w:rFonts w:ascii="Times New Roman" w:hAnsi="Times New Roman" w:cs="Times New Roman"/>
+        </w:rPr>
+        <w:t xml:space="preserve"> technology selection is divided in to two parts and discussed here.</w:t>
       </w:r>
     </w:p>
     <w:p>
@@ -5474,12 +5773,14 @@
           <w:rFonts w:ascii="Times New Roman" w:hAnsi="Times New Roman" w:cs="Times New Roman"/>
         </w:rPr>
       </w:pPr>
+      <w:proofErr w:type="spellStart"/>
       <w:r>
         <w:rPr>
           <w:rFonts w:ascii="Times New Roman" w:hAnsi="Times New Roman" w:cs="Times New Roman"/>
         </w:rPr>
         <w:t>GoPit</w:t>
       </w:r>
+      <w:proofErr w:type="spellEnd"/>
       <w:r>
         <w:rPr>
           <w:rFonts w:ascii="Times New Roman" w:hAnsi="Times New Roman" w:cs="Times New Roman"/>
@@ -5712,20 +6013,48 @@
         <w:rPr>
           <w:rFonts w:ascii="Times New Roman" w:hAnsi="Times New Roman" w:cs="Times New Roman"/>
         </w:rPr>
-        <w:t xml:space="preserve"> and Python languages are selected as secondary languages. Python language is most related to the machine learning implementations and It gives a good support to machine learning. Therefore, python language was selected for the machine learning part of GoPit project implementations.</w:t>
-      </w:r>
-    </w:p>
-    <w:p>
-      <w:pPr>
-        <w:rPr>
-          <w:rFonts w:ascii="Times New Roman" w:hAnsi="Times New Roman" w:cs="Times New Roman"/>
-        </w:rPr>
-      </w:pPr>
-      <w:r>
-        <w:rPr>
-          <w:rFonts w:ascii="Times New Roman" w:hAnsi="Times New Roman" w:cs="Times New Roman"/>
-        </w:rPr>
-        <w:t>Kotlin language was selected to create the real time camera in this GoPit app and Kotlin gives for good support for machine learning.</w:t>
+        <w:t xml:space="preserve"> and Python languages are selected as secondary languages. Python language is most related to the machine learning implementations and It gives a good support to machine learning. Therefore, python language was selected for the machine learning part of </w:t>
+      </w:r>
+      <w:proofErr w:type="spellStart"/>
+      <w:r>
+        <w:rPr>
+          <w:rFonts w:ascii="Times New Roman" w:hAnsi="Times New Roman" w:cs="Times New Roman"/>
+        </w:rPr>
+        <w:t>GoPit</w:t>
+      </w:r>
+      <w:proofErr w:type="spellEnd"/>
+      <w:r>
+        <w:rPr>
+          <w:rFonts w:ascii="Times New Roman" w:hAnsi="Times New Roman" w:cs="Times New Roman"/>
+        </w:rPr>
+        <w:t xml:space="preserve"> project implementations.</w:t>
+      </w:r>
+    </w:p>
+    <w:p>
+      <w:pPr>
+        <w:rPr>
+          <w:rFonts w:ascii="Times New Roman" w:hAnsi="Times New Roman" w:cs="Times New Roman"/>
+        </w:rPr>
+      </w:pPr>
+      <w:r>
+        <w:rPr>
+          <w:rFonts w:ascii="Times New Roman" w:hAnsi="Times New Roman" w:cs="Times New Roman"/>
+        </w:rPr>
+        <w:t xml:space="preserve">Kotlin language was selected to create the real time camera in this </w:t>
+      </w:r>
+      <w:proofErr w:type="spellStart"/>
+      <w:r>
+        <w:rPr>
+          <w:rFonts w:ascii="Times New Roman" w:hAnsi="Times New Roman" w:cs="Times New Roman"/>
+        </w:rPr>
+        <w:t>GoPit</w:t>
+      </w:r>
+      <w:proofErr w:type="spellEnd"/>
+      <w:r>
+        <w:rPr>
+          <w:rFonts w:ascii="Times New Roman" w:hAnsi="Times New Roman" w:cs="Times New Roman"/>
+        </w:rPr>
+        <w:t xml:space="preserve"> app and Kotlin gives for good support for machine learning.</w:t>
       </w:r>
     </w:p>
     <w:p>
@@ -5849,13 +6178,41 @@
         <w:rPr>
           <w:rFonts w:ascii="Times New Roman" w:hAnsi="Times New Roman" w:cs="Times New Roman"/>
         </w:rPr>
-        <w:t xml:space="preserve"> To train the machine learning model on GoPit implementation selected TensorFlow. </w:t>
-      </w:r>
-      <w:r>
-        <w:rPr>
-          <w:rFonts w:ascii="Times New Roman" w:hAnsi="Times New Roman" w:cs="Times New Roman"/>
-        </w:rPr>
-        <w:t>When use android studio IDE to develop GoPit application</w:t>
+        <w:t xml:space="preserve"> To train the machine learning model on </w:t>
+      </w:r>
+      <w:proofErr w:type="spellStart"/>
+      <w:r>
+        <w:rPr>
+          <w:rFonts w:ascii="Times New Roman" w:hAnsi="Times New Roman" w:cs="Times New Roman"/>
+        </w:rPr>
+        <w:t>GoPit</w:t>
+      </w:r>
+      <w:proofErr w:type="spellEnd"/>
+      <w:r>
+        <w:rPr>
+          <w:rFonts w:ascii="Times New Roman" w:hAnsi="Times New Roman" w:cs="Times New Roman"/>
+        </w:rPr>
+        <w:t xml:space="preserve"> implementation selected TensorFlow. </w:t>
+      </w:r>
+      <w:r>
+        <w:rPr>
+          <w:rFonts w:ascii="Times New Roman" w:hAnsi="Times New Roman" w:cs="Times New Roman"/>
+        </w:rPr>
+        <w:t xml:space="preserve">When use android studio IDE to develop </w:t>
+      </w:r>
+      <w:proofErr w:type="spellStart"/>
+      <w:r>
+        <w:rPr>
+          <w:rFonts w:ascii="Times New Roman" w:hAnsi="Times New Roman" w:cs="Times New Roman"/>
+        </w:rPr>
+        <w:t>GoPit</w:t>
+      </w:r>
+      <w:proofErr w:type="spellEnd"/>
+      <w:r>
+        <w:rPr>
+          <w:rFonts w:ascii="Times New Roman" w:hAnsi="Times New Roman" w:cs="Times New Roman"/>
+        </w:rPr>
+        <w:t xml:space="preserve"> application</w:t>
       </w:r>
       <w:r>
         <w:rPr>
@@ -5911,13 +6268,23 @@
         </w:rPr>
         <w:t xml:space="preserve"> </w:t>
       </w:r>
+      <w:proofErr w:type="spellStart"/>
       <w:r>
         <w:rPr>
           <w:rFonts w:ascii="Times New Roman" w:hAnsi="Times New Roman" w:cs="Times New Roman"/>
           <w:i w:val="0"/>
           <w:iCs w:val="0"/>
         </w:rPr>
-        <w:t>TFLite Model Maker</w:t>
+        <w:t>TFLite</w:t>
+      </w:r>
+      <w:proofErr w:type="spellEnd"/>
+      <w:r>
+        <w:rPr>
+          <w:rFonts w:ascii="Times New Roman" w:hAnsi="Times New Roman" w:cs="Times New Roman"/>
+          <w:i w:val="0"/>
+          <w:iCs w:val="0"/>
+        </w:rPr>
+        <w:t xml:space="preserve"> Model Maker</w:t>
       </w:r>
     </w:p>
     <w:p/>
@@ -5999,7 +6366,21 @@
         <w:rPr>
           <w:rFonts w:ascii="Times New Roman" w:hAnsi="Times New Roman" w:cs="Times New Roman"/>
         </w:rPr>
-        <w:t xml:space="preserve"> testing framework for java programmers. For Implementations of the GoPit app main</w:t>
+        <w:t xml:space="preserve"> testing framework for java programmers. For Implementations of the </w:t>
+      </w:r>
+      <w:proofErr w:type="spellStart"/>
+      <w:r>
+        <w:rPr>
+          <w:rFonts w:ascii="Times New Roman" w:hAnsi="Times New Roman" w:cs="Times New Roman"/>
+        </w:rPr>
+        <w:t>GoPit</w:t>
+      </w:r>
+      <w:proofErr w:type="spellEnd"/>
+      <w:r>
+        <w:rPr>
+          <w:rFonts w:ascii="Times New Roman" w:hAnsi="Times New Roman" w:cs="Times New Roman"/>
+        </w:rPr>
+        <w:t xml:space="preserve"> app main</w:t>
       </w:r>
       <w:r>
         <w:rPr>
@@ -6017,7 +6398,21 @@
         <w:rPr>
           <w:rFonts w:ascii="Times New Roman" w:hAnsi="Times New Roman" w:cs="Times New Roman"/>
         </w:rPr>
-        <w:t xml:space="preserve"> So, for the testing of the GoPit application</w:t>
+        <w:t xml:space="preserve"> So, for the testing of the </w:t>
+      </w:r>
+      <w:proofErr w:type="spellStart"/>
+      <w:r>
+        <w:rPr>
+          <w:rFonts w:ascii="Times New Roman" w:hAnsi="Times New Roman" w:cs="Times New Roman"/>
+        </w:rPr>
+        <w:t>GoPit</w:t>
+      </w:r>
+      <w:proofErr w:type="spellEnd"/>
+      <w:r>
+        <w:rPr>
+          <w:rFonts w:ascii="Times New Roman" w:hAnsi="Times New Roman" w:cs="Times New Roman"/>
+        </w:rPr>
+        <w:t xml:space="preserve"> application</w:t>
       </w:r>
       <w:r>
         <w:rPr>
@@ -6104,7 +6499,21 @@
         <w:rPr>
           <w:rFonts w:ascii="Times New Roman" w:hAnsi="Times New Roman" w:cs="Times New Roman"/>
         </w:rPr>
-        <w:t>Matplotlib is a python library that is used for plotting graphs and visualize the result. In this GoPit project it is used for visualizing the backend result.</w:t>
+        <w:t xml:space="preserve">Matplotlib is a python library that is used for plotting graphs and visualize the result. In this </w:t>
+      </w:r>
+      <w:proofErr w:type="spellStart"/>
+      <w:r>
+        <w:rPr>
+          <w:rFonts w:ascii="Times New Roman" w:hAnsi="Times New Roman" w:cs="Times New Roman"/>
+        </w:rPr>
+        <w:t>GoPit</w:t>
+      </w:r>
+      <w:proofErr w:type="spellEnd"/>
+      <w:r>
+        <w:rPr>
+          <w:rFonts w:ascii="Times New Roman" w:hAnsi="Times New Roman" w:cs="Times New Roman"/>
+        </w:rPr>
+        <w:t xml:space="preserve"> project it is used for visualizing the backend result.</w:t>
       </w:r>
     </w:p>
     <w:p>
@@ -6209,8 +6618,18 @@
           <w:i w:val="0"/>
           <w:iCs w:val="0"/>
         </w:rPr>
-        <w:t xml:space="preserve"> android. Camarax</w:t>
-      </w:r>
+        <w:t xml:space="preserve"> android. </w:t>
+      </w:r>
+      <w:proofErr w:type="spellStart"/>
+      <w:r>
+        <w:rPr>
+          <w:rFonts w:ascii="Times New Roman" w:hAnsi="Times New Roman" w:cs="Times New Roman"/>
+          <w:i w:val="0"/>
+          <w:iCs w:val="0"/>
+        </w:rPr>
+        <w:t>Camarax</w:t>
+      </w:r>
+      <w:proofErr w:type="spellEnd"/>
     </w:p>
     <w:p>
       <w:pPr>
@@ -6366,7 +6785,23 @@
           <w:rFonts w:ascii="Times New Roman" w:hAnsi="Times New Roman" w:cs="Times New Roman"/>
           <w:shd w:val="clear" w:color="auto" w:fill="FFFFFF"/>
         </w:rPr>
-        <w:t xml:space="preserve"> implementation of GoPit project.</w:t>
+        <w:t xml:space="preserve"> implementation of </w:t>
+      </w:r>
+      <w:proofErr w:type="spellStart"/>
+      <w:r>
+        <w:rPr>
+          <w:rFonts w:ascii="Times New Roman" w:hAnsi="Times New Roman" w:cs="Times New Roman"/>
+          <w:shd w:val="clear" w:color="auto" w:fill="FFFFFF"/>
+        </w:rPr>
+        <w:t>GoPit</w:t>
+      </w:r>
+      <w:proofErr w:type="spellEnd"/>
+      <w:r>
+        <w:rPr>
+          <w:rFonts w:ascii="Times New Roman" w:hAnsi="Times New Roman" w:cs="Times New Roman"/>
+          <w:shd w:val="clear" w:color="auto" w:fill="FFFFFF"/>
+        </w:rPr>
+        <w:t xml:space="preserve"> project.</w:t>
       </w:r>
       <w:r>
         <w:rPr>
@@ -6476,6 +6911,7 @@
       </w:r>
       <w:bookmarkEnd w:id="20"/>
       <w:bookmarkEnd w:id="21"/>
+      <w:proofErr w:type="spellStart"/>
       <w:r>
         <w:rPr>
           <w:rFonts w:ascii="Times New Roman" w:hAnsi="Times New Roman" w:cs="Times New Roman"/>
@@ -6506,6 +6942,7 @@
         </w:rPr>
         <w:t>t</w:t>
       </w:r>
+      <w:proofErr w:type="spellEnd"/>
     </w:p>
     <w:p>
       <w:pPr>
@@ -7072,7 +7509,21 @@
         <w:rPr>
           <w:rFonts w:ascii="Times New Roman" w:hAnsi="Times New Roman" w:cs="Times New Roman"/>
         </w:rPr>
-        <w:t xml:space="preserve"> on Kaggle was initially used for GoPit project</w:t>
+        <w:t xml:space="preserve"> on Kaggle was initially used for </w:t>
+      </w:r>
+      <w:proofErr w:type="spellStart"/>
+      <w:r>
+        <w:rPr>
+          <w:rFonts w:ascii="Times New Roman" w:hAnsi="Times New Roman" w:cs="Times New Roman"/>
+        </w:rPr>
+        <w:t>GoPit</w:t>
+      </w:r>
+      <w:proofErr w:type="spellEnd"/>
+      <w:r>
+        <w:rPr>
+          <w:rFonts w:ascii="Times New Roman" w:hAnsi="Times New Roman" w:cs="Times New Roman"/>
+        </w:rPr>
+        <w:t xml:space="preserve"> project</w:t>
       </w:r>
       <w:r>
         <w:rPr>
@@ -7087,17 +7538,39 @@
           <w:rFonts w:ascii="Times New Roman" w:hAnsi="Times New Roman" w:cs="Times New Roman"/>
         </w:rPr>
       </w:pPr>
-      <w:r>
-        <w:rPr>
-          <w:rFonts w:ascii="Times New Roman" w:hAnsi="Times New Roman" w:cs="Times New Roman"/>
-        </w:rPr>
-        <w:t>GoPit app implements based on restaurant domain. So,</w:t>
-      </w:r>
-      <w:r>
-        <w:rPr>
-          <w:rFonts w:ascii="Times New Roman" w:hAnsi="Times New Roman" w:cs="Times New Roman"/>
-        </w:rPr>
-        <w:t xml:space="preserve"> for GoPit app do not need all the data include in the garbage classification dataset</w:t>
+      <w:proofErr w:type="spellStart"/>
+      <w:r>
+        <w:rPr>
+          <w:rFonts w:ascii="Times New Roman" w:hAnsi="Times New Roman" w:cs="Times New Roman"/>
+        </w:rPr>
+        <w:t>GoPit</w:t>
+      </w:r>
+      <w:proofErr w:type="spellEnd"/>
+      <w:r>
+        <w:rPr>
+          <w:rFonts w:ascii="Times New Roman" w:hAnsi="Times New Roman" w:cs="Times New Roman"/>
+        </w:rPr>
+        <w:t xml:space="preserve"> app implements based on restaurant domain. So,</w:t>
+      </w:r>
+      <w:r>
+        <w:rPr>
+          <w:rFonts w:ascii="Times New Roman" w:hAnsi="Times New Roman" w:cs="Times New Roman"/>
+        </w:rPr>
+        <w:t xml:space="preserve"> for </w:t>
+      </w:r>
+      <w:proofErr w:type="spellStart"/>
+      <w:r>
+        <w:rPr>
+          <w:rFonts w:ascii="Times New Roman" w:hAnsi="Times New Roman" w:cs="Times New Roman"/>
+        </w:rPr>
+        <w:t>GoPit</w:t>
+      </w:r>
+      <w:proofErr w:type="spellEnd"/>
+      <w:r>
+        <w:rPr>
+          <w:rFonts w:ascii="Times New Roman" w:hAnsi="Times New Roman" w:cs="Times New Roman"/>
+        </w:rPr>
+        <w:t xml:space="preserve"> app do not need all the data include in the garbage classification dataset</w:t>
       </w:r>
       <w:r>
         <w:rPr>
@@ -7109,7 +7582,21 @@
         <w:rPr>
           <w:rFonts w:ascii="Times New Roman" w:hAnsi="Times New Roman" w:cs="Times New Roman"/>
         </w:rPr>
-        <w:t xml:space="preserve"> So, had to clean the original data set as required by the GoPit app. </w:t>
+        <w:t xml:space="preserve"> So, had to clean the original data set as required by the </w:t>
+      </w:r>
+      <w:proofErr w:type="spellStart"/>
+      <w:r>
+        <w:rPr>
+          <w:rFonts w:ascii="Times New Roman" w:hAnsi="Times New Roman" w:cs="Times New Roman"/>
+        </w:rPr>
+        <w:t>GoPit</w:t>
+      </w:r>
+      <w:proofErr w:type="spellEnd"/>
+      <w:r>
+        <w:rPr>
+          <w:rFonts w:ascii="Times New Roman" w:hAnsi="Times New Roman" w:cs="Times New Roman"/>
+        </w:rPr>
+        <w:t xml:space="preserve"> app. </w:t>
       </w:r>
     </w:p>
     <w:p>
@@ -8235,7 +8722,15 @@
         <w:t xml:space="preserve">As discussed in chapter 6.5, two TensorFlow Lite models were used for this project. </w:t>
       </w:r>
       <w:r>
-        <w:t xml:space="preserve">There are two tflite model files and two text files includes the labels of the classes as a backend </w:t>
+        <w:t xml:space="preserve">There are two </w:t>
+      </w:r>
+      <w:proofErr w:type="spellStart"/>
+      <w:r>
+        <w:t>tflite</w:t>
+      </w:r>
+      <w:proofErr w:type="spellEnd"/>
+      <w:r>
+        <w:t xml:space="preserve"> model files and two text files includes the labels of the classes as a backend </w:t>
       </w:r>
       <w:r>
         <w:t>component</w:t>
@@ -8244,10 +8739,31 @@
         <w:t>.</w:t>
       </w:r>
       <w:r>
-        <w:t xml:space="preserve"> Finally, the backend and frontend components of the GoPiT project were combined by adding those text files to assets directory in the Android studio project and adding those </w:t>
-      </w:r>
-      <w:r>
-        <w:t>tflite model files to ml directory in the android studio project. Figure # and figure # is showing the final file structure of the GoPiT project.</w:t>
+        <w:t xml:space="preserve"> Finally, the backend and frontend components of the </w:t>
+      </w:r>
+      <w:proofErr w:type="spellStart"/>
+      <w:r>
+        <w:t>GoPiT</w:t>
+      </w:r>
+      <w:proofErr w:type="spellEnd"/>
+      <w:r>
+        <w:t xml:space="preserve"> project were combined by adding those text files to assets directory in the Android studio project and adding those </w:t>
+      </w:r>
+      <w:proofErr w:type="spellStart"/>
+      <w:r>
+        <w:t>tflite</w:t>
+      </w:r>
+      <w:proofErr w:type="spellEnd"/>
+      <w:r>
+        <w:t xml:space="preserve"> model files to ml directory in the android studio project. Figure # and figure # is showing the final file structure of the </w:t>
+      </w:r>
+      <w:proofErr w:type="spellStart"/>
+      <w:r>
+        <w:t>GoPiT</w:t>
+      </w:r>
+      <w:proofErr w:type="spellEnd"/>
+      <w:r>
+        <w:t xml:space="preserve"> project.</w:t>
       </w:r>
     </w:p>
     <w:p>
@@ -9982,7 +10498,15 @@
     </w:p>
     <w:p>
       <w:r>
-        <w:t xml:space="preserve">Following code display the way that model which exported from Google Teachable machine, connecting to the GoPiT project. </w:t>
+        <w:t xml:space="preserve">Following code display the way that model which exported from Google Teachable machine, connecting to the </w:t>
+      </w:r>
+      <w:proofErr w:type="spellStart"/>
+      <w:r>
+        <w:t>GoPiT</w:t>
+      </w:r>
+      <w:proofErr w:type="spellEnd"/>
+      <w:r>
+        <w:t xml:space="preserve"> project. </w:t>
       </w:r>
     </w:p>
     <w:p/>
@@ -10107,7 +10631,15 @@
         <w:t xml:space="preserve"> instance of the</w:t>
       </w:r>
       <w:r>
-        <w:t xml:space="preserve"> model which trained by using Google Collab, after that it connected to the GoPiT project. Following code displays that incident. </w:t>
+        <w:t xml:space="preserve"> model which trained by using Google Collab, after that it connected to the </w:t>
+      </w:r>
+      <w:proofErr w:type="spellStart"/>
+      <w:r>
+        <w:t>GoPiT</w:t>
+      </w:r>
+      <w:proofErr w:type="spellEnd"/>
+      <w:r>
+        <w:t xml:space="preserve"> project. Following code displays that incident. </w:t>
       </w:r>
     </w:p>
     <w:p>
@@ -10172,7 +10704,15 @@
     <w:p/>
     <w:p>
       <w:r>
-        <w:t xml:space="preserve">To the implementation of the GoPiT project, as a version control system, group members used the GitHub. created repository is free public repository. And the screenshots of the commits </w:t>
+        <w:t xml:space="preserve">To the implementation of the </w:t>
+      </w:r>
+      <w:proofErr w:type="spellStart"/>
+      <w:r>
+        <w:t>GoPiT</w:t>
+      </w:r>
+      <w:proofErr w:type="spellEnd"/>
+      <w:r>
+        <w:t xml:space="preserve"> project, as a version control system, group members used the GitHub. created repository is free public repository. And the screenshots of the commits </w:t>
       </w:r>
       <w:r>
         <w:t>displayed in the Appendix #.</w:t>
@@ -10274,8 +10814,13 @@
         </w:numPr>
       </w:pPr>
       <w:r>
-        <w:t>Critical        - The requirements that are critically needed for successful completion of the project</w:t>
-      </w:r>
+        <w:t xml:space="preserve">Critical        - The requirements that are critically needed for successful completion of the </w:t>
+      </w:r>
+      <w:proofErr w:type="gramStart"/>
+      <w:r>
+        <w:t>project</w:t>
+      </w:r>
+      <w:proofErr w:type="gramEnd"/>
     </w:p>
     <w:p>
       <w:pPr>
@@ -10286,8 +10831,13 @@
         </w:numPr>
       </w:pPr>
       <w:r>
-        <w:t>Medium     - The requirements that are needed for a value-added completion of the project</w:t>
-      </w:r>
+        <w:t xml:space="preserve">Medium     - The requirements that are needed for a value-added completion of the </w:t>
+      </w:r>
+      <w:proofErr w:type="gramStart"/>
+      <w:r>
+        <w:t>project</w:t>
+      </w:r>
+      <w:proofErr w:type="gramEnd"/>
     </w:p>
     <w:p>
       <w:pPr>
@@ -11115,7 +11665,15 @@
               <w:ind w:left="0"/>
             </w:pPr>
             <w:r>
-              <w:t>The system should be reliable for hotels and the other users to classify garbages.</w:t>
+              <w:t xml:space="preserve">The system should be reliable for hotels and the other users to classify </w:t>
+            </w:r>
+            <w:proofErr w:type="spellStart"/>
+            <w:r>
+              <w:t>garbages</w:t>
+            </w:r>
+            <w:proofErr w:type="spellEnd"/>
+            <w:r>
+              <w:t>.</w:t>
             </w:r>
           </w:p>
         </w:tc>
@@ -11237,7 +11795,15 @@
               <w:ind w:left="0"/>
             </w:pPr>
             <w:r>
-              <w:t>The system should have mobile friendly ,proper navigation and user-friendly interfaces.</w:t>
+              <w:t xml:space="preserve">The system should have mobile </w:t>
+            </w:r>
+            <w:proofErr w:type="gramStart"/>
+            <w:r>
+              <w:t>friendly ,proper</w:t>
+            </w:r>
+            <w:proofErr w:type="gramEnd"/>
+            <w:r>
+              <w:t xml:space="preserve"> navigation and user-friendly interfaces.</w:t>
             </w:r>
           </w:p>
         </w:tc>
@@ -11307,6 +11873,2071 @@
     <w:p>
       <w:pPr>
         <w:pStyle w:val="ListParagraph"/>
+      </w:pPr>
+    </w:p>
+    <w:p>
+      <w:pPr>
+        <w:rPr>
+          <w:rFonts w:ascii="Times New Roman" w:hAnsi="Times New Roman" w:cs="Times New Roman"/>
+        </w:rPr>
+      </w:pPr>
+    </w:p>
+    <w:p>
+      <w:pPr>
+        <w:rPr>
+          <w:rFonts w:ascii="Times New Roman" w:hAnsi="Times New Roman" w:cs="Times New Roman"/>
+        </w:rPr>
+      </w:pPr>
+    </w:p>
+    <w:p>
+      <w:pPr>
+        <w:rPr>
+          <w:rFonts w:ascii="Times New Roman" w:hAnsi="Times New Roman" w:cs="Times New Roman"/>
+        </w:rPr>
+      </w:pPr>
+    </w:p>
+    <w:p>
+      <w:pPr>
+        <w:rPr>
+          <w:rFonts w:ascii="Times New Roman" w:hAnsi="Times New Roman" w:cs="Times New Roman"/>
+        </w:rPr>
+      </w:pPr>
+    </w:p>
+    <w:p>
+      <w:pPr>
+        <w:rPr>
+          <w:rFonts w:ascii="Times New Roman" w:hAnsi="Times New Roman" w:cs="Times New Roman"/>
+        </w:rPr>
+      </w:pPr>
+    </w:p>
+    <w:p>
+      <w:pPr>
+        <w:rPr>
+          <w:rFonts w:ascii="Times New Roman" w:hAnsi="Times New Roman" w:cs="Times New Roman"/>
+        </w:rPr>
+      </w:pPr>
+    </w:p>
+    <w:p>
+      <w:pPr>
+        <w:rPr>
+          <w:rFonts w:ascii="Times New Roman" w:hAnsi="Times New Roman" w:cs="Times New Roman"/>
+        </w:rPr>
+      </w:pPr>
+    </w:p>
+    <w:p>
+      <w:pPr>
+        <w:rPr>
+          <w:rFonts w:ascii="Times New Roman" w:hAnsi="Times New Roman" w:cs="Times New Roman"/>
+        </w:rPr>
+      </w:pPr>
+    </w:p>
+    <w:p>
+      <w:pPr>
+        <w:rPr>
+          <w:rFonts w:ascii="Times New Roman" w:hAnsi="Times New Roman" w:cs="Times New Roman"/>
+        </w:rPr>
+      </w:pPr>
+    </w:p>
+    <w:p>
+      <w:pPr>
+        <w:pStyle w:val="NormalWeb"/>
+        <w:spacing w:before="240" w:beforeAutospacing="0" w:after="240" w:afterAutospacing="0"/>
+      </w:pPr>
+      <w:r>
+        <w:rPr>
+          <w:rFonts w:ascii="Arial" w:hAnsi="Arial" w:cs="Arial"/>
+          <w:b/>
+          <w:bCs/>
+          <w:color w:val="000000"/>
+          <w:sz w:val="28"/>
+          <w:szCs w:val="28"/>
+        </w:rPr>
+        <w:lastRenderedPageBreak/>
+        <w:t>Testing Functional Requirements</w:t>
+      </w:r>
+    </w:p>
+    <w:tbl>
+      <w:tblPr>
+        <w:tblW w:w="0" w:type="auto"/>
+        <w:tblCellMar>
+          <w:top w:w="15" w:type="dxa"/>
+          <w:left w:w="15" w:type="dxa"/>
+          <w:bottom w:w="15" w:type="dxa"/>
+          <w:right w:w="15" w:type="dxa"/>
+        </w:tblCellMar>
+        <w:tblLook w:val="04A0" w:firstRow="1" w:lastRow="0" w:firstColumn="1" w:lastColumn="0" w:noHBand="0" w:noVBand="1"/>
+      </w:tblPr>
+      <w:tblGrid>
+        <w:gridCol w:w="735"/>
+        <w:gridCol w:w="1007"/>
+        <w:gridCol w:w="1543"/>
+        <w:gridCol w:w="1925"/>
+        <w:gridCol w:w="1292"/>
+        <w:gridCol w:w="1745"/>
+        <w:gridCol w:w="1093"/>
+      </w:tblGrid>
+      <w:tr>
+        <w:trPr>
+          <w:trHeight w:val="582"/>
+        </w:trPr>
+        <w:tc>
+          <w:tcPr>
+            <w:tcW w:w="0" w:type="auto"/>
+            <w:tcBorders>
+              <w:top w:val="single" w:sz="8" w:space="0" w:color="000000"/>
+              <w:left w:val="single" w:sz="8" w:space="0" w:color="000000"/>
+              <w:bottom w:val="single" w:sz="8" w:space="0" w:color="000000"/>
+              <w:right w:val="single" w:sz="8" w:space="0" w:color="000000"/>
+            </w:tcBorders>
+            <w:shd w:val="clear" w:color="auto" w:fill="D9D9D9" w:themeFill="background1" w:themeFillShade="D9"/>
+            <w:tcMar>
+              <w:top w:w="100" w:type="dxa"/>
+              <w:left w:w="100" w:type="dxa"/>
+              <w:bottom w:w="100" w:type="dxa"/>
+              <w:right w:w="100" w:type="dxa"/>
+            </w:tcMar>
+            <w:hideMark/>
+          </w:tcPr>
+          <w:p>
+            <w:pPr>
+              <w:pStyle w:val="NormalWeb"/>
+              <w:spacing w:before="0" w:beforeAutospacing="0" w:after="0" w:afterAutospacing="0"/>
+              <w:jc w:val="center"/>
+            </w:pPr>
+            <w:r>
+              <w:rPr>
+                <w:rFonts w:ascii="Arial" w:hAnsi="Arial" w:cs="Arial"/>
+                <w:b/>
+                <w:bCs/>
+                <w:color w:val="000000"/>
+                <w:sz w:val="22"/>
+                <w:szCs w:val="22"/>
+              </w:rPr>
+              <w:t>Test Case</w:t>
+            </w:r>
+          </w:p>
+        </w:tc>
+        <w:tc>
+          <w:tcPr>
+            <w:tcW w:w="0" w:type="auto"/>
+            <w:tcBorders>
+              <w:top w:val="single" w:sz="8" w:space="0" w:color="000000"/>
+              <w:left w:val="single" w:sz="8" w:space="0" w:color="000000"/>
+              <w:bottom w:val="single" w:sz="8" w:space="0" w:color="000000"/>
+              <w:right w:val="single" w:sz="8" w:space="0" w:color="000000"/>
+            </w:tcBorders>
+            <w:shd w:val="clear" w:color="auto" w:fill="D9D9D9" w:themeFill="background1" w:themeFillShade="D9"/>
+            <w:tcMar>
+              <w:top w:w="100" w:type="dxa"/>
+              <w:left w:w="100" w:type="dxa"/>
+              <w:bottom w:w="100" w:type="dxa"/>
+              <w:right w:w="100" w:type="dxa"/>
+            </w:tcMar>
+            <w:hideMark/>
+          </w:tcPr>
+          <w:p>
+            <w:pPr>
+              <w:pStyle w:val="NormalWeb"/>
+              <w:spacing w:before="0" w:beforeAutospacing="0" w:after="0" w:afterAutospacing="0"/>
+              <w:jc w:val="center"/>
+            </w:pPr>
+            <w:r>
+              <w:rPr>
+                <w:rFonts w:ascii="Arial" w:hAnsi="Arial" w:cs="Arial"/>
+                <w:b/>
+                <w:bCs/>
+                <w:color w:val="000000"/>
+                <w:sz w:val="22"/>
+                <w:szCs w:val="22"/>
+              </w:rPr>
+              <w:t>Feature tested</w:t>
+            </w:r>
+          </w:p>
+        </w:tc>
+        <w:tc>
+          <w:tcPr>
+            <w:tcW w:w="0" w:type="auto"/>
+            <w:tcBorders>
+              <w:top w:val="single" w:sz="8" w:space="0" w:color="000000"/>
+              <w:left w:val="single" w:sz="8" w:space="0" w:color="000000"/>
+              <w:bottom w:val="single" w:sz="8" w:space="0" w:color="000000"/>
+              <w:right w:val="single" w:sz="8" w:space="0" w:color="000000"/>
+            </w:tcBorders>
+            <w:shd w:val="clear" w:color="auto" w:fill="D9D9D9" w:themeFill="background1" w:themeFillShade="D9"/>
+            <w:tcMar>
+              <w:top w:w="100" w:type="dxa"/>
+              <w:left w:w="100" w:type="dxa"/>
+              <w:bottom w:w="100" w:type="dxa"/>
+              <w:right w:w="100" w:type="dxa"/>
+            </w:tcMar>
+            <w:hideMark/>
+          </w:tcPr>
+          <w:p>
+            <w:pPr>
+              <w:pStyle w:val="NormalWeb"/>
+              <w:spacing w:before="0" w:beforeAutospacing="0" w:after="0" w:afterAutospacing="0"/>
+              <w:jc w:val="center"/>
+            </w:pPr>
+            <w:r>
+              <w:rPr>
+                <w:rFonts w:ascii="Arial" w:hAnsi="Arial" w:cs="Arial"/>
+                <w:b/>
+                <w:bCs/>
+                <w:color w:val="000000"/>
+                <w:sz w:val="22"/>
+                <w:szCs w:val="22"/>
+              </w:rPr>
+              <w:t>Test case description</w:t>
+            </w:r>
+          </w:p>
+        </w:tc>
+        <w:tc>
+          <w:tcPr>
+            <w:tcW w:w="0" w:type="auto"/>
+            <w:tcBorders>
+              <w:top w:val="single" w:sz="8" w:space="0" w:color="000000"/>
+              <w:left w:val="single" w:sz="8" w:space="0" w:color="000000"/>
+              <w:bottom w:val="single" w:sz="8" w:space="0" w:color="000000"/>
+              <w:right w:val="single" w:sz="8" w:space="0" w:color="000000"/>
+            </w:tcBorders>
+            <w:shd w:val="clear" w:color="auto" w:fill="D9D9D9" w:themeFill="background1" w:themeFillShade="D9"/>
+            <w:tcMar>
+              <w:top w:w="100" w:type="dxa"/>
+              <w:left w:w="100" w:type="dxa"/>
+              <w:bottom w:w="100" w:type="dxa"/>
+              <w:right w:w="100" w:type="dxa"/>
+            </w:tcMar>
+            <w:hideMark/>
+          </w:tcPr>
+          <w:p>
+            <w:pPr>
+              <w:pStyle w:val="NormalWeb"/>
+              <w:spacing w:before="0" w:beforeAutospacing="0" w:after="0" w:afterAutospacing="0"/>
+              <w:jc w:val="center"/>
+            </w:pPr>
+            <w:r>
+              <w:rPr>
+                <w:rFonts w:ascii="Arial" w:hAnsi="Arial" w:cs="Arial"/>
+                <w:b/>
+                <w:bCs/>
+                <w:color w:val="000000"/>
+                <w:sz w:val="22"/>
+                <w:szCs w:val="22"/>
+              </w:rPr>
+              <w:t>Test case condition</w:t>
+            </w:r>
+          </w:p>
+        </w:tc>
+        <w:tc>
+          <w:tcPr>
+            <w:tcW w:w="0" w:type="auto"/>
+            <w:tcBorders>
+              <w:top w:val="single" w:sz="8" w:space="0" w:color="000000"/>
+              <w:left w:val="single" w:sz="8" w:space="0" w:color="000000"/>
+              <w:bottom w:val="single" w:sz="8" w:space="0" w:color="000000"/>
+              <w:right w:val="single" w:sz="8" w:space="0" w:color="000000"/>
+            </w:tcBorders>
+            <w:shd w:val="clear" w:color="auto" w:fill="D9D9D9" w:themeFill="background1" w:themeFillShade="D9"/>
+            <w:tcMar>
+              <w:top w:w="100" w:type="dxa"/>
+              <w:left w:w="100" w:type="dxa"/>
+              <w:bottom w:w="100" w:type="dxa"/>
+              <w:right w:w="100" w:type="dxa"/>
+            </w:tcMar>
+            <w:hideMark/>
+          </w:tcPr>
+          <w:p>
+            <w:pPr>
+              <w:pStyle w:val="NormalWeb"/>
+              <w:spacing w:before="0" w:beforeAutospacing="0" w:after="0" w:afterAutospacing="0"/>
+              <w:jc w:val="center"/>
+            </w:pPr>
+            <w:r>
+              <w:rPr>
+                <w:rFonts w:ascii="Arial" w:hAnsi="Arial" w:cs="Arial"/>
+                <w:b/>
+                <w:bCs/>
+                <w:color w:val="000000"/>
+                <w:sz w:val="22"/>
+                <w:szCs w:val="22"/>
+              </w:rPr>
+              <w:t>Expected result</w:t>
+            </w:r>
+          </w:p>
+        </w:tc>
+        <w:tc>
+          <w:tcPr>
+            <w:tcW w:w="0" w:type="auto"/>
+            <w:tcBorders>
+              <w:top w:val="single" w:sz="8" w:space="0" w:color="000000"/>
+              <w:left w:val="single" w:sz="8" w:space="0" w:color="000000"/>
+              <w:bottom w:val="single" w:sz="8" w:space="0" w:color="000000"/>
+              <w:right w:val="single" w:sz="8" w:space="0" w:color="000000"/>
+            </w:tcBorders>
+            <w:shd w:val="clear" w:color="auto" w:fill="D9D9D9" w:themeFill="background1" w:themeFillShade="D9"/>
+            <w:tcMar>
+              <w:top w:w="100" w:type="dxa"/>
+              <w:left w:w="100" w:type="dxa"/>
+              <w:bottom w:w="100" w:type="dxa"/>
+              <w:right w:w="100" w:type="dxa"/>
+            </w:tcMar>
+            <w:hideMark/>
+          </w:tcPr>
+          <w:p>
+            <w:pPr>
+              <w:pStyle w:val="NormalWeb"/>
+              <w:spacing w:before="0" w:beforeAutospacing="0" w:after="0" w:afterAutospacing="0"/>
+              <w:jc w:val="center"/>
+            </w:pPr>
+            <w:r>
+              <w:rPr>
+                <w:rFonts w:ascii="Arial" w:hAnsi="Arial" w:cs="Arial"/>
+                <w:b/>
+                <w:bCs/>
+                <w:color w:val="000000"/>
+                <w:sz w:val="22"/>
+                <w:szCs w:val="22"/>
+              </w:rPr>
+              <w:t>Actual result</w:t>
+            </w:r>
+          </w:p>
+        </w:tc>
+        <w:tc>
+          <w:tcPr>
+            <w:tcW w:w="0" w:type="auto"/>
+            <w:tcBorders>
+              <w:top w:val="single" w:sz="8" w:space="0" w:color="000000"/>
+              <w:left w:val="single" w:sz="8" w:space="0" w:color="000000"/>
+              <w:bottom w:val="single" w:sz="8" w:space="0" w:color="000000"/>
+              <w:right w:val="single" w:sz="8" w:space="0" w:color="000000"/>
+            </w:tcBorders>
+            <w:shd w:val="clear" w:color="auto" w:fill="D9D9D9" w:themeFill="background1" w:themeFillShade="D9"/>
+            <w:tcMar>
+              <w:top w:w="100" w:type="dxa"/>
+              <w:left w:w="100" w:type="dxa"/>
+              <w:bottom w:w="100" w:type="dxa"/>
+              <w:right w:w="100" w:type="dxa"/>
+            </w:tcMar>
+            <w:hideMark/>
+          </w:tcPr>
+          <w:p>
+            <w:pPr>
+              <w:pStyle w:val="NormalWeb"/>
+              <w:spacing w:before="0" w:beforeAutospacing="0" w:after="0" w:afterAutospacing="0"/>
+              <w:jc w:val="center"/>
+            </w:pPr>
+            <w:r>
+              <w:rPr>
+                <w:rFonts w:ascii="Arial" w:hAnsi="Arial" w:cs="Arial"/>
+                <w:b/>
+                <w:bCs/>
+                <w:color w:val="000000"/>
+                <w:sz w:val="22"/>
+                <w:szCs w:val="22"/>
+              </w:rPr>
+              <w:t>Status</w:t>
+            </w:r>
+          </w:p>
+        </w:tc>
+      </w:tr>
+      <w:tr>
+        <w:trPr>
+          <w:trHeight w:val="1400"/>
+        </w:trPr>
+        <w:tc>
+          <w:tcPr>
+            <w:tcW w:w="0" w:type="auto"/>
+            <w:tcBorders>
+              <w:top w:val="single" w:sz="8" w:space="0" w:color="000000"/>
+              <w:left w:val="single" w:sz="8" w:space="0" w:color="000000"/>
+              <w:bottom w:val="single" w:sz="8" w:space="0" w:color="000000"/>
+              <w:right w:val="single" w:sz="8" w:space="0" w:color="000000"/>
+            </w:tcBorders>
+            <w:tcMar>
+              <w:top w:w="100" w:type="dxa"/>
+              <w:left w:w="100" w:type="dxa"/>
+              <w:bottom w:w="100" w:type="dxa"/>
+              <w:right w:w="100" w:type="dxa"/>
+            </w:tcMar>
+            <w:hideMark/>
+          </w:tcPr>
+          <w:p>
+            <w:pPr>
+              <w:pStyle w:val="NormalWeb"/>
+              <w:spacing w:before="0" w:beforeAutospacing="0" w:after="0" w:afterAutospacing="0"/>
+            </w:pPr>
+            <w:r>
+              <w:rPr>
+                <w:rFonts w:ascii="Arial" w:hAnsi="Arial" w:cs="Arial"/>
+                <w:color w:val="000000"/>
+                <w:sz w:val="22"/>
+                <w:szCs w:val="22"/>
+              </w:rPr>
+              <w:t xml:space="preserve"> 1.0</w:t>
+            </w:r>
+          </w:p>
+        </w:tc>
+        <w:tc>
+          <w:tcPr>
+            <w:tcW w:w="0" w:type="auto"/>
+            <w:tcBorders>
+              <w:top w:val="single" w:sz="8" w:space="0" w:color="000000"/>
+              <w:left w:val="single" w:sz="8" w:space="0" w:color="000000"/>
+              <w:bottom w:val="single" w:sz="8" w:space="0" w:color="000000"/>
+              <w:right w:val="single" w:sz="8" w:space="0" w:color="000000"/>
+            </w:tcBorders>
+            <w:tcMar>
+              <w:top w:w="100" w:type="dxa"/>
+              <w:left w:w="100" w:type="dxa"/>
+              <w:bottom w:w="100" w:type="dxa"/>
+              <w:right w:w="100" w:type="dxa"/>
+            </w:tcMar>
+            <w:hideMark/>
+          </w:tcPr>
+          <w:p>
+            <w:pPr>
+              <w:pStyle w:val="NormalWeb"/>
+              <w:spacing w:before="0" w:beforeAutospacing="0" w:after="0" w:afterAutospacing="0"/>
+              <w:jc w:val="center"/>
+            </w:pPr>
+            <w:r>
+              <w:rPr>
+                <w:rFonts w:ascii="Arial" w:hAnsi="Arial" w:cs="Arial"/>
+                <w:color w:val="000000"/>
+                <w:sz w:val="22"/>
+                <w:szCs w:val="22"/>
+              </w:rPr>
+              <w:t xml:space="preserve"> FR1</w:t>
+            </w:r>
+          </w:p>
+        </w:tc>
+        <w:tc>
+          <w:tcPr>
+            <w:tcW w:w="0" w:type="auto"/>
+            <w:tcBorders>
+              <w:top w:val="single" w:sz="8" w:space="0" w:color="000000"/>
+              <w:left w:val="single" w:sz="8" w:space="0" w:color="000000"/>
+              <w:bottom w:val="single" w:sz="8" w:space="0" w:color="000000"/>
+              <w:right w:val="single" w:sz="8" w:space="0" w:color="000000"/>
+            </w:tcBorders>
+            <w:tcMar>
+              <w:top w:w="100" w:type="dxa"/>
+              <w:left w:w="100" w:type="dxa"/>
+              <w:bottom w:w="100" w:type="dxa"/>
+              <w:right w:w="100" w:type="dxa"/>
+            </w:tcMar>
+            <w:hideMark/>
+          </w:tcPr>
+          <w:p>
+            <w:pPr>
+              <w:pStyle w:val="NormalWeb"/>
+              <w:spacing w:before="0" w:beforeAutospacing="0" w:after="0" w:afterAutospacing="0"/>
+            </w:pPr>
+            <w:r>
+              <w:rPr>
+                <w:rFonts w:ascii="Arial" w:hAnsi="Arial" w:cs="Arial"/>
+                <w:color w:val="000000"/>
+                <w:sz w:val="22"/>
+                <w:szCs w:val="22"/>
+              </w:rPr>
+              <w:t>Upload images which are stored in device storage.</w:t>
+            </w:r>
+          </w:p>
+        </w:tc>
+        <w:tc>
+          <w:tcPr>
+            <w:tcW w:w="0" w:type="auto"/>
+            <w:tcBorders>
+              <w:top w:val="single" w:sz="8" w:space="0" w:color="000000"/>
+              <w:left w:val="single" w:sz="8" w:space="0" w:color="000000"/>
+              <w:bottom w:val="single" w:sz="8" w:space="0" w:color="000000"/>
+              <w:right w:val="single" w:sz="8" w:space="0" w:color="000000"/>
+            </w:tcBorders>
+            <w:tcMar>
+              <w:top w:w="100" w:type="dxa"/>
+              <w:left w:w="100" w:type="dxa"/>
+              <w:bottom w:w="100" w:type="dxa"/>
+              <w:right w:w="100" w:type="dxa"/>
+            </w:tcMar>
+            <w:hideMark/>
+          </w:tcPr>
+          <w:p>
+            <w:pPr>
+              <w:pStyle w:val="NormalWeb"/>
+              <w:spacing w:before="0" w:beforeAutospacing="0" w:after="0" w:afterAutospacing="0"/>
+            </w:pPr>
+            <w:r>
+              <w:rPr>
+                <w:rFonts w:ascii="Arial" w:hAnsi="Arial" w:cs="Arial"/>
+                <w:color w:val="000000"/>
+                <w:sz w:val="22"/>
+                <w:szCs w:val="22"/>
+              </w:rPr>
+              <w:t xml:space="preserve">Uploading at 60 </w:t>
+            </w:r>
+            <w:proofErr w:type="spellStart"/>
+            <w:proofErr w:type="gramStart"/>
+            <w:r>
+              <w:rPr>
+                <w:rFonts w:ascii="Arial" w:hAnsi="Arial" w:cs="Arial"/>
+                <w:color w:val="000000"/>
+                <w:sz w:val="22"/>
+                <w:szCs w:val="22"/>
+              </w:rPr>
+              <w:t>jpg,jpeg</w:t>
+            </w:r>
+            <w:proofErr w:type="gramEnd"/>
+            <w:r>
+              <w:rPr>
+                <w:rFonts w:ascii="Arial" w:hAnsi="Arial" w:cs="Arial"/>
+                <w:color w:val="000000"/>
+                <w:sz w:val="22"/>
+                <w:szCs w:val="22"/>
+              </w:rPr>
+              <w:t>,png,gif</w:t>
+            </w:r>
+            <w:proofErr w:type="spellEnd"/>
+            <w:r>
+              <w:rPr>
+                <w:rFonts w:ascii="Arial" w:hAnsi="Arial" w:cs="Arial"/>
+                <w:color w:val="000000"/>
+                <w:sz w:val="22"/>
+                <w:szCs w:val="22"/>
+              </w:rPr>
+              <w:t xml:space="preserve"> file formats with</w:t>
+            </w:r>
+          </w:p>
+        </w:tc>
+        <w:tc>
+          <w:tcPr>
+            <w:tcW w:w="0" w:type="auto"/>
+            <w:tcBorders>
+              <w:top w:val="single" w:sz="8" w:space="0" w:color="000000"/>
+              <w:left w:val="single" w:sz="8" w:space="0" w:color="000000"/>
+              <w:bottom w:val="single" w:sz="8" w:space="0" w:color="000000"/>
+              <w:right w:val="single" w:sz="8" w:space="0" w:color="000000"/>
+            </w:tcBorders>
+            <w:tcMar>
+              <w:top w:w="100" w:type="dxa"/>
+              <w:left w:w="100" w:type="dxa"/>
+              <w:bottom w:w="100" w:type="dxa"/>
+              <w:right w:w="100" w:type="dxa"/>
+            </w:tcMar>
+            <w:hideMark/>
+          </w:tcPr>
+          <w:p>
+            <w:pPr>
+              <w:pStyle w:val="NormalWeb"/>
+              <w:spacing w:before="0" w:beforeAutospacing="0" w:after="0" w:afterAutospacing="0"/>
+            </w:pPr>
+            <w:r>
+              <w:rPr>
+                <w:rFonts w:ascii="Arial" w:hAnsi="Arial" w:cs="Arial"/>
+                <w:color w:val="000000"/>
+                <w:sz w:val="22"/>
+                <w:szCs w:val="22"/>
+              </w:rPr>
+              <w:t>Upload at least 50 images</w:t>
+            </w:r>
+          </w:p>
+        </w:tc>
+        <w:tc>
+          <w:tcPr>
+            <w:tcW w:w="0" w:type="auto"/>
+            <w:tcBorders>
+              <w:top w:val="single" w:sz="8" w:space="0" w:color="000000"/>
+              <w:left w:val="single" w:sz="8" w:space="0" w:color="000000"/>
+              <w:bottom w:val="single" w:sz="8" w:space="0" w:color="000000"/>
+              <w:right w:val="single" w:sz="8" w:space="0" w:color="000000"/>
+            </w:tcBorders>
+            <w:tcMar>
+              <w:top w:w="100" w:type="dxa"/>
+              <w:left w:w="100" w:type="dxa"/>
+              <w:bottom w:w="100" w:type="dxa"/>
+              <w:right w:w="100" w:type="dxa"/>
+            </w:tcMar>
+            <w:hideMark/>
+          </w:tcPr>
+          <w:p>
+            <w:pPr>
+              <w:pStyle w:val="NormalWeb"/>
+              <w:spacing w:before="0" w:beforeAutospacing="0" w:after="0" w:afterAutospacing="0"/>
+            </w:pPr>
+            <w:proofErr w:type="spellStart"/>
+            <w:proofErr w:type="gramStart"/>
+            <w:r>
+              <w:rPr>
+                <w:rFonts w:ascii="Arial" w:hAnsi="Arial" w:cs="Arial"/>
+                <w:color w:val="000000"/>
+                <w:sz w:val="22"/>
+                <w:szCs w:val="22"/>
+              </w:rPr>
+              <w:t>Jpg,jpeg</w:t>
+            </w:r>
+            <w:proofErr w:type="gramEnd"/>
+            <w:r>
+              <w:rPr>
+                <w:rFonts w:ascii="Arial" w:hAnsi="Arial" w:cs="Arial"/>
+                <w:color w:val="000000"/>
+                <w:sz w:val="22"/>
+                <w:szCs w:val="22"/>
+              </w:rPr>
+              <w:t>,png</w:t>
+            </w:r>
+            <w:proofErr w:type="spellEnd"/>
+            <w:r>
+              <w:rPr>
+                <w:rFonts w:ascii="Arial" w:hAnsi="Arial" w:cs="Arial"/>
+                <w:color w:val="000000"/>
+                <w:sz w:val="22"/>
+                <w:szCs w:val="22"/>
+              </w:rPr>
+              <w:t xml:space="preserve"> are successfully uploaded.</w:t>
+            </w:r>
+          </w:p>
+          <w:p>
+            <w:pPr>
+              <w:pStyle w:val="NormalWeb"/>
+              <w:spacing w:before="0" w:beforeAutospacing="0" w:after="0" w:afterAutospacing="0"/>
+              <w:rPr>
+                <w:rFonts w:ascii="Arial" w:hAnsi="Arial" w:cs="Arial"/>
+                <w:color w:val="000000"/>
+                <w:sz w:val="22"/>
+                <w:szCs w:val="22"/>
+              </w:rPr>
+            </w:pPr>
+          </w:p>
+          <w:p>
+            <w:pPr>
+              <w:pStyle w:val="NormalWeb"/>
+              <w:spacing w:before="0" w:beforeAutospacing="0" w:after="0" w:afterAutospacing="0"/>
+            </w:pPr>
+            <w:r>
+              <w:rPr>
+                <w:rFonts w:ascii="Arial" w:hAnsi="Arial" w:cs="Arial"/>
+                <w:color w:val="000000"/>
+                <w:sz w:val="22"/>
+                <w:szCs w:val="22"/>
+              </w:rPr>
+              <w:t>Gif file format successfully uploaded but it is shown in freeze format.</w:t>
+            </w:r>
+          </w:p>
+        </w:tc>
+        <w:tc>
+          <w:tcPr>
+            <w:tcW w:w="0" w:type="auto"/>
+            <w:tcBorders>
+              <w:top w:val="single" w:sz="8" w:space="0" w:color="000000"/>
+              <w:left w:val="single" w:sz="8" w:space="0" w:color="000000"/>
+              <w:bottom w:val="single" w:sz="8" w:space="0" w:color="000000"/>
+              <w:right w:val="single" w:sz="8" w:space="0" w:color="000000"/>
+            </w:tcBorders>
+            <w:tcMar>
+              <w:top w:w="100" w:type="dxa"/>
+              <w:left w:w="100" w:type="dxa"/>
+              <w:bottom w:w="100" w:type="dxa"/>
+              <w:right w:w="100" w:type="dxa"/>
+            </w:tcMar>
+            <w:hideMark/>
+          </w:tcPr>
+          <w:p>
+            <w:pPr>
+              <w:pStyle w:val="NormalWeb"/>
+              <w:spacing w:before="0" w:beforeAutospacing="0" w:after="0" w:afterAutospacing="0"/>
+              <w:jc w:val="center"/>
+            </w:pPr>
+            <w:r>
+              <w:rPr>
+                <w:rFonts w:ascii="Arial" w:hAnsi="Arial" w:cs="Arial"/>
+                <w:color w:val="000000"/>
+                <w:sz w:val="22"/>
+                <w:szCs w:val="22"/>
+              </w:rPr>
+              <w:t>Pass</w:t>
+            </w:r>
+          </w:p>
+          <w:p>
+            <w:pPr>
+              <w:pStyle w:val="NormalWeb"/>
+              <w:spacing w:before="0" w:beforeAutospacing="0" w:after="0" w:afterAutospacing="0"/>
+              <w:jc w:val="center"/>
+            </w:pPr>
+            <w:r>
+              <w:rPr>
+                <w:rFonts w:ascii="Arial" w:hAnsi="Arial" w:cs="Arial"/>
+                <w:color w:val="000000"/>
+                <w:sz w:val="22"/>
+                <w:szCs w:val="22"/>
+              </w:rPr>
+              <w:t>(91.66%)</w:t>
+            </w:r>
+          </w:p>
+        </w:tc>
+      </w:tr>
+      <w:tr>
+        <w:trPr>
+          <w:trHeight w:val="1475"/>
+        </w:trPr>
+        <w:tc>
+          <w:tcPr>
+            <w:tcW w:w="0" w:type="auto"/>
+            <w:tcBorders>
+              <w:top w:val="single" w:sz="8" w:space="0" w:color="000000"/>
+              <w:left w:val="single" w:sz="8" w:space="0" w:color="000000"/>
+              <w:bottom w:val="single" w:sz="8" w:space="0" w:color="000000"/>
+              <w:right w:val="single" w:sz="8" w:space="0" w:color="000000"/>
+            </w:tcBorders>
+            <w:tcMar>
+              <w:top w:w="100" w:type="dxa"/>
+              <w:left w:w="100" w:type="dxa"/>
+              <w:bottom w:w="100" w:type="dxa"/>
+              <w:right w:w="100" w:type="dxa"/>
+            </w:tcMar>
+            <w:hideMark/>
+          </w:tcPr>
+          <w:p>
+            <w:pPr>
+              <w:pStyle w:val="NormalWeb"/>
+              <w:spacing w:before="0" w:beforeAutospacing="0" w:after="0" w:afterAutospacing="0"/>
+            </w:pPr>
+            <w:r>
+              <w:rPr>
+                <w:rFonts w:ascii="Arial" w:hAnsi="Arial" w:cs="Arial"/>
+                <w:color w:val="000000"/>
+                <w:sz w:val="22"/>
+                <w:szCs w:val="22"/>
+              </w:rPr>
+              <w:t xml:space="preserve"> 2.0</w:t>
+            </w:r>
+          </w:p>
+        </w:tc>
+        <w:tc>
+          <w:tcPr>
+            <w:tcW w:w="0" w:type="auto"/>
+            <w:tcBorders>
+              <w:top w:val="single" w:sz="8" w:space="0" w:color="000000"/>
+              <w:left w:val="single" w:sz="8" w:space="0" w:color="000000"/>
+              <w:bottom w:val="single" w:sz="8" w:space="0" w:color="000000"/>
+              <w:right w:val="single" w:sz="8" w:space="0" w:color="000000"/>
+            </w:tcBorders>
+            <w:tcMar>
+              <w:top w:w="100" w:type="dxa"/>
+              <w:left w:w="100" w:type="dxa"/>
+              <w:bottom w:w="100" w:type="dxa"/>
+              <w:right w:w="100" w:type="dxa"/>
+            </w:tcMar>
+            <w:hideMark/>
+          </w:tcPr>
+          <w:p>
+            <w:pPr>
+              <w:pStyle w:val="NormalWeb"/>
+              <w:spacing w:before="0" w:beforeAutospacing="0" w:after="0" w:afterAutospacing="0"/>
+              <w:jc w:val="center"/>
+            </w:pPr>
+            <w:r>
+              <w:rPr>
+                <w:rFonts w:ascii="Arial" w:hAnsi="Arial" w:cs="Arial"/>
+                <w:color w:val="000000"/>
+                <w:sz w:val="22"/>
+                <w:szCs w:val="22"/>
+              </w:rPr>
+              <w:t xml:space="preserve"> FR2</w:t>
+            </w:r>
+          </w:p>
+        </w:tc>
+        <w:tc>
+          <w:tcPr>
+            <w:tcW w:w="0" w:type="auto"/>
+            <w:tcBorders>
+              <w:top w:val="single" w:sz="8" w:space="0" w:color="000000"/>
+              <w:left w:val="single" w:sz="8" w:space="0" w:color="000000"/>
+              <w:bottom w:val="single" w:sz="8" w:space="0" w:color="000000"/>
+              <w:right w:val="single" w:sz="8" w:space="0" w:color="000000"/>
+            </w:tcBorders>
+            <w:tcMar>
+              <w:top w:w="100" w:type="dxa"/>
+              <w:left w:w="100" w:type="dxa"/>
+              <w:bottom w:w="100" w:type="dxa"/>
+              <w:right w:w="100" w:type="dxa"/>
+            </w:tcMar>
+            <w:hideMark/>
+          </w:tcPr>
+          <w:p>
+            <w:pPr>
+              <w:pStyle w:val="NormalWeb"/>
+              <w:spacing w:before="0" w:beforeAutospacing="0" w:after="0" w:afterAutospacing="0"/>
+            </w:pPr>
+            <w:r>
+              <w:rPr>
+                <w:rFonts w:ascii="Arial" w:hAnsi="Arial" w:cs="Arial"/>
+                <w:color w:val="000000"/>
+                <w:sz w:val="22"/>
+                <w:szCs w:val="22"/>
+              </w:rPr>
+              <w:t>Real-Time camera feature </w:t>
+            </w:r>
+          </w:p>
+        </w:tc>
+        <w:tc>
+          <w:tcPr>
+            <w:tcW w:w="0" w:type="auto"/>
+            <w:tcBorders>
+              <w:top w:val="single" w:sz="8" w:space="0" w:color="000000"/>
+              <w:left w:val="single" w:sz="8" w:space="0" w:color="000000"/>
+              <w:bottom w:val="single" w:sz="8" w:space="0" w:color="000000"/>
+              <w:right w:val="single" w:sz="8" w:space="0" w:color="000000"/>
+            </w:tcBorders>
+            <w:tcMar>
+              <w:top w:w="100" w:type="dxa"/>
+              <w:left w:w="100" w:type="dxa"/>
+              <w:bottom w:w="100" w:type="dxa"/>
+              <w:right w:w="100" w:type="dxa"/>
+            </w:tcMar>
+            <w:hideMark/>
+          </w:tcPr>
+          <w:p>
+            <w:pPr>
+              <w:pStyle w:val="NormalWeb"/>
+              <w:spacing w:before="0" w:beforeAutospacing="0" w:after="0" w:afterAutospacing="0"/>
+            </w:pPr>
+            <w:r>
+              <w:rPr>
+                <w:rFonts w:ascii="Arial" w:hAnsi="Arial" w:cs="Arial"/>
+                <w:color w:val="000000"/>
+                <w:sz w:val="22"/>
+                <w:szCs w:val="22"/>
+              </w:rPr>
+              <w:t xml:space="preserve">Pointed real time camera into 60 different objects which belongs to the classes in the </w:t>
+            </w:r>
+            <w:proofErr w:type="spellStart"/>
+            <w:r>
+              <w:rPr>
+                <w:rFonts w:ascii="Arial" w:hAnsi="Arial" w:cs="Arial"/>
+                <w:color w:val="000000"/>
+                <w:sz w:val="22"/>
+                <w:szCs w:val="22"/>
+              </w:rPr>
+              <w:t>GoPit</w:t>
+            </w:r>
+            <w:proofErr w:type="spellEnd"/>
+            <w:r>
+              <w:rPr>
+                <w:rFonts w:ascii="Arial" w:hAnsi="Arial" w:cs="Arial"/>
+                <w:color w:val="000000"/>
+                <w:sz w:val="22"/>
+                <w:szCs w:val="22"/>
+              </w:rPr>
+              <w:t xml:space="preserve"> App (Glass, Hazardous, Metal, Organic, Plastic, </w:t>
+            </w:r>
+            <w:r>
+              <w:rPr>
+                <w:rFonts w:ascii="Arial" w:hAnsi="Arial" w:cs="Arial"/>
+                <w:color w:val="000000"/>
+                <w:sz w:val="22"/>
+                <w:szCs w:val="22"/>
+              </w:rPr>
+              <w:t>Recyclable)</w:t>
+            </w:r>
+          </w:p>
+          <w:p/>
+        </w:tc>
+        <w:tc>
+          <w:tcPr>
+            <w:tcW w:w="0" w:type="auto"/>
+            <w:tcBorders>
+              <w:top w:val="single" w:sz="8" w:space="0" w:color="000000"/>
+              <w:left w:val="single" w:sz="8" w:space="0" w:color="000000"/>
+              <w:bottom w:val="single" w:sz="8" w:space="0" w:color="000000"/>
+              <w:right w:val="single" w:sz="8" w:space="0" w:color="000000"/>
+            </w:tcBorders>
+            <w:tcMar>
+              <w:top w:w="100" w:type="dxa"/>
+              <w:left w:w="100" w:type="dxa"/>
+              <w:bottom w:w="100" w:type="dxa"/>
+              <w:right w:w="100" w:type="dxa"/>
+            </w:tcMar>
+            <w:hideMark/>
+          </w:tcPr>
+          <w:p>
+            <w:pPr>
+              <w:pStyle w:val="NormalWeb"/>
+              <w:spacing w:before="0" w:beforeAutospacing="0" w:after="0" w:afterAutospacing="0"/>
+            </w:pPr>
+            <w:r>
+              <w:rPr>
+                <w:rFonts w:ascii="Arial" w:hAnsi="Arial" w:cs="Arial"/>
+                <w:color w:val="000000"/>
+                <w:sz w:val="22"/>
+                <w:szCs w:val="22"/>
+              </w:rPr>
+              <w:t xml:space="preserve">Identify </w:t>
+            </w:r>
+            <w:r>
+              <w:rPr>
+                <w:rFonts w:ascii="Arial" w:hAnsi="Arial" w:cs="Arial"/>
+                <w:color w:val="000000"/>
+                <w:sz w:val="22"/>
+                <w:szCs w:val="22"/>
+              </w:rPr>
+              <w:t>the objects</w:t>
+            </w:r>
+            <w:r>
+              <w:rPr>
+                <w:rFonts w:ascii="Arial" w:hAnsi="Arial" w:cs="Arial"/>
+                <w:color w:val="000000"/>
+                <w:sz w:val="22"/>
+                <w:szCs w:val="22"/>
+              </w:rPr>
+              <w:t xml:space="preserve"> with above 90% of accuracy. </w:t>
+            </w:r>
+          </w:p>
+        </w:tc>
+        <w:tc>
+          <w:tcPr>
+            <w:tcW w:w="0" w:type="auto"/>
+            <w:tcBorders>
+              <w:top w:val="single" w:sz="8" w:space="0" w:color="000000"/>
+              <w:left w:val="single" w:sz="8" w:space="0" w:color="000000"/>
+              <w:bottom w:val="single" w:sz="8" w:space="0" w:color="000000"/>
+              <w:right w:val="single" w:sz="8" w:space="0" w:color="000000"/>
+            </w:tcBorders>
+            <w:tcMar>
+              <w:top w:w="100" w:type="dxa"/>
+              <w:left w:w="100" w:type="dxa"/>
+              <w:bottom w:w="100" w:type="dxa"/>
+              <w:right w:w="100" w:type="dxa"/>
+            </w:tcMar>
+            <w:hideMark/>
+          </w:tcPr>
+          <w:p>
+            <w:pPr>
+              <w:pStyle w:val="NormalWeb"/>
+              <w:spacing w:before="0" w:beforeAutospacing="0" w:after="0" w:afterAutospacing="0"/>
+            </w:pPr>
+            <w:r>
+              <w:rPr>
+                <w:rFonts w:ascii="Arial" w:hAnsi="Arial" w:cs="Arial"/>
+                <w:color w:val="000000"/>
+                <w:sz w:val="22"/>
+                <w:szCs w:val="22"/>
+              </w:rPr>
+              <w:t>40 objects were identified with 70 - 80 percentage of accuracy and 15 objects were identified with above 90 percentage. Remaining 5 objects were identified with below 60 percent.  </w:t>
+            </w:r>
+          </w:p>
+        </w:tc>
+        <w:tc>
+          <w:tcPr>
+            <w:tcW w:w="0" w:type="auto"/>
+            <w:tcBorders>
+              <w:top w:val="single" w:sz="8" w:space="0" w:color="000000"/>
+              <w:left w:val="single" w:sz="8" w:space="0" w:color="000000"/>
+              <w:bottom w:val="single" w:sz="8" w:space="0" w:color="000000"/>
+              <w:right w:val="single" w:sz="8" w:space="0" w:color="000000"/>
+            </w:tcBorders>
+            <w:tcMar>
+              <w:top w:w="100" w:type="dxa"/>
+              <w:left w:w="100" w:type="dxa"/>
+              <w:bottom w:w="100" w:type="dxa"/>
+              <w:right w:w="100" w:type="dxa"/>
+            </w:tcMar>
+            <w:hideMark/>
+          </w:tcPr>
+          <w:p>
+            <w:pPr>
+              <w:pStyle w:val="NormalWeb"/>
+              <w:spacing w:before="0" w:beforeAutospacing="0" w:after="0" w:afterAutospacing="0"/>
+              <w:jc w:val="center"/>
+            </w:pPr>
+            <w:r>
+              <w:rPr>
+                <w:rFonts w:ascii="Arial" w:hAnsi="Arial" w:cs="Arial"/>
+                <w:color w:val="000000"/>
+                <w:sz w:val="22"/>
+                <w:szCs w:val="22"/>
+              </w:rPr>
+              <w:t>Pass</w:t>
+            </w:r>
+          </w:p>
+          <w:p>
+            <w:pPr>
+              <w:pStyle w:val="NormalWeb"/>
+              <w:spacing w:before="0" w:beforeAutospacing="0" w:after="0" w:afterAutospacing="0"/>
+              <w:jc w:val="center"/>
+            </w:pPr>
+            <w:r>
+              <w:rPr>
+                <w:rFonts w:ascii="Arial" w:hAnsi="Arial" w:cs="Arial"/>
+                <w:color w:val="000000"/>
+                <w:sz w:val="22"/>
+                <w:szCs w:val="22"/>
+              </w:rPr>
+              <w:t>(91.66%)</w:t>
+            </w:r>
+          </w:p>
+        </w:tc>
+      </w:tr>
+      <w:tr>
+        <w:trPr>
+          <w:trHeight w:val="1095"/>
+        </w:trPr>
+        <w:tc>
+          <w:tcPr>
+            <w:tcW w:w="0" w:type="auto"/>
+            <w:tcBorders>
+              <w:top w:val="single" w:sz="8" w:space="0" w:color="000000"/>
+              <w:left w:val="single" w:sz="8" w:space="0" w:color="000000"/>
+              <w:bottom w:val="single" w:sz="8" w:space="0" w:color="000000"/>
+              <w:right w:val="single" w:sz="8" w:space="0" w:color="000000"/>
+            </w:tcBorders>
+            <w:tcMar>
+              <w:top w:w="100" w:type="dxa"/>
+              <w:left w:w="100" w:type="dxa"/>
+              <w:bottom w:w="100" w:type="dxa"/>
+              <w:right w:w="100" w:type="dxa"/>
+            </w:tcMar>
+            <w:hideMark/>
+          </w:tcPr>
+          <w:p>
+            <w:pPr>
+              <w:pStyle w:val="NormalWeb"/>
+              <w:spacing w:before="0" w:beforeAutospacing="0" w:after="0" w:afterAutospacing="0"/>
+            </w:pPr>
+            <w:r>
+              <w:rPr>
+                <w:rFonts w:ascii="Arial" w:hAnsi="Arial" w:cs="Arial"/>
+                <w:color w:val="000000"/>
+                <w:sz w:val="22"/>
+                <w:szCs w:val="22"/>
+              </w:rPr>
+              <w:t xml:space="preserve"> 3.0</w:t>
+            </w:r>
+          </w:p>
+        </w:tc>
+        <w:tc>
+          <w:tcPr>
+            <w:tcW w:w="0" w:type="auto"/>
+            <w:tcBorders>
+              <w:top w:val="single" w:sz="8" w:space="0" w:color="000000"/>
+              <w:left w:val="single" w:sz="8" w:space="0" w:color="000000"/>
+              <w:bottom w:val="single" w:sz="8" w:space="0" w:color="000000"/>
+              <w:right w:val="single" w:sz="8" w:space="0" w:color="000000"/>
+            </w:tcBorders>
+            <w:tcMar>
+              <w:top w:w="100" w:type="dxa"/>
+              <w:left w:w="100" w:type="dxa"/>
+              <w:bottom w:w="100" w:type="dxa"/>
+              <w:right w:w="100" w:type="dxa"/>
+            </w:tcMar>
+            <w:hideMark/>
+          </w:tcPr>
+          <w:p>
+            <w:pPr>
+              <w:pStyle w:val="NormalWeb"/>
+              <w:spacing w:before="0" w:beforeAutospacing="0" w:after="0" w:afterAutospacing="0"/>
+              <w:jc w:val="center"/>
+            </w:pPr>
+            <w:r>
+              <w:rPr>
+                <w:rFonts w:ascii="Arial" w:hAnsi="Arial" w:cs="Arial"/>
+                <w:color w:val="000000"/>
+                <w:sz w:val="22"/>
+                <w:szCs w:val="22"/>
+              </w:rPr>
+              <w:t xml:space="preserve"> FR3</w:t>
+            </w:r>
+          </w:p>
+        </w:tc>
+        <w:tc>
+          <w:tcPr>
+            <w:tcW w:w="0" w:type="auto"/>
+            <w:tcBorders>
+              <w:top w:val="single" w:sz="8" w:space="0" w:color="000000"/>
+              <w:left w:val="single" w:sz="8" w:space="0" w:color="000000"/>
+              <w:bottom w:val="single" w:sz="8" w:space="0" w:color="000000"/>
+              <w:right w:val="single" w:sz="8" w:space="0" w:color="000000"/>
+            </w:tcBorders>
+            <w:tcMar>
+              <w:top w:w="100" w:type="dxa"/>
+              <w:left w:w="100" w:type="dxa"/>
+              <w:bottom w:w="100" w:type="dxa"/>
+              <w:right w:w="100" w:type="dxa"/>
+            </w:tcMar>
+            <w:hideMark/>
+          </w:tcPr>
+          <w:p>
+            <w:pPr>
+              <w:pStyle w:val="NormalWeb"/>
+              <w:spacing w:before="0" w:beforeAutospacing="0" w:after="0" w:afterAutospacing="0"/>
+            </w:pPr>
+            <w:r>
+              <w:rPr>
+                <w:rFonts w:ascii="Arial" w:hAnsi="Arial" w:cs="Arial"/>
+                <w:color w:val="000000"/>
+                <w:sz w:val="22"/>
+                <w:szCs w:val="22"/>
+              </w:rPr>
+              <w:t>Capture image from device camera</w:t>
+            </w:r>
+          </w:p>
+        </w:tc>
+        <w:tc>
+          <w:tcPr>
+            <w:tcW w:w="0" w:type="auto"/>
+            <w:tcBorders>
+              <w:top w:val="single" w:sz="8" w:space="0" w:color="000000"/>
+              <w:left w:val="single" w:sz="8" w:space="0" w:color="000000"/>
+              <w:bottom w:val="single" w:sz="8" w:space="0" w:color="000000"/>
+              <w:right w:val="single" w:sz="8" w:space="0" w:color="000000"/>
+            </w:tcBorders>
+            <w:tcMar>
+              <w:top w:w="100" w:type="dxa"/>
+              <w:left w:w="100" w:type="dxa"/>
+              <w:bottom w:w="100" w:type="dxa"/>
+              <w:right w:w="100" w:type="dxa"/>
+            </w:tcMar>
+            <w:hideMark/>
+          </w:tcPr>
+          <w:p>
+            <w:pPr>
+              <w:pStyle w:val="NormalWeb"/>
+              <w:spacing w:before="0" w:beforeAutospacing="0" w:after="0" w:afterAutospacing="0"/>
+            </w:pPr>
+            <w:r>
+              <w:rPr>
+                <w:rFonts w:ascii="Arial" w:hAnsi="Arial" w:cs="Arial"/>
+                <w:color w:val="000000"/>
+                <w:sz w:val="22"/>
+                <w:szCs w:val="22"/>
+              </w:rPr>
+              <w:t>Capture 20 images from device camera</w:t>
+            </w:r>
+          </w:p>
+        </w:tc>
+        <w:tc>
+          <w:tcPr>
+            <w:tcW w:w="0" w:type="auto"/>
+            <w:tcBorders>
+              <w:top w:val="single" w:sz="8" w:space="0" w:color="000000"/>
+              <w:left w:val="single" w:sz="8" w:space="0" w:color="000000"/>
+              <w:bottom w:val="single" w:sz="8" w:space="0" w:color="000000"/>
+              <w:right w:val="single" w:sz="8" w:space="0" w:color="000000"/>
+            </w:tcBorders>
+            <w:tcMar>
+              <w:top w:w="100" w:type="dxa"/>
+              <w:left w:w="100" w:type="dxa"/>
+              <w:bottom w:w="100" w:type="dxa"/>
+              <w:right w:w="100" w:type="dxa"/>
+            </w:tcMar>
+            <w:hideMark/>
+          </w:tcPr>
+          <w:p>
+            <w:pPr>
+              <w:pStyle w:val="NormalWeb"/>
+              <w:spacing w:before="0" w:beforeAutospacing="0" w:after="0" w:afterAutospacing="0"/>
+            </w:pPr>
+            <w:r>
+              <w:rPr>
+                <w:rFonts w:ascii="Arial" w:hAnsi="Arial" w:cs="Arial"/>
+                <w:color w:val="000000"/>
+                <w:sz w:val="22"/>
+                <w:szCs w:val="22"/>
+              </w:rPr>
+              <w:t>Capture at least 15 images</w:t>
+            </w:r>
+          </w:p>
+        </w:tc>
+        <w:tc>
+          <w:tcPr>
+            <w:tcW w:w="0" w:type="auto"/>
+            <w:tcBorders>
+              <w:top w:val="single" w:sz="8" w:space="0" w:color="000000"/>
+              <w:left w:val="single" w:sz="8" w:space="0" w:color="000000"/>
+              <w:bottom w:val="single" w:sz="8" w:space="0" w:color="000000"/>
+              <w:right w:val="single" w:sz="8" w:space="0" w:color="000000"/>
+            </w:tcBorders>
+            <w:tcMar>
+              <w:top w:w="100" w:type="dxa"/>
+              <w:left w:w="100" w:type="dxa"/>
+              <w:bottom w:w="100" w:type="dxa"/>
+              <w:right w:w="100" w:type="dxa"/>
+            </w:tcMar>
+            <w:hideMark/>
+          </w:tcPr>
+          <w:p>
+            <w:pPr>
+              <w:pStyle w:val="NormalWeb"/>
+              <w:spacing w:before="0" w:beforeAutospacing="0" w:after="0" w:afterAutospacing="0"/>
+            </w:pPr>
+            <w:r>
+              <w:rPr>
+                <w:rFonts w:ascii="Arial" w:hAnsi="Arial" w:cs="Arial"/>
+                <w:color w:val="000000"/>
+                <w:sz w:val="22"/>
+                <w:szCs w:val="22"/>
+              </w:rPr>
+              <w:t>Captured 20 images</w:t>
+            </w:r>
+          </w:p>
+        </w:tc>
+        <w:tc>
+          <w:tcPr>
+            <w:tcW w:w="0" w:type="auto"/>
+            <w:tcBorders>
+              <w:top w:val="single" w:sz="8" w:space="0" w:color="000000"/>
+              <w:left w:val="single" w:sz="8" w:space="0" w:color="000000"/>
+              <w:bottom w:val="single" w:sz="8" w:space="0" w:color="000000"/>
+              <w:right w:val="single" w:sz="8" w:space="0" w:color="000000"/>
+            </w:tcBorders>
+            <w:tcMar>
+              <w:top w:w="100" w:type="dxa"/>
+              <w:left w:w="100" w:type="dxa"/>
+              <w:bottom w:w="100" w:type="dxa"/>
+              <w:right w:w="100" w:type="dxa"/>
+            </w:tcMar>
+            <w:hideMark/>
+          </w:tcPr>
+          <w:p>
+            <w:pPr>
+              <w:pStyle w:val="NormalWeb"/>
+              <w:spacing w:before="0" w:beforeAutospacing="0" w:after="0" w:afterAutospacing="0"/>
+              <w:jc w:val="center"/>
+            </w:pPr>
+            <w:r>
+              <w:rPr>
+                <w:rFonts w:ascii="Arial" w:hAnsi="Arial" w:cs="Arial"/>
+                <w:color w:val="000000"/>
+                <w:sz w:val="22"/>
+                <w:szCs w:val="22"/>
+              </w:rPr>
+              <w:t>Pass</w:t>
+            </w:r>
+          </w:p>
+          <w:p>
+            <w:pPr>
+              <w:pStyle w:val="NormalWeb"/>
+              <w:spacing w:before="0" w:beforeAutospacing="0" w:after="0" w:afterAutospacing="0"/>
+              <w:jc w:val="center"/>
+            </w:pPr>
+            <w:r>
+              <w:rPr>
+                <w:rFonts w:ascii="Arial" w:hAnsi="Arial" w:cs="Arial"/>
+                <w:color w:val="000000"/>
+                <w:sz w:val="22"/>
+                <w:szCs w:val="22"/>
+              </w:rPr>
+              <w:t>(100%)</w:t>
+            </w:r>
+          </w:p>
+        </w:tc>
+      </w:tr>
+      <w:tr>
+        <w:trPr>
+          <w:trHeight w:val="1475"/>
+        </w:trPr>
+        <w:tc>
+          <w:tcPr>
+            <w:tcW w:w="0" w:type="auto"/>
+            <w:tcBorders>
+              <w:top w:val="single" w:sz="8" w:space="0" w:color="000000"/>
+              <w:left w:val="single" w:sz="8" w:space="0" w:color="000000"/>
+              <w:bottom w:val="single" w:sz="8" w:space="0" w:color="000000"/>
+              <w:right w:val="single" w:sz="8" w:space="0" w:color="000000"/>
+            </w:tcBorders>
+            <w:tcMar>
+              <w:top w:w="100" w:type="dxa"/>
+              <w:left w:w="100" w:type="dxa"/>
+              <w:bottom w:w="100" w:type="dxa"/>
+              <w:right w:w="100" w:type="dxa"/>
+            </w:tcMar>
+            <w:hideMark/>
+          </w:tcPr>
+          <w:p>
+            <w:pPr>
+              <w:pStyle w:val="NormalWeb"/>
+              <w:spacing w:before="0" w:beforeAutospacing="0" w:after="0" w:afterAutospacing="0"/>
+            </w:pPr>
+            <w:r>
+              <w:rPr>
+                <w:rFonts w:ascii="Arial" w:hAnsi="Arial" w:cs="Arial"/>
+                <w:color w:val="000000"/>
+                <w:sz w:val="22"/>
+                <w:szCs w:val="22"/>
+              </w:rPr>
+              <w:t xml:space="preserve"> 4.0</w:t>
+            </w:r>
+          </w:p>
+        </w:tc>
+        <w:tc>
+          <w:tcPr>
+            <w:tcW w:w="0" w:type="auto"/>
+            <w:tcBorders>
+              <w:top w:val="single" w:sz="8" w:space="0" w:color="000000"/>
+              <w:left w:val="single" w:sz="8" w:space="0" w:color="000000"/>
+              <w:bottom w:val="single" w:sz="8" w:space="0" w:color="000000"/>
+              <w:right w:val="single" w:sz="8" w:space="0" w:color="000000"/>
+            </w:tcBorders>
+            <w:tcMar>
+              <w:top w:w="100" w:type="dxa"/>
+              <w:left w:w="100" w:type="dxa"/>
+              <w:bottom w:w="100" w:type="dxa"/>
+              <w:right w:w="100" w:type="dxa"/>
+            </w:tcMar>
+            <w:hideMark/>
+          </w:tcPr>
+          <w:p>
+            <w:pPr>
+              <w:pStyle w:val="NormalWeb"/>
+              <w:spacing w:before="0" w:beforeAutospacing="0" w:after="0" w:afterAutospacing="0"/>
+              <w:jc w:val="center"/>
+            </w:pPr>
+            <w:r>
+              <w:rPr>
+                <w:rFonts w:ascii="Arial" w:hAnsi="Arial" w:cs="Arial"/>
+                <w:color w:val="000000"/>
+                <w:sz w:val="22"/>
+                <w:szCs w:val="22"/>
+              </w:rPr>
+              <w:t xml:space="preserve"> FR4</w:t>
+            </w:r>
+          </w:p>
+        </w:tc>
+        <w:tc>
+          <w:tcPr>
+            <w:tcW w:w="0" w:type="auto"/>
+            <w:tcBorders>
+              <w:top w:val="single" w:sz="8" w:space="0" w:color="000000"/>
+              <w:left w:val="single" w:sz="8" w:space="0" w:color="000000"/>
+              <w:bottom w:val="single" w:sz="8" w:space="0" w:color="000000"/>
+              <w:right w:val="single" w:sz="8" w:space="0" w:color="000000"/>
+            </w:tcBorders>
+            <w:tcMar>
+              <w:top w:w="100" w:type="dxa"/>
+              <w:left w:w="100" w:type="dxa"/>
+              <w:bottom w:w="100" w:type="dxa"/>
+              <w:right w:w="100" w:type="dxa"/>
+            </w:tcMar>
+            <w:hideMark/>
+          </w:tcPr>
+          <w:p>
+            <w:pPr>
+              <w:pStyle w:val="NormalWeb"/>
+              <w:spacing w:before="0" w:beforeAutospacing="0" w:after="0" w:afterAutospacing="0"/>
+            </w:pPr>
+            <w:r>
+              <w:rPr>
+                <w:rFonts w:ascii="Arial" w:hAnsi="Arial" w:cs="Arial"/>
+                <w:color w:val="000000"/>
+                <w:sz w:val="22"/>
+                <w:szCs w:val="22"/>
+              </w:rPr>
+              <w:t>Analyze given image and show relevant garbage classification class </w:t>
+            </w:r>
+          </w:p>
+        </w:tc>
+        <w:tc>
+          <w:tcPr>
+            <w:tcW w:w="0" w:type="auto"/>
+            <w:tcBorders>
+              <w:top w:val="single" w:sz="8" w:space="0" w:color="000000"/>
+              <w:left w:val="single" w:sz="8" w:space="0" w:color="000000"/>
+              <w:bottom w:val="single" w:sz="8" w:space="0" w:color="000000"/>
+              <w:right w:val="single" w:sz="8" w:space="0" w:color="000000"/>
+            </w:tcBorders>
+            <w:tcMar>
+              <w:top w:w="100" w:type="dxa"/>
+              <w:left w:w="100" w:type="dxa"/>
+              <w:bottom w:w="100" w:type="dxa"/>
+              <w:right w:w="100" w:type="dxa"/>
+            </w:tcMar>
+            <w:hideMark/>
+          </w:tcPr>
+          <w:p>
+            <w:pPr>
+              <w:pStyle w:val="NormalWeb"/>
+              <w:spacing w:before="0" w:beforeAutospacing="0" w:after="0" w:afterAutospacing="0"/>
+            </w:pPr>
+            <w:r>
+              <w:rPr>
+                <w:rFonts w:ascii="Arial" w:hAnsi="Arial" w:cs="Arial"/>
+                <w:color w:val="000000"/>
+                <w:sz w:val="22"/>
+                <w:szCs w:val="22"/>
+              </w:rPr>
+              <w:t xml:space="preserve"> Analyzed 60 images (10 images from each class) </w:t>
+            </w:r>
+          </w:p>
+        </w:tc>
+        <w:tc>
+          <w:tcPr>
+            <w:tcW w:w="0" w:type="auto"/>
+            <w:tcBorders>
+              <w:top w:val="single" w:sz="8" w:space="0" w:color="000000"/>
+              <w:left w:val="single" w:sz="8" w:space="0" w:color="000000"/>
+              <w:bottom w:val="single" w:sz="8" w:space="0" w:color="000000"/>
+              <w:right w:val="single" w:sz="8" w:space="0" w:color="000000"/>
+            </w:tcBorders>
+            <w:tcMar>
+              <w:top w:w="100" w:type="dxa"/>
+              <w:left w:w="100" w:type="dxa"/>
+              <w:bottom w:w="100" w:type="dxa"/>
+              <w:right w:w="100" w:type="dxa"/>
+            </w:tcMar>
+            <w:hideMark/>
+          </w:tcPr>
+          <w:p>
+            <w:pPr>
+              <w:pStyle w:val="NormalWeb"/>
+              <w:spacing w:before="0" w:beforeAutospacing="0" w:after="0" w:afterAutospacing="0"/>
+            </w:pPr>
+            <w:r>
+              <w:rPr>
+                <w:rFonts w:ascii="Arial" w:hAnsi="Arial" w:cs="Arial"/>
+                <w:color w:val="000000"/>
+                <w:sz w:val="22"/>
+                <w:szCs w:val="22"/>
+              </w:rPr>
+              <w:t>Identify and display relevant garbage class at least 50 images.</w:t>
+            </w:r>
+          </w:p>
+        </w:tc>
+        <w:tc>
+          <w:tcPr>
+            <w:tcW w:w="0" w:type="auto"/>
+            <w:tcBorders>
+              <w:top w:val="single" w:sz="8" w:space="0" w:color="000000"/>
+              <w:left w:val="single" w:sz="8" w:space="0" w:color="000000"/>
+              <w:bottom w:val="single" w:sz="8" w:space="0" w:color="000000"/>
+              <w:right w:val="single" w:sz="8" w:space="0" w:color="000000"/>
+            </w:tcBorders>
+            <w:tcMar>
+              <w:top w:w="100" w:type="dxa"/>
+              <w:left w:w="100" w:type="dxa"/>
+              <w:bottom w:w="100" w:type="dxa"/>
+              <w:right w:w="100" w:type="dxa"/>
+            </w:tcMar>
+            <w:hideMark/>
+          </w:tcPr>
+          <w:p>
+            <w:pPr>
+              <w:pStyle w:val="NormalWeb"/>
+              <w:spacing w:before="0" w:beforeAutospacing="0" w:after="0" w:afterAutospacing="0"/>
+            </w:pPr>
+            <w:r>
+              <w:rPr>
+                <w:rFonts w:ascii="Arial" w:hAnsi="Arial" w:cs="Arial"/>
+                <w:color w:val="000000"/>
+                <w:sz w:val="22"/>
+                <w:szCs w:val="22"/>
+              </w:rPr>
+              <w:t xml:space="preserve">Successfully analyzed and displayed relevant garbage </w:t>
+            </w:r>
+            <w:proofErr w:type="gramStart"/>
+            <w:r>
+              <w:rPr>
+                <w:rFonts w:ascii="Arial" w:hAnsi="Arial" w:cs="Arial"/>
+                <w:color w:val="000000"/>
+                <w:sz w:val="22"/>
+                <w:szCs w:val="22"/>
+              </w:rPr>
+              <w:t>class  for</w:t>
+            </w:r>
+            <w:proofErr w:type="gramEnd"/>
+            <w:r>
+              <w:rPr>
+                <w:rFonts w:ascii="Arial" w:hAnsi="Arial" w:cs="Arial"/>
+                <w:color w:val="000000"/>
+                <w:sz w:val="22"/>
+                <w:szCs w:val="22"/>
+              </w:rPr>
+              <w:t xml:space="preserve"> 52 images. </w:t>
+            </w:r>
+          </w:p>
+          <w:p/>
+          <w:p>
+            <w:pPr>
+              <w:pStyle w:val="NormalWeb"/>
+              <w:spacing w:before="0" w:beforeAutospacing="0" w:after="0" w:afterAutospacing="0"/>
+            </w:pPr>
+            <w:r>
+              <w:rPr>
+                <w:rFonts w:ascii="Arial" w:hAnsi="Arial" w:cs="Arial"/>
+                <w:color w:val="000000"/>
+                <w:sz w:val="22"/>
+                <w:szCs w:val="22"/>
+              </w:rPr>
+              <w:t xml:space="preserve">7 images from metal class and 9 images from </w:t>
+            </w:r>
+            <w:proofErr w:type="gramStart"/>
+            <w:r>
+              <w:rPr>
+                <w:rFonts w:ascii="Arial" w:hAnsi="Arial" w:cs="Arial"/>
+                <w:color w:val="000000"/>
+                <w:sz w:val="22"/>
+                <w:szCs w:val="22"/>
+              </w:rPr>
+              <w:t>each and every</w:t>
+            </w:r>
+            <w:proofErr w:type="gramEnd"/>
+            <w:r>
+              <w:rPr>
+                <w:rFonts w:ascii="Arial" w:hAnsi="Arial" w:cs="Arial"/>
+                <w:color w:val="000000"/>
+                <w:sz w:val="22"/>
+                <w:szCs w:val="22"/>
+              </w:rPr>
+              <w:t xml:space="preserve"> other class.</w:t>
+            </w:r>
+          </w:p>
+        </w:tc>
+        <w:tc>
+          <w:tcPr>
+            <w:tcW w:w="0" w:type="auto"/>
+            <w:tcBorders>
+              <w:top w:val="single" w:sz="8" w:space="0" w:color="000000"/>
+              <w:left w:val="single" w:sz="8" w:space="0" w:color="000000"/>
+              <w:bottom w:val="single" w:sz="8" w:space="0" w:color="000000"/>
+              <w:right w:val="single" w:sz="8" w:space="0" w:color="000000"/>
+            </w:tcBorders>
+            <w:tcMar>
+              <w:top w:w="100" w:type="dxa"/>
+              <w:left w:w="100" w:type="dxa"/>
+              <w:bottom w:w="100" w:type="dxa"/>
+              <w:right w:w="100" w:type="dxa"/>
+            </w:tcMar>
+            <w:hideMark/>
+          </w:tcPr>
+          <w:p>
+            <w:pPr>
+              <w:pStyle w:val="NormalWeb"/>
+              <w:spacing w:before="0" w:beforeAutospacing="0" w:after="0" w:afterAutospacing="0"/>
+              <w:jc w:val="center"/>
+            </w:pPr>
+            <w:r>
+              <w:rPr>
+                <w:rFonts w:ascii="Arial" w:hAnsi="Arial" w:cs="Arial"/>
+                <w:color w:val="000000"/>
+                <w:sz w:val="22"/>
+                <w:szCs w:val="22"/>
+              </w:rPr>
+              <w:t>Pass</w:t>
+            </w:r>
+          </w:p>
+          <w:p>
+            <w:pPr>
+              <w:pStyle w:val="NormalWeb"/>
+              <w:spacing w:before="0" w:beforeAutospacing="0" w:after="0" w:afterAutospacing="0"/>
+              <w:jc w:val="center"/>
+            </w:pPr>
+            <w:r>
+              <w:rPr>
+                <w:rFonts w:ascii="Arial" w:hAnsi="Arial" w:cs="Arial"/>
+                <w:color w:val="000000"/>
+                <w:sz w:val="22"/>
+                <w:szCs w:val="22"/>
+              </w:rPr>
+              <w:t>(86.67%)</w:t>
+            </w:r>
+          </w:p>
+        </w:tc>
+      </w:tr>
+      <w:tr>
+        <w:trPr>
+          <w:trHeight w:val="1400"/>
+        </w:trPr>
+        <w:tc>
+          <w:tcPr>
+            <w:tcW w:w="0" w:type="auto"/>
+            <w:tcBorders>
+              <w:top w:val="single" w:sz="8" w:space="0" w:color="000000"/>
+              <w:left w:val="single" w:sz="8" w:space="0" w:color="000000"/>
+              <w:bottom w:val="single" w:sz="8" w:space="0" w:color="000000"/>
+              <w:right w:val="single" w:sz="8" w:space="0" w:color="000000"/>
+            </w:tcBorders>
+            <w:tcMar>
+              <w:top w:w="100" w:type="dxa"/>
+              <w:left w:w="100" w:type="dxa"/>
+              <w:bottom w:w="100" w:type="dxa"/>
+              <w:right w:w="100" w:type="dxa"/>
+            </w:tcMar>
+            <w:hideMark/>
+          </w:tcPr>
+          <w:p>
+            <w:pPr>
+              <w:pStyle w:val="NormalWeb"/>
+              <w:spacing w:before="0" w:beforeAutospacing="0" w:after="0" w:afterAutospacing="0"/>
+            </w:pPr>
+            <w:r>
+              <w:rPr>
+                <w:rFonts w:ascii="Arial" w:hAnsi="Arial" w:cs="Arial"/>
+                <w:color w:val="000000"/>
+                <w:sz w:val="22"/>
+                <w:szCs w:val="22"/>
+              </w:rPr>
+              <w:lastRenderedPageBreak/>
+              <w:t xml:space="preserve"> 5.0</w:t>
+            </w:r>
+          </w:p>
+        </w:tc>
+        <w:tc>
+          <w:tcPr>
+            <w:tcW w:w="0" w:type="auto"/>
+            <w:tcBorders>
+              <w:top w:val="single" w:sz="8" w:space="0" w:color="000000"/>
+              <w:left w:val="single" w:sz="8" w:space="0" w:color="000000"/>
+              <w:bottom w:val="single" w:sz="8" w:space="0" w:color="000000"/>
+              <w:right w:val="single" w:sz="8" w:space="0" w:color="000000"/>
+            </w:tcBorders>
+            <w:tcMar>
+              <w:top w:w="100" w:type="dxa"/>
+              <w:left w:w="100" w:type="dxa"/>
+              <w:bottom w:w="100" w:type="dxa"/>
+              <w:right w:w="100" w:type="dxa"/>
+            </w:tcMar>
+            <w:hideMark/>
+          </w:tcPr>
+          <w:p>
+            <w:pPr>
+              <w:pStyle w:val="NormalWeb"/>
+              <w:spacing w:before="0" w:beforeAutospacing="0" w:after="0" w:afterAutospacing="0"/>
+              <w:jc w:val="center"/>
+            </w:pPr>
+            <w:r>
+              <w:rPr>
+                <w:rFonts w:ascii="Arial" w:hAnsi="Arial" w:cs="Arial"/>
+                <w:color w:val="000000"/>
+                <w:sz w:val="22"/>
+                <w:szCs w:val="22"/>
+              </w:rPr>
+              <w:t xml:space="preserve"> FR5</w:t>
+            </w:r>
+          </w:p>
+        </w:tc>
+        <w:tc>
+          <w:tcPr>
+            <w:tcW w:w="0" w:type="auto"/>
+            <w:tcBorders>
+              <w:top w:val="single" w:sz="8" w:space="0" w:color="000000"/>
+              <w:left w:val="single" w:sz="8" w:space="0" w:color="000000"/>
+              <w:bottom w:val="single" w:sz="8" w:space="0" w:color="000000"/>
+              <w:right w:val="single" w:sz="8" w:space="0" w:color="000000"/>
+            </w:tcBorders>
+            <w:tcMar>
+              <w:top w:w="100" w:type="dxa"/>
+              <w:left w:w="100" w:type="dxa"/>
+              <w:bottom w:w="100" w:type="dxa"/>
+              <w:right w:w="100" w:type="dxa"/>
+            </w:tcMar>
+            <w:hideMark/>
+          </w:tcPr>
+          <w:p>
+            <w:pPr>
+              <w:pStyle w:val="NormalWeb"/>
+              <w:spacing w:before="0" w:beforeAutospacing="0" w:after="0" w:afterAutospacing="0"/>
+            </w:pPr>
+            <w:r>
+              <w:rPr>
+                <w:rFonts w:ascii="Arial" w:hAnsi="Arial" w:cs="Arial"/>
+                <w:color w:val="000000"/>
+                <w:sz w:val="22"/>
+                <w:szCs w:val="22"/>
+              </w:rPr>
+              <w:t>Show relevant garbage bin</w:t>
+            </w:r>
+          </w:p>
+        </w:tc>
+        <w:tc>
+          <w:tcPr>
+            <w:tcW w:w="0" w:type="auto"/>
+            <w:tcBorders>
+              <w:top w:val="single" w:sz="8" w:space="0" w:color="000000"/>
+              <w:left w:val="single" w:sz="8" w:space="0" w:color="000000"/>
+              <w:bottom w:val="single" w:sz="8" w:space="0" w:color="000000"/>
+              <w:right w:val="single" w:sz="8" w:space="0" w:color="000000"/>
+            </w:tcBorders>
+            <w:tcMar>
+              <w:top w:w="100" w:type="dxa"/>
+              <w:left w:w="100" w:type="dxa"/>
+              <w:bottom w:w="100" w:type="dxa"/>
+              <w:right w:w="100" w:type="dxa"/>
+            </w:tcMar>
+            <w:hideMark/>
+          </w:tcPr>
+          <w:p>
+            <w:pPr>
+              <w:pStyle w:val="NormalWeb"/>
+              <w:spacing w:before="0" w:beforeAutospacing="0" w:after="0" w:afterAutospacing="0"/>
+            </w:pPr>
+            <w:r>
+              <w:rPr>
+                <w:rFonts w:ascii="Arial" w:hAnsi="Arial" w:cs="Arial"/>
+                <w:color w:val="000000"/>
+                <w:sz w:val="22"/>
+                <w:szCs w:val="22"/>
+              </w:rPr>
+              <w:t>Input 60 images (10 images from each class) </w:t>
+            </w:r>
+          </w:p>
+        </w:tc>
+        <w:tc>
+          <w:tcPr>
+            <w:tcW w:w="0" w:type="auto"/>
+            <w:tcBorders>
+              <w:top w:val="single" w:sz="8" w:space="0" w:color="000000"/>
+              <w:left w:val="single" w:sz="8" w:space="0" w:color="000000"/>
+              <w:bottom w:val="single" w:sz="8" w:space="0" w:color="000000"/>
+              <w:right w:val="single" w:sz="8" w:space="0" w:color="000000"/>
+            </w:tcBorders>
+            <w:tcMar>
+              <w:top w:w="100" w:type="dxa"/>
+              <w:left w:w="100" w:type="dxa"/>
+              <w:bottom w:w="100" w:type="dxa"/>
+              <w:right w:w="100" w:type="dxa"/>
+            </w:tcMar>
+            <w:hideMark/>
+          </w:tcPr>
+          <w:p>
+            <w:pPr>
+              <w:pStyle w:val="NormalWeb"/>
+              <w:spacing w:before="0" w:beforeAutospacing="0" w:after="0" w:afterAutospacing="0"/>
+            </w:pPr>
+            <w:r>
+              <w:rPr>
+                <w:rFonts w:ascii="Arial" w:hAnsi="Arial" w:cs="Arial"/>
+                <w:color w:val="000000"/>
+                <w:sz w:val="22"/>
+                <w:szCs w:val="22"/>
+              </w:rPr>
+              <w:t>Display relevant garbage bin for at least 50 images.</w:t>
+            </w:r>
+          </w:p>
+        </w:tc>
+        <w:tc>
+          <w:tcPr>
+            <w:tcW w:w="0" w:type="auto"/>
+            <w:tcBorders>
+              <w:top w:val="single" w:sz="8" w:space="0" w:color="000000"/>
+              <w:left w:val="single" w:sz="8" w:space="0" w:color="000000"/>
+              <w:bottom w:val="single" w:sz="8" w:space="0" w:color="000000"/>
+              <w:right w:val="single" w:sz="8" w:space="0" w:color="000000"/>
+            </w:tcBorders>
+            <w:tcMar>
+              <w:top w:w="100" w:type="dxa"/>
+              <w:left w:w="100" w:type="dxa"/>
+              <w:bottom w:w="100" w:type="dxa"/>
+              <w:right w:w="100" w:type="dxa"/>
+            </w:tcMar>
+            <w:hideMark/>
+          </w:tcPr>
+          <w:p>
+            <w:pPr>
+              <w:pStyle w:val="NormalWeb"/>
+              <w:spacing w:before="0" w:beforeAutospacing="0" w:after="0" w:afterAutospacing="0"/>
+            </w:pPr>
+            <w:r>
+              <w:rPr>
+                <w:rFonts w:ascii="Arial" w:hAnsi="Arial" w:cs="Arial"/>
+                <w:color w:val="000000"/>
+                <w:sz w:val="22"/>
+                <w:szCs w:val="22"/>
+              </w:rPr>
+              <w:t>Successfully displayed relevant garbage bin for all 60 images.</w:t>
+            </w:r>
+          </w:p>
+        </w:tc>
+        <w:tc>
+          <w:tcPr>
+            <w:tcW w:w="0" w:type="auto"/>
+            <w:tcBorders>
+              <w:top w:val="single" w:sz="8" w:space="0" w:color="000000"/>
+              <w:left w:val="single" w:sz="8" w:space="0" w:color="000000"/>
+              <w:bottom w:val="single" w:sz="8" w:space="0" w:color="000000"/>
+              <w:right w:val="single" w:sz="8" w:space="0" w:color="000000"/>
+            </w:tcBorders>
+            <w:tcMar>
+              <w:top w:w="100" w:type="dxa"/>
+              <w:left w:w="100" w:type="dxa"/>
+              <w:bottom w:w="100" w:type="dxa"/>
+              <w:right w:w="100" w:type="dxa"/>
+            </w:tcMar>
+            <w:hideMark/>
+          </w:tcPr>
+          <w:p>
+            <w:pPr>
+              <w:pStyle w:val="NormalWeb"/>
+              <w:spacing w:before="0" w:beforeAutospacing="0" w:after="0" w:afterAutospacing="0"/>
+              <w:jc w:val="center"/>
+            </w:pPr>
+            <w:r>
+              <w:rPr>
+                <w:rFonts w:ascii="Arial" w:hAnsi="Arial" w:cs="Arial"/>
+                <w:color w:val="000000"/>
+                <w:sz w:val="22"/>
+                <w:szCs w:val="22"/>
+              </w:rPr>
+              <w:t>Pass</w:t>
+            </w:r>
+          </w:p>
+          <w:p>
+            <w:pPr>
+              <w:pStyle w:val="NormalWeb"/>
+              <w:spacing w:before="0" w:beforeAutospacing="0" w:after="0" w:afterAutospacing="0"/>
+              <w:jc w:val="center"/>
+            </w:pPr>
+            <w:r>
+              <w:rPr>
+                <w:rFonts w:ascii="Arial" w:hAnsi="Arial" w:cs="Arial"/>
+                <w:color w:val="000000"/>
+                <w:sz w:val="22"/>
+                <w:szCs w:val="22"/>
+              </w:rPr>
+              <w:t>(100%)</w:t>
+            </w:r>
+          </w:p>
+        </w:tc>
+      </w:tr>
+      <w:tr>
+        <w:trPr>
+          <w:trHeight w:val="1475"/>
+        </w:trPr>
+        <w:tc>
+          <w:tcPr>
+            <w:tcW w:w="0" w:type="auto"/>
+            <w:tcBorders>
+              <w:top w:val="single" w:sz="8" w:space="0" w:color="000000"/>
+              <w:left w:val="single" w:sz="8" w:space="0" w:color="000000"/>
+              <w:bottom w:val="single" w:sz="8" w:space="0" w:color="000000"/>
+              <w:right w:val="single" w:sz="8" w:space="0" w:color="000000"/>
+            </w:tcBorders>
+            <w:tcMar>
+              <w:top w:w="100" w:type="dxa"/>
+              <w:left w:w="100" w:type="dxa"/>
+              <w:bottom w:w="100" w:type="dxa"/>
+              <w:right w:w="100" w:type="dxa"/>
+            </w:tcMar>
+            <w:hideMark/>
+          </w:tcPr>
+          <w:p>
+            <w:pPr>
+              <w:pStyle w:val="NormalWeb"/>
+              <w:spacing w:before="0" w:beforeAutospacing="0" w:after="0" w:afterAutospacing="0"/>
+            </w:pPr>
+            <w:r>
+              <w:rPr>
+                <w:rFonts w:ascii="Arial" w:hAnsi="Arial" w:cs="Arial"/>
+                <w:color w:val="000000"/>
+                <w:sz w:val="22"/>
+                <w:szCs w:val="22"/>
+              </w:rPr>
+              <w:t xml:space="preserve"> 6.0</w:t>
+            </w:r>
+          </w:p>
+        </w:tc>
+        <w:tc>
+          <w:tcPr>
+            <w:tcW w:w="0" w:type="auto"/>
+            <w:tcBorders>
+              <w:top w:val="single" w:sz="8" w:space="0" w:color="000000"/>
+              <w:left w:val="single" w:sz="8" w:space="0" w:color="000000"/>
+              <w:bottom w:val="single" w:sz="8" w:space="0" w:color="000000"/>
+              <w:right w:val="single" w:sz="8" w:space="0" w:color="000000"/>
+            </w:tcBorders>
+            <w:tcMar>
+              <w:top w:w="100" w:type="dxa"/>
+              <w:left w:w="100" w:type="dxa"/>
+              <w:bottom w:w="100" w:type="dxa"/>
+              <w:right w:w="100" w:type="dxa"/>
+            </w:tcMar>
+            <w:hideMark/>
+          </w:tcPr>
+          <w:p>
+            <w:pPr>
+              <w:pStyle w:val="NormalWeb"/>
+              <w:spacing w:before="0" w:beforeAutospacing="0" w:after="0" w:afterAutospacing="0"/>
+              <w:jc w:val="center"/>
+            </w:pPr>
+            <w:r>
+              <w:rPr>
+                <w:rFonts w:ascii="Arial" w:hAnsi="Arial" w:cs="Arial"/>
+                <w:color w:val="000000"/>
+                <w:sz w:val="22"/>
+                <w:szCs w:val="22"/>
+              </w:rPr>
+              <w:t xml:space="preserve"> FR6</w:t>
+            </w:r>
+          </w:p>
+        </w:tc>
+        <w:tc>
+          <w:tcPr>
+            <w:tcW w:w="0" w:type="auto"/>
+            <w:tcBorders>
+              <w:top w:val="single" w:sz="8" w:space="0" w:color="000000"/>
+              <w:left w:val="single" w:sz="8" w:space="0" w:color="000000"/>
+              <w:bottom w:val="single" w:sz="8" w:space="0" w:color="000000"/>
+              <w:right w:val="single" w:sz="8" w:space="0" w:color="000000"/>
+            </w:tcBorders>
+            <w:tcMar>
+              <w:top w:w="100" w:type="dxa"/>
+              <w:left w:w="100" w:type="dxa"/>
+              <w:bottom w:w="100" w:type="dxa"/>
+              <w:right w:w="100" w:type="dxa"/>
+            </w:tcMar>
+            <w:hideMark/>
+          </w:tcPr>
+          <w:p>
+            <w:pPr>
+              <w:pStyle w:val="NormalWeb"/>
+              <w:spacing w:before="0" w:beforeAutospacing="0" w:after="0" w:afterAutospacing="0"/>
+            </w:pPr>
+            <w:r>
+              <w:rPr>
+                <w:rFonts w:ascii="Arial" w:hAnsi="Arial" w:cs="Arial"/>
+                <w:color w:val="000000"/>
+                <w:sz w:val="22"/>
+                <w:szCs w:val="22"/>
+              </w:rPr>
+              <w:t>Show help window</w:t>
+            </w:r>
+          </w:p>
+        </w:tc>
+        <w:tc>
+          <w:tcPr>
+            <w:tcW w:w="0" w:type="auto"/>
+            <w:tcBorders>
+              <w:top w:val="single" w:sz="8" w:space="0" w:color="000000"/>
+              <w:left w:val="single" w:sz="8" w:space="0" w:color="000000"/>
+              <w:bottom w:val="single" w:sz="8" w:space="0" w:color="000000"/>
+              <w:right w:val="single" w:sz="8" w:space="0" w:color="000000"/>
+            </w:tcBorders>
+            <w:tcMar>
+              <w:top w:w="100" w:type="dxa"/>
+              <w:left w:w="100" w:type="dxa"/>
+              <w:bottom w:w="100" w:type="dxa"/>
+              <w:right w:w="100" w:type="dxa"/>
+            </w:tcMar>
+            <w:hideMark/>
+          </w:tcPr>
+          <w:p>
+            <w:pPr>
+              <w:pStyle w:val="NormalWeb"/>
+              <w:spacing w:before="0" w:beforeAutospacing="0" w:after="0" w:afterAutospacing="0"/>
+            </w:pPr>
+            <w:r>
+              <w:rPr>
+                <w:rFonts w:ascii="Arial" w:hAnsi="Arial" w:cs="Arial"/>
+                <w:color w:val="000000"/>
+                <w:sz w:val="22"/>
+                <w:szCs w:val="22"/>
+              </w:rPr>
+              <w:t> </w:t>
+            </w:r>
+          </w:p>
+        </w:tc>
+        <w:tc>
+          <w:tcPr>
+            <w:tcW w:w="0" w:type="auto"/>
+            <w:tcBorders>
+              <w:top w:val="single" w:sz="8" w:space="0" w:color="000000"/>
+              <w:left w:val="single" w:sz="8" w:space="0" w:color="000000"/>
+              <w:bottom w:val="single" w:sz="8" w:space="0" w:color="000000"/>
+              <w:right w:val="single" w:sz="8" w:space="0" w:color="000000"/>
+            </w:tcBorders>
+            <w:tcMar>
+              <w:top w:w="100" w:type="dxa"/>
+              <w:left w:w="100" w:type="dxa"/>
+              <w:bottom w:w="100" w:type="dxa"/>
+              <w:right w:w="100" w:type="dxa"/>
+            </w:tcMar>
+            <w:hideMark/>
+          </w:tcPr>
+          <w:p>
+            <w:pPr>
+              <w:pStyle w:val="NormalWeb"/>
+              <w:spacing w:before="0" w:beforeAutospacing="0" w:after="0" w:afterAutospacing="0"/>
+            </w:pPr>
+            <w:r>
+              <w:rPr>
+                <w:rFonts w:ascii="Arial" w:hAnsi="Arial" w:cs="Arial"/>
+                <w:color w:val="000000"/>
+                <w:sz w:val="22"/>
+                <w:szCs w:val="22"/>
+              </w:rPr>
+              <w:t> </w:t>
+            </w:r>
+          </w:p>
+        </w:tc>
+        <w:tc>
+          <w:tcPr>
+            <w:tcW w:w="0" w:type="auto"/>
+            <w:tcBorders>
+              <w:top w:val="single" w:sz="8" w:space="0" w:color="000000"/>
+              <w:left w:val="single" w:sz="8" w:space="0" w:color="000000"/>
+              <w:bottom w:val="single" w:sz="8" w:space="0" w:color="000000"/>
+              <w:right w:val="single" w:sz="8" w:space="0" w:color="000000"/>
+            </w:tcBorders>
+            <w:tcMar>
+              <w:top w:w="100" w:type="dxa"/>
+              <w:left w:w="100" w:type="dxa"/>
+              <w:bottom w:w="100" w:type="dxa"/>
+              <w:right w:w="100" w:type="dxa"/>
+            </w:tcMar>
+            <w:hideMark/>
+          </w:tcPr>
+          <w:p>
+            <w:pPr>
+              <w:pStyle w:val="NormalWeb"/>
+              <w:spacing w:before="0" w:beforeAutospacing="0" w:after="0" w:afterAutospacing="0"/>
+            </w:pPr>
+            <w:r>
+              <w:rPr>
+                <w:rFonts w:ascii="Arial" w:hAnsi="Arial" w:cs="Arial"/>
+                <w:color w:val="000000"/>
+                <w:sz w:val="22"/>
+                <w:szCs w:val="22"/>
+              </w:rPr>
+              <w:t> </w:t>
+            </w:r>
+          </w:p>
+        </w:tc>
+        <w:tc>
+          <w:tcPr>
+            <w:tcW w:w="0" w:type="auto"/>
+            <w:tcBorders>
+              <w:top w:val="single" w:sz="8" w:space="0" w:color="000000"/>
+              <w:left w:val="single" w:sz="8" w:space="0" w:color="000000"/>
+              <w:bottom w:val="single" w:sz="8" w:space="0" w:color="000000"/>
+              <w:right w:val="single" w:sz="8" w:space="0" w:color="000000"/>
+            </w:tcBorders>
+            <w:tcMar>
+              <w:top w:w="100" w:type="dxa"/>
+              <w:left w:w="100" w:type="dxa"/>
+              <w:bottom w:w="100" w:type="dxa"/>
+              <w:right w:w="100" w:type="dxa"/>
+            </w:tcMar>
+            <w:hideMark/>
+          </w:tcPr>
+          <w:p>
+            <w:pPr>
+              <w:pStyle w:val="NormalWeb"/>
+              <w:spacing w:before="0" w:beforeAutospacing="0" w:after="0" w:afterAutospacing="0"/>
+            </w:pPr>
+            <w:r>
+              <w:rPr>
+                <w:rFonts w:ascii="Arial" w:hAnsi="Arial" w:cs="Arial"/>
+                <w:color w:val="000000"/>
+                <w:sz w:val="22"/>
+                <w:szCs w:val="22"/>
+              </w:rPr>
+              <w:t xml:space="preserve"> Pass</w:t>
+            </w:r>
+          </w:p>
+        </w:tc>
+      </w:tr>
+    </w:tbl>
+    <w:p>
+      <w:pPr>
+        <w:rPr>
+          <w:rFonts w:ascii="Times New Roman" w:hAnsi="Times New Roman" w:cs="Times New Roman"/>
+        </w:rPr>
       </w:pPr>
     </w:p>
     <w:p>
@@ -11462,7 +14093,6 @@
           <w:szCs w:val="20"/>
           <w:shd w:val="clear" w:color="auto" w:fill="FFFFFF"/>
         </w:rPr>
-        <w:lastRenderedPageBreak/>
         <w:t>TensorFlow. 2021. </w:t>
       </w:r>
       <w:r>

</xml_diff>